<commit_message>
Added html and module checking support for existingPage #15
</commit_message>
<xml_diff>
--- a/sample w2c.docx
+++ b/sample w2c.docx
@@ -59,10 +59,7 @@
         </w:r>
       </w:hyperlink>
       <w:r>
-        <w:t xml:space="preserve"> site holds a lot of valuable information regarding designing lecture content so it would be beneficial to obtain an understan</w:t>
-      </w:r>
-      <w:r>
-        <w:t xml:space="preserve">ding of all your available options. From here it is suggested to discuss with your colleagues or </w:t>
+        <w:t xml:space="preserve"> site holds a lot of valuable information regarding designing lecture content so it would be beneficial to obtain an understanding of all your available options. From here it is suggested to discuss with your colleagues or </w:t>
       </w:r>
       <w:hyperlink r:id="rId13">
         <w:r>
@@ -80,20 +77,25 @@
       <w:r>
         <w:t xml:space="preserve">For example, is a </w:t>
       </w:r>
-      <w:r>
-        <w:t>powerpoint the best way of representing narrative driven content? What are some key considerations to having students work asynchronously? Is my content accessible to all students in my cohort?</w:t>
+      <w:proofErr w:type="spellStart"/>
+      <w:r>
+        <w:t>powerpoint</w:t>
+      </w:r>
+      <w:proofErr w:type="spellEnd"/>
+      <w:r>
+        <w:t xml:space="preserve"> the best way of representing narrative driven content? What are some key considerations to having students work asynchronously? Is my content accessible to all students in my cohort?</w:t>
       </w:r>
     </w:p>
     <w:p>
       <w:pPr>
-        <w:pStyle w:val="Heading1"/>
-      </w:pPr>
-      <w:r>
-        <w:t xml:space="preserve">Link to an existing </w:t>
+        <w:pStyle w:val="ExistingCanvasPage"/>
+      </w:pPr>
+      <w:r>
+        <w:t xml:space="preserve">Welcome to the </w:t>
       </w:r>
       <w:commentRangeStart w:id="2"/>
       <w:r>
-        <w:t>page</w:t>
+        <w:t>course</w:t>
       </w:r>
       <w:commentRangeEnd w:id="2"/>
       <w:r>
@@ -106,24 +108,8 @@
       </w:r>
     </w:p>
     <w:p>
-      <w:pPr>
-        <w:pStyle w:val="CanvasPageName"/>
-      </w:pPr>
-      <w:r>
-        <w:t xml:space="preserve">Welcome to the </w:t>
-      </w:r>
-      <w:commentRangeStart w:id="3"/>
-      <w:r>
-        <w:t>Course</w:t>
-      </w:r>
-      <w:commentRangeEnd w:id="3"/>
-      <w:r>
-        <w:rPr>
-          <w:rStyle w:val="CommentReference"/>
-          <w:rFonts w:ascii="Liberation Serif" w:hAnsi="Liberation Serif" w:cs="Mangal"/>
-          <w:color w:val="auto"/>
-        </w:rPr>
-        <w:commentReference w:id="3"/>
+      <w:r>
+        <w:t>This content will be ignored</w:t>
       </w:r>
     </w:p>
     <w:p>
@@ -133,11 +119,11 @@
       <w:r>
         <w:t xml:space="preserve">Canvas Sub </w:t>
       </w:r>
-      <w:commentRangeStart w:id="4"/>
+      <w:commentRangeStart w:id="3"/>
       <w:r>
         <w:t>Header</w:t>
       </w:r>
-      <w:commentRangeEnd w:id="4"/>
+      <w:commentRangeEnd w:id="3"/>
       <w:r>
         <w:rPr>
           <w:rStyle w:val="CommentReference"/>
@@ -145,7 +131,7 @@
           <w:color w:val="auto"/>
           <w:highlight w:val="none"/>
         </w:rPr>
-        <w:commentReference w:id="4"/>
+        <w:commentReference w:id="3"/>
       </w:r>
     </w:p>
     <w:p>
@@ -171,19 +157,43 @@
         <w:pStyle w:val="Embed"/>
       </w:pPr>
       <w:r>
-        <w:t>&lt;iframe width="560" height="315" src="https://www.youtube.com/embed/mPbclTnMLlc" title="YouTube video player" frameborder="0" allow="accelerometer; autoplay; clipboard-write; encrypted-media; gyroscope; picture-in-picture" allowfullscreen&gt;&lt;/</w:t>
-      </w:r>
-      <w:commentRangeStart w:id="5"/>
+        <w:t xml:space="preserve">&lt;iframe width="560" height="315" </w:t>
+      </w:r>
+      <w:proofErr w:type="spellStart"/>
+      <w:r>
+        <w:t>src</w:t>
+      </w:r>
+      <w:proofErr w:type="spellEnd"/>
+      <w:r>
+        <w:t xml:space="preserve">="https://www.youtube.com/embed/mPbclTnMLlc" title="YouTube video player" frameborder="0" allow="accelerometer; </w:t>
+      </w:r>
+      <w:proofErr w:type="spellStart"/>
+      <w:r>
+        <w:t>autoplay</w:t>
+      </w:r>
+      <w:proofErr w:type="spellEnd"/>
+      <w:r>
+        <w:t xml:space="preserve">; clipboard-write; encrypted-media; gyroscope; picture-in-picture" </w:t>
+      </w:r>
+      <w:proofErr w:type="spellStart"/>
+      <w:r>
+        <w:t>allowfullscreen</w:t>
+      </w:r>
+      <w:proofErr w:type="spellEnd"/>
+      <w:r>
+        <w:t>&gt;&lt;/</w:t>
+      </w:r>
+      <w:commentRangeStart w:id="4"/>
       <w:r>
         <w:t>iframe</w:t>
       </w:r>
-      <w:commentRangeEnd w:id="5"/>
+      <w:commentRangeEnd w:id="4"/>
       <w:r>
         <w:rPr>
           <w:rStyle w:val="CommentReference"/>
           <w:rFonts w:ascii="Liberation Serif" w:hAnsi="Liberation Serif" w:cs="Mangal"/>
         </w:rPr>
-        <w:commentReference w:id="5"/>
+        <w:commentReference w:id="4"/>
       </w:r>
       <w:r>
         <w:t>&gt;</w:t>
@@ -201,12 +211,21 @@
       <w:r>
         <w:t xml:space="preserve">Given the Content Interface use of accordions, </w:t>
       </w:r>
+      <w:proofErr w:type="gramStart"/>
       <w:r>
         <w:rPr>
           <w:i/>
           <w:iCs/>
         </w:rPr>
-        <w:t>Heading 2</w:t>
+        <w:t>Heading</w:t>
+      </w:r>
+      <w:proofErr w:type="gramEnd"/>
+      <w:r>
+        <w:rPr>
+          <w:i/>
+          <w:iCs/>
+        </w:rPr>
+        <w:t xml:space="preserve"> 2</w:t>
       </w:r>
       <w:r>
         <w:t xml:space="preserve"> styles may be used to indicate an accordion</w:t>
@@ -289,7 +308,7 @@
       </w:r>
     </w:p>
   </w:comment>
-  <w:comment w:id="2" w:author="David Jones" w:date="2022-02-12T08:57:00Z" w:initials="DJ">
+  <w:comment w:id="2" w:author="David Jones" w:date="2022-02-12T15:59:00Z" w:initials="DJ">
     <w:p>
       <w:pPr>
         <w:pStyle w:val="CommentText"/>
@@ -301,7 +320,17 @@
         <w:annotationRef/>
       </w:r>
       <w:r>
-        <w:t xml:space="preserve">Next </w:t>
+        <w:t xml:space="preserve">Use the </w:t>
+      </w:r>
+      <w:r>
+        <w:rPr>
+          <w:i/>
+          <w:iCs/>
+        </w:rPr>
+        <w:t>Existing Canvas Page</w:t>
+      </w:r>
+      <w:r>
+        <w:t xml:space="preserve"> style (based on </w:t>
       </w:r>
       <w:r>
         <w:rPr>
@@ -311,11 +340,24 @@
         <w:t>Heading 1</w:t>
       </w:r>
       <w:r>
-        <w:t xml:space="preserve"> style. The previous page content has finished. This heading indicates the start of a new page, but not one that will be created. The attempt here is to link to an existing page.</w:t>
+        <w:t>) to link to an existing page that has a name matching the heading title.</w:t>
+      </w:r>
+    </w:p>
+    <w:p>
+      <w:pPr>
+        <w:pStyle w:val="CommentText"/>
+      </w:pPr>
+    </w:p>
+    <w:p>
+      <w:pPr>
+        <w:pStyle w:val="CommentText"/>
+      </w:pPr>
+      <w:r>
+        <w:t>If no such page is found, it will create a new page</w:t>
       </w:r>
     </w:p>
   </w:comment>
-  <w:comment w:id="3" w:author="David Jones" w:date="2022-02-12T08:56:00Z" w:initials="DJ">
+  <w:comment w:id="3" w:author="David Jones" w:date="2022-02-12T08:59:00Z" w:initials="DJ">
     <w:p>
       <w:pPr>
         <w:pStyle w:val="CommentText"/>
@@ -327,38 +369,21 @@
         <w:annotationRef/>
       </w:r>
       <w:r>
-        <w:t xml:space="preserve">The </w:t>
-      </w:r>
-      <w:r>
         <w:rPr>
           <w:i/>
           <w:iCs/>
         </w:rPr>
-        <w:t>Canvas Page Name</w:t>
-      </w:r>
-      <w:r>
-        <w:t xml:space="preserve"> style is a way to link to an existing page, rather than create a new page.</w:t>
-      </w:r>
-    </w:p>
-  </w:comment>
-  <w:comment w:id="4" w:author="David Jones" w:date="2022-02-12T08:59:00Z" w:initials="DJ">
-    <w:p>
-      <w:pPr>
-        <w:pStyle w:val="CommentText"/>
-      </w:pPr>
-      <w:r>
-        <w:rPr>
-          <w:rStyle w:val="CommentReference"/>
-        </w:rPr>
-        <w:annotationRef/>
-      </w:r>
+        <w:t xml:space="preserve">Canvas </w:t>
+      </w:r>
+      <w:proofErr w:type="spellStart"/>
       <w:r>
         <w:rPr>
           <w:i/>
           <w:iCs/>
         </w:rPr>
-        <w:t>Canvas SubHeader</w:t>
-      </w:r>
+        <w:t>SubHeader</w:t>
+      </w:r>
+      <w:proofErr w:type="spellEnd"/>
       <w:r>
         <w:t xml:space="preserve"> style will add a </w:t>
       </w:r>
@@ -375,7 +400,7 @@
       </w:r>
     </w:p>
   </w:comment>
-  <w:comment w:id="5" w:author="David Jones" w:date="2022-02-12T09:03:00Z" w:initials="DJ">
+  <w:comment w:id="4" w:author="David Jones" w:date="2022-02-12T09:03:00Z" w:initials="DJ">
     <w:p>
       <w:pPr>
         <w:pStyle w:val="CommentText"/>
@@ -398,8 +423,7 @@
 <w15:commentsEx xmlns:wpc="http://schemas.microsoft.com/office/word/2010/wordprocessingCanvas" xmlns:cx="http://schemas.microsoft.com/office/drawing/2014/chartex" xmlns:cx1="http://schemas.microsoft.com/office/drawing/2015/9/8/chartex" xmlns:cx2="http://schemas.microsoft.com/office/drawing/2015/10/21/chartex" xmlns:cx3="http://schemas.microsoft.com/office/drawing/2016/5/9/chartex" xmlns:cx4="http://schemas.microsoft.com/office/drawing/2016/5/10/chartex" xmlns:cx5="http://schemas.microsoft.com/office/drawing/2016/5/11/chartex" xmlns:cx6="http://schemas.microsoft.com/office/drawing/2016/5/12/chartex" xmlns:cx7="http://schemas.microsoft.com/office/drawing/2016/5/13/chartex" xmlns:cx8="http://schemas.microsoft.com/office/drawing/2016/5/14/chartex" xmlns:mc="http://schemas.openxmlformats.org/markup-compatibility/2006" xmlns:aink="http://schemas.microsoft.com/office/drawing/2016/ink" xmlns:am3d="http://schemas.microsoft.com/office/drawing/2017/model3d" xmlns:o="urn:schemas-microsoft-com:office:office" xmlns:r="http://schemas.openxmlformats.org/officeDocument/2006/relationships" xmlns:m="http://schemas.openxmlformats.org/officeDocument/2006/math" xmlns:v="urn:schemas-microsoft-com:vml" xmlns:wp14="http://schemas.microsoft.com/office/word/2010/wordprocessingDrawing" xmlns:wp="http://schemas.openxmlformats.org/drawingml/2006/wordprocessingDrawing" xmlns:w10="urn:schemas-microsoft-com:office:word" xmlns:w="http://schemas.openxmlformats.org/wordprocessingml/2006/main" xmlns:w14="http://schemas.microsoft.com/office/word/2010/wordml" xmlns:w15="http://schemas.microsoft.com/office/word/2012/wordml" xmlns:w16cex="http://schemas.microsoft.com/office/word/2018/wordml/cex" xmlns:w16cid="http://schemas.microsoft.com/office/word/2016/wordml/cid" xmlns:w16="http://schemas.microsoft.com/office/word/2018/wordml" xmlns:w16sdtdh="http://schemas.microsoft.com/office/word/2020/wordml/sdtdatahash" xmlns:w16se="http://schemas.microsoft.com/office/word/2015/wordml/symex" xmlns:wpg="http://schemas.microsoft.com/office/word/2010/wordprocessingGroup" xmlns:wpi="http://schemas.microsoft.com/office/word/2010/wordprocessingInk" xmlns:wne="http://schemas.microsoft.com/office/word/2006/wordml" xmlns:wps="http://schemas.microsoft.com/office/word/2010/wordprocessingShape" mc:Ignorable="w14 w15 w16se w16cid w16 w16cex w16sdtdh wp14">
   <w15:commentEx w15:paraId="242CCD85" w15:done="0"/>
   <w15:commentEx w15:paraId="5CBE09A4" w15:done="0"/>
-  <w15:commentEx w15:paraId="55837345" w15:done="0"/>
-  <w15:commentEx w15:paraId="526D788F" w15:done="0"/>
+  <w15:commentEx w15:paraId="1A6DF6E1" w15:done="0"/>
   <w15:commentEx w15:paraId="5F9AA114" w15:done="0"/>
   <w15:commentEx w15:paraId="3979CB61" w15:done="0"/>
 </w15:commentsEx>
@@ -409,8 +433,7 @@
 <w16cex:commentsExtensible xmlns:wpc="http://schemas.microsoft.com/office/word/2010/wordprocessingCanvas" xmlns:cx="http://schemas.microsoft.com/office/drawing/2014/chartex" xmlns:cx1="http://schemas.microsoft.com/office/drawing/2015/9/8/chartex" xmlns:cx2="http://schemas.microsoft.com/office/drawing/2015/10/21/chartex" xmlns:cx3="http://schemas.microsoft.com/office/drawing/2016/5/9/chartex" xmlns:cx4="http://schemas.microsoft.com/office/drawing/2016/5/10/chartex" xmlns:cx5="http://schemas.microsoft.com/office/drawing/2016/5/11/chartex" xmlns:cx6="http://schemas.microsoft.com/office/drawing/2016/5/12/chartex" xmlns:cx7="http://schemas.microsoft.com/office/drawing/2016/5/13/chartex" xmlns:cx8="http://schemas.microsoft.com/office/drawing/2016/5/14/chartex" xmlns:mc="http://schemas.openxmlformats.org/markup-compatibility/2006" xmlns:aink="http://schemas.microsoft.com/office/drawing/2016/ink" xmlns:am3d="http://schemas.microsoft.com/office/drawing/2017/model3d" xmlns:o="urn:schemas-microsoft-com:office:office" xmlns:r="http://schemas.openxmlformats.org/officeDocument/2006/relationships" xmlns:m="http://schemas.openxmlformats.org/officeDocument/2006/math" xmlns:v="urn:schemas-microsoft-com:vml" xmlns:wp14="http://schemas.microsoft.com/office/word/2010/wordprocessingDrawing" xmlns:wp="http://schemas.openxmlformats.org/drawingml/2006/wordprocessingDrawing" xmlns:w10="urn:schemas-microsoft-com:office:word" xmlns:w="http://schemas.openxmlformats.org/wordprocessingml/2006/main" xmlns:w14="http://schemas.microsoft.com/office/word/2010/wordml" xmlns:w15="http://schemas.microsoft.com/office/word/2012/wordml" xmlns:w16cex="http://schemas.microsoft.com/office/word/2018/wordml/cex" xmlns:w16cid="http://schemas.microsoft.com/office/word/2016/wordml/cid" xmlns:w16="http://schemas.microsoft.com/office/word/2018/wordml" xmlns:w16sdtdh="http://schemas.microsoft.com/office/word/2020/wordml/sdtdatahash" xmlns:w16se="http://schemas.microsoft.com/office/word/2015/wordml/symex" xmlns:wpg="http://schemas.microsoft.com/office/word/2010/wordprocessingGroup" xmlns:wpi="http://schemas.microsoft.com/office/word/2010/wordprocessingInk" xmlns:wne="http://schemas.microsoft.com/office/word/2006/wordml" xmlns:wps="http://schemas.microsoft.com/office/word/2010/wordprocessingShape" mc:Ignorable="w14 w15 w16se w16cid w16 w16cex w16sdtdh wp14">
   <w16cex:commentExtensible w16cex:durableId="25B1F3F2" w16cex:dateUtc="2022-02-11T22:53:00Z"/>
   <w16cex:commentExtensible w16cex:durableId="25B1F41B" w16cex:dateUtc="2022-02-11T22:53:00Z"/>
-  <w16cex:commentExtensible w16cex:durableId="25B1F4EA" w16cex:dateUtc="2022-02-11T22:57:00Z"/>
-  <w16cex:commentExtensible w16cex:durableId="25B1F4CC" w16cex:dateUtc="2022-02-11T22:56:00Z"/>
+  <w16cex:commentExtensible w16cex:durableId="25B257F0" w16cex:dateUtc="2022-02-12T05:59:00Z"/>
   <w16cex:commentExtensible w16cex:durableId="25B1F560" w16cex:dateUtc="2022-02-11T22:59:00Z"/>
   <w16cex:commentExtensible w16cex:durableId="25B1F653" w16cex:dateUtc="2022-02-11T23:03:00Z"/>
 </w16cex:commentsExtensible>
@@ -420,8 +443,7 @@
 <w16cid:commentsIds xmlns:wpc="http://schemas.microsoft.com/office/word/2010/wordprocessingCanvas" xmlns:cx="http://schemas.microsoft.com/office/drawing/2014/chartex" xmlns:cx1="http://schemas.microsoft.com/office/drawing/2015/9/8/chartex" xmlns:cx2="http://schemas.microsoft.com/office/drawing/2015/10/21/chartex" xmlns:cx3="http://schemas.microsoft.com/office/drawing/2016/5/9/chartex" xmlns:cx4="http://schemas.microsoft.com/office/drawing/2016/5/10/chartex" xmlns:cx5="http://schemas.microsoft.com/office/drawing/2016/5/11/chartex" xmlns:cx6="http://schemas.microsoft.com/office/drawing/2016/5/12/chartex" xmlns:cx7="http://schemas.microsoft.com/office/drawing/2016/5/13/chartex" xmlns:cx8="http://schemas.microsoft.com/office/drawing/2016/5/14/chartex" xmlns:mc="http://schemas.openxmlformats.org/markup-compatibility/2006" xmlns:aink="http://schemas.microsoft.com/office/drawing/2016/ink" xmlns:am3d="http://schemas.microsoft.com/office/drawing/2017/model3d" xmlns:o="urn:schemas-microsoft-com:office:office" xmlns:r="http://schemas.openxmlformats.org/officeDocument/2006/relationships" xmlns:m="http://schemas.openxmlformats.org/officeDocument/2006/math" xmlns:v="urn:schemas-microsoft-com:vml" xmlns:wp14="http://schemas.microsoft.com/office/word/2010/wordprocessingDrawing" xmlns:wp="http://schemas.openxmlformats.org/drawingml/2006/wordprocessingDrawing" xmlns:w10="urn:schemas-microsoft-com:office:word" xmlns:w="http://schemas.openxmlformats.org/wordprocessingml/2006/main" xmlns:w14="http://schemas.microsoft.com/office/word/2010/wordml" xmlns:w15="http://schemas.microsoft.com/office/word/2012/wordml" xmlns:w16cex="http://schemas.microsoft.com/office/word/2018/wordml/cex" xmlns:w16cid="http://schemas.microsoft.com/office/word/2016/wordml/cid" xmlns:w16="http://schemas.microsoft.com/office/word/2018/wordml" xmlns:w16sdtdh="http://schemas.microsoft.com/office/word/2020/wordml/sdtdatahash" xmlns:w16se="http://schemas.microsoft.com/office/word/2015/wordml/symex" xmlns:wpg="http://schemas.microsoft.com/office/word/2010/wordprocessingGroup" xmlns:wpi="http://schemas.microsoft.com/office/word/2010/wordprocessingInk" xmlns:wne="http://schemas.microsoft.com/office/word/2006/wordml" xmlns:wps="http://schemas.microsoft.com/office/word/2010/wordprocessingShape" mc:Ignorable="w14 w15 w16se w16cid w16 w16cex w16sdtdh wp14">
   <w16cid:commentId w16cid:paraId="242CCD85" w16cid:durableId="25B1F3F2"/>
   <w16cid:commentId w16cid:paraId="5CBE09A4" w16cid:durableId="25B1F41B"/>
-  <w16cid:commentId w16cid:paraId="55837345" w16cid:durableId="25B1F4EA"/>
-  <w16cid:commentId w16cid:paraId="526D788F" w16cid:durableId="25B1F4CC"/>
+  <w16cid:commentId w16cid:paraId="1A6DF6E1" w16cid:durableId="25B257F0"/>
   <w16cid:commentId w16cid:paraId="5F9AA114" w16cid:durableId="25B1F560"/>
   <w16cid:commentId w16cid:paraId="3979CB61" w16cid:durableId="25B1F653"/>
 </w16cid:commentsIds>
@@ -3220,15 +3242,14 @@
       </w:tblBorders>
     </w:tblPr>
   </w:style>
-  <w:style w:type="paragraph" w:customStyle="1" w:styleId="CanvasPageName">
-    <w:name w:val="Canvas Page Name"/>
-    <w:basedOn w:val="Normal"/>
-    <w:qFormat/>
-    <w:rsid w:val="00E04A99"/>
-    <w:rPr>
-      <w:rFonts w:ascii="Arial Black" w:hAnsi="Arial Black"/>
-      <w:color w:val="4472C4" w:themeColor="accent1"/>
-    </w:rPr>
+  <w:style w:type="paragraph" w:customStyle="1" w:styleId="ExistingCanvasPage">
+    <w:name w:val="Existing Canvas Page"/>
+    <w:basedOn w:val="Heading1"/>
+    <w:qFormat/>
+    <w:rsid w:val="00CD3E7A"/>
+    <w:pPr>
+      <w:shd w:val="clear" w:color="auto" w:fill="FFE599" w:themeFill="accent4" w:themeFillTint="66"/>
+    </w:pPr>
   </w:style>
 </w:styles>
 </file>
@@ -3529,12 +3550,9 @@
 </file>
 
 <file path=customXml/item1.xml><?xml version="1.0" encoding="utf-8"?>
-<?mso-contentType ?>
-<FormTemplates xmlns="http://schemas.microsoft.com/sharepoint/v3/contenttype/forms">
-  <Display>DocumentLibraryForm</Display>
-  <Edit>DocumentLibraryForm</Edit>
-  <New>DocumentLibraryForm</New>
-</FormTemplates>
+<p:properties xmlns:p="http://schemas.microsoft.com/office/2006/metadata/properties" xmlns:xsi="http://www.w3.org/2001/XMLSchema-instance" xmlns:pc="http://schemas.microsoft.com/office/infopath/2007/PartnerControls">
+  <documentManagement/>
+</p:properties>
 </file>
 
 <file path=customXml/item2.xml><?xml version="1.0" encoding="utf-8"?>
@@ -3755,15 +3773,19 @@
 </file>
 
 <file path=customXml/item3.xml><?xml version="1.0" encoding="utf-8"?>
-<p:properties xmlns:p="http://schemas.microsoft.com/office/2006/metadata/properties" xmlns:xsi="http://www.w3.org/2001/XMLSchema-instance" xmlns:pc="http://schemas.microsoft.com/office/infopath/2007/PartnerControls">
-  <documentManagement/>
-</p:properties>
+<?mso-contentType ?>
+<FormTemplates xmlns="http://schemas.microsoft.com/sharepoint/v3/contenttype/forms">
+  <Display>DocumentLibraryForm</Display>
+  <Edit>DocumentLibraryForm</Edit>
+  <New>DocumentLibraryForm</New>
+</FormTemplates>
 </file>
 
 <file path=customXml/itemProps1.xml><?xml version="1.0" encoding="utf-8"?>
-<ds:datastoreItem xmlns:ds="http://schemas.openxmlformats.org/officeDocument/2006/customXml" ds:itemID="{479E764B-4064-423F-B093-693C9D04465F}">
+<ds:datastoreItem xmlns:ds="http://schemas.openxmlformats.org/officeDocument/2006/customXml" ds:itemID="{6AE47011-FF1B-4591-8C0F-1B5B29981C8F}">
   <ds:schemaRefs>
-    <ds:schemaRef ds:uri="http://schemas.microsoft.com/sharepoint/v3/contenttype/forms"/>
+    <ds:schemaRef ds:uri="http://schemas.microsoft.com/office/2006/metadata/properties"/>
+    <ds:schemaRef ds:uri="http://schemas.microsoft.com/office/infopath/2007/PartnerControls"/>
   </ds:schemaRefs>
 </ds:datastoreItem>
 </file>
@@ -3788,10 +3810,9 @@
 </file>
 
 <file path=customXml/itemProps3.xml><?xml version="1.0" encoding="utf-8"?>
-<ds:datastoreItem xmlns:ds="http://schemas.openxmlformats.org/officeDocument/2006/customXml" ds:itemID="{6AE47011-FF1B-4591-8C0F-1B5B29981C8F}">
+<ds:datastoreItem xmlns:ds="http://schemas.openxmlformats.org/officeDocument/2006/customXml" ds:itemID="{479E764B-4064-423F-B093-693C9D04465F}">
   <ds:schemaRefs>
-    <ds:schemaRef ds:uri="http://schemas.microsoft.com/office/2006/metadata/properties"/>
-    <ds:schemaRef ds:uri="http://schemas.microsoft.com/office/infopath/2007/PartnerControls"/>
+    <ds:schemaRef ds:uri="http://schemas.microsoft.com/sharepoint/v3/contenttype/forms"/>
   </ds:schemaRefs>
 </ds:datastoreItem>
 </file>
</xml_diff>

<commit_message>
Creating module with existing page #15
</commit_message>
<xml_diff>
--- a/sample w2c.docx
+++ b/sample w2c.docx
@@ -75,15 +75,7 @@
     </w:p>
     <w:p>
       <w:r>
-        <w:t xml:space="preserve">For example, is a </w:t>
-      </w:r>
-      <w:proofErr w:type="spellStart"/>
-      <w:r>
-        <w:t>powerpoint</w:t>
-      </w:r>
-      <w:proofErr w:type="spellEnd"/>
-      <w:r>
-        <w:t xml:space="preserve"> the best way of representing narrative driven content? What are some key considerations to having students work asynchronously? Is my content accessible to all students in my cohort?</w:t>
+        <w:t>For example, is a powerpoint the best way of representing narrative driven content? What are some key considerations to having students work asynchronously? Is my content accessible to all students in my cohort?</w:t>
       </w:r>
     </w:p>
     <w:p>
@@ -93,9 +85,12 @@
       <w:r>
         <w:t xml:space="preserve">Welcome to the </w:t>
       </w:r>
+      <w:r>
+        <w:t>C</w:t>
+      </w:r>
       <w:commentRangeStart w:id="2"/>
       <w:r>
-        <w:t>course</w:t>
+        <w:t>ourse</w:t>
       </w:r>
       <w:commentRangeEnd w:id="2"/>
       <w:r>
@@ -157,31 +152,7 @@
         <w:pStyle w:val="Embed"/>
       </w:pPr>
       <w:r>
-        <w:t xml:space="preserve">&lt;iframe width="560" height="315" </w:t>
-      </w:r>
-      <w:proofErr w:type="spellStart"/>
-      <w:r>
-        <w:t>src</w:t>
-      </w:r>
-      <w:proofErr w:type="spellEnd"/>
-      <w:r>
-        <w:t xml:space="preserve">="https://www.youtube.com/embed/mPbclTnMLlc" title="YouTube video player" frameborder="0" allow="accelerometer; </w:t>
-      </w:r>
-      <w:proofErr w:type="spellStart"/>
-      <w:r>
-        <w:t>autoplay</w:t>
-      </w:r>
-      <w:proofErr w:type="spellEnd"/>
-      <w:r>
-        <w:t xml:space="preserve">; clipboard-write; encrypted-media; gyroscope; picture-in-picture" </w:t>
-      </w:r>
-      <w:proofErr w:type="spellStart"/>
-      <w:r>
-        <w:t>allowfullscreen</w:t>
-      </w:r>
-      <w:proofErr w:type="spellEnd"/>
-      <w:r>
-        <w:t>&gt;&lt;/</w:t>
+        <w:t>&lt;iframe width="560" height="315" src="https://www.youtube.com/embed/mPbclTnMLlc" title="YouTube video player" frameborder="0" allow="accelerometer; autoplay; clipboard-write; encrypted-media; gyroscope; picture-in-picture" allowfullscreen&gt;&lt;/</w:t>
       </w:r>
       <w:commentRangeStart w:id="4"/>
       <w:r>
@@ -211,21 +182,12 @@
       <w:r>
         <w:t xml:space="preserve">Given the Content Interface use of accordions, </w:t>
       </w:r>
-      <w:proofErr w:type="gramStart"/>
       <w:r>
         <w:rPr>
           <w:i/>
           <w:iCs/>
         </w:rPr>
-        <w:t>Heading</w:t>
-      </w:r>
-      <w:proofErr w:type="gramEnd"/>
-      <w:r>
-        <w:rPr>
-          <w:i/>
-          <w:iCs/>
-        </w:rPr>
-        <w:t xml:space="preserve"> 2</w:t>
+        <w:t>Heading 2</w:t>
       </w:r>
       <w:r>
         <w:t xml:space="preserve"> styles may be used to indicate an accordion</w:t>
@@ -373,17 +335,8 @@
           <w:i/>
           <w:iCs/>
         </w:rPr>
-        <w:t xml:space="preserve">Canvas </w:t>
-      </w:r>
-      <w:proofErr w:type="spellStart"/>
-      <w:r>
-        <w:rPr>
-          <w:i/>
-          <w:iCs/>
-        </w:rPr>
-        <w:t>SubHeader</w:t>
-      </w:r>
-      <w:proofErr w:type="spellEnd"/>
+        <w:t>Canvas SubHeader</w:t>
+      </w:r>
       <w:r>
         <w:t xml:space="preserve"> style will add a </w:t>
       </w:r>

</xml_diff>

<commit_message>
Adding existing file #15 - still needs work
</commit_message>
<xml_diff>
--- a/sample w2c.docx
+++ b/sample w2c.docx
@@ -75,7 +75,15 @@
     </w:p>
     <w:p>
       <w:r>
-        <w:t>For example, is a powerpoint the best way of representing narrative driven content? What are some key considerations to having students work asynchronously? Is my content accessible to all students in my cohort?</w:t>
+        <w:t xml:space="preserve">For example, is a </w:t>
+      </w:r>
+      <w:proofErr w:type="spellStart"/>
+      <w:r>
+        <w:t>powerpoint</w:t>
+      </w:r>
+      <w:proofErr w:type="spellEnd"/>
+      <w:r>
+        <w:t xml:space="preserve"> the best way of representing narrative driven content? What are some key considerations to having students work asynchronously? Is my content accessible to all students in my cohort?</w:t>
       </w:r>
     </w:p>
     <w:p>
@@ -136,35 +144,85 @@
     </w:p>
     <w:p>
       <w:pPr>
-        <w:pStyle w:val="Heading1"/>
-      </w:pPr>
-      <w:r>
-        <w:t>Last page of this module</w:t>
+        <w:pStyle w:val="CanvasFile"/>
+      </w:pPr>
+      <w:r>
+        <w:t>case-law.jpg</w:t>
       </w:r>
     </w:p>
     <w:p>
-      <w:r>
-        <w:t>The end of this module and some other examples</w:t>
+      <w:pPr>
+        <w:pStyle w:val="Heading1"/>
+      </w:pPr>
+      <w:r>
+        <w:t>Week 1 Lecture Slides</w:t>
+      </w:r>
+      <w:commentRangeStart w:id="4"/>
+      <w:commentRangeEnd w:id="4"/>
+      <w:r>
+        <w:rPr>
+          <w:rStyle w:val="CommentReference"/>
+          <w:rFonts w:ascii="Liberation Serif" w:eastAsia="Noto Serif CJK SC" w:hAnsi="Liberation Serif"/>
+          <w:color w:val="auto"/>
+        </w:rPr>
+        <w:commentReference w:id="4"/>
       </w:r>
     </w:p>
     <w:p>
       <w:pPr>
+        <w:pStyle w:val="Heading1"/>
+      </w:pPr>
+      <w:r>
+        <w:t>Last page of this module</w:t>
+      </w:r>
+    </w:p>
+    <w:p>
+      <w:r>
+        <w:t>The end of this module and some other examples</w:t>
+      </w:r>
+    </w:p>
+    <w:p>
+      <w:pPr>
         <w:pStyle w:val="Embed"/>
       </w:pPr>
       <w:r>
-        <w:t>&lt;iframe width="560" height="315" src="https://www.youtube.com/embed/mPbclTnMLlc" title="YouTube video player" frameborder="0" allow="accelerometer; autoplay; clipboard-write; encrypted-media; gyroscope; picture-in-picture" allowfullscreen&gt;&lt;/</w:t>
-      </w:r>
-      <w:commentRangeStart w:id="4"/>
+        <w:t xml:space="preserve">&lt;iframe width="560" height="315" </w:t>
+      </w:r>
+      <w:proofErr w:type="spellStart"/>
+      <w:r>
+        <w:t>src</w:t>
+      </w:r>
+      <w:proofErr w:type="spellEnd"/>
+      <w:r>
+        <w:t xml:space="preserve">="https://www.youtube.com/embed/mPbclTnMLlc" title="YouTube video player" frameborder="0" allow="accelerometer; </w:t>
+      </w:r>
+      <w:proofErr w:type="spellStart"/>
+      <w:r>
+        <w:t>autoplay</w:t>
+      </w:r>
+      <w:proofErr w:type="spellEnd"/>
+      <w:r>
+        <w:t xml:space="preserve">; clipboard-write; encrypted-media; gyroscope; picture-in-picture" </w:t>
+      </w:r>
+      <w:proofErr w:type="spellStart"/>
+      <w:r>
+        <w:t>allowfullscreen</w:t>
+      </w:r>
+      <w:proofErr w:type="spellEnd"/>
+      <w:r>
+        <w:t>&gt;&lt;/</w:t>
+      </w:r>
+      <w:commentRangeStart w:id="5"/>
       <w:r>
         <w:t>iframe</w:t>
       </w:r>
-      <w:commentRangeEnd w:id="4"/>
+      <w:commentRangeEnd w:id="5"/>
       <w:r>
         <w:rPr>
           <w:rStyle w:val="CommentReference"/>
           <w:rFonts w:ascii="Liberation Serif" w:hAnsi="Liberation Serif" w:cs="Mangal"/>
         </w:rPr>
-        <w:commentReference w:id="4"/>
+        <w:commentReference w:id="5"/>
       </w:r>
       <w:r>
         <w:t>&gt;</w:t>
@@ -182,12 +240,21 @@
       <w:r>
         <w:t xml:space="preserve">Given the Content Interface use of accordions, </w:t>
       </w:r>
+      <w:proofErr w:type="gramStart"/>
       <w:r>
         <w:rPr>
           <w:i/>
           <w:iCs/>
         </w:rPr>
-        <w:t>Heading 2</w:t>
+        <w:t>Heading</w:t>
+      </w:r>
+      <w:proofErr w:type="gramEnd"/>
+      <w:r>
+        <w:rPr>
+          <w:i/>
+          <w:iCs/>
+        </w:rPr>
+        <w:t xml:space="preserve"> 2</w:t>
       </w:r>
       <w:r>
         <w:t xml:space="preserve"> styles may be used to indicate an accordion</w:t>
@@ -335,8 +402,17 @@
           <w:i/>
           <w:iCs/>
         </w:rPr>
-        <w:t>Canvas SubHeader</w:t>
-      </w:r>
+        <w:t xml:space="preserve">Canvas </w:t>
+      </w:r>
+      <w:proofErr w:type="spellStart"/>
+      <w:r>
+        <w:rPr>
+          <w:i/>
+          <w:iCs/>
+        </w:rPr>
+        <w:t>SubHeader</w:t>
+      </w:r>
+      <w:proofErr w:type="spellEnd"/>
       <w:r>
         <w:t xml:space="preserve"> style will add a </w:t>
       </w:r>
@@ -353,7 +429,42 @@
       </w:r>
     </w:p>
   </w:comment>
-  <w:comment w:id="4" w:author="David Jones" w:date="2022-02-12T09:03:00Z" w:initials="DJ">
+  <w:comment w:id="4" w:author="David Jones" w:date="2022-02-12T16:59:00Z" w:initials="DJ">
+    <w:p>
+      <w:pPr>
+        <w:pStyle w:val="CommentText"/>
+      </w:pPr>
+      <w:r>
+        <w:rPr>
+          <w:rStyle w:val="CommentReference"/>
+          <w:i/>
+          <w:iCs/>
+        </w:rPr>
+        <w:annotationRef/>
+      </w:r>
+      <w:r>
+        <w:rPr>
+          <w:i/>
+          <w:iCs/>
+        </w:rPr>
+        <w:t>Canvas File</w:t>
+      </w:r>
+      <w:r>
+        <w:t xml:space="preserve"> style. For now, implement the same as </w:t>
+      </w:r>
+      <w:r>
+        <w:rPr>
+          <w:i/>
+          <w:iCs/>
+        </w:rPr>
+        <w:t>Existing Canvas Page</w:t>
+      </w:r>
+      <w:r>
+        <w:t xml:space="preserve"> style. But in future, may wish to have a nice heading name, followed by proper file name.</w:t>
+      </w:r>
+    </w:p>
+  </w:comment>
+  <w:comment w:id="5" w:author="David Jones" w:date="2022-02-12T09:03:00Z" w:initials="DJ">
     <w:p>
       <w:pPr>
         <w:pStyle w:val="CommentText"/>
@@ -378,6 +489,7 @@
   <w15:commentEx w15:paraId="5CBE09A4" w15:done="0"/>
   <w15:commentEx w15:paraId="1A6DF6E1" w15:done="0"/>
   <w15:commentEx w15:paraId="5F9AA114" w15:done="0"/>
+  <w15:commentEx w15:paraId="1C181006" w15:done="0"/>
   <w15:commentEx w15:paraId="3979CB61" w15:done="0"/>
 </w15:commentsEx>
 </file>
@@ -388,6 +500,7 @@
   <w16cex:commentExtensible w16cex:durableId="25B1F41B" w16cex:dateUtc="2022-02-11T22:53:00Z"/>
   <w16cex:commentExtensible w16cex:durableId="25B257F0" w16cex:dateUtc="2022-02-12T05:59:00Z"/>
   <w16cex:commentExtensible w16cex:durableId="25B1F560" w16cex:dateUtc="2022-02-11T22:59:00Z"/>
+  <w16cex:commentExtensible w16cex:durableId="25B265FB" w16cex:dateUtc="2022-02-12T06:59:00Z"/>
   <w16cex:commentExtensible w16cex:durableId="25B1F653" w16cex:dateUtc="2022-02-11T23:03:00Z"/>
 </w16cex:commentsExtensible>
 </file>
@@ -398,6 +511,7 @@
   <w16cid:commentId w16cid:paraId="5CBE09A4" w16cid:durableId="25B1F41B"/>
   <w16cid:commentId w16cid:paraId="1A6DF6E1" w16cid:durableId="25B257F0"/>
   <w16cid:commentId w16cid:paraId="5F9AA114" w16cid:durableId="25B1F560"/>
+  <w16cid:commentId w16cid:paraId="1C181006" w16cid:durableId="25B265FB"/>
   <w16cid:commentId w16cid:paraId="3979CB61" w16cid:durableId="25B1F653"/>
 </w16cid:commentsIds>
 </file>

</xml_diff>

<commit_message>
Files being recognised and added - problem now with order of items #15
</commit_message>
<xml_diff>
--- a/sample w2c.docx
+++ b/sample w2c.docx
@@ -75,15 +75,7 @@
     </w:p>
     <w:p>
       <w:r>
-        <w:t xml:space="preserve">For example, is a </w:t>
-      </w:r>
-      <w:proofErr w:type="spellStart"/>
-      <w:r>
-        <w:t>powerpoint</w:t>
-      </w:r>
-      <w:proofErr w:type="spellEnd"/>
-      <w:r>
-        <w:t xml:space="preserve"> the best way of representing narrative driven content? What are some key considerations to having students work asynchronously? Is my content accessible to all students in my cohort?</w:t>
+        <w:t>For example, is a powerpoint the best way of representing narrative driven content? What are some key considerations to having students work asynchronously? Is my content accessible to all students in my cohort?</w:t>
       </w:r>
     </w:p>
     <w:p>
@@ -152,10 +144,28 @@
     </w:p>
     <w:p>
       <w:pPr>
-        <w:pStyle w:val="Heading1"/>
-      </w:pPr>
-      <w:r>
-        <w:t>Week 1 Lecture Slides</w:t>
+        <w:pStyle w:val="CanvasFile"/>
+      </w:pPr>
+      <w:r>
+        <w:t>Week</w:t>
+      </w:r>
+      <w:r>
+        <w:t xml:space="preserve"> </w:t>
+      </w:r>
+      <w:r>
+        <w:t>1</w:t>
+      </w:r>
+      <w:r>
+        <w:t xml:space="preserve"> </w:t>
+      </w:r>
+      <w:r>
+        <w:t>Lecture</w:t>
+      </w:r>
+      <w:r>
+        <w:t xml:space="preserve"> </w:t>
+      </w:r>
+      <w:r>
+        <w:t>Slides</w:t>
       </w:r>
       <w:commentRangeStart w:id="4"/>
       <w:commentRangeEnd w:id="4"/>
@@ -186,31 +196,7 @@
         <w:pStyle w:val="Embed"/>
       </w:pPr>
       <w:r>
-        <w:t xml:space="preserve">&lt;iframe width="560" height="315" </w:t>
-      </w:r>
-      <w:proofErr w:type="spellStart"/>
-      <w:r>
-        <w:t>src</w:t>
-      </w:r>
-      <w:proofErr w:type="spellEnd"/>
-      <w:r>
-        <w:t xml:space="preserve">="https://www.youtube.com/embed/mPbclTnMLlc" title="YouTube video player" frameborder="0" allow="accelerometer; </w:t>
-      </w:r>
-      <w:proofErr w:type="spellStart"/>
-      <w:r>
-        <w:t>autoplay</w:t>
-      </w:r>
-      <w:proofErr w:type="spellEnd"/>
-      <w:r>
-        <w:t xml:space="preserve">; clipboard-write; encrypted-media; gyroscope; picture-in-picture" </w:t>
-      </w:r>
-      <w:proofErr w:type="spellStart"/>
-      <w:r>
-        <w:t>allowfullscreen</w:t>
-      </w:r>
-      <w:proofErr w:type="spellEnd"/>
-      <w:r>
-        <w:t>&gt;&lt;/</w:t>
+        <w:t>&lt;iframe width="560" height="315" src="https://www.youtube.com/embed/mPbclTnMLlc" title="YouTube video player" frameborder="0" allow="accelerometer; autoplay; clipboard-write; encrypted-media; gyroscope; picture-in-picture" allowfullscreen&gt;&lt;/</w:t>
       </w:r>
       <w:commentRangeStart w:id="5"/>
       <w:r>
@@ -240,21 +226,12 @@
       <w:r>
         <w:t xml:space="preserve">Given the Content Interface use of accordions, </w:t>
       </w:r>
-      <w:proofErr w:type="gramStart"/>
       <w:r>
         <w:rPr>
           <w:i/>
           <w:iCs/>
         </w:rPr>
-        <w:t>Heading</w:t>
-      </w:r>
-      <w:proofErr w:type="gramEnd"/>
-      <w:r>
-        <w:rPr>
-          <w:i/>
-          <w:iCs/>
-        </w:rPr>
-        <w:t xml:space="preserve"> 2</w:t>
+        <w:t>Heading 2</w:t>
       </w:r>
       <w:r>
         <w:t xml:space="preserve"> styles may be used to indicate an accordion</w:t>
@@ -402,17 +379,8 @@
           <w:i/>
           <w:iCs/>
         </w:rPr>
-        <w:t xml:space="preserve">Canvas </w:t>
-      </w:r>
-      <w:proofErr w:type="spellStart"/>
-      <w:r>
-        <w:rPr>
-          <w:i/>
-          <w:iCs/>
-        </w:rPr>
-        <w:t>SubHeader</w:t>
-      </w:r>
-      <w:proofErr w:type="spellEnd"/>
+        <w:t>Canvas SubHeader</w:t>
+      </w:r>
       <w:r>
         <w:t xml:space="preserve"> style will add a </w:t>
       </w:r>
@@ -3617,9 +3585,12 @@
 </file>
 
 <file path=customXml/item1.xml><?xml version="1.0" encoding="utf-8"?>
-<p:properties xmlns:p="http://schemas.microsoft.com/office/2006/metadata/properties" xmlns:xsi="http://www.w3.org/2001/XMLSchema-instance" xmlns:pc="http://schemas.microsoft.com/office/infopath/2007/PartnerControls">
-  <documentManagement/>
-</p:properties>
+<?mso-contentType ?>
+<FormTemplates xmlns="http://schemas.microsoft.com/sharepoint/v3/contenttype/forms">
+  <Display>DocumentLibraryForm</Display>
+  <Edit>DocumentLibraryForm</Edit>
+  <New>DocumentLibraryForm</New>
+</FormTemplates>
 </file>
 
 <file path=customXml/item2.xml><?xml version="1.0" encoding="utf-8"?>
@@ -3840,19 +3811,15 @@
 </file>
 
 <file path=customXml/item3.xml><?xml version="1.0" encoding="utf-8"?>
-<?mso-contentType ?>
-<FormTemplates xmlns="http://schemas.microsoft.com/sharepoint/v3/contenttype/forms">
-  <Display>DocumentLibraryForm</Display>
-  <Edit>DocumentLibraryForm</Edit>
-  <New>DocumentLibraryForm</New>
-</FormTemplates>
+<p:properties xmlns:p="http://schemas.microsoft.com/office/2006/metadata/properties" xmlns:xsi="http://www.w3.org/2001/XMLSchema-instance" xmlns:pc="http://schemas.microsoft.com/office/infopath/2007/PartnerControls">
+  <documentManagement/>
+</p:properties>
 </file>
 
 <file path=customXml/itemProps1.xml><?xml version="1.0" encoding="utf-8"?>
-<ds:datastoreItem xmlns:ds="http://schemas.openxmlformats.org/officeDocument/2006/customXml" ds:itemID="{6AE47011-FF1B-4591-8C0F-1B5B29981C8F}">
+<ds:datastoreItem xmlns:ds="http://schemas.openxmlformats.org/officeDocument/2006/customXml" ds:itemID="{479E764B-4064-423F-B093-693C9D04465F}">
   <ds:schemaRefs>
-    <ds:schemaRef ds:uri="http://schemas.microsoft.com/office/2006/metadata/properties"/>
-    <ds:schemaRef ds:uri="http://schemas.microsoft.com/office/infopath/2007/PartnerControls"/>
+    <ds:schemaRef ds:uri="http://schemas.microsoft.com/sharepoint/v3/contenttype/forms"/>
   </ds:schemaRefs>
 </ds:datastoreItem>
 </file>
@@ -3877,9 +3844,10 @@
 </file>
 
 <file path=customXml/itemProps3.xml><?xml version="1.0" encoding="utf-8"?>
-<ds:datastoreItem xmlns:ds="http://schemas.openxmlformats.org/officeDocument/2006/customXml" ds:itemID="{479E764B-4064-423F-B093-693C9D04465F}">
+<ds:datastoreItem xmlns:ds="http://schemas.openxmlformats.org/officeDocument/2006/customXml" ds:itemID="{6AE47011-FF1B-4591-8C0F-1B5B29981C8F}">
   <ds:schemaRefs>
-    <ds:schemaRef ds:uri="http://schemas.microsoft.com/sharepoint/v3/contenttype/forms"/>
+    <ds:schemaRef ds:uri="http://schemas.microsoft.com/office/2006/metadata/properties"/>
+    <ds:schemaRef ds:uri="http://schemas.microsoft.com/office/infopath/2007/PartnerControls"/>
   </ds:schemaRefs>
 </ds:datastoreItem>
 </file>
</xml_diff>

<commit_message>
Started added icons as bullets for Canvas styles #21
</commit_message>
<xml_diff>
--- a/sample w2c.docx
+++ b/sample w2c.docx
@@ -75,7 +75,15 @@
     </w:p>
     <w:p>
       <w:r>
-        <w:t>For example, is a powerpoint the best way of representing narrative driven content? What are some key considerations to having students work asynchronously? Is my content accessible to all students in my cohort?</w:t>
+        <w:t xml:space="preserve">For example, is a </w:t>
+      </w:r>
+      <w:proofErr w:type="spellStart"/>
+      <w:r>
+        <w:t>powerpoint</w:t>
+      </w:r>
+      <w:proofErr w:type="spellEnd"/>
+      <w:r>
+        <w:t xml:space="preserve"> the best way of representing narrative driven content? What are some key considerations to having students work asynchronously? Is my content accessible to all students in my cohort?</w:t>
       </w:r>
     </w:p>
     <w:p>
@@ -109,14 +117,14 @@
     </w:p>
     <w:p>
       <w:pPr>
-        <w:pStyle w:val="CanvasSubHeader"/>
-      </w:pPr>
-      <w:r>
-        <w:t xml:space="preserve">Canvas Sub </w:t>
+        <w:pStyle w:val="CanvasDiscussion"/>
+      </w:pPr>
+      <w:r>
+        <w:t xml:space="preserve">Week 1 </w:t>
       </w:r>
       <w:commentRangeStart w:id="3"/>
       <w:r>
-        <w:t>Header</w:t>
+        <w:t>Discussion</w:t>
       </w:r>
       <w:commentRangeEnd w:id="3"/>
       <w:r>
@@ -130,16 +138,30 @@
       </w:r>
     </w:p>
     <w:p>
-      <w:r>
-        <w:t>The content will be ignored???</w:t>
+      <w:pPr>
+        <w:pStyle w:val="CanvasSubHeader"/>
+      </w:pPr>
+      <w:r>
+        <w:t xml:space="preserve">Canvas Sub </w:t>
+      </w:r>
+      <w:commentRangeStart w:id="4"/>
+      <w:r>
+        <w:t>Header</w:t>
+      </w:r>
+      <w:commentRangeEnd w:id="4"/>
+      <w:r>
+        <w:rPr>
+          <w:rStyle w:val="CommentReference"/>
+          <w:rFonts w:ascii="Liberation Serif" w:eastAsia="Noto Serif CJK SC" w:hAnsi="Liberation Serif"/>
+          <w:color w:val="auto"/>
+          <w:highlight w:val="none"/>
+        </w:rPr>
+        <w:commentReference w:id="4"/>
       </w:r>
     </w:p>
     <w:p>
-      <w:pPr>
-        <w:pStyle w:val="CanvasFile"/>
-      </w:pPr>
-      <w:r>
-        <w:t>case-law.jpg</w:t>
+      <w:r>
+        <w:t>The content will be ignored???</w:t>
       </w:r>
     </w:p>
     <w:p>
@@ -147,6 +169,14 @@
         <w:pStyle w:val="CanvasFile"/>
       </w:pPr>
       <w:r>
+        <w:t>case-law.jpg</w:t>
+      </w:r>
+    </w:p>
+    <w:p>
+      <w:pPr>
+        <w:pStyle w:val="CanvasFile"/>
+      </w:pPr>
+      <w:r>
         <w:t>Week</w:t>
       </w:r>
       <w:r>
@@ -167,48 +197,80 @@
       <w:r>
         <w:t>Slides</w:t>
       </w:r>
-      <w:commentRangeStart w:id="4"/>
-      <w:commentRangeEnd w:id="4"/>
+      <w:commentRangeStart w:id="5"/>
+      <w:commentRangeEnd w:id="5"/>
       <w:r>
         <w:rPr>
           <w:rStyle w:val="CommentReference"/>
           <w:rFonts w:ascii="Liberation Serif" w:eastAsia="Noto Serif CJK SC" w:hAnsi="Liberation Serif"/>
           <w:color w:val="auto"/>
         </w:rPr>
-        <w:commentReference w:id="4"/>
+        <w:commentReference w:id="5"/>
       </w:r>
     </w:p>
     <w:p>
       <w:pPr>
-        <w:pStyle w:val="Heading1"/>
-      </w:pPr>
-      <w:r>
-        <w:t>Last page of this module</w:t>
+        <w:pStyle w:val="CanvasAssignment"/>
+      </w:pPr>
+      <w:r>
+        <w:t>Assignment 1</w:t>
       </w:r>
     </w:p>
     <w:p>
-      <w:r>
-        <w:t>The end of this module and some other examples</w:t>
+      <w:pPr>
+        <w:pStyle w:val="Heading1"/>
+      </w:pPr>
+      <w:r>
+        <w:t>Last page of this module</w:t>
       </w:r>
     </w:p>
     <w:p>
+      <w:r>
+        <w:t>The end of this module and some other examples</w:t>
+      </w:r>
+    </w:p>
+    <w:p>
       <w:pPr>
         <w:pStyle w:val="Embed"/>
       </w:pPr>
       <w:r>
-        <w:t>&lt;iframe width="560" height="315" src="https://www.youtube.com/embed/mPbclTnMLlc" title="YouTube video player" frameborder="0" allow="accelerometer; autoplay; clipboard-write; encrypted-media; gyroscope; picture-in-picture" allowfullscreen&gt;&lt;/</w:t>
-      </w:r>
-      <w:commentRangeStart w:id="5"/>
+        <w:t xml:space="preserve">&lt;iframe width="560" height="315" </w:t>
+      </w:r>
+      <w:proofErr w:type="spellStart"/>
+      <w:r>
+        <w:t>src</w:t>
+      </w:r>
+      <w:proofErr w:type="spellEnd"/>
+      <w:r>
+        <w:t xml:space="preserve">="https://www.youtube.com/embed/mPbclTnMLlc" title="YouTube video player" frameborder="0" allow="accelerometer; </w:t>
+      </w:r>
+      <w:proofErr w:type="spellStart"/>
+      <w:r>
+        <w:t>autoplay</w:t>
+      </w:r>
+      <w:proofErr w:type="spellEnd"/>
+      <w:r>
+        <w:t xml:space="preserve">; clipboard-write; encrypted-media; gyroscope; picture-in-picture" </w:t>
+      </w:r>
+      <w:proofErr w:type="spellStart"/>
+      <w:r>
+        <w:t>allowfullscreen</w:t>
+      </w:r>
+      <w:proofErr w:type="spellEnd"/>
+      <w:r>
+        <w:t>&gt;&lt;/</w:t>
+      </w:r>
+      <w:commentRangeStart w:id="6"/>
       <w:r>
         <w:t>iframe</w:t>
       </w:r>
-      <w:commentRangeEnd w:id="5"/>
+      <w:commentRangeEnd w:id="6"/>
       <w:r>
         <w:rPr>
           <w:rStyle w:val="CommentReference"/>
           <w:rFonts w:ascii="Liberation Serif" w:hAnsi="Liberation Serif" w:cs="Mangal"/>
         </w:rPr>
-        <w:commentReference w:id="5"/>
+        <w:commentReference w:id="6"/>
       </w:r>
       <w:r>
         <w:t>&gt;</w:t>
@@ -226,12 +288,21 @@
       <w:r>
         <w:t xml:space="preserve">Given the Content Interface use of accordions, </w:t>
       </w:r>
+      <w:proofErr w:type="gramStart"/>
       <w:r>
         <w:rPr>
           <w:i/>
           <w:iCs/>
         </w:rPr>
-        <w:t>Heading 2</w:t>
+        <w:t>Heading</w:t>
+      </w:r>
+      <w:proofErr w:type="gramEnd"/>
+      <w:r>
+        <w:rPr>
+          <w:i/>
+          <w:iCs/>
+        </w:rPr>
+        <w:t xml:space="preserve"> 2</w:t>
       </w:r>
       <w:r>
         <w:t xml:space="preserve"> styles may be used to indicate an accordion</w:t>
@@ -363,7 +434,7 @@
       </w:r>
     </w:p>
   </w:comment>
-  <w:comment w:id="3" w:author="David Jones" w:date="2022-02-12T08:59:00Z" w:initials="DJ">
+  <w:comment w:id="3" w:author="David Jones" w:date="2022-02-13T08:44:00Z" w:initials="DJ">
     <w:p>
       <w:pPr>
         <w:pStyle w:val="CommentText"/>
@@ -375,12 +446,37 @@
         <w:annotationRef/>
       </w:r>
       <w:r>
+        <w:t xml:space="preserve">And a Canvas Discussion link - </w:t>
+      </w:r>
+    </w:p>
+  </w:comment>
+  <w:comment w:id="4" w:author="David Jones" w:date="2022-02-12T08:59:00Z" w:initials="DJ">
+    <w:p>
+      <w:pPr>
+        <w:pStyle w:val="CommentText"/>
+      </w:pPr>
+      <w:r>
+        <w:rPr>
+          <w:rStyle w:val="CommentReference"/>
+        </w:rPr>
+        <w:annotationRef/>
+      </w:r>
+      <w:r>
         <w:rPr>
           <w:i/>
           <w:iCs/>
         </w:rPr>
-        <w:t>Canvas SubHeader</w:t>
-      </w:r>
+        <w:t xml:space="preserve">Canvas </w:t>
+      </w:r>
+      <w:proofErr w:type="spellStart"/>
+      <w:r>
+        <w:rPr>
+          <w:i/>
+          <w:iCs/>
+        </w:rPr>
+        <w:t>SubHeader</w:t>
+      </w:r>
+      <w:proofErr w:type="spellEnd"/>
       <w:r>
         <w:t xml:space="preserve"> style will add a </w:t>
       </w:r>
@@ -397,7 +493,7 @@
       </w:r>
     </w:p>
   </w:comment>
-  <w:comment w:id="4" w:author="David Jones" w:date="2022-02-12T16:59:00Z" w:initials="DJ">
+  <w:comment w:id="5" w:author="David Jones" w:date="2022-02-12T16:59:00Z" w:initials="DJ">
     <w:p>
       <w:pPr>
         <w:pStyle w:val="CommentText"/>
@@ -432,7 +528,7 @@
       </w:r>
     </w:p>
   </w:comment>
-  <w:comment w:id="5" w:author="David Jones" w:date="2022-02-12T09:03:00Z" w:initials="DJ">
+  <w:comment w:id="6" w:author="David Jones" w:date="2022-02-12T09:03:00Z" w:initials="DJ">
     <w:p>
       <w:pPr>
         <w:pStyle w:val="CommentText"/>
@@ -456,6 +552,7 @@
   <w15:commentEx w15:paraId="242CCD85" w15:done="0"/>
   <w15:commentEx w15:paraId="5CBE09A4" w15:done="0"/>
   <w15:commentEx w15:paraId="1A6DF6E1" w15:done="0"/>
+  <w15:commentEx w15:paraId="0A1A23EF" w15:done="0"/>
   <w15:commentEx w15:paraId="5F9AA114" w15:done="0"/>
   <w15:commentEx w15:paraId="1C181006" w15:done="0"/>
   <w15:commentEx w15:paraId="3979CB61" w15:done="0"/>
@@ -467,6 +564,7 @@
   <w16cex:commentExtensible w16cex:durableId="25B1F3F2" w16cex:dateUtc="2022-02-11T22:53:00Z"/>
   <w16cex:commentExtensible w16cex:durableId="25B1F41B" w16cex:dateUtc="2022-02-11T22:53:00Z"/>
   <w16cex:commentExtensible w16cex:durableId="25B257F0" w16cex:dateUtc="2022-02-12T05:59:00Z"/>
+  <w16cex:commentExtensible w16cex:durableId="25B34387" w16cex:dateUtc="2022-02-12T22:44:00Z"/>
   <w16cex:commentExtensible w16cex:durableId="25B1F560" w16cex:dateUtc="2022-02-11T22:59:00Z"/>
   <w16cex:commentExtensible w16cex:durableId="25B265FB" w16cex:dateUtc="2022-02-12T06:59:00Z"/>
   <w16cex:commentExtensible w16cex:durableId="25B1F653" w16cex:dateUtc="2022-02-11T23:03:00Z"/>
@@ -478,6 +576,7 @@
   <w16cid:commentId w16cid:paraId="242CCD85" w16cid:durableId="25B1F3F2"/>
   <w16cid:commentId w16cid:paraId="5CBE09A4" w16cid:durableId="25B1F41B"/>
   <w16cid:commentId w16cid:paraId="1A6DF6E1" w16cid:durableId="25B257F0"/>
+  <w16cid:commentId w16cid:paraId="0A1A23EF" w16cid:durableId="25B34387"/>
   <w16cid:commentId w16cid:paraId="5F9AA114" w16cid:durableId="25B1F560"/>
   <w16cid:commentId w16cid:paraId="1C181006" w16cid:durableId="25B265FB"/>
   <w16cid:commentId w16cid:paraId="3979CB61" w16cid:durableId="25B1F653"/>
@@ -486,6 +585,53 @@
 
 <file path=word/numbering.xml><?xml version="1.0" encoding="utf-8"?>
 <w:numbering xmlns:wpc="http://schemas.microsoft.com/office/word/2010/wordprocessingCanvas" xmlns:cx="http://schemas.microsoft.com/office/drawing/2014/chartex" xmlns:cx1="http://schemas.microsoft.com/office/drawing/2015/9/8/chartex" xmlns:cx2="http://schemas.microsoft.com/office/drawing/2015/10/21/chartex" xmlns:cx3="http://schemas.microsoft.com/office/drawing/2016/5/9/chartex" xmlns:cx4="http://schemas.microsoft.com/office/drawing/2016/5/10/chartex" xmlns:cx5="http://schemas.microsoft.com/office/drawing/2016/5/11/chartex" xmlns:cx6="http://schemas.microsoft.com/office/drawing/2016/5/12/chartex" xmlns:cx7="http://schemas.microsoft.com/office/drawing/2016/5/13/chartex" xmlns:cx8="http://schemas.microsoft.com/office/drawing/2016/5/14/chartex" xmlns:mc="http://schemas.openxmlformats.org/markup-compatibility/2006" xmlns:aink="http://schemas.microsoft.com/office/drawing/2016/ink" xmlns:am3d="http://schemas.microsoft.com/office/drawing/2017/model3d" xmlns:o="urn:schemas-microsoft-com:office:office" xmlns:r="http://schemas.openxmlformats.org/officeDocument/2006/relationships" xmlns:m="http://schemas.openxmlformats.org/officeDocument/2006/math" xmlns:v="urn:schemas-microsoft-com:vml" xmlns:wp14="http://schemas.microsoft.com/office/word/2010/wordprocessingDrawing" xmlns:wp="http://schemas.openxmlformats.org/drawingml/2006/wordprocessingDrawing" xmlns:w10="urn:schemas-microsoft-com:office:word" xmlns:w="http://schemas.openxmlformats.org/wordprocessingml/2006/main" xmlns:w14="http://schemas.microsoft.com/office/word/2010/wordml" xmlns:w15="http://schemas.microsoft.com/office/word/2012/wordml" xmlns:w16cex="http://schemas.microsoft.com/office/word/2018/wordml/cex" xmlns:w16cid="http://schemas.microsoft.com/office/word/2016/wordml/cid" xmlns:w16="http://schemas.microsoft.com/office/word/2018/wordml" xmlns:w16sdtdh="http://schemas.microsoft.com/office/word/2020/wordml/sdtdatahash" xmlns:w16se="http://schemas.microsoft.com/office/word/2015/wordml/symex" xmlns:wpg="http://schemas.microsoft.com/office/word/2010/wordprocessingGroup" xmlns:wpi="http://schemas.microsoft.com/office/word/2010/wordprocessingInk" xmlns:wne="http://schemas.microsoft.com/office/word/2006/wordml" xmlns:wps="http://schemas.microsoft.com/office/word/2010/wordprocessingShape" mc:Ignorable="w14 w15 w16se w16cid w16 w16cex w16sdtdh wp14">
+  <w:numPicBullet w:numPicBulletId="0">
+    <w:pict>
+      <v:shapetype id="_x0000_t75" coordsize="21600,21600" o:spt="75" o:preferrelative="t" path="m@4@5l@4@11@9@11@9@5xe" filled="f" stroked="f">
+        <v:stroke joinstyle="miter"/>
+        <v:formulas>
+          <v:f eqn="if lineDrawn pixelLineWidth 0"/>
+          <v:f eqn="sum @0 1 0"/>
+          <v:f eqn="sum 0 0 @1"/>
+          <v:f eqn="prod @2 1 2"/>
+          <v:f eqn="prod @3 21600 pixelWidth"/>
+          <v:f eqn="prod @3 21600 pixelHeight"/>
+          <v:f eqn="sum @0 0 1"/>
+          <v:f eqn="prod @6 1 2"/>
+          <v:f eqn="prod @7 21600 pixelWidth"/>
+          <v:f eqn="sum @8 21600 0"/>
+          <v:f eqn="prod @7 21600 pixelHeight"/>
+          <v:f eqn="sum @10 21600 0"/>
+        </v:formulas>
+        <v:path o:extrusionok="f" gradientshapeok="t" o:connecttype="rect"/>
+        <o:lock v:ext="edit" aspectratio="t"/>
+      </v:shapetype>
+      <v:shape id="_x0000_i1117" type="#_x0000_t75" style="width:467.5pt;height:467.5pt" o:bullet="t">
+        <v:imagedata r:id="rId1" o:title="document-309065_960_720[1]"/>
+      </v:shape>
+    </w:pict>
+  </w:numPicBullet>
+  <w:numPicBullet w:numPicBulletId="1">
+    <w:pict>
+      <v:shape id="_x0000_i1118" type="#_x0000_t75" style="width:384pt;height:384pt" o:bullet="t">
+        <v:imagedata r:id="rId2" o:title="3122008[1]"/>
+      </v:shape>
+    </w:pict>
+  </w:numPicBullet>
+  <w:numPicBullet w:numPicBulletId="2">
+    <w:pict>
+      <v:shape id="_x0000_i1119" type="#_x0000_t75" style="width:467.5pt;height:370.5pt" o:bullet="t">
+        <v:imagedata r:id="rId3" o:title="icon-folder.red.full[1]"/>
+      </v:shape>
+    </w:pict>
+  </w:numPicBullet>
+  <w:numPicBullet w:numPicBulletId="3">
+    <w:pict>
+      <v:shape id="_x0000_i1120" type="#_x0000_t75" style="width:468pt;height:327.5pt" o:bullet="t">
+        <v:imagedata r:id="rId4" o:title="checklist-1402461_960_720[1]"/>
+      </v:shape>
+    </w:pict>
+  </w:numPicBullet>
   <w:abstractNum w:abstractNumId="0" w15:restartNumberingAfterBreak="0">
     <w:nsid w:val="07515E01"/>
     <w:multiLevelType w:val="multilevel"/>
@@ -627,6 +773,122 @@
     </w:lvl>
   </w:abstractNum>
   <w:abstractNum w:abstractNumId="1" w15:restartNumberingAfterBreak="0">
+    <w:nsid w:val="0E562C4C"/>
+    <w:multiLevelType w:val="hybridMultilevel"/>
+    <w:tmpl w:val="1B4EC9EC"/>
+    <w:lvl w:ilvl="0" w:tplc="32AE9784">
+      <w:start w:val="1"/>
+      <w:numFmt w:val="bullet"/>
+      <w:pStyle w:val="CanvasFile"/>
+      <w:lvlText w:val=""/>
+      <w:lvlPicBulletId w:val="2"/>
+      <w:lvlJc w:val="left"/>
+      <w:pPr>
+        <w:ind w:left="720" w:hanging="360"/>
+      </w:pPr>
+      <w:rPr>
+        <w:rFonts w:ascii="Symbol" w:hAnsi="Symbol" w:hint="default"/>
+        <w:color w:val="auto"/>
+      </w:rPr>
+    </w:lvl>
+    <w:lvl w:ilvl="1" w:tplc="0C090003" w:tentative="1">
+      <w:start w:val="1"/>
+      <w:numFmt w:val="bullet"/>
+      <w:lvlText w:val="o"/>
+      <w:lvlJc w:val="left"/>
+      <w:pPr>
+        <w:ind w:left="1440" w:hanging="360"/>
+      </w:pPr>
+      <w:rPr>
+        <w:rFonts w:ascii="Courier New" w:hAnsi="Courier New" w:cs="Courier New" w:hint="default"/>
+      </w:rPr>
+    </w:lvl>
+    <w:lvl w:ilvl="2" w:tplc="0C090005" w:tentative="1">
+      <w:start w:val="1"/>
+      <w:numFmt w:val="bullet"/>
+      <w:lvlText w:val=""/>
+      <w:lvlJc w:val="left"/>
+      <w:pPr>
+        <w:ind w:left="2160" w:hanging="360"/>
+      </w:pPr>
+      <w:rPr>
+        <w:rFonts w:ascii="Wingdings" w:hAnsi="Wingdings" w:hint="default"/>
+      </w:rPr>
+    </w:lvl>
+    <w:lvl w:ilvl="3" w:tplc="0C090001" w:tentative="1">
+      <w:start w:val="1"/>
+      <w:numFmt w:val="bullet"/>
+      <w:lvlText w:val=""/>
+      <w:lvlJc w:val="left"/>
+      <w:pPr>
+        <w:ind w:left="2880" w:hanging="360"/>
+      </w:pPr>
+      <w:rPr>
+        <w:rFonts w:ascii="Symbol" w:hAnsi="Symbol" w:hint="default"/>
+      </w:rPr>
+    </w:lvl>
+    <w:lvl w:ilvl="4" w:tplc="0C090003" w:tentative="1">
+      <w:start w:val="1"/>
+      <w:numFmt w:val="bullet"/>
+      <w:lvlText w:val="o"/>
+      <w:lvlJc w:val="left"/>
+      <w:pPr>
+        <w:ind w:left="3600" w:hanging="360"/>
+      </w:pPr>
+      <w:rPr>
+        <w:rFonts w:ascii="Courier New" w:hAnsi="Courier New" w:cs="Courier New" w:hint="default"/>
+      </w:rPr>
+    </w:lvl>
+    <w:lvl w:ilvl="5" w:tplc="0C090005" w:tentative="1">
+      <w:start w:val="1"/>
+      <w:numFmt w:val="bullet"/>
+      <w:lvlText w:val=""/>
+      <w:lvlJc w:val="left"/>
+      <w:pPr>
+        <w:ind w:left="4320" w:hanging="360"/>
+      </w:pPr>
+      <w:rPr>
+        <w:rFonts w:ascii="Wingdings" w:hAnsi="Wingdings" w:hint="default"/>
+      </w:rPr>
+    </w:lvl>
+    <w:lvl w:ilvl="6" w:tplc="0C090001" w:tentative="1">
+      <w:start w:val="1"/>
+      <w:numFmt w:val="bullet"/>
+      <w:lvlText w:val=""/>
+      <w:lvlJc w:val="left"/>
+      <w:pPr>
+        <w:ind w:left="5040" w:hanging="360"/>
+      </w:pPr>
+      <w:rPr>
+        <w:rFonts w:ascii="Symbol" w:hAnsi="Symbol" w:hint="default"/>
+      </w:rPr>
+    </w:lvl>
+    <w:lvl w:ilvl="7" w:tplc="0C090003" w:tentative="1">
+      <w:start w:val="1"/>
+      <w:numFmt w:val="bullet"/>
+      <w:lvlText w:val="o"/>
+      <w:lvlJc w:val="left"/>
+      <w:pPr>
+        <w:ind w:left="5760" w:hanging="360"/>
+      </w:pPr>
+      <w:rPr>
+        <w:rFonts w:ascii="Courier New" w:hAnsi="Courier New" w:cs="Courier New" w:hint="default"/>
+      </w:rPr>
+    </w:lvl>
+    <w:lvl w:ilvl="8" w:tplc="0C090005" w:tentative="1">
+      <w:start w:val="1"/>
+      <w:numFmt w:val="bullet"/>
+      <w:lvlText w:val=""/>
+      <w:lvlJc w:val="left"/>
+      <w:pPr>
+        <w:ind w:left="6480" w:hanging="360"/>
+      </w:pPr>
+      <w:rPr>
+        <w:rFonts w:ascii="Wingdings" w:hAnsi="Wingdings" w:hint="default"/>
+      </w:rPr>
+    </w:lvl>
+  </w:abstractNum>
+  <w:abstractNum w:abstractNumId="2" w15:restartNumberingAfterBreak="0">
     <w:nsid w:val="2A8B4366"/>
     <w:multiLevelType w:val="multilevel"/>
     <w:tmpl w:val="AB8A58BC"/>
@@ -739,7 +1001,123 @@
       </w:pPr>
     </w:lvl>
   </w:abstractNum>
-  <w:abstractNum w:abstractNumId="2" w15:restartNumberingAfterBreak="0">
+  <w:abstractNum w:abstractNumId="3" w15:restartNumberingAfterBreak="0">
+    <w:nsid w:val="2B59217E"/>
+    <w:multiLevelType w:val="hybridMultilevel"/>
+    <w:tmpl w:val="1D9EAA94"/>
+    <w:lvl w:ilvl="0" w:tplc="4364CA48">
+      <w:start w:val="1"/>
+      <w:numFmt w:val="bullet"/>
+      <w:pStyle w:val="CanvasAssignment"/>
+      <w:lvlText w:val=""/>
+      <w:lvlPicBulletId w:val="3"/>
+      <w:lvlJc w:val="left"/>
+      <w:pPr>
+        <w:ind w:left="720" w:hanging="360"/>
+      </w:pPr>
+      <w:rPr>
+        <w:rFonts w:ascii="Symbol" w:hAnsi="Symbol" w:hint="default"/>
+        <w:color w:val="auto"/>
+      </w:rPr>
+    </w:lvl>
+    <w:lvl w:ilvl="1" w:tplc="0C090003" w:tentative="1">
+      <w:start w:val="1"/>
+      <w:numFmt w:val="bullet"/>
+      <w:lvlText w:val="o"/>
+      <w:lvlJc w:val="left"/>
+      <w:pPr>
+        <w:ind w:left="1440" w:hanging="360"/>
+      </w:pPr>
+      <w:rPr>
+        <w:rFonts w:ascii="Courier New" w:hAnsi="Courier New" w:cs="Courier New" w:hint="default"/>
+      </w:rPr>
+    </w:lvl>
+    <w:lvl w:ilvl="2" w:tplc="0C090005" w:tentative="1">
+      <w:start w:val="1"/>
+      <w:numFmt w:val="bullet"/>
+      <w:lvlText w:val=""/>
+      <w:lvlJc w:val="left"/>
+      <w:pPr>
+        <w:ind w:left="2160" w:hanging="360"/>
+      </w:pPr>
+      <w:rPr>
+        <w:rFonts w:ascii="Wingdings" w:hAnsi="Wingdings" w:hint="default"/>
+      </w:rPr>
+    </w:lvl>
+    <w:lvl w:ilvl="3" w:tplc="0C090001" w:tentative="1">
+      <w:start w:val="1"/>
+      <w:numFmt w:val="bullet"/>
+      <w:lvlText w:val=""/>
+      <w:lvlJc w:val="left"/>
+      <w:pPr>
+        <w:ind w:left="2880" w:hanging="360"/>
+      </w:pPr>
+      <w:rPr>
+        <w:rFonts w:ascii="Symbol" w:hAnsi="Symbol" w:hint="default"/>
+      </w:rPr>
+    </w:lvl>
+    <w:lvl w:ilvl="4" w:tplc="0C090003" w:tentative="1">
+      <w:start w:val="1"/>
+      <w:numFmt w:val="bullet"/>
+      <w:lvlText w:val="o"/>
+      <w:lvlJc w:val="left"/>
+      <w:pPr>
+        <w:ind w:left="3600" w:hanging="360"/>
+      </w:pPr>
+      <w:rPr>
+        <w:rFonts w:ascii="Courier New" w:hAnsi="Courier New" w:cs="Courier New" w:hint="default"/>
+      </w:rPr>
+    </w:lvl>
+    <w:lvl w:ilvl="5" w:tplc="0C090005" w:tentative="1">
+      <w:start w:val="1"/>
+      <w:numFmt w:val="bullet"/>
+      <w:lvlText w:val=""/>
+      <w:lvlJc w:val="left"/>
+      <w:pPr>
+        <w:ind w:left="4320" w:hanging="360"/>
+      </w:pPr>
+      <w:rPr>
+        <w:rFonts w:ascii="Wingdings" w:hAnsi="Wingdings" w:hint="default"/>
+      </w:rPr>
+    </w:lvl>
+    <w:lvl w:ilvl="6" w:tplc="0C090001" w:tentative="1">
+      <w:start w:val="1"/>
+      <w:numFmt w:val="bullet"/>
+      <w:lvlText w:val=""/>
+      <w:lvlJc w:val="left"/>
+      <w:pPr>
+        <w:ind w:left="5040" w:hanging="360"/>
+      </w:pPr>
+      <w:rPr>
+        <w:rFonts w:ascii="Symbol" w:hAnsi="Symbol" w:hint="default"/>
+      </w:rPr>
+    </w:lvl>
+    <w:lvl w:ilvl="7" w:tplc="0C090003" w:tentative="1">
+      <w:start w:val="1"/>
+      <w:numFmt w:val="bullet"/>
+      <w:lvlText w:val="o"/>
+      <w:lvlJc w:val="left"/>
+      <w:pPr>
+        <w:ind w:left="5760" w:hanging="360"/>
+      </w:pPr>
+      <w:rPr>
+        <w:rFonts w:ascii="Courier New" w:hAnsi="Courier New" w:cs="Courier New" w:hint="default"/>
+      </w:rPr>
+    </w:lvl>
+    <w:lvl w:ilvl="8" w:tplc="0C090005" w:tentative="1">
+      <w:start w:val="1"/>
+      <w:numFmt w:val="bullet"/>
+      <w:lvlText w:val=""/>
+      <w:lvlJc w:val="left"/>
+      <w:pPr>
+        <w:ind w:left="6480" w:hanging="360"/>
+      </w:pPr>
+      <w:rPr>
+        <w:rFonts w:ascii="Wingdings" w:hAnsi="Wingdings" w:hint="default"/>
+      </w:rPr>
+    </w:lvl>
+  </w:abstractNum>
+  <w:abstractNum w:abstractNumId="4" w15:restartNumberingAfterBreak="0">
     <w:nsid w:val="2E954166"/>
     <w:multiLevelType w:val="multilevel"/>
     <w:tmpl w:val="51463CD8"/>
@@ -879,7 +1257,123 @@
       </w:rPr>
     </w:lvl>
   </w:abstractNum>
-  <w:abstractNum w:abstractNumId="3" w15:restartNumberingAfterBreak="0">
+  <w:abstractNum w:abstractNumId="5" w15:restartNumberingAfterBreak="0">
+    <w:nsid w:val="382178F1"/>
+    <w:multiLevelType w:val="hybridMultilevel"/>
+    <w:tmpl w:val="D144AD10"/>
+    <w:lvl w:ilvl="0" w:tplc="AAA87D84">
+      <w:start w:val="1"/>
+      <w:numFmt w:val="bullet"/>
+      <w:pStyle w:val="ExistingCanvasPage"/>
+      <w:lvlText w:val=""/>
+      <w:lvlPicBulletId w:val="0"/>
+      <w:lvlJc w:val="left"/>
+      <w:pPr>
+        <w:ind w:left="720" w:hanging="360"/>
+      </w:pPr>
+      <w:rPr>
+        <w:rFonts w:ascii="Symbol" w:hAnsi="Symbol" w:hint="default"/>
+        <w:color w:val="auto"/>
+      </w:rPr>
+    </w:lvl>
+    <w:lvl w:ilvl="1" w:tplc="0C090003" w:tentative="1">
+      <w:start w:val="1"/>
+      <w:numFmt w:val="bullet"/>
+      <w:lvlText w:val="o"/>
+      <w:lvlJc w:val="left"/>
+      <w:pPr>
+        <w:ind w:left="1440" w:hanging="360"/>
+      </w:pPr>
+      <w:rPr>
+        <w:rFonts w:ascii="Courier New" w:hAnsi="Courier New" w:cs="Courier New" w:hint="default"/>
+      </w:rPr>
+    </w:lvl>
+    <w:lvl w:ilvl="2" w:tplc="0C090005" w:tentative="1">
+      <w:start w:val="1"/>
+      <w:numFmt w:val="bullet"/>
+      <w:lvlText w:val=""/>
+      <w:lvlJc w:val="left"/>
+      <w:pPr>
+        <w:ind w:left="2160" w:hanging="360"/>
+      </w:pPr>
+      <w:rPr>
+        <w:rFonts w:ascii="Wingdings" w:hAnsi="Wingdings" w:hint="default"/>
+      </w:rPr>
+    </w:lvl>
+    <w:lvl w:ilvl="3" w:tplc="0C090001" w:tentative="1">
+      <w:start w:val="1"/>
+      <w:numFmt w:val="bullet"/>
+      <w:lvlText w:val=""/>
+      <w:lvlJc w:val="left"/>
+      <w:pPr>
+        <w:ind w:left="2880" w:hanging="360"/>
+      </w:pPr>
+      <w:rPr>
+        <w:rFonts w:ascii="Symbol" w:hAnsi="Symbol" w:hint="default"/>
+      </w:rPr>
+    </w:lvl>
+    <w:lvl w:ilvl="4" w:tplc="0C090003" w:tentative="1">
+      <w:start w:val="1"/>
+      <w:numFmt w:val="bullet"/>
+      <w:lvlText w:val="o"/>
+      <w:lvlJc w:val="left"/>
+      <w:pPr>
+        <w:ind w:left="3600" w:hanging="360"/>
+      </w:pPr>
+      <w:rPr>
+        <w:rFonts w:ascii="Courier New" w:hAnsi="Courier New" w:cs="Courier New" w:hint="default"/>
+      </w:rPr>
+    </w:lvl>
+    <w:lvl w:ilvl="5" w:tplc="0C090005" w:tentative="1">
+      <w:start w:val="1"/>
+      <w:numFmt w:val="bullet"/>
+      <w:lvlText w:val=""/>
+      <w:lvlJc w:val="left"/>
+      <w:pPr>
+        <w:ind w:left="4320" w:hanging="360"/>
+      </w:pPr>
+      <w:rPr>
+        <w:rFonts w:ascii="Wingdings" w:hAnsi="Wingdings" w:hint="default"/>
+      </w:rPr>
+    </w:lvl>
+    <w:lvl w:ilvl="6" w:tplc="0C090001" w:tentative="1">
+      <w:start w:val="1"/>
+      <w:numFmt w:val="bullet"/>
+      <w:lvlText w:val=""/>
+      <w:lvlJc w:val="left"/>
+      <w:pPr>
+        <w:ind w:left="5040" w:hanging="360"/>
+      </w:pPr>
+      <w:rPr>
+        <w:rFonts w:ascii="Symbol" w:hAnsi="Symbol" w:hint="default"/>
+      </w:rPr>
+    </w:lvl>
+    <w:lvl w:ilvl="7" w:tplc="0C090003" w:tentative="1">
+      <w:start w:val="1"/>
+      <w:numFmt w:val="bullet"/>
+      <w:lvlText w:val="o"/>
+      <w:lvlJc w:val="left"/>
+      <w:pPr>
+        <w:ind w:left="5760" w:hanging="360"/>
+      </w:pPr>
+      <w:rPr>
+        <w:rFonts w:ascii="Courier New" w:hAnsi="Courier New" w:cs="Courier New" w:hint="default"/>
+      </w:rPr>
+    </w:lvl>
+    <w:lvl w:ilvl="8" w:tplc="0C090005" w:tentative="1">
+      <w:start w:val="1"/>
+      <w:numFmt w:val="bullet"/>
+      <w:lvlText w:val=""/>
+      <w:lvlJc w:val="left"/>
+      <w:pPr>
+        <w:ind w:left="6480" w:hanging="360"/>
+      </w:pPr>
+      <w:rPr>
+        <w:rFonts w:ascii="Wingdings" w:hAnsi="Wingdings" w:hint="default"/>
+      </w:rPr>
+    </w:lvl>
+  </w:abstractNum>
+  <w:abstractNum w:abstractNumId="6" w15:restartNumberingAfterBreak="0">
     <w:nsid w:val="3EC26C57"/>
     <w:multiLevelType w:val="multilevel"/>
     <w:tmpl w:val="1974FA46"/>
@@ -992,7 +1486,7 @@
       </w:pPr>
     </w:lvl>
   </w:abstractNum>
-  <w:abstractNum w:abstractNumId="4" w15:restartNumberingAfterBreak="0">
+  <w:abstractNum w:abstractNumId="7" w15:restartNumberingAfterBreak="0">
     <w:nsid w:val="41F62A57"/>
     <w:multiLevelType w:val="multilevel"/>
     <w:tmpl w:val="0342383E"/>
@@ -1114,7 +1608,7 @@
       </w:pPr>
     </w:lvl>
   </w:abstractNum>
-  <w:abstractNum w:abstractNumId="5" w15:restartNumberingAfterBreak="0">
+  <w:abstractNum w:abstractNumId="8" w15:restartNumberingAfterBreak="0">
     <w:nsid w:val="54DD5E7F"/>
     <w:multiLevelType w:val="multilevel"/>
     <w:tmpl w:val="D80E3620"/>
@@ -1254,7 +1748,7 @@
       </w:rPr>
     </w:lvl>
   </w:abstractNum>
-  <w:abstractNum w:abstractNumId="6" w15:restartNumberingAfterBreak="0">
+  <w:abstractNum w:abstractNumId="9" w15:restartNumberingAfterBreak="0">
     <w:nsid w:val="5A177ADF"/>
     <w:multiLevelType w:val="multilevel"/>
     <w:tmpl w:val="30907F36"/>
@@ -1394,7 +1888,7 @@
       </w:rPr>
     </w:lvl>
   </w:abstractNum>
-  <w:abstractNum w:abstractNumId="7" w15:restartNumberingAfterBreak="0">
+  <w:abstractNum w:abstractNumId="10" w15:restartNumberingAfterBreak="0">
     <w:nsid w:val="5AA82B07"/>
     <w:multiLevelType w:val="multilevel"/>
     <w:tmpl w:val="F386DBC2"/>
@@ -1507,7 +2001,7 @@
       </w:pPr>
     </w:lvl>
   </w:abstractNum>
-  <w:abstractNum w:abstractNumId="8" w15:restartNumberingAfterBreak="0">
+  <w:abstractNum w:abstractNumId="11" w15:restartNumberingAfterBreak="0">
     <w:nsid w:val="5C852E8B"/>
     <w:multiLevelType w:val="multilevel"/>
     <w:tmpl w:val="8DCA1B98"/>
@@ -1647,7 +2141,7 @@
       </w:rPr>
     </w:lvl>
   </w:abstractNum>
-  <w:abstractNum w:abstractNumId="9" w15:restartNumberingAfterBreak="0">
+  <w:abstractNum w:abstractNumId="12" w15:restartNumberingAfterBreak="0">
     <w:nsid w:val="61B349DB"/>
     <w:multiLevelType w:val="multilevel"/>
     <w:tmpl w:val="4984C1EC"/>
@@ -1787,7 +2281,7 @@
       </w:rPr>
     </w:lvl>
   </w:abstractNum>
-  <w:abstractNum w:abstractNumId="10" w15:restartNumberingAfterBreak="0">
+  <w:abstractNum w:abstractNumId="13" w15:restartNumberingAfterBreak="0">
     <w:nsid w:val="6B492C0A"/>
     <w:multiLevelType w:val="multilevel"/>
     <w:tmpl w:val="796A7E72"/>
@@ -1900,7 +2394,7 @@
       </w:pPr>
     </w:lvl>
   </w:abstractNum>
-  <w:abstractNum w:abstractNumId="11" w15:restartNumberingAfterBreak="0">
+  <w:abstractNum w:abstractNumId="14" w15:restartNumberingAfterBreak="0">
     <w:nsid w:val="6C071AED"/>
     <w:multiLevelType w:val="multilevel"/>
     <w:tmpl w:val="73A60852"/>
@@ -2040,7 +2534,123 @@
       </w:rPr>
     </w:lvl>
   </w:abstractNum>
-  <w:abstractNum w:abstractNumId="12" w15:restartNumberingAfterBreak="0">
+  <w:abstractNum w:abstractNumId="15" w15:restartNumberingAfterBreak="0">
+    <w:nsid w:val="752F675A"/>
+    <w:multiLevelType w:val="hybridMultilevel"/>
+    <w:tmpl w:val="89D2A8C8"/>
+    <w:lvl w:ilvl="0" w:tplc="54CEE752">
+      <w:start w:val="1"/>
+      <w:numFmt w:val="bullet"/>
+      <w:pStyle w:val="CanvasDiscussion"/>
+      <w:lvlText w:val=""/>
+      <w:lvlPicBulletId w:val="1"/>
+      <w:lvlJc w:val="left"/>
+      <w:pPr>
+        <w:ind w:left="720" w:hanging="360"/>
+      </w:pPr>
+      <w:rPr>
+        <w:rFonts w:ascii="Symbol" w:hAnsi="Symbol" w:hint="default"/>
+        <w:color w:val="auto"/>
+      </w:rPr>
+    </w:lvl>
+    <w:lvl w:ilvl="1" w:tplc="0C090003" w:tentative="1">
+      <w:start w:val="1"/>
+      <w:numFmt w:val="bullet"/>
+      <w:lvlText w:val="o"/>
+      <w:lvlJc w:val="left"/>
+      <w:pPr>
+        <w:ind w:left="1440" w:hanging="360"/>
+      </w:pPr>
+      <w:rPr>
+        <w:rFonts w:ascii="Courier New" w:hAnsi="Courier New" w:cs="Courier New" w:hint="default"/>
+      </w:rPr>
+    </w:lvl>
+    <w:lvl w:ilvl="2" w:tplc="0C090005" w:tentative="1">
+      <w:start w:val="1"/>
+      <w:numFmt w:val="bullet"/>
+      <w:lvlText w:val=""/>
+      <w:lvlJc w:val="left"/>
+      <w:pPr>
+        <w:ind w:left="2160" w:hanging="360"/>
+      </w:pPr>
+      <w:rPr>
+        <w:rFonts w:ascii="Wingdings" w:hAnsi="Wingdings" w:hint="default"/>
+      </w:rPr>
+    </w:lvl>
+    <w:lvl w:ilvl="3" w:tplc="0C090001" w:tentative="1">
+      <w:start w:val="1"/>
+      <w:numFmt w:val="bullet"/>
+      <w:lvlText w:val=""/>
+      <w:lvlJc w:val="left"/>
+      <w:pPr>
+        <w:ind w:left="2880" w:hanging="360"/>
+      </w:pPr>
+      <w:rPr>
+        <w:rFonts w:ascii="Symbol" w:hAnsi="Symbol" w:hint="default"/>
+      </w:rPr>
+    </w:lvl>
+    <w:lvl w:ilvl="4" w:tplc="0C090003" w:tentative="1">
+      <w:start w:val="1"/>
+      <w:numFmt w:val="bullet"/>
+      <w:lvlText w:val="o"/>
+      <w:lvlJc w:val="left"/>
+      <w:pPr>
+        <w:ind w:left="3600" w:hanging="360"/>
+      </w:pPr>
+      <w:rPr>
+        <w:rFonts w:ascii="Courier New" w:hAnsi="Courier New" w:cs="Courier New" w:hint="default"/>
+      </w:rPr>
+    </w:lvl>
+    <w:lvl w:ilvl="5" w:tplc="0C090005" w:tentative="1">
+      <w:start w:val="1"/>
+      <w:numFmt w:val="bullet"/>
+      <w:lvlText w:val=""/>
+      <w:lvlJc w:val="left"/>
+      <w:pPr>
+        <w:ind w:left="4320" w:hanging="360"/>
+      </w:pPr>
+      <w:rPr>
+        <w:rFonts w:ascii="Wingdings" w:hAnsi="Wingdings" w:hint="default"/>
+      </w:rPr>
+    </w:lvl>
+    <w:lvl w:ilvl="6" w:tplc="0C090001" w:tentative="1">
+      <w:start w:val="1"/>
+      <w:numFmt w:val="bullet"/>
+      <w:lvlText w:val=""/>
+      <w:lvlJc w:val="left"/>
+      <w:pPr>
+        <w:ind w:left="5040" w:hanging="360"/>
+      </w:pPr>
+      <w:rPr>
+        <w:rFonts w:ascii="Symbol" w:hAnsi="Symbol" w:hint="default"/>
+      </w:rPr>
+    </w:lvl>
+    <w:lvl w:ilvl="7" w:tplc="0C090003" w:tentative="1">
+      <w:start w:val="1"/>
+      <w:numFmt w:val="bullet"/>
+      <w:lvlText w:val="o"/>
+      <w:lvlJc w:val="left"/>
+      <w:pPr>
+        <w:ind w:left="5760" w:hanging="360"/>
+      </w:pPr>
+      <w:rPr>
+        <w:rFonts w:ascii="Courier New" w:hAnsi="Courier New" w:cs="Courier New" w:hint="default"/>
+      </w:rPr>
+    </w:lvl>
+    <w:lvl w:ilvl="8" w:tplc="0C090005" w:tentative="1">
+      <w:start w:val="1"/>
+      <w:numFmt w:val="bullet"/>
+      <w:lvlText w:val=""/>
+      <w:lvlJc w:val="left"/>
+      <w:pPr>
+        <w:ind w:left="6480" w:hanging="360"/>
+      </w:pPr>
+      <w:rPr>
+        <w:rFonts w:ascii="Wingdings" w:hAnsi="Wingdings" w:hint="default"/>
+      </w:rPr>
+    </w:lvl>
+  </w:abstractNum>
+  <w:abstractNum w:abstractNumId="16" w15:restartNumberingAfterBreak="0">
     <w:nsid w:val="75CB4479"/>
     <w:multiLevelType w:val="multilevel"/>
     <w:tmpl w:val="26EC7916"/>
@@ -2154,43 +2764,55 @@
     </w:lvl>
   </w:abstractNum>
   <w:num w:numId="1">
-    <w:abstractNumId w:val="4"/>
+    <w:abstractNumId w:val="7"/>
   </w:num>
   <w:num w:numId="2">
     <w:abstractNumId w:val="0"/>
   </w:num>
   <w:num w:numId="3">
-    <w:abstractNumId w:val="3"/>
+    <w:abstractNumId w:val="6"/>
   </w:num>
   <w:num w:numId="4">
+    <w:abstractNumId w:val="14"/>
+  </w:num>
+  <w:num w:numId="5">
+    <w:abstractNumId w:val="8"/>
+  </w:num>
+  <w:num w:numId="6">
+    <w:abstractNumId w:val="12"/>
+  </w:num>
+  <w:num w:numId="7">
+    <w:abstractNumId w:val="16"/>
+  </w:num>
+  <w:num w:numId="8">
+    <w:abstractNumId w:val="10"/>
+  </w:num>
+  <w:num w:numId="9">
+    <w:abstractNumId w:val="2"/>
+  </w:num>
+  <w:num w:numId="10">
+    <w:abstractNumId w:val="9"/>
+  </w:num>
+  <w:num w:numId="11">
+    <w:abstractNumId w:val="13"/>
+  </w:num>
+  <w:num w:numId="12">
+    <w:abstractNumId w:val="4"/>
+  </w:num>
+  <w:num w:numId="13">
     <w:abstractNumId w:val="11"/>
   </w:num>
-  <w:num w:numId="5">
+  <w:num w:numId="14">
     <w:abstractNumId w:val="5"/>
   </w:num>
-  <w:num w:numId="6">
-    <w:abstractNumId w:val="9"/>
+  <w:num w:numId="15">
+    <w:abstractNumId w:val="15"/>
   </w:num>
-  <w:num w:numId="7">
-    <w:abstractNumId w:val="12"/>
-  </w:num>
-  <w:num w:numId="8">
-    <w:abstractNumId w:val="7"/>
-  </w:num>
-  <w:num w:numId="9">
+  <w:num w:numId="16">
     <w:abstractNumId w:val="1"/>
   </w:num>
-  <w:num w:numId="10">
-    <w:abstractNumId w:val="6"/>
-  </w:num>
-  <w:num w:numId="11">
-    <w:abstractNumId w:val="10"/>
-  </w:num>
-  <w:num w:numId="12">
-    <w:abstractNumId w:val="2"/>
-  </w:num>
-  <w:num w:numId="13">
-    <w:abstractNumId w:val="8"/>
+  <w:num w:numId="17">
+    <w:abstractNumId w:val="3"/>
   </w:num>
 </w:numbering>
 </file>
@@ -3217,6 +3839,13 @@
     <w:name w:val="Canvas Discussion"/>
     <w:basedOn w:val="Heading1"/>
     <w:qFormat/>
+    <w:rsid w:val="007C6CD1"/>
+    <w:pPr>
+      <w:numPr>
+        <w:numId w:val="15"/>
+      </w:numPr>
+      <w:ind w:left="357" w:hanging="357"/>
+    </w:pPr>
     <w:rPr>
       <w:highlight w:val="yellow"/>
     </w:rPr>
@@ -3225,6 +3854,13 @@
     <w:name w:val="Canvas File"/>
     <w:basedOn w:val="Heading1"/>
     <w:qFormat/>
+    <w:rsid w:val="007C6CD1"/>
+    <w:pPr>
+      <w:numPr>
+        <w:numId w:val="16"/>
+      </w:numPr>
+      <w:ind w:left="357" w:hanging="357"/>
+    </w:pPr>
     <w:rPr>
       <w:highlight w:val="yellow"/>
     </w:rPr>
@@ -3233,6 +3869,13 @@
     <w:name w:val="Canvas Assignment"/>
     <w:basedOn w:val="Heading1"/>
     <w:qFormat/>
+    <w:rsid w:val="0011520F"/>
+    <w:pPr>
+      <w:numPr>
+        <w:numId w:val="17"/>
+      </w:numPr>
+      <w:ind w:left="357" w:hanging="357"/>
+    </w:pPr>
     <w:rPr>
       <w:highlight w:val="yellow"/>
     </w:rPr>
@@ -3281,9 +3924,13 @@
     <w:name w:val="Existing Canvas Page"/>
     <w:basedOn w:val="Heading1"/>
     <w:qFormat/>
-    <w:rsid w:val="00CD3E7A"/>
+    <w:rsid w:val="007C6CD1"/>
     <w:pPr>
+      <w:numPr>
+        <w:numId w:val="14"/>
+      </w:numPr>
       <w:shd w:val="clear" w:color="auto" w:fill="FFE599" w:themeFill="accent4" w:themeFillTint="66"/>
+      <w:ind w:left="357" w:hanging="357"/>
     </w:pPr>
   </w:style>
 </w:styles>

</xml_diff>

<commit_message>
Quizzes (old) working #15
</commit_message>
<xml_diff>
--- a/sample w2c.docx
+++ b/sample w2c.docx
@@ -75,15 +75,7 @@
     </w:p>
     <w:p>
       <w:r>
-        <w:t xml:space="preserve">For example, is a </w:t>
-      </w:r>
-      <w:proofErr w:type="spellStart"/>
-      <w:r>
-        <w:t>powerpoint</w:t>
-      </w:r>
-      <w:proofErr w:type="spellEnd"/>
-      <w:r>
-        <w:t xml:space="preserve"> the best way of representing narrative driven content? What are some key considerations to having students work asynchronously? Is my content accessible to all students in my cohort?</w:t>
+        <w:t>For example, is a powerpoint the best way of representing narrative driven content? What are some key considerations to having students work asynchronously? Is my content accessible to all students in my cohort?</w:t>
       </w:r>
     </w:p>
     <w:p>
@@ -118,12 +110,21 @@
     <w:p>
       <w:pPr>
         <w:pStyle w:val="CanvasDiscussion"/>
-      </w:pPr>
-      <w:r>
+        <w:rPr>
+          <w:highlight w:val="none"/>
+        </w:rPr>
+      </w:pPr>
+      <w:r>
+        <w:rPr>
+          <w:highlight w:val="none"/>
+        </w:rPr>
         <w:t xml:space="preserve">Week 1 </w:t>
       </w:r>
       <w:commentRangeStart w:id="3"/>
       <w:r>
+        <w:rPr>
+          <w:highlight w:val="none"/>
+        </w:rPr>
         <w:t>Discussion</w:t>
       </w:r>
       <w:commentRangeEnd w:id="3"/>
@@ -140,12 +141,21 @@
     <w:p>
       <w:pPr>
         <w:pStyle w:val="CanvasSubHeader"/>
-      </w:pPr>
-      <w:r>
+        <w:rPr>
+          <w:highlight w:val="none"/>
+        </w:rPr>
+      </w:pPr>
+      <w:r>
+        <w:rPr>
+          <w:highlight w:val="none"/>
+        </w:rPr>
         <w:t xml:space="preserve">Canvas Sub </w:t>
       </w:r>
       <w:commentRangeStart w:id="4"/>
       <w:r>
+        <w:rPr>
+          <w:highlight w:val="none"/>
+        </w:rPr>
         <w:t>Header</w:t>
       </w:r>
       <w:commentRangeEnd w:id="4"/>
@@ -167,110 +177,157 @@
     <w:p>
       <w:pPr>
         <w:pStyle w:val="CanvasFile"/>
-      </w:pPr>
-      <w:r>
+        <w:rPr>
+          <w:highlight w:val="none"/>
+        </w:rPr>
+      </w:pPr>
+      <w:r>
+        <w:rPr>
+          <w:highlight w:val="none"/>
+        </w:rPr>
         <w:t>case-law.jpg</w:t>
       </w:r>
     </w:p>
     <w:p>
       <w:pPr>
         <w:pStyle w:val="CanvasFile"/>
-      </w:pPr>
-      <w:r>
+        <w:rPr>
+          <w:highlight w:val="none"/>
+        </w:rPr>
+      </w:pPr>
+      <w:r>
+        <w:rPr>
+          <w:highlight w:val="none"/>
+        </w:rPr>
         <w:t>Week</w:t>
       </w:r>
       <w:r>
+        <w:rPr>
+          <w:highlight w:val="none"/>
+        </w:rPr>
         <w:t xml:space="preserve"> </w:t>
       </w:r>
       <w:r>
+        <w:rPr>
+          <w:highlight w:val="none"/>
+        </w:rPr>
         <w:t>1</w:t>
       </w:r>
       <w:r>
+        <w:rPr>
+          <w:highlight w:val="none"/>
+        </w:rPr>
         <w:t xml:space="preserve"> </w:t>
       </w:r>
       <w:r>
+        <w:rPr>
+          <w:highlight w:val="none"/>
+        </w:rPr>
         <w:t>Lecture</w:t>
       </w:r>
       <w:r>
+        <w:rPr>
+          <w:highlight w:val="none"/>
+        </w:rPr>
         <w:t xml:space="preserve"> </w:t>
       </w:r>
       <w:r>
+        <w:rPr>
+          <w:highlight w:val="none"/>
+        </w:rPr>
         <w:t>Slides</w:t>
       </w:r>
       <w:commentRangeStart w:id="5"/>
       <w:commentRangeEnd w:id="5"/>
+      <w:r>
+        <w:rPr>
+          <w:rStyle w:val="CommentReference"/>
+          <w:rFonts w:ascii="Liberation Serif" w:eastAsia="Noto Serif CJK SC" w:hAnsi="Liberation Serif"/>
+          <w:color w:val="auto"/>
+          <w:highlight w:val="none"/>
+        </w:rPr>
+        <w:commentReference w:id="5"/>
+      </w:r>
+    </w:p>
+    <w:p>
+      <w:pPr>
+        <w:pStyle w:val="CanvasAssignment"/>
+        <w:rPr>
+          <w:highlight w:val="none"/>
+        </w:rPr>
+      </w:pPr>
+      <w:r>
+        <w:rPr>
+          <w:highlight w:val="none"/>
+        </w:rPr>
+        <w:t>Assignment 1</w:t>
+      </w:r>
+    </w:p>
+    <w:p>
+      <w:pPr>
+        <w:pStyle w:val="Heading1"/>
+      </w:pPr>
+      <w:r>
+        <w:t>Another new page</w:t>
+      </w:r>
+    </w:p>
+    <w:p>
+      <w:r>
+        <w:t>Just to break up the content</w:t>
+      </w:r>
+    </w:p>
+    <w:p>
+      <w:pPr>
+        <w:pStyle w:val="CanvasQuiz"/>
+      </w:pPr>
+      <w:r>
+        <w:t xml:space="preserve">Classic Quiz Number </w:t>
+      </w:r>
+      <w:commentRangeStart w:id="6"/>
+      <w:r>
+        <w:t>1</w:t>
+      </w:r>
+      <w:commentRangeEnd w:id="6"/>
       <w:r>
         <w:rPr>
           <w:rStyle w:val="CommentReference"/>
           <w:rFonts w:ascii="Liberation Serif" w:eastAsia="Noto Serif CJK SC" w:hAnsi="Liberation Serif"/>
           <w:color w:val="auto"/>
         </w:rPr>
-        <w:commentReference w:id="5"/>
+        <w:commentReference w:id="6"/>
       </w:r>
     </w:p>
     <w:p>
       <w:pPr>
-        <w:pStyle w:val="CanvasAssignment"/>
-      </w:pPr>
-      <w:r>
-        <w:t>Assignment 1</w:t>
+        <w:pStyle w:val="Heading1"/>
+      </w:pPr>
+      <w:r>
+        <w:t>Last page of this module</w:t>
       </w:r>
     </w:p>
     <w:p>
-      <w:pPr>
-        <w:pStyle w:val="Heading1"/>
-      </w:pPr>
-      <w:r>
-        <w:t>Last page of this module</w:t>
+      <w:r>
+        <w:t>The end of this module and some other examples</w:t>
       </w:r>
     </w:p>
     <w:p>
-      <w:r>
-        <w:t>The end of this module and some other examples</w:t>
-      </w:r>
-    </w:p>
-    <w:p>
       <w:pPr>
         <w:pStyle w:val="Embed"/>
       </w:pPr>
       <w:r>
-        <w:t xml:space="preserve">&lt;iframe width="560" height="315" </w:t>
-      </w:r>
-      <w:proofErr w:type="spellStart"/>
-      <w:r>
-        <w:t>src</w:t>
-      </w:r>
-      <w:proofErr w:type="spellEnd"/>
-      <w:r>
-        <w:t xml:space="preserve">="https://www.youtube.com/embed/mPbclTnMLlc" title="YouTube video player" frameborder="0" allow="accelerometer; </w:t>
-      </w:r>
-      <w:proofErr w:type="spellStart"/>
-      <w:r>
-        <w:t>autoplay</w:t>
-      </w:r>
-      <w:proofErr w:type="spellEnd"/>
-      <w:r>
-        <w:t xml:space="preserve">; clipboard-write; encrypted-media; gyroscope; picture-in-picture" </w:t>
-      </w:r>
-      <w:proofErr w:type="spellStart"/>
-      <w:r>
-        <w:t>allowfullscreen</w:t>
-      </w:r>
-      <w:proofErr w:type="spellEnd"/>
-      <w:r>
-        <w:t>&gt;&lt;/</w:t>
-      </w:r>
-      <w:commentRangeStart w:id="6"/>
+        <w:t>&lt;iframe width="560" height="315" src="https://www.youtube.com/embed/mPbclTnMLlc" title="YouTube video player" frameborder="0" allow="accelerometer; autoplay; clipboard-write; encrypted-media; gyroscope; picture-in-picture" allowfullscreen&gt;&lt;/</w:t>
+      </w:r>
+      <w:commentRangeStart w:id="7"/>
       <w:r>
         <w:t>iframe</w:t>
       </w:r>
-      <w:commentRangeEnd w:id="6"/>
+      <w:commentRangeEnd w:id="7"/>
       <w:r>
         <w:rPr>
           <w:rStyle w:val="CommentReference"/>
           <w:rFonts w:ascii="Liberation Serif" w:hAnsi="Liberation Serif" w:cs="Mangal"/>
         </w:rPr>
-        <w:commentReference w:id="6"/>
+        <w:commentReference w:id="7"/>
       </w:r>
       <w:r>
         <w:t>&gt;</w:t>
@@ -278,34 +335,34 @@
     </w:p>
     <w:p>
       <w:pPr>
-        <w:pStyle w:val="Heading2"/>
-      </w:pPr>
-      <w:r>
-        <w:t>Maybe an accordion</w:t>
-      </w:r>
+        <w:pStyle w:val="Embed"/>
+      </w:pPr>
     </w:p>
     <w:p>
+      <w:pPr>
+        <w:pStyle w:val="Heading2"/>
+      </w:pPr>
+      <w:r>
+        <w:t>Maybe an accordion</w:t>
+      </w:r>
+    </w:p>
+    <w:p>
       <w:r>
         <w:t xml:space="preserve">Given the Content Interface use of accordions, </w:t>
       </w:r>
-      <w:proofErr w:type="gramStart"/>
       <w:r>
         <w:rPr>
           <w:i/>
           <w:iCs/>
         </w:rPr>
-        <w:t>Heading</w:t>
-      </w:r>
-      <w:proofErr w:type="gramEnd"/>
-      <w:r>
-        <w:rPr>
-          <w:i/>
-          <w:iCs/>
-        </w:rPr>
-        <w:t xml:space="preserve"> 2</w:t>
-      </w:r>
-      <w:r>
-        <w:t xml:space="preserve"> styles may be used to indicate an accordion</w:t>
+        <w:t>Heading 2</w:t>
+      </w:r>
+      <w:r>
+        <w:t xml:space="preserve"> styles may be used to indicate an </w:t>
+      </w:r>
+      <w:r>
+        <w:lastRenderedPageBreak/>
+        <w:t>accordion</w:t>
       </w:r>
     </w:p>
     <w:p/>
@@ -466,17 +523,8 @@
           <w:i/>
           <w:iCs/>
         </w:rPr>
-        <w:t xml:space="preserve">Canvas </w:t>
-      </w:r>
-      <w:proofErr w:type="spellStart"/>
-      <w:r>
-        <w:rPr>
-          <w:i/>
-          <w:iCs/>
-        </w:rPr>
-        <w:t>SubHeader</w:t>
-      </w:r>
-      <w:proofErr w:type="spellEnd"/>
+        <w:t>Canvas SubHeader</w:t>
+      </w:r>
       <w:r>
         <w:t xml:space="preserve"> style will add a </w:t>
       </w:r>
@@ -528,7 +576,23 @@
       </w:r>
     </w:p>
   </w:comment>
-  <w:comment w:id="6" w:author="David Jones" w:date="2022-02-12T09:03:00Z" w:initials="DJ">
+  <w:comment w:id="6" w:author="David Jones" w:date="2022-02-13T11:09:00Z" w:initials="DJ">
+    <w:p>
+      <w:pPr>
+        <w:pStyle w:val="CommentText"/>
+      </w:pPr>
+      <w:r>
+        <w:rPr>
+          <w:rStyle w:val="CommentReference"/>
+        </w:rPr>
+        <w:annotationRef/>
+      </w:r>
+      <w:r>
+        <w:t>At this stage, the quizzes will only work with old quiz.</w:t>
+      </w:r>
+    </w:p>
+  </w:comment>
+  <w:comment w:id="7" w:author="David Jones" w:date="2022-02-12T09:03:00Z" w:initials="DJ">
     <w:p>
       <w:pPr>
         <w:pStyle w:val="CommentText"/>
@@ -555,6 +619,7 @@
   <w15:commentEx w15:paraId="0A1A23EF" w15:done="0"/>
   <w15:commentEx w15:paraId="5F9AA114" w15:done="0"/>
   <w15:commentEx w15:paraId="1C181006" w15:done="0"/>
+  <w15:commentEx w15:paraId="179AEE4E" w15:done="0"/>
   <w15:commentEx w15:paraId="3979CB61" w15:done="0"/>
 </w15:commentsEx>
 </file>
@@ -567,6 +632,7 @@
   <w16cex:commentExtensible w16cex:durableId="25B34387" w16cex:dateUtc="2022-02-12T22:44:00Z"/>
   <w16cex:commentExtensible w16cex:durableId="25B1F560" w16cex:dateUtc="2022-02-11T22:59:00Z"/>
   <w16cex:commentExtensible w16cex:durableId="25B265FB" w16cex:dateUtc="2022-02-12T06:59:00Z"/>
+  <w16cex:commentExtensible w16cex:durableId="25B36562" w16cex:dateUtc="2022-02-13T01:09:00Z"/>
   <w16cex:commentExtensible w16cex:durableId="25B1F653" w16cex:dateUtc="2022-02-11T23:03:00Z"/>
 </w16cex:commentsExtensible>
 </file>
@@ -579,6 +645,7 @@
   <w16cid:commentId w16cid:paraId="0A1A23EF" w16cid:durableId="25B34387"/>
   <w16cid:commentId w16cid:paraId="5F9AA114" w16cid:durableId="25B1F560"/>
   <w16cid:commentId w16cid:paraId="1C181006" w16cid:durableId="25B265FB"/>
+  <w16cid:commentId w16cid:paraId="179AEE4E" w16cid:durableId="25B36562"/>
   <w16cid:commentId w16cid:paraId="3979CB61" w16cid:durableId="25B1F653"/>
 </w16cid:commentsIds>
 </file>
@@ -606,29 +673,50 @@
         <v:path o:extrusionok="f" gradientshapeok="t" o:connecttype="rect"/>
         <o:lock v:ext="edit" aspectratio="t"/>
       </v:shapetype>
-      <v:shape id="_x0000_i1117" type="#_x0000_t75" style="width:467.5pt;height:467.5pt" o:bullet="t">
+      <v:shape id="_x0000_i2079" type="#_x0000_t75" style="width:467.5pt;height:467.5pt" o:bullet="t">
         <v:imagedata r:id="rId1" o:title="document-309065_960_720[1]"/>
       </v:shape>
     </w:pict>
   </w:numPicBullet>
   <w:numPicBullet w:numPicBulletId="1">
     <w:pict>
-      <v:shape id="_x0000_i1118" type="#_x0000_t75" style="width:384pt;height:384pt" o:bullet="t">
+      <v:shape id="_x0000_i2080" type="#_x0000_t75" style="width:384pt;height:384pt" o:bullet="t">
         <v:imagedata r:id="rId2" o:title="3122008[1]"/>
       </v:shape>
     </w:pict>
   </w:numPicBullet>
   <w:numPicBullet w:numPicBulletId="2">
     <w:pict>
-      <v:shape id="_x0000_i1119" type="#_x0000_t75" style="width:467.5pt;height:370.5pt" o:bullet="t">
-        <v:imagedata r:id="rId3" o:title="icon-folder.red.full[1]"/>
+      <v:shape id="_x0000_i2081" type="#_x0000_t75" style="width:467.5pt;height:370.5pt" o:bullet="t">
+        <v:imagedata r:id="rId3" o:title="icon-folder.red"/>
       </v:shape>
     </w:pict>
   </w:numPicBullet>
   <w:numPicBullet w:numPicBulletId="3">
     <w:pict>
-      <v:shape id="_x0000_i1120" type="#_x0000_t75" style="width:468pt;height:327.5pt" o:bullet="t">
+      <v:shape id="_x0000_i2082" type="#_x0000_t75" style="width:468pt;height:327.5pt" o:bullet="t">
         <v:imagedata r:id="rId4" o:title="checklist-1402461_960_720[1]"/>
+      </v:shape>
+    </w:pict>
+  </w:numPicBullet>
+  <w:numPicBullet w:numPicBulletId="4">
+    <w:pict>
+      <v:shape id="_x0000_i2083" type="#_x0000_t75" style="width:468pt;height:234pt" o:bullet="t">
+        <v:imagedata r:id="rId5" o:title="ribbon-29767_640[1]"/>
+      </v:shape>
+    </w:pict>
+  </w:numPicBullet>
+  <w:numPicBullet w:numPicBulletId="5">
+    <w:pict>
+      <v:shape id="_x0000_i2084" type="#_x0000_t75" style="width:467pt;height:350.5pt" o:bullet="t">
+        <v:imagedata r:id="rId6" o:title="UGent_2013_Quiz_button[1]"/>
+      </v:shape>
+    </w:pict>
+  </w:numPicBullet>
+  <w:numPicBullet w:numPicBulletId="6">
+    <w:pict>
+      <v:shape id="_x0000_i2085" type="#_x0000_t75" style="width:467.5pt;height:464pt" o:bullet="t">
+        <v:imagedata r:id="rId7" o:title="quiz-2058888_960_720[1]"/>
       </v:shape>
     </w:pict>
   </w:numPicBullet>
@@ -889,6 +977,122 @@
     </w:lvl>
   </w:abstractNum>
   <w:abstractNum w:abstractNumId="2" w15:restartNumberingAfterBreak="0">
+    <w:nsid w:val="16CD6AEF"/>
+    <w:multiLevelType w:val="hybridMultilevel"/>
+    <w:tmpl w:val="017C690E"/>
+    <w:lvl w:ilvl="0" w:tplc="C6C0580C">
+      <w:start w:val="1"/>
+      <w:numFmt w:val="bullet"/>
+      <w:pStyle w:val="CanvasQuiz"/>
+      <w:lvlText w:val=""/>
+      <w:lvlPicBulletId w:val="6"/>
+      <w:lvlJc w:val="left"/>
+      <w:pPr>
+        <w:ind w:left="720" w:hanging="360"/>
+      </w:pPr>
+      <w:rPr>
+        <w:rFonts w:ascii="Symbol" w:hAnsi="Symbol" w:hint="default"/>
+        <w:color w:val="auto"/>
+      </w:rPr>
+    </w:lvl>
+    <w:lvl w:ilvl="1" w:tplc="0C090003" w:tentative="1">
+      <w:start w:val="1"/>
+      <w:numFmt w:val="bullet"/>
+      <w:lvlText w:val="o"/>
+      <w:lvlJc w:val="left"/>
+      <w:pPr>
+        <w:ind w:left="1440" w:hanging="360"/>
+      </w:pPr>
+      <w:rPr>
+        <w:rFonts w:ascii="Courier New" w:hAnsi="Courier New" w:cs="Courier New" w:hint="default"/>
+      </w:rPr>
+    </w:lvl>
+    <w:lvl w:ilvl="2" w:tplc="0C090005" w:tentative="1">
+      <w:start w:val="1"/>
+      <w:numFmt w:val="bullet"/>
+      <w:lvlText w:val=""/>
+      <w:lvlJc w:val="left"/>
+      <w:pPr>
+        <w:ind w:left="2160" w:hanging="360"/>
+      </w:pPr>
+      <w:rPr>
+        <w:rFonts w:ascii="Wingdings" w:hAnsi="Wingdings" w:hint="default"/>
+      </w:rPr>
+    </w:lvl>
+    <w:lvl w:ilvl="3" w:tplc="0C090001" w:tentative="1">
+      <w:start w:val="1"/>
+      <w:numFmt w:val="bullet"/>
+      <w:lvlText w:val=""/>
+      <w:lvlJc w:val="left"/>
+      <w:pPr>
+        <w:ind w:left="2880" w:hanging="360"/>
+      </w:pPr>
+      <w:rPr>
+        <w:rFonts w:ascii="Symbol" w:hAnsi="Symbol" w:hint="default"/>
+      </w:rPr>
+    </w:lvl>
+    <w:lvl w:ilvl="4" w:tplc="0C090003" w:tentative="1">
+      <w:start w:val="1"/>
+      <w:numFmt w:val="bullet"/>
+      <w:lvlText w:val="o"/>
+      <w:lvlJc w:val="left"/>
+      <w:pPr>
+        <w:ind w:left="3600" w:hanging="360"/>
+      </w:pPr>
+      <w:rPr>
+        <w:rFonts w:ascii="Courier New" w:hAnsi="Courier New" w:cs="Courier New" w:hint="default"/>
+      </w:rPr>
+    </w:lvl>
+    <w:lvl w:ilvl="5" w:tplc="0C090005" w:tentative="1">
+      <w:start w:val="1"/>
+      <w:numFmt w:val="bullet"/>
+      <w:lvlText w:val=""/>
+      <w:lvlJc w:val="left"/>
+      <w:pPr>
+        <w:ind w:left="4320" w:hanging="360"/>
+      </w:pPr>
+      <w:rPr>
+        <w:rFonts w:ascii="Wingdings" w:hAnsi="Wingdings" w:hint="default"/>
+      </w:rPr>
+    </w:lvl>
+    <w:lvl w:ilvl="6" w:tplc="0C090001" w:tentative="1">
+      <w:start w:val="1"/>
+      <w:numFmt w:val="bullet"/>
+      <w:lvlText w:val=""/>
+      <w:lvlJc w:val="left"/>
+      <w:pPr>
+        <w:ind w:left="5040" w:hanging="360"/>
+      </w:pPr>
+      <w:rPr>
+        <w:rFonts w:ascii="Symbol" w:hAnsi="Symbol" w:hint="default"/>
+      </w:rPr>
+    </w:lvl>
+    <w:lvl w:ilvl="7" w:tplc="0C090003" w:tentative="1">
+      <w:start w:val="1"/>
+      <w:numFmt w:val="bullet"/>
+      <w:lvlText w:val="o"/>
+      <w:lvlJc w:val="left"/>
+      <w:pPr>
+        <w:ind w:left="5760" w:hanging="360"/>
+      </w:pPr>
+      <w:rPr>
+        <w:rFonts w:ascii="Courier New" w:hAnsi="Courier New" w:cs="Courier New" w:hint="default"/>
+      </w:rPr>
+    </w:lvl>
+    <w:lvl w:ilvl="8" w:tplc="0C090005" w:tentative="1">
+      <w:start w:val="1"/>
+      <w:numFmt w:val="bullet"/>
+      <w:lvlText w:val=""/>
+      <w:lvlJc w:val="left"/>
+      <w:pPr>
+        <w:ind w:left="6480" w:hanging="360"/>
+      </w:pPr>
+      <w:rPr>
+        <w:rFonts w:ascii="Wingdings" w:hAnsi="Wingdings" w:hint="default"/>
+      </w:rPr>
+    </w:lvl>
+  </w:abstractNum>
+  <w:abstractNum w:abstractNumId="3" w15:restartNumberingAfterBreak="0">
     <w:nsid w:val="2A8B4366"/>
     <w:multiLevelType w:val="multilevel"/>
     <w:tmpl w:val="AB8A58BC"/>
@@ -1001,7 +1205,7 @@
       </w:pPr>
     </w:lvl>
   </w:abstractNum>
-  <w:abstractNum w:abstractNumId="3" w15:restartNumberingAfterBreak="0">
+  <w:abstractNum w:abstractNumId="4" w15:restartNumberingAfterBreak="0">
     <w:nsid w:val="2B59217E"/>
     <w:multiLevelType w:val="hybridMultilevel"/>
     <w:tmpl w:val="1D9EAA94"/>
@@ -1117,7 +1321,7 @@
       </w:rPr>
     </w:lvl>
   </w:abstractNum>
-  <w:abstractNum w:abstractNumId="4" w15:restartNumberingAfterBreak="0">
+  <w:abstractNum w:abstractNumId="5" w15:restartNumberingAfterBreak="0">
     <w:nsid w:val="2E954166"/>
     <w:multiLevelType w:val="multilevel"/>
     <w:tmpl w:val="51463CD8"/>
@@ -1257,7 +1461,7 @@
       </w:rPr>
     </w:lvl>
   </w:abstractNum>
-  <w:abstractNum w:abstractNumId="5" w15:restartNumberingAfterBreak="0">
+  <w:abstractNum w:abstractNumId="6" w15:restartNumberingAfterBreak="0">
     <w:nsid w:val="382178F1"/>
     <w:multiLevelType w:val="hybridMultilevel"/>
     <w:tmpl w:val="D144AD10"/>
@@ -1373,7 +1577,7 @@
       </w:rPr>
     </w:lvl>
   </w:abstractNum>
-  <w:abstractNum w:abstractNumId="6" w15:restartNumberingAfterBreak="0">
+  <w:abstractNum w:abstractNumId="7" w15:restartNumberingAfterBreak="0">
     <w:nsid w:val="3EC26C57"/>
     <w:multiLevelType w:val="multilevel"/>
     <w:tmpl w:val="1974FA46"/>
@@ -1486,7 +1690,7 @@
       </w:pPr>
     </w:lvl>
   </w:abstractNum>
-  <w:abstractNum w:abstractNumId="7" w15:restartNumberingAfterBreak="0">
+  <w:abstractNum w:abstractNumId="8" w15:restartNumberingAfterBreak="0">
     <w:nsid w:val="41F62A57"/>
     <w:multiLevelType w:val="multilevel"/>
     <w:tmpl w:val="0342383E"/>
@@ -1608,7 +1812,7 @@
       </w:pPr>
     </w:lvl>
   </w:abstractNum>
-  <w:abstractNum w:abstractNumId="8" w15:restartNumberingAfterBreak="0">
+  <w:abstractNum w:abstractNumId="9" w15:restartNumberingAfterBreak="0">
     <w:nsid w:val="54DD5E7F"/>
     <w:multiLevelType w:val="multilevel"/>
     <w:tmpl w:val="D80E3620"/>
@@ -1748,7 +1952,7 @@
       </w:rPr>
     </w:lvl>
   </w:abstractNum>
-  <w:abstractNum w:abstractNumId="9" w15:restartNumberingAfterBreak="0">
+  <w:abstractNum w:abstractNumId="10" w15:restartNumberingAfterBreak="0">
     <w:nsid w:val="5A177ADF"/>
     <w:multiLevelType w:val="multilevel"/>
     <w:tmpl w:val="30907F36"/>
@@ -1888,7 +2092,7 @@
       </w:rPr>
     </w:lvl>
   </w:abstractNum>
-  <w:abstractNum w:abstractNumId="10" w15:restartNumberingAfterBreak="0">
+  <w:abstractNum w:abstractNumId="11" w15:restartNumberingAfterBreak="0">
     <w:nsid w:val="5AA82B07"/>
     <w:multiLevelType w:val="multilevel"/>
     <w:tmpl w:val="F386DBC2"/>
@@ -2001,7 +2205,7 @@
       </w:pPr>
     </w:lvl>
   </w:abstractNum>
-  <w:abstractNum w:abstractNumId="11" w15:restartNumberingAfterBreak="0">
+  <w:abstractNum w:abstractNumId="12" w15:restartNumberingAfterBreak="0">
     <w:nsid w:val="5C852E8B"/>
     <w:multiLevelType w:val="multilevel"/>
     <w:tmpl w:val="8DCA1B98"/>
@@ -2141,7 +2345,7 @@
       </w:rPr>
     </w:lvl>
   </w:abstractNum>
-  <w:abstractNum w:abstractNumId="12" w15:restartNumberingAfterBreak="0">
+  <w:abstractNum w:abstractNumId="13" w15:restartNumberingAfterBreak="0">
     <w:nsid w:val="61B349DB"/>
     <w:multiLevelType w:val="multilevel"/>
     <w:tmpl w:val="4984C1EC"/>
@@ -2281,7 +2485,123 @@
       </w:rPr>
     </w:lvl>
   </w:abstractNum>
-  <w:abstractNum w:abstractNumId="13" w15:restartNumberingAfterBreak="0">
+  <w:abstractNum w:abstractNumId="14" w15:restartNumberingAfterBreak="0">
+    <w:nsid w:val="64F85AE2"/>
+    <w:multiLevelType w:val="hybridMultilevel"/>
+    <w:tmpl w:val="93FE1C9C"/>
+    <w:lvl w:ilvl="0" w:tplc="064CED6A">
+      <w:start w:val="1"/>
+      <w:numFmt w:val="bullet"/>
+      <w:pStyle w:val="CanvasSubHeader"/>
+      <w:lvlText w:val=""/>
+      <w:lvlPicBulletId w:val="4"/>
+      <w:lvlJc w:val="left"/>
+      <w:pPr>
+        <w:ind w:left="720" w:hanging="360"/>
+      </w:pPr>
+      <w:rPr>
+        <w:rFonts w:ascii="Symbol" w:hAnsi="Symbol" w:hint="default"/>
+        <w:color w:val="auto"/>
+      </w:rPr>
+    </w:lvl>
+    <w:lvl w:ilvl="1" w:tplc="0C090003" w:tentative="1">
+      <w:start w:val="1"/>
+      <w:numFmt w:val="bullet"/>
+      <w:lvlText w:val="o"/>
+      <w:lvlJc w:val="left"/>
+      <w:pPr>
+        <w:ind w:left="1440" w:hanging="360"/>
+      </w:pPr>
+      <w:rPr>
+        <w:rFonts w:ascii="Courier New" w:hAnsi="Courier New" w:cs="Courier New" w:hint="default"/>
+      </w:rPr>
+    </w:lvl>
+    <w:lvl w:ilvl="2" w:tplc="0C090005" w:tentative="1">
+      <w:start w:val="1"/>
+      <w:numFmt w:val="bullet"/>
+      <w:lvlText w:val=""/>
+      <w:lvlJc w:val="left"/>
+      <w:pPr>
+        <w:ind w:left="2160" w:hanging="360"/>
+      </w:pPr>
+      <w:rPr>
+        <w:rFonts w:ascii="Wingdings" w:hAnsi="Wingdings" w:hint="default"/>
+      </w:rPr>
+    </w:lvl>
+    <w:lvl w:ilvl="3" w:tplc="0C090001" w:tentative="1">
+      <w:start w:val="1"/>
+      <w:numFmt w:val="bullet"/>
+      <w:lvlText w:val=""/>
+      <w:lvlJc w:val="left"/>
+      <w:pPr>
+        <w:ind w:left="2880" w:hanging="360"/>
+      </w:pPr>
+      <w:rPr>
+        <w:rFonts w:ascii="Symbol" w:hAnsi="Symbol" w:hint="default"/>
+      </w:rPr>
+    </w:lvl>
+    <w:lvl w:ilvl="4" w:tplc="0C090003" w:tentative="1">
+      <w:start w:val="1"/>
+      <w:numFmt w:val="bullet"/>
+      <w:lvlText w:val="o"/>
+      <w:lvlJc w:val="left"/>
+      <w:pPr>
+        <w:ind w:left="3600" w:hanging="360"/>
+      </w:pPr>
+      <w:rPr>
+        <w:rFonts w:ascii="Courier New" w:hAnsi="Courier New" w:cs="Courier New" w:hint="default"/>
+      </w:rPr>
+    </w:lvl>
+    <w:lvl w:ilvl="5" w:tplc="0C090005" w:tentative="1">
+      <w:start w:val="1"/>
+      <w:numFmt w:val="bullet"/>
+      <w:lvlText w:val=""/>
+      <w:lvlJc w:val="left"/>
+      <w:pPr>
+        <w:ind w:left="4320" w:hanging="360"/>
+      </w:pPr>
+      <w:rPr>
+        <w:rFonts w:ascii="Wingdings" w:hAnsi="Wingdings" w:hint="default"/>
+      </w:rPr>
+    </w:lvl>
+    <w:lvl w:ilvl="6" w:tplc="0C090001" w:tentative="1">
+      <w:start w:val="1"/>
+      <w:numFmt w:val="bullet"/>
+      <w:lvlText w:val=""/>
+      <w:lvlJc w:val="left"/>
+      <w:pPr>
+        <w:ind w:left="5040" w:hanging="360"/>
+      </w:pPr>
+      <w:rPr>
+        <w:rFonts w:ascii="Symbol" w:hAnsi="Symbol" w:hint="default"/>
+      </w:rPr>
+    </w:lvl>
+    <w:lvl w:ilvl="7" w:tplc="0C090003" w:tentative="1">
+      <w:start w:val="1"/>
+      <w:numFmt w:val="bullet"/>
+      <w:lvlText w:val="o"/>
+      <w:lvlJc w:val="left"/>
+      <w:pPr>
+        <w:ind w:left="5760" w:hanging="360"/>
+      </w:pPr>
+      <w:rPr>
+        <w:rFonts w:ascii="Courier New" w:hAnsi="Courier New" w:cs="Courier New" w:hint="default"/>
+      </w:rPr>
+    </w:lvl>
+    <w:lvl w:ilvl="8" w:tplc="0C090005" w:tentative="1">
+      <w:start w:val="1"/>
+      <w:numFmt w:val="bullet"/>
+      <w:lvlText w:val=""/>
+      <w:lvlJc w:val="left"/>
+      <w:pPr>
+        <w:ind w:left="6480" w:hanging="360"/>
+      </w:pPr>
+      <w:rPr>
+        <w:rFonts w:ascii="Wingdings" w:hAnsi="Wingdings" w:hint="default"/>
+      </w:rPr>
+    </w:lvl>
+  </w:abstractNum>
+  <w:abstractNum w:abstractNumId="15" w15:restartNumberingAfterBreak="0">
     <w:nsid w:val="6B492C0A"/>
     <w:multiLevelType w:val="multilevel"/>
     <w:tmpl w:val="796A7E72"/>
@@ -2394,7 +2714,7 @@
       </w:pPr>
     </w:lvl>
   </w:abstractNum>
-  <w:abstractNum w:abstractNumId="14" w15:restartNumberingAfterBreak="0">
+  <w:abstractNum w:abstractNumId="16" w15:restartNumberingAfterBreak="0">
     <w:nsid w:val="6C071AED"/>
     <w:multiLevelType w:val="multilevel"/>
     <w:tmpl w:val="73A60852"/>
@@ -2534,7 +2854,7 @@
       </w:rPr>
     </w:lvl>
   </w:abstractNum>
-  <w:abstractNum w:abstractNumId="15" w15:restartNumberingAfterBreak="0">
+  <w:abstractNum w:abstractNumId="17" w15:restartNumberingAfterBreak="0">
     <w:nsid w:val="752F675A"/>
     <w:multiLevelType w:val="hybridMultilevel"/>
     <w:tmpl w:val="89D2A8C8"/>
@@ -2650,7 +2970,7 @@
       </w:rPr>
     </w:lvl>
   </w:abstractNum>
-  <w:abstractNum w:abstractNumId="16" w15:restartNumberingAfterBreak="0">
+  <w:abstractNum w:abstractNumId="18" w15:restartNumberingAfterBreak="0">
     <w:nsid w:val="75CB4479"/>
     <w:multiLevelType w:val="multilevel"/>
     <w:tmpl w:val="26EC7916"/>
@@ -2764,55 +3084,61 @@
     </w:lvl>
   </w:abstractNum>
   <w:num w:numId="1">
-    <w:abstractNumId w:val="7"/>
+    <w:abstractNumId w:val="8"/>
   </w:num>
   <w:num w:numId="2">
     <w:abstractNumId w:val="0"/>
   </w:num>
   <w:num w:numId="3">
+    <w:abstractNumId w:val="7"/>
+  </w:num>
+  <w:num w:numId="4">
+    <w:abstractNumId w:val="16"/>
+  </w:num>
+  <w:num w:numId="5">
+    <w:abstractNumId w:val="9"/>
+  </w:num>
+  <w:num w:numId="6">
+    <w:abstractNumId w:val="13"/>
+  </w:num>
+  <w:num w:numId="7">
+    <w:abstractNumId w:val="18"/>
+  </w:num>
+  <w:num w:numId="8">
+    <w:abstractNumId w:val="11"/>
+  </w:num>
+  <w:num w:numId="9">
+    <w:abstractNumId w:val="3"/>
+  </w:num>
+  <w:num w:numId="10">
+    <w:abstractNumId w:val="10"/>
+  </w:num>
+  <w:num w:numId="11">
+    <w:abstractNumId w:val="15"/>
+  </w:num>
+  <w:num w:numId="12">
+    <w:abstractNumId w:val="5"/>
+  </w:num>
+  <w:num w:numId="13">
+    <w:abstractNumId w:val="12"/>
+  </w:num>
+  <w:num w:numId="14">
     <w:abstractNumId w:val="6"/>
   </w:num>
-  <w:num w:numId="4">
-    <w:abstractNumId w:val="14"/>
-  </w:num>
-  <w:num w:numId="5">
-    <w:abstractNumId w:val="8"/>
-  </w:num>
-  <w:num w:numId="6">
-    <w:abstractNumId w:val="12"/>
-  </w:num>
-  <w:num w:numId="7">
-    <w:abstractNumId w:val="16"/>
-  </w:num>
-  <w:num w:numId="8">
-    <w:abstractNumId w:val="10"/>
-  </w:num>
-  <w:num w:numId="9">
-    <w:abstractNumId w:val="2"/>
-  </w:num>
-  <w:num w:numId="10">
-    <w:abstractNumId w:val="9"/>
-  </w:num>
-  <w:num w:numId="11">
-    <w:abstractNumId w:val="13"/>
-  </w:num>
-  <w:num w:numId="12">
-    <w:abstractNumId w:val="4"/>
-  </w:num>
-  <w:num w:numId="13">
-    <w:abstractNumId w:val="11"/>
-  </w:num>
-  <w:num w:numId="14">
-    <w:abstractNumId w:val="5"/>
-  </w:num>
   <w:num w:numId="15">
-    <w:abstractNumId w:val="15"/>
+    <w:abstractNumId w:val="17"/>
   </w:num>
   <w:num w:numId="16">
     <w:abstractNumId w:val="1"/>
   </w:num>
   <w:num w:numId="17">
-    <w:abstractNumId w:val="3"/>
+    <w:abstractNumId w:val="4"/>
+  </w:num>
+  <w:num w:numId="18">
+    <w:abstractNumId w:val="14"/>
+  </w:num>
+  <w:num w:numId="19">
+    <w:abstractNumId w:val="2"/>
   </w:num>
 </w:numbering>
 </file>
@@ -3883,15 +4209,27 @@
   <w:style w:type="paragraph" w:customStyle="1" w:styleId="CanvasQuiz">
     <w:name w:val="Canvas Quiz"/>
     <w:basedOn w:val="Heading1"/>
-    <w:qFormat/>
-    <w:rPr>
-      <w:highlight w:val="red"/>
-    </w:rPr>
+    <w:autoRedefine/>
+    <w:qFormat/>
+    <w:rsid w:val="004F45A1"/>
+    <w:pPr>
+      <w:numPr>
+        <w:numId w:val="19"/>
+      </w:numPr>
+      <w:ind w:left="357" w:hanging="357"/>
+    </w:pPr>
   </w:style>
   <w:style w:type="paragraph" w:customStyle="1" w:styleId="CanvasSubHeader">
     <w:name w:val="Canvas SubHeader"/>
     <w:basedOn w:val="Heading1"/>
     <w:qFormat/>
+    <w:rsid w:val="005A3428"/>
+    <w:pPr>
+      <w:numPr>
+        <w:numId w:val="18"/>
+      </w:numPr>
+      <w:ind w:left="357" w:hanging="357"/>
+    </w:pPr>
     <w:rPr>
       <w:highlight w:val="yellow"/>
     </w:rPr>
@@ -4232,12 +4570,9 @@
 </file>
 
 <file path=customXml/item1.xml><?xml version="1.0" encoding="utf-8"?>
-<?mso-contentType ?>
-<FormTemplates xmlns="http://schemas.microsoft.com/sharepoint/v3/contenttype/forms">
-  <Display>DocumentLibraryForm</Display>
-  <Edit>DocumentLibraryForm</Edit>
-  <New>DocumentLibraryForm</New>
-</FormTemplates>
+<p:properties xmlns:p="http://schemas.microsoft.com/office/2006/metadata/properties" xmlns:xsi="http://www.w3.org/2001/XMLSchema-instance" xmlns:pc="http://schemas.microsoft.com/office/infopath/2007/PartnerControls">
+  <documentManagement/>
+</p:properties>
 </file>
 
 <file path=customXml/item2.xml><?xml version="1.0" encoding="utf-8"?>
@@ -4458,15 +4793,19 @@
 </file>
 
 <file path=customXml/item3.xml><?xml version="1.0" encoding="utf-8"?>
-<p:properties xmlns:p="http://schemas.microsoft.com/office/2006/metadata/properties" xmlns:xsi="http://www.w3.org/2001/XMLSchema-instance" xmlns:pc="http://schemas.microsoft.com/office/infopath/2007/PartnerControls">
-  <documentManagement/>
-</p:properties>
+<?mso-contentType ?>
+<FormTemplates xmlns="http://schemas.microsoft.com/sharepoint/v3/contenttype/forms">
+  <Display>DocumentLibraryForm</Display>
+  <Edit>DocumentLibraryForm</Edit>
+  <New>DocumentLibraryForm</New>
+</FormTemplates>
 </file>
 
 <file path=customXml/itemProps1.xml><?xml version="1.0" encoding="utf-8"?>
-<ds:datastoreItem xmlns:ds="http://schemas.openxmlformats.org/officeDocument/2006/customXml" ds:itemID="{479E764B-4064-423F-B093-693C9D04465F}">
+<ds:datastoreItem xmlns:ds="http://schemas.openxmlformats.org/officeDocument/2006/customXml" ds:itemID="{6AE47011-FF1B-4591-8C0F-1B5B29981C8F}">
   <ds:schemaRefs>
-    <ds:schemaRef ds:uri="http://schemas.microsoft.com/sharepoint/v3/contenttype/forms"/>
+    <ds:schemaRef ds:uri="http://schemas.microsoft.com/office/2006/metadata/properties"/>
+    <ds:schemaRef ds:uri="http://schemas.microsoft.com/office/infopath/2007/PartnerControls"/>
   </ds:schemaRefs>
 </ds:datastoreItem>
 </file>
@@ -4491,10 +4830,9 @@
 </file>
 
 <file path=customXml/itemProps3.xml><?xml version="1.0" encoding="utf-8"?>
-<ds:datastoreItem xmlns:ds="http://schemas.openxmlformats.org/officeDocument/2006/customXml" ds:itemID="{6AE47011-FF1B-4591-8C0F-1B5B29981C8F}">
+<ds:datastoreItem xmlns:ds="http://schemas.openxmlformats.org/officeDocument/2006/customXml" ds:itemID="{479E764B-4064-423F-B093-693C9D04465F}">
   <ds:schemaRefs>
-    <ds:schemaRef ds:uri="http://schemas.microsoft.com/office/2006/metadata/properties"/>
-    <ds:schemaRef ds:uri="http://schemas.microsoft.com/office/infopath/2007/PartnerControls"/>
+    <ds:schemaRef ds:uri="http://schemas.microsoft.com/sharepoint/v3/contenttype/forms"/>
   </ds:schemaRefs>
 </ds:datastoreItem>
 </file>
</xml_diff>

<commit_message>
External URL adding #15
</commit_message>
<xml_diff>
--- a/sample w2c.docx
+++ b/sample w2c.docx
@@ -299,35 +299,65 @@
     </w:p>
     <w:p>
       <w:pPr>
-        <w:pStyle w:val="Heading1"/>
-      </w:pPr>
-      <w:r>
-        <w:t>Last page of this module</w:t>
+        <w:pStyle w:val="CanvasExternalUrl"/>
+        <w:rPr>
+          <w:highlight w:val="none"/>
+        </w:rPr>
+      </w:pPr>
+      <w:r>
+        <w:rPr>
+          <w:highlight w:val="none"/>
+        </w:rPr>
+        <w:t>Cric Info</w:t>
+      </w:r>
+      <w:commentRangeStart w:id="7"/>
+      <w:commentRangeEnd w:id="7"/>
+      <w:r>
+        <w:rPr>
+          <w:rStyle w:val="CommentReference"/>
+          <w:rFonts w:ascii="Liberation Serif" w:eastAsia="Noto Serif CJK SC" w:hAnsi="Liberation Serif"/>
+          <w:color w:val="auto"/>
+          <w:highlight w:val="none"/>
+        </w:rPr>
+        <w:commentReference w:id="7"/>
       </w:r>
     </w:p>
     <w:p>
       <w:r>
-        <w:t>The end of this module and some other examples</w:t>
+        <w:t>https://www.espncricinfo.com/</w:t>
       </w:r>
     </w:p>
     <w:p>
       <w:pPr>
+        <w:pStyle w:val="Heading1"/>
+      </w:pPr>
+      <w:r>
+        <w:t>Last page of this module</w:t>
+      </w:r>
+    </w:p>
+    <w:p>
+      <w:r>
+        <w:t>The end of this module and some other examples</w:t>
+      </w:r>
+    </w:p>
+    <w:p>
+      <w:pPr>
         <w:pStyle w:val="Embed"/>
       </w:pPr>
       <w:r>
         <w:t>&lt;iframe width="560" height="315" src="https://www.youtube.com/embed/mPbclTnMLlc" title="YouTube video player" frameborder="0" allow="accelerometer; autoplay; clipboard-write; encrypted-media; gyroscope; picture-in-picture" allowfullscreen&gt;&lt;/</w:t>
       </w:r>
-      <w:commentRangeStart w:id="7"/>
+      <w:commentRangeStart w:id="8"/>
       <w:r>
         <w:t>iframe</w:t>
       </w:r>
-      <w:commentRangeEnd w:id="7"/>
+      <w:commentRangeEnd w:id="8"/>
       <w:r>
         <w:rPr>
           <w:rStyle w:val="CommentReference"/>
           <w:rFonts w:ascii="Liberation Serif" w:hAnsi="Liberation Serif" w:cs="Mangal"/>
         </w:rPr>
-        <w:commentReference w:id="7"/>
+        <w:commentReference w:id="8"/>
       </w:r>
       <w:r>
         <w:t>&gt;</w:t>
@@ -343,6 +373,7 @@
         <w:pStyle w:val="Heading2"/>
       </w:pPr>
       <w:r>
+        <w:lastRenderedPageBreak/>
         <w:t>Maybe an accordion</w:t>
       </w:r>
     </w:p>
@@ -358,11 +389,7 @@
         <w:t>Heading 2</w:t>
       </w:r>
       <w:r>
-        <w:t xml:space="preserve"> styles may be used to indicate an </w:t>
-      </w:r>
-      <w:r>
-        <w:lastRenderedPageBreak/>
-        <w:t>accordion</w:t>
+        <w:t xml:space="preserve"> styles may be used to indicate an accordion</w:t>
       </w:r>
     </w:p>
     <w:p/>
@@ -592,7 +619,33 @@
       </w:r>
     </w:p>
   </w:comment>
-  <w:comment w:id="7" w:author="David Jones" w:date="2022-02-12T09:03:00Z" w:initials="DJ">
+  <w:comment w:id="7" w:author="David Jones" w:date="2022-02-13T11:26:00Z" w:initials="DJ">
+    <w:p>
+      <w:pPr>
+        <w:pStyle w:val="CommentText"/>
+      </w:pPr>
+      <w:r>
+        <w:rPr>
+          <w:rStyle w:val="CommentReference"/>
+        </w:rPr>
+        <w:annotationRef/>
+      </w:r>
+      <w:r>
+        <w:t xml:space="preserve">The </w:t>
+      </w:r>
+      <w:r>
+        <w:rPr>
+          <w:i/>
+          <w:iCs/>
+        </w:rPr>
+        <w:t>Canvas External Url</w:t>
+      </w:r>
+      <w:r>
+        <w:t xml:space="preserve"> style for External Url.  The heading becomes the page name, the following content should be a URL</w:t>
+      </w:r>
+    </w:p>
+  </w:comment>
+  <w:comment w:id="8" w:author="David Jones" w:date="2022-02-12T09:03:00Z" w:initials="DJ">
     <w:p>
       <w:pPr>
         <w:pStyle w:val="CommentText"/>
@@ -620,6 +673,7 @@
   <w15:commentEx w15:paraId="5F9AA114" w15:done="0"/>
   <w15:commentEx w15:paraId="1C181006" w15:done="0"/>
   <w15:commentEx w15:paraId="179AEE4E" w15:done="0"/>
+  <w15:commentEx w15:paraId="171BD441" w15:done="0"/>
   <w15:commentEx w15:paraId="3979CB61" w15:done="0"/>
 </w15:commentsEx>
 </file>
@@ -633,6 +687,7 @@
   <w16cex:commentExtensible w16cex:durableId="25B1F560" w16cex:dateUtc="2022-02-11T22:59:00Z"/>
   <w16cex:commentExtensible w16cex:durableId="25B265FB" w16cex:dateUtc="2022-02-12T06:59:00Z"/>
   <w16cex:commentExtensible w16cex:durableId="25B36562" w16cex:dateUtc="2022-02-13T01:09:00Z"/>
+  <w16cex:commentExtensible w16cex:durableId="25B36974" w16cex:dateUtc="2022-02-13T01:26:00Z"/>
   <w16cex:commentExtensible w16cex:durableId="25B1F653" w16cex:dateUtc="2022-02-11T23:03:00Z"/>
 </w16cex:commentsExtensible>
 </file>
@@ -646,6 +701,7 @@
   <w16cid:commentId w16cid:paraId="5F9AA114" w16cid:durableId="25B1F560"/>
   <w16cid:commentId w16cid:paraId="1C181006" w16cid:durableId="25B265FB"/>
   <w16cid:commentId w16cid:paraId="179AEE4E" w16cid:durableId="25B36562"/>
+  <w16cid:commentId w16cid:paraId="171BD441" w16cid:durableId="25B36974"/>
   <w16cid:commentId w16cid:paraId="3979CB61" w16cid:durableId="25B1F653"/>
 </w16cid:commentsIds>
 </file>
@@ -673,50 +729,57 @@
         <v:path o:extrusionok="f" gradientshapeok="t" o:connecttype="rect"/>
         <o:lock v:ext="edit" aspectratio="t"/>
       </v:shapetype>
-      <v:shape id="_x0000_i2079" type="#_x0000_t75" style="width:467.5pt;height:467.5pt" o:bullet="t">
+      <v:shape id="_x0000_i2211" type="#_x0000_t75" style="width:467.5pt;height:467.5pt" o:bullet="t">
         <v:imagedata r:id="rId1" o:title="document-309065_960_720[1]"/>
       </v:shape>
     </w:pict>
   </w:numPicBullet>
   <w:numPicBullet w:numPicBulletId="1">
     <w:pict>
-      <v:shape id="_x0000_i2080" type="#_x0000_t75" style="width:384pt;height:384pt" o:bullet="t">
+      <v:shape id="_x0000_i2212" type="#_x0000_t75" style="width:384pt;height:384pt" o:bullet="t">
         <v:imagedata r:id="rId2" o:title="3122008[1]"/>
       </v:shape>
     </w:pict>
   </w:numPicBullet>
   <w:numPicBullet w:numPicBulletId="2">
     <w:pict>
-      <v:shape id="_x0000_i2081" type="#_x0000_t75" style="width:467.5pt;height:370.5pt" o:bullet="t">
+      <v:shape id="_x0000_i2213" type="#_x0000_t75" style="width:467.5pt;height:370.5pt" o:bullet="t">
         <v:imagedata r:id="rId3" o:title="icon-folder.red"/>
       </v:shape>
     </w:pict>
   </w:numPicBullet>
   <w:numPicBullet w:numPicBulletId="3">
     <w:pict>
-      <v:shape id="_x0000_i2082" type="#_x0000_t75" style="width:468pt;height:327.5pt" o:bullet="t">
+      <v:shape id="_x0000_i2214" type="#_x0000_t75" style="width:468pt;height:327.5pt" o:bullet="t">
         <v:imagedata r:id="rId4" o:title="checklist-1402461_960_720[1]"/>
       </v:shape>
     </w:pict>
   </w:numPicBullet>
   <w:numPicBullet w:numPicBulletId="4">
     <w:pict>
-      <v:shape id="_x0000_i2083" type="#_x0000_t75" style="width:468pt;height:234pt" o:bullet="t">
+      <v:shape id="_x0000_i2215" type="#_x0000_t75" style="width:468pt;height:234pt" o:bullet="t">
         <v:imagedata r:id="rId5" o:title="ribbon-29767_640[1]"/>
       </v:shape>
     </w:pict>
   </w:numPicBullet>
   <w:numPicBullet w:numPicBulletId="5">
     <w:pict>
-      <v:shape id="_x0000_i2084" type="#_x0000_t75" style="width:467pt;height:350.5pt" o:bullet="t">
+      <v:shape id="_x0000_i2216" type="#_x0000_t75" style="width:467pt;height:350.5pt" o:bullet="t">
         <v:imagedata r:id="rId6" o:title="UGent_2013_Quiz_button[1]"/>
       </v:shape>
     </w:pict>
   </w:numPicBullet>
   <w:numPicBullet w:numPicBulletId="6">
     <w:pict>
-      <v:shape id="_x0000_i2085" type="#_x0000_t75" style="width:467.5pt;height:464pt" o:bullet="t">
+      <v:shape id="_x0000_i2217" type="#_x0000_t75" style="width:467.5pt;height:464pt" o:bullet="t">
         <v:imagedata r:id="rId7" o:title="quiz-2058888_960_720[1]"/>
+      </v:shape>
+    </w:pict>
+  </w:numPicBullet>
+  <w:numPicBullet w:numPicBulletId="7">
+    <w:pict>
+      <v:shape id="_x0000_i2218" type="#_x0000_t75" style="width:468pt;height:468pt" o:bullet="t">
+        <v:imagedata r:id="rId8" o:title="links[1]"/>
       </v:shape>
     </w:pict>
   </w:numPicBullet>
@@ -861,6 +924,122 @@
     </w:lvl>
   </w:abstractNum>
   <w:abstractNum w:abstractNumId="1" w15:restartNumberingAfterBreak="0">
+    <w:nsid w:val="09A94690"/>
+    <w:multiLevelType w:val="hybridMultilevel"/>
+    <w:tmpl w:val="A5F08BFC"/>
+    <w:lvl w:ilvl="0" w:tplc="96EC4330">
+      <w:start w:val="1"/>
+      <w:numFmt w:val="bullet"/>
+      <w:pStyle w:val="CanvasExternalUrl"/>
+      <w:lvlText w:val=""/>
+      <w:lvlPicBulletId w:val="7"/>
+      <w:lvlJc w:val="left"/>
+      <w:pPr>
+        <w:ind w:left="720" w:hanging="360"/>
+      </w:pPr>
+      <w:rPr>
+        <w:rFonts w:ascii="Symbol" w:hAnsi="Symbol" w:hint="default"/>
+        <w:color w:val="auto"/>
+      </w:rPr>
+    </w:lvl>
+    <w:lvl w:ilvl="1" w:tplc="0C090003" w:tentative="1">
+      <w:start w:val="1"/>
+      <w:numFmt w:val="bullet"/>
+      <w:lvlText w:val="o"/>
+      <w:lvlJc w:val="left"/>
+      <w:pPr>
+        <w:ind w:left="1440" w:hanging="360"/>
+      </w:pPr>
+      <w:rPr>
+        <w:rFonts w:ascii="Courier New" w:hAnsi="Courier New" w:cs="Courier New" w:hint="default"/>
+      </w:rPr>
+    </w:lvl>
+    <w:lvl w:ilvl="2" w:tplc="0C090005" w:tentative="1">
+      <w:start w:val="1"/>
+      <w:numFmt w:val="bullet"/>
+      <w:lvlText w:val=""/>
+      <w:lvlJc w:val="left"/>
+      <w:pPr>
+        <w:ind w:left="2160" w:hanging="360"/>
+      </w:pPr>
+      <w:rPr>
+        <w:rFonts w:ascii="Wingdings" w:hAnsi="Wingdings" w:hint="default"/>
+      </w:rPr>
+    </w:lvl>
+    <w:lvl w:ilvl="3" w:tplc="0C090001" w:tentative="1">
+      <w:start w:val="1"/>
+      <w:numFmt w:val="bullet"/>
+      <w:lvlText w:val=""/>
+      <w:lvlJc w:val="left"/>
+      <w:pPr>
+        <w:ind w:left="2880" w:hanging="360"/>
+      </w:pPr>
+      <w:rPr>
+        <w:rFonts w:ascii="Symbol" w:hAnsi="Symbol" w:hint="default"/>
+      </w:rPr>
+    </w:lvl>
+    <w:lvl w:ilvl="4" w:tplc="0C090003" w:tentative="1">
+      <w:start w:val="1"/>
+      <w:numFmt w:val="bullet"/>
+      <w:lvlText w:val="o"/>
+      <w:lvlJc w:val="left"/>
+      <w:pPr>
+        <w:ind w:left="3600" w:hanging="360"/>
+      </w:pPr>
+      <w:rPr>
+        <w:rFonts w:ascii="Courier New" w:hAnsi="Courier New" w:cs="Courier New" w:hint="default"/>
+      </w:rPr>
+    </w:lvl>
+    <w:lvl w:ilvl="5" w:tplc="0C090005" w:tentative="1">
+      <w:start w:val="1"/>
+      <w:numFmt w:val="bullet"/>
+      <w:lvlText w:val=""/>
+      <w:lvlJc w:val="left"/>
+      <w:pPr>
+        <w:ind w:left="4320" w:hanging="360"/>
+      </w:pPr>
+      <w:rPr>
+        <w:rFonts w:ascii="Wingdings" w:hAnsi="Wingdings" w:hint="default"/>
+      </w:rPr>
+    </w:lvl>
+    <w:lvl w:ilvl="6" w:tplc="0C090001" w:tentative="1">
+      <w:start w:val="1"/>
+      <w:numFmt w:val="bullet"/>
+      <w:lvlText w:val=""/>
+      <w:lvlJc w:val="left"/>
+      <w:pPr>
+        <w:ind w:left="5040" w:hanging="360"/>
+      </w:pPr>
+      <w:rPr>
+        <w:rFonts w:ascii="Symbol" w:hAnsi="Symbol" w:hint="default"/>
+      </w:rPr>
+    </w:lvl>
+    <w:lvl w:ilvl="7" w:tplc="0C090003" w:tentative="1">
+      <w:start w:val="1"/>
+      <w:numFmt w:val="bullet"/>
+      <w:lvlText w:val="o"/>
+      <w:lvlJc w:val="left"/>
+      <w:pPr>
+        <w:ind w:left="5760" w:hanging="360"/>
+      </w:pPr>
+      <w:rPr>
+        <w:rFonts w:ascii="Courier New" w:hAnsi="Courier New" w:cs="Courier New" w:hint="default"/>
+      </w:rPr>
+    </w:lvl>
+    <w:lvl w:ilvl="8" w:tplc="0C090005" w:tentative="1">
+      <w:start w:val="1"/>
+      <w:numFmt w:val="bullet"/>
+      <w:lvlText w:val=""/>
+      <w:lvlJc w:val="left"/>
+      <w:pPr>
+        <w:ind w:left="6480" w:hanging="360"/>
+      </w:pPr>
+      <w:rPr>
+        <w:rFonts w:ascii="Wingdings" w:hAnsi="Wingdings" w:hint="default"/>
+      </w:rPr>
+    </w:lvl>
+  </w:abstractNum>
+  <w:abstractNum w:abstractNumId="2" w15:restartNumberingAfterBreak="0">
     <w:nsid w:val="0E562C4C"/>
     <w:multiLevelType w:val="hybridMultilevel"/>
     <w:tmpl w:val="1B4EC9EC"/>
@@ -976,7 +1155,7 @@
       </w:rPr>
     </w:lvl>
   </w:abstractNum>
-  <w:abstractNum w:abstractNumId="2" w15:restartNumberingAfterBreak="0">
+  <w:abstractNum w:abstractNumId="3" w15:restartNumberingAfterBreak="0">
     <w:nsid w:val="16CD6AEF"/>
     <w:multiLevelType w:val="hybridMultilevel"/>
     <w:tmpl w:val="017C690E"/>
@@ -1092,7 +1271,7 @@
       </w:rPr>
     </w:lvl>
   </w:abstractNum>
-  <w:abstractNum w:abstractNumId="3" w15:restartNumberingAfterBreak="0">
+  <w:abstractNum w:abstractNumId="4" w15:restartNumberingAfterBreak="0">
     <w:nsid w:val="2A8B4366"/>
     <w:multiLevelType w:val="multilevel"/>
     <w:tmpl w:val="AB8A58BC"/>
@@ -1205,7 +1384,7 @@
       </w:pPr>
     </w:lvl>
   </w:abstractNum>
-  <w:abstractNum w:abstractNumId="4" w15:restartNumberingAfterBreak="0">
+  <w:abstractNum w:abstractNumId="5" w15:restartNumberingAfterBreak="0">
     <w:nsid w:val="2B59217E"/>
     <w:multiLevelType w:val="hybridMultilevel"/>
     <w:tmpl w:val="1D9EAA94"/>
@@ -1321,7 +1500,7 @@
       </w:rPr>
     </w:lvl>
   </w:abstractNum>
-  <w:abstractNum w:abstractNumId="5" w15:restartNumberingAfterBreak="0">
+  <w:abstractNum w:abstractNumId="6" w15:restartNumberingAfterBreak="0">
     <w:nsid w:val="2E954166"/>
     <w:multiLevelType w:val="multilevel"/>
     <w:tmpl w:val="51463CD8"/>
@@ -1461,7 +1640,7 @@
       </w:rPr>
     </w:lvl>
   </w:abstractNum>
-  <w:abstractNum w:abstractNumId="6" w15:restartNumberingAfterBreak="0">
+  <w:abstractNum w:abstractNumId="7" w15:restartNumberingAfterBreak="0">
     <w:nsid w:val="382178F1"/>
     <w:multiLevelType w:val="hybridMultilevel"/>
     <w:tmpl w:val="D144AD10"/>
@@ -1577,7 +1756,7 @@
       </w:rPr>
     </w:lvl>
   </w:abstractNum>
-  <w:abstractNum w:abstractNumId="7" w15:restartNumberingAfterBreak="0">
+  <w:abstractNum w:abstractNumId="8" w15:restartNumberingAfterBreak="0">
     <w:nsid w:val="3EC26C57"/>
     <w:multiLevelType w:val="multilevel"/>
     <w:tmpl w:val="1974FA46"/>
@@ -1690,7 +1869,7 @@
       </w:pPr>
     </w:lvl>
   </w:abstractNum>
-  <w:abstractNum w:abstractNumId="8" w15:restartNumberingAfterBreak="0">
+  <w:abstractNum w:abstractNumId="9" w15:restartNumberingAfterBreak="0">
     <w:nsid w:val="41F62A57"/>
     <w:multiLevelType w:val="multilevel"/>
     <w:tmpl w:val="0342383E"/>
@@ -1812,7 +1991,7 @@
       </w:pPr>
     </w:lvl>
   </w:abstractNum>
-  <w:abstractNum w:abstractNumId="9" w15:restartNumberingAfterBreak="0">
+  <w:abstractNum w:abstractNumId="10" w15:restartNumberingAfterBreak="0">
     <w:nsid w:val="54DD5E7F"/>
     <w:multiLevelType w:val="multilevel"/>
     <w:tmpl w:val="D80E3620"/>
@@ -1952,7 +2131,7 @@
       </w:rPr>
     </w:lvl>
   </w:abstractNum>
-  <w:abstractNum w:abstractNumId="10" w15:restartNumberingAfterBreak="0">
+  <w:abstractNum w:abstractNumId="11" w15:restartNumberingAfterBreak="0">
     <w:nsid w:val="5A177ADF"/>
     <w:multiLevelType w:val="multilevel"/>
     <w:tmpl w:val="30907F36"/>
@@ -2092,7 +2271,7 @@
       </w:rPr>
     </w:lvl>
   </w:abstractNum>
-  <w:abstractNum w:abstractNumId="11" w15:restartNumberingAfterBreak="0">
+  <w:abstractNum w:abstractNumId="12" w15:restartNumberingAfterBreak="0">
     <w:nsid w:val="5AA82B07"/>
     <w:multiLevelType w:val="multilevel"/>
     <w:tmpl w:val="F386DBC2"/>
@@ -2205,7 +2384,7 @@
       </w:pPr>
     </w:lvl>
   </w:abstractNum>
-  <w:abstractNum w:abstractNumId="12" w15:restartNumberingAfterBreak="0">
+  <w:abstractNum w:abstractNumId="13" w15:restartNumberingAfterBreak="0">
     <w:nsid w:val="5C852E8B"/>
     <w:multiLevelType w:val="multilevel"/>
     <w:tmpl w:val="8DCA1B98"/>
@@ -2345,7 +2524,7 @@
       </w:rPr>
     </w:lvl>
   </w:abstractNum>
-  <w:abstractNum w:abstractNumId="13" w15:restartNumberingAfterBreak="0">
+  <w:abstractNum w:abstractNumId="14" w15:restartNumberingAfterBreak="0">
     <w:nsid w:val="61B349DB"/>
     <w:multiLevelType w:val="multilevel"/>
     <w:tmpl w:val="4984C1EC"/>
@@ -2485,7 +2664,7 @@
       </w:rPr>
     </w:lvl>
   </w:abstractNum>
-  <w:abstractNum w:abstractNumId="14" w15:restartNumberingAfterBreak="0">
+  <w:abstractNum w:abstractNumId="15" w15:restartNumberingAfterBreak="0">
     <w:nsid w:val="64F85AE2"/>
     <w:multiLevelType w:val="hybridMultilevel"/>
     <w:tmpl w:val="93FE1C9C"/>
@@ -2601,7 +2780,7 @@
       </w:rPr>
     </w:lvl>
   </w:abstractNum>
-  <w:abstractNum w:abstractNumId="15" w15:restartNumberingAfterBreak="0">
+  <w:abstractNum w:abstractNumId="16" w15:restartNumberingAfterBreak="0">
     <w:nsid w:val="6B492C0A"/>
     <w:multiLevelType w:val="multilevel"/>
     <w:tmpl w:val="796A7E72"/>
@@ -2714,7 +2893,7 @@
       </w:pPr>
     </w:lvl>
   </w:abstractNum>
-  <w:abstractNum w:abstractNumId="16" w15:restartNumberingAfterBreak="0">
+  <w:abstractNum w:abstractNumId="17" w15:restartNumberingAfterBreak="0">
     <w:nsid w:val="6C071AED"/>
     <w:multiLevelType w:val="multilevel"/>
     <w:tmpl w:val="73A60852"/>
@@ -2854,7 +3033,7 @@
       </w:rPr>
     </w:lvl>
   </w:abstractNum>
-  <w:abstractNum w:abstractNumId="17" w15:restartNumberingAfterBreak="0">
+  <w:abstractNum w:abstractNumId="18" w15:restartNumberingAfterBreak="0">
     <w:nsid w:val="752F675A"/>
     <w:multiLevelType w:val="hybridMultilevel"/>
     <w:tmpl w:val="89D2A8C8"/>
@@ -2970,7 +3149,7 @@
       </w:rPr>
     </w:lvl>
   </w:abstractNum>
-  <w:abstractNum w:abstractNumId="18" w15:restartNumberingAfterBreak="0">
+  <w:abstractNum w:abstractNumId="19" w15:restartNumberingAfterBreak="0">
     <w:nsid w:val="75CB4479"/>
     <w:multiLevelType w:val="multilevel"/>
     <w:tmpl w:val="26EC7916"/>
@@ -3084,61 +3263,64 @@
     </w:lvl>
   </w:abstractNum>
   <w:num w:numId="1">
-    <w:abstractNumId w:val="8"/>
+    <w:abstractNumId w:val="9"/>
   </w:num>
   <w:num w:numId="2">
     <w:abstractNumId w:val="0"/>
   </w:num>
   <w:num w:numId="3">
+    <w:abstractNumId w:val="8"/>
+  </w:num>
+  <w:num w:numId="4">
+    <w:abstractNumId w:val="17"/>
+  </w:num>
+  <w:num w:numId="5">
+    <w:abstractNumId w:val="10"/>
+  </w:num>
+  <w:num w:numId="6">
+    <w:abstractNumId w:val="14"/>
+  </w:num>
+  <w:num w:numId="7">
+    <w:abstractNumId w:val="19"/>
+  </w:num>
+  <w:num w:numId="8">
+    <w:abstractNumId w:val="12"/>
+  </w:num>
+  <w:num w:numId="9">
+    <w:abstractNumId w:val="4"/>
+  </w:num>
+  <w:num w:numId="10">
+    <w:abstractNumId w:val="11"/>
+  </w:num>
+  <w:num w:numId="11">
+    <w:abstractNumId w:val="16"/>
+  </w:num>
+  <w:num w:numId="12">
+    <w:abstractNumId w:val="6"/>
+  </w:num>
+  <w:num w:numId="13">
+    <w:abstractNumId w:val="13"/>
+  </w:num>
+  <w:num w:numId="14">
     <w:abstractNumId w:val="7"/>
   </w:num>
-  <w:num w:numId="4">
-    <w:abstractNumId w:val="16"/>
-  </w:num>
-  <w:num w:numId="5">
-    <w:abstractNumId w:val="9"/>
-  </w:num>
-  <w:num w:numId="6">
-    <w:abstractNumId w:val="13"/>
-  </w:num>
-  <w:num w:numId="7">
+  <w:num w:numId="15">
     <w:abstractNumId w:val="18"/>
   </w:num>
-  <w:num w:numId="8">
-    <w:abstractNumId w:val="11"/>
+  <w:num w:numId="16">
+    <w:abstractNumId w:val="2"/>
   </w:num>
-  <w:num w:numId="9">
+  <w:num w:numId="17">
+    <w:abstractNumId w:val="5"/>
+  </w:num>
+  <w:num w:numId="18">
+    <w:abstractNumId w:val="15"/>
+  </w:num>
+  <w:num w:numId="19">
     <w:abstractNumId w:val="3"/>
   </w:num>
-  <w:num w:numId="10">
-    <w:abstractNumId w:val="10"/>
-  </w:num>
-  <w:num w:numId="11">
-    <w:abstractNumId w:val="15"/>
-  </w:num>
-  <w:num w:numId="12">
-    <w:abstractNumId w:val="5"/>
-  </w:num>
-  <w:num w:numId="13">
-    <w:abstractNumId w:val="12"/>
-  </w:num>
-  <w:num w:numId="14">
-    <w:abstractNumId w:val="6"/>
-  </w:num>
-  <w:num w:numId="15">
-    <w:abstractNumId w:val="17"/>
-  </w:num>
-  <w:num w:numId="16">
+  <w:num w:numId="20">
     <w:abstractNumId w:val="1"/>
-  </w:num>
-  <w:num w:numId="17">
-    <w:abstractNumId w:val="4"/>
-  </w:num>
-  <w:num w:numId="18">
-    <w:abstractNumId w:val="14"/>
-  </w:num>
-  <w:num w:numId="19">
-    <w:abstractNumId w:val="2"/>
   </w:num>
 </w:numbering>
 </file>
@@ -4238,6 +4420,13 @@
     <w:name w:val="Canvas External Url"/>
     <w:basedOn w:val="Heading1"/>
     <w:qFormat/>
+    <w:rsid w:val="008B4447"/>
+    <w:pPr>
+      <w:numPr>
+        <w:numId w:val="20"/>
+      </w:numPr>
+      <w:ind w:left="357" w:hanging="357"/>
+    </w:pPr>
     <w:rPr>
       <w:highlight w:val="red"/>
     </w:rPr>

</xml_diff>

<commit_message>
Basically adding all initial item types #15
</commit_message>
<xml_diff>
--- a/sample w2c.docx
+++ b/sample w2c.docx
@@ -75,7 +75,15 @@
     </w:p>
     <w:p>
       <w:r>
-        <w:t>For example, is a powerpoint the best way of representing narrative driven content? What are some key considerations to having students work asynchronously? Is my content accessible to all students in my cohort?</w:t>
+        <w:t xml:space="preserve">For example, is a </w:t>
+      </w:r>
+      <w:proofErr w:type="spellStart"/>
+      <w:r>
+        <w:t>powerpoint</w:t>
+      </w:r>
+      <w:proofErr w:type="spellEnd"/>
+      <w:r>
+        <w:t xml:space="preserve"> the best way of representing narrative driven content? What are some key considerations to having students work asynchronously? Is my content accessible to all students in my cohort?</w:t>
       </w:r>
     </w:p>
     <w:p>
@@ -304,11 +312,19 @@
           <w:highlight w:val="none"/>
         </w:rPr>
       </w:pPr>
+      <w:proofErr w:type="spellStart"/>
       <w:r>
         <w:rPr>
           <w:highlight w:val="none"/>
         </w:rPr>
-        <w:t>Cric Info</w:t>
+        <w:t>Cric</w:t>
+      </w:r>
+      <w:proofErr w:type="spellEnd"/>
+      <w:r>
+        <w:rPr>
+          <w:highlight w:val="none"/>
+        </w:rPr>
+        <w:t xml:space="preserve"> Info</w:t>
       </w:r>
       <w:commentRangeStart w:id="7"/>
       <w:commentRangeEnd w:id="7"/>
@@ -323,41 +339,103 @@
       </w:r>
     </w:p>
     <w:p>
-      <w:r>
-        <w:t>https://www.espncricinfo.com/</w:t>
-      </w:r>
+      <w:hyperlink r:id="rId14" w:history="1">
+        <w:r>
+          <w:rPr>
+            <w:rStyle w:val="Hyperlink"/>
+          </w:rPr>
+          <w:t>https://www.espncricinfo.com/</w:t>
+        </w:r>
+      </w:hyperlink>
     </w:p>
     <w:p>
       <w:pPr>
-        <w:pStyle w:val="Heading1"/>
-      </w:pPr>
-      <w:r>
-        <w:t>Last page of this module</w:t>
+        <w:pStyle w:val="CanvasExternalTool"/>
+      </w:pPr>
+      <w:r>
+        <w:t xml:space="preserve">Let's check out </w:t>
+      </w:r>
+      <w:commentRangeStart w:id="8"/>
+      <w:r>
+        <w:t>TALIS</w:t>
+      </w:r>
+      <w:commentRangeEnd w:id="8"/>
+      <w:r>
+        <w:rPr>
+          <w:rStyle w:val="CommentReference"/>
+          <w:rFonts w:ascii="Liberation Serif" w:eastAsia="Noto Serif CJK SC" w:hAnsi="Liberation Serif"/>
+          <w:color w:val="auto"/>
+        </w:rPr>
+        <w:commentReference w:id="8"/>
+      </w:r>
+      <w:r>
+        <w:t>?</w:t>
       </w:r>
     </w:p>
     <w:p>
       <w:r>
-        <w:t>The end of this module and some other examples</w:t>
+        <w:t>https://griffith.rl.talis.com/lti/launch</w:t>
       </w:r>
     </w:p>
     <w:p>
       <w:pPr>
+        <w:pStyle w:val="Heading1"/>
+      </w:pPr>
+      <w:r>
+        <w:t>Last page of this module</w:t>
+      </w:r>
+    </w:p>
+    <w:p>
+      <w:r>
+        <w:t>The end of this module and some other examples</w:t>
+      </w:r>
+    </w:p>
+    <w:p>
+      <w:pPr>
         <w:pStyle w:val="Embed"/>
       </w:pPr>
       <w:r>
-        <w:t>&lt;iframe width="560" height="315" src="https://www.youtube.com/embed/mPbclTnMLlc" title="YouTube video player" frameborder="0" allow="accelerometer; autoplay; clipboard-write; encrypted-media; gyroscope; picture-in-picture" allowfullscreen&gt;&lt;/</w:t>
-      </w:r>
-      <w:commentRangeStart w:id="8"/>
+        <w:t xml:space="preserve">&lt;iframe width="560" height="315" </w:t>
+      </w:r>
+      <w:proofErr w:type="spellStart"/>
+      <w:r>
+        <w:t>src</w:t>
+      </w:r>
+      <w:proofErr w:type="spellEnd"/>
+      <w:r>
+        <w:t xml:space="preserve">="https://www.youtube.com/embed/mPbclTnMLlc" </w:t>
+      </w:r>
+      <w:r>
+        <w:lastRenderedPageBreak/>
+        <w:t xml:space="preserve">title="YouTube video player" frameborder="0" allow="accelerometer; </w:t>
+      </w:r>
+      <w:proofErr w:type="spellStart"/>
+      <w:r>
+        <w:t>autoplay</w:t>
+      </w:r>
+      <w:proofErr w:type="spellEnd"/>
+      <w:r>
+        <w:t xml:space="preserve">; clipboard-write; encrypted-media; gyroscope; picture-in-picture" </w:t>
+      </w:r>
+      <w:proofErr w:type="spellStart"/>
+      <w:r>
+        <w:t>allowfullscreen</w:t>
+      </w:r>
+      <w:proofErr w:type="spellEnd"/>
+      <w:r>
+        <w:t>&gt;&lt;/</w:t>
+      </w:r>
+      <w:commentRangeStart w:id="9"/>
       <w:r>
         <w:t>iframe</w:t>
       </w:r>
-      <w:commentRangeEnd w:id="8"/>
+      <w:commentRangeEnd w:id="9"/>
       <w:r>
         <w:rPr>
           <w:rStyle w:val="CommentReference"/>
           <w:rFonts w:ascii="Liberation Serif" w:hAnsi="Liberation Serif" w:cs="Mangal"/>
         </w:rPr>
-        <w:commentReference w:id="8"/>
+        <w:commentReference w:id="9"/>
       </w:r>
       <w:r>
         <w:t>&gt;</w:t>
@@ -373,7 +451,6 @@
         <w:pStyle w:val="Heading2"/>
       </w:pPr>
       <w:r>
-        <w:lastRenderedPageBreak/>
         <w:t>Maybe an accordion</w:t>
       </w:r>
     </w:p>
@@ -381,12 +458,21 @@
       <w:r>
         <w:t xml:space="preserve">Given the Content Interface use of accordions, </w:t>
       </w:r>
+      <w:proofErr w:type="gramStart"/>
       <w:r>
         <w:rPr>
           <w:i/>
           <w:iCs/>
         </w:rPr>
-        <w:t>Heading 2</w:t>
+        <w:t>Heading</w:t>
+      </w:r>
+      <w:proofErr w:type="gramEnd"/>
+      <w:r>
+        <w:rPr>
+          <w:i/>
+          <w:iCs/>
+        </w:rPr>
+        <w:t xml:space="preserve"> 2</w:t>
       </w:r>
       <w:r>
         <w:t xml:space="preserve"> styles may be used to indicate an accordion</w:t>
@@ -550,8 +636,17 @@
           <w:i/>
           <w:iCs/>
         </w:rPr>
-        <w:t>Canvas SubHeader</w:t>
-      </w:r>
+        <w:t xml:space="preserve">Canvas </w:t>
+      </w:r>
+      <w:proofErr w:type="spellStart"/>
+      <w:r>
+        <w:rPr>
+          <w:i/>
+          <w:iCs/>
+        </w:rPr>
+        <w:t>SubHeader</w:t>
+      </w:r>
+      <w:proofErr w:type="spellEnd"/>
       <w:r>
         <w:t xml:space="preserve"> style will add a </w:t>
       </w:r>
@@ -638,14 +733,54 @@
           <w:i/>
           <w:iCs/>
         </w:rPr>
-        <w:t>Canvas External Url</w:t>
-      </w:r>
-      <w:r>
-        <w:t xml:space="preserve"> style for External Url.  The heading becomes the page name, the following content should be a URL</w:t>
+        <w:t xml:space="preserve">Canvas External </w:t>
+      </w:r>
+      <w:proofErr w:type="spellStart"/>
+      <w:r>
+        <w:rPr>
+          <w:i/>
+          <w:iCs/>
+        </w:rPr>
+        <w:t>Url</w:t>
+      </w:r>
+      <w:proofErr w:type="spellEnd"/>
+      <w:r>
+        <w:t xml:space="preserve"> style for External </w:t>
+      </w:r>
+      <w:proofErr w:type="spellStart"/>
+      <w:r>
+        <w:t>Url</w:t>
+      </w:r>
+      <w:proofErr w:type="spellEnd"/>
+      <w:r>
+        <w:t>.  The heading becomes the page name, the following content should be a URL</w:t>
       </w:r>
     </w:p>
   </w:comment>
-  <w:comment w:id="8" w:author="David Jones" w:date="2022-02-12T09:03:00Z" w:initials="DJ">
+  <w:comment w:id="8" w:author="David Jones" w:date="2022-02-13T12:26:00Z" w:initials="DJ">
+    <w:p>
+      <w:pPr>
+        <w:pStyle w:val="CommentText"/>
+      </w:pPr>
+      <w:r>
+        <w:rPr>
+          <w:rStyle w:val="CommentReference"/>
+        </w:rPr>
+        <w:annotationRef/>
+      </w:r>
+      <w:r>
+        <w:rPr>
+          <w:i/>
+          <w:iCs/>
+        </w:rPr>
+        <w:t>Canvas External Tool</w:t>
+      </w:r>
+      <w:r>
+        <w:t xml:space="preserve"> not a lot different in how it works than external URL.  Page name and URL.  Not sure how useful this approach will be as you'll need to remember the correct URL and paste it in.  </w:t>
+      </w:r>
+    </w:p>
+  </w:comment>
+  <w:comment w:id="9" w:author="David Jones" w:date="2022-02-12T09:03:00Z" w:initials="DJ">
     <w:p>
       <w:pPr>
         <w:pStyle w:val="CommentText"/>
@@ -674,6 +809,7 @@
   <w15:commentEx w15:paraId="1C181006" w15:done="0"/>
   <w15:commentEx w15:paraId="179AEE4E" w15:done="0"/>
   <w15:commentEx w15:paraId="171BD441" w15:done="0"/>
+  <w15:commentEx w15:paraId="4D5CB3D2" w15:done="0"/>
   <w15:commentEx w15:paraId="3979CB61" w15:done="0"/>
 </w15:commentsEx>
 </file>
@@ -688,6 +824,7 @@
   <w16cex:commentExtensible w16cex:durableId="25B265FB" w16cex:dateUtc="2022-02-12T06:59:00Z"/>
   <w16cex:commentExtensible w16cex:durableId="25B36562" w16cex:dateUtc="2022-02-13T01:09:00Z"/>
   <w16cex:commentExtensible w16cex:durableId="25B36974" w16cex:dateUtc="2022-02-13T01:26:00Z"/>
+  <w16cex:commentExtensible w16cex:durableId="25B3776D" w16cex:dateUtc="2022-02-13T02:26:00Z"/>
   <w16cex:commentExtensible w16cex:durableId="25B1F653" w16cex:dateUtc="2022-02-11T23:03:00Z"/>
 </w16cex:commentsExtensible>
 </file>
@@ -702,6 +839,7 @@
   <w16cid:commentId w16cid:paraId="1C181006" w16cid:durableId="25B265FB"/>
   <w16cid:commentId w16cid:paraId="179AEE4E" w16cid:durableId="25B36562"/>
   <w16cid:commentId w16cid:paraId="171BD441" w16cid:durableId="25B36974"/>
+  <w16cid:commentId w16cid:paraId="4D5CB3D2" w16cid:durableId="25B3776D"/>
   <w16cid:commentId w16cid:paraId="3979CB61" w16cid:durableId="25B1F653"/>
 </w16cid:commentsIds>
 </file>
@@ -729,57 +867,64 @@
         <v:path o:extrusionok="f" gradientshapeok="t" o:connecttype="rect"/>
         <o:lock v:ext="edit" aspectratio="t"/>
       </v:shapetype>
-      <v:shape id="_x0000_i2211" type="#_x0000_t75" style="width:467.5pt;height:467.5pt" o:bullet="t">
+      <v:shape id="_x0000_i2278" type="#_x0000_t75" style="width:467.5pt;height:467.5pt" o:bullet="t">
         <v:imagedata r:id="rId1" o:title="document-309065_960_720[1]"/>
       </v:shape>
     </w:pict>
   </w:numPicBullet>
   <w:numPicBullet w:numPicBulletId="1">
     <w:pict>
-      <v:shape id="_x0000_i2212" type="#_x0000_t75" style="width:384pt;height:384pt" o:bullet="t">
+      <v:shape id="_x0000_i2279" type="#_x0000_t75" style="width:384pt;height:384pt" o:bullet="t">
         <v:imagedata r:id="rId2" o:title="3122008[1]"/>
       </v:shape>
     </w:pict>
   </w:numPicBullet>
   <w:numPicBullet w:numPicBulletId="2">
     <w:pict>
-      <v:shape id="_x0000_i2213" type="#_x0000_t75" style="width:467.5pt;height:370.5pt" o:bullet="t">
+      <v:shape id="_x0000_i2280" type="#_x0000_t75" style="width:467.5pt;height:370.5pt" o:bullet="t">
         <v:imagedata r:id="rId3" o:title="icon-folder.red"/>
       </v:shape>
     </w:pict>
   </w:numPicBullet>
   <w:numPicBullet w:numPicBulletId="3">
     <w:pict>
-      <v:shape id="_x0000_i2214" type="#_x0000_t75" style="width:468pt;height:327.5pt" o:bullet="t">
+      <v:shape id="_x0000_i2281" type="#_x0000_t75" style="width:468pt;height:327.5pt" o:bullet="t">
         <v:imagedata r:id="rId4" o:title="checklist-1402461_960_720[1]"/>
       </v:shape>
     </w:pict>
   </w:numPicBullet>
   <w:numPicBullet w:numPicBulletId="4">
     <w:pict>
-      <v:shape id="_x0000_i2215" type="#_x0000_t75" style="width:468pt;height:234pt" o:bullet="t">
+      <v:shape id="_x0000_i2282" type="#_x0000_t75" style="width:468pt;height:234pt" o:bullet="t">
         <v:imagedata r:id="rId5" o:title="ribbon-29767_640[1]"/>
       </v:shape>
     </w:pict>
   </w:numPicBullet>
   <w:numPicBullet w:numPicBulletId="5">
     <w:pict>
-      <v:shape id="_x0000_i2216" type="#_x0000_t75" style="width:467pt;height:350.5pt" o:bullet="t">
+      <v:shape id="_x0000_i2283" type="#_x0000_t75" style="width:467pt;height:350.5pt" o:bullet="t">
         <v:imagedata r:id="rId6" o:title="UGent_2013_Quiz_button[1]"/>
       </v:shape>
     </w:pict>
   </w:numPicBullet>
   <w:numPicBullet w:numPicBulletId="6">
     <w:pict>
-      <v:shape id="_x0000_i2217" type="#_x0000_t75" style="width:467.5pt;height:464pt" o:bullet="t">
+      <v:shape id="_x0000_i2284" type="#_x0000_t75" style="width:467.5pt;height:464pt" o:bullet="t">
         <v:imagedata r:id="rId7" o:title="quiz-2058888_960_720[1]"/>
       </v:shape>
     </w:pict>
   </w:numPicBullet>
   <w:numPicBullet w:numPicBulletId="7">
     <w:pict>
-      <v:shape id="_x0000_i2218" type="#_x0000_t75" style="width:468pt;height:468pt" o:bullet="t">
+      <v:shape id="_x0000_i2285" type="#_x0000_t75" style="width:468pt;height:468pt" o:bullet="t">
         <v:imagedata r:id="rId8" o:title="links[1]"/>
+      </v:shape>
+    </w:pict>
+  </w:numPicBullet>
+  <w:numPicBullet w:numPicBulletId="8">
+    <w:pict>
+      <v:shape id="_x0000_i2286" type="#_x0000_t75" style="width:468pt;height:429pt" o:bullet="t">
+        <v:imagedata r:id="rId9" o:title="23500-9-tools-clipart[1]"/>
       </v:shape>
     </w:pict>
   </w:numPicBullet>
@@ -2781,6 +2926,122 @@
     </w:lvl>
   </w:abstractNum>
   <w:abstractNum w:abstractNumId="16" w15:restartNumberingAfterBreak="0">
+    <w:nsid w:val="68207025"/>
+    <w:multiLevelType w:val="hybridMultilevel"/>
+    <w:tmpl w:val="08B0CA3E"/>
+    <w:lvl w:ilvl="0" w:tplc="4976C1CC">
+      <w:start w:val="1"/>
+      <w:numFmt w:val="bullet"/>
+      <w:pStyle w:val="CanvasExternalTool"/>
+      <w:lvlText w:val=""/>
+      <w:lvlPicBulletId w:val="8"/>
+      <w:lvlJc w:val="left"/>
+      <w:pPr>
+        <w:ind w:left="720" w:hanging="360"/>
+      </w:pPr>
+      <w:rPr>
+        <w:rFonts w:ascii="Symbol" w:hAnsi="Symbol" w:hint="default"/>
+        <w:color w:val="auto"/>
+      </w:rPr>
+    </w:lvl>
+    <w:lvl w:ilvl="1" w:tplc="0C090003" w:tentative="1">
+      <w:start w:val="1"/>
+      <w:numFmt w:val="bullet"/>
+      <w:lvlText w:val="o"/>
+      <w:lvlJc w:val="left"/>
+      <w:pPr>
+        <w:ind w:left="1440" w:hanging="360"/>
+      </w:pPr>
+      <w:rPr>
+        <w:rFonts w:ascii="Courier New" w:hAnsi="Courier New" w:cs="Courier New" w:hint="default"/>
+      </w:rPr>
+    </w:lvl>
+    <w:lvl w:ilvl="2" w:tplc="0C090005" w:tentative="1">
+      <w:start w:val="1"/>
+      <w:numFmt w:val="bullet"/>
+      <w:lvlText w:val=""/>
+      <w:lvlJc w:val="left"/>
+      <w:pPr>
+        <w:ind w:left="2160" w:hanging="360"/>
+      </w:pPr>
+      <w:rPr>
+        <w:rFonts w:ascii="Wingdings" w:hAnsi="Wingdings" w:hint="default"/>
+      </w:rPr>
+    </w:lvl>
+    <w:lvl w:ilvl="3" w:tplc="0C090001" w:tentative="1">
+      <w:start w:val="1"/>
+      <w:numFmt w:val="bullet"/>
+      <w:lvlText w:val=""/>
+      <w:lvlJc w:val="left"/>
+      <w:pPr>
+        <w:ind w:left="2880" w:hanging="360"/>
+      </w:pPr>
+      <w:rPr>
+        <w:rFonts w:ascii="Symbol" w:hAnsi="Symbol" w:hint="default"/>
+      </w:rPr>
+    </w:lvl>
+    <w:lvl w:ilvl="4" w:tplc="0C090003" w:tentative="1">
+      <w:start w:val="1"/>
+      <w:numFmt w:val="bullet"/>
+      <w:lvlText w:val="o"/>
+      <w:lvlJc w:val="left"/>
+      <w:pPr>
+        <w:ind w:left="3600" w:hanging="360"/>
+      </w:pPr>
+      <w:rPr>
+        <w:rFonts w:ascii="Courier New" w:hAnsi="Courier New" w:cs="Courier New" w:hint="default"/>
+      </w:rPr>
+    </w:lvl>
+    <w:lvl w:ilvl="5" w:tplc="0C090005" w:tentative="1">
+      <w:start w:val="1"/>
+      <w:numFmt w:val="bullet"/>
+      <w:lvlText w:val=""/>
+      <w:lvlJc w:val="left"/>
+      <w:pPr>
+        <w:ind w:left="4320" w:hanging="360"/>
+      </w:pPr>
+      <w:rPr>
+        <w:rFonts w:ascii="Wingdings" w:hAnsi="Wingdings" w:hint="default"/>
+      </w:rPr>
+    </w:lvl>
+    <w:lvl w:ilvl="6" w:tplc="0C090001" w:tentative="1">
+      <w:start w:val="1"/>
+      <w:numFmt w:val="bullet"/>
+      <w:lvlText w:val=""/>
+      <w:lvlJc w:val="left"/>
+      <w:pPr>
+        <w:ind w:left="5040" w:hanging="360"/>
+      </w:pPr>
+      <w:rPr>
+        <w:rFonts w:ascii="Symbol" w:hAnsi="Symbol" w:hint="default"/>
+      </w:rPr>
+    </w:lvl>
+    <w:lvl w:ilvl="7" w:tplc="0C090003" w:tentative="1">
+      <w:start w:val="1"/>
+      <w:numFmt w:val="bullet"/>
+      <w:lvlText w:val="o"/>
+      <w:lvlJc w:val="left"/>
+      <w:pPr>
+        <w:ind w:left="5760" w:hanging="360"/>
+      </w:pPr>
+      <w:rPr>
+        <w:rFonts w:ascii="Courier New" w:hAnsi="Courier New" w:cs="Courier New" w:hint="default"/>
+      </w:rPr>
+    </w:lvl>
+    <w:lvl w:ilvl="8" w:tplc="0C090005" w:tentative="1">
+      <w:start w:val="1"/>
+      <w:numFmt w:val="bullet"/>
+      <w:lvlText w:val=""/>
+      <w:lvlJc w:val="left"/>
+      <w:pPr>
+        <w:ind w:left="6480" w:hanging="360"/>
+      </w:pPr>
+      <w:rPr>
+        <w:rFonts w:ascii="Wingdings" w:hAnsi="Wingdings" w:hint="default"/>
+      </w:rPr>
+    </w:lvl>
+  </w:abstractNum>
+  <w:abstractNum w:abstractNumId="17" w15:restartNumberingAfterBreak="0">
     <w:nsid w:val="6B492C0A"/>
     <w:multiLevelType w:val="multilevel"/>
     <w:tmpl w:val="796A7E72"/>
@@ -2893,7 +3154,7 @@
       </w:pPr>
     </w:lvl>
   </w:abstractNum>
-  <w:abstractNum w:abstractNumId="17" w15:restartNumberingAfterBreak="0">
+  <w:abstractNum w:abstractNumId="18" w15:restartNumberingAfterBreak="0">
     <w:nsid w:val="6C071AED"/>
     <w:multiLevelType w:val="multilevel"/>
     <w:tmpl w:val="73A60852"/>
@@ -3033,7 +3294,7 @@
       </w:rPr>
     </w:lvl>
   </w:abstractNum>
-  <w:abstractNum w:abstractNumId="18" w15:restartNumberingAfterBreak="0">
+  <w:abstractNum w:abstractNumId="19" w15:restartNumberingAfterBreak="0">
     <w:nsid w:val="752F675A"/>
     <w:multiLevelType w:val="hybridMultilevel"/>
     <w:tmpl w:val="89D2A8C8"/>
@@ -3149,7 +3410,7 @@
       </w:rPr>
     </w:lvl>
   </w:abstractNum>
-  <w:abstractNum w:abstractNumId="19" w15:restartNumberingAfterBreak="0">
+  <w:abstractNum w:abstractNumId="20" w15:restartNumberingAfterBreak="0">
     <w:nsid w:val="75CB4479"/>
     <w:multiLevelType w:val="multilevel"/>
     <w:tmpl w:val="26EC7916"/>
@@ -3272,7 +3533,7 @@
     <w:abstractNumId w:val="8"/>
   </w:num>
   <w:num w:numId="4">
-    <w:abstractNumId w:val="17"/>
+    <w:abstractNumId w:val="18"/>
   </w:num>
   <w:num w:numId="5">
     <w:abstractNumId w:val="10"/>
@@ -3281,7 +3542,7 @@
     <w:abstractNumId w:val="14"/>
   </w:num>
   <w:num w:numId="7">
-    <w:abstractNumId w:val="19"/>
+    <w:abstractNumId w:val="20"/>
   </w:num>
   <w:num w:numId="8">
     <w:abstractNumId w:val="12"/>
@@ -3293,7 +3554,7 @@
     <w:abstractNumId w:val="11"/>
   </w:num>
   <w:num w:numId="11">
-    <w:abstractNumId w:val="16"/>
+    <w:abstractNumId w:val="17"/>
   </w:num>
   <w:num w:numId="12">
     <w:abstractNumId w:val="6"/>
@@ -3305,7 +3566,7 @@
     <w:abstractNumId w:val="7"/>
   </w:num>
   <w:num w:numId="15">
-    <w:abstractNumId w:val="18"/>
+    <w:abstractNumId w:val="19"/>
   </w:num>
   <w:num w:numId="16">
     <w:abstractNumId w:val="2"/>
@@ -3321,6 +3582,9 @@
   </w:num>
   <w:num w:numId="20">
     <w:abstractNumId w:val="1"/>
+  </w:num>
+  <w:num w:numId="21">
+    <w:abstractNumId w:val="16"/>
   </w:num>
 </w:numbering>
 </file>
@@ -4457,6 +4721,18 @@
         <w:numId w:val="14"/>
       </w:numPr>
       <w:shd w:val="clear" w:color="auto" w:fill="FFE599" w:themeFill="accent4" w:themeFillTint="66"/>
+      <w:ind w:left="357" w:hanging="357"/>
+    </w:pPr>
+  </w:style>
+  <w:style w:type="paragraph" w:customStyle="1" w:styleId="CanvasExternalTool">
+    <w:name w:val="Canvas External Tool"/>
+    <w:basedOn w:val="Heading1"/>
+    <w:qFormat/>
+    <w:rsid w:val="000B2A91"/>
+    <w:pPr>
+      <w:numPr>
+        <w:numId w:val="21"/>
+      </w:numPr>
       <w:ind w:left="357" w:hanging="357"/>
     </w:pPr>
   </w:style>

</xml_diff>

<commit_message>
html conversion is extracting display and filename from Word doc #25
</commit_message>
<xml_diff>
--- a/sample w2c.docx
+++ b/sample w2c.docx
@@ -87,6 +87,35 @@
       </w:r>
     </w:p>
     <w:p>
+      <w:r>
+        <w:t xml:space="preserve">And there's also an </w:t>
+      </w:r>
+      <w:r>
+        <w:rPr>
+          <w:rStyle w:val="TalisCanvasLink"/>
+        </w:rPr>
+        <w:t xml:space="preserve">auto reading list link </w:t>
+      </w:r>
+      <w:commentRangeStart w:id="2"/>
+      <w:r>
+        <w:rPr>
+          <w:rStyle w:val="TalisCanvasLink"/>
+        </w:rPr>
+        <w:t>style</w:t>
+      </w:r>
+      <w:commentRangeEnd w:id="2"/>
+      <w:r>
+        <w:rPr>
+          <w:rStyle w:val="CommentReference"/>
+          <w:rFonts w:cs="Mangal"/>
+        </w:rPr>
+        <w:commentReference w:id="2"/>
+      </w:r>
+      <w:r>
+        <w:t>.</w:t>
+      </w:r>
+    </w:p>
+    <w:p>
       <w:pPr>
         <w:pStyle w:val="ExistingCanvasPage"/>
       </w:pPr>
@@ -96,18 +125,18 @@
       <w:r>
         <w:t>C</w:t>
       </w:r>
-      <w:commentRangeStart w:id="2"/>
+      <w:commentRangeStart w:id="3"/>
       <w:r>
         <w:t>ourse</w:t>
       </w:r>
-      <w:commentRangeEnd w:id="2"/>
+      <w:commentRangeEnd w:id="3"/>
       <w:r>
         <w:rPr>
           <w:rStyle w:val="CommentReference"/>
           <w:rFonts w:ascii="Liberation Serif" w:eastAsia="Noto Serif CJK SC" w:hAnsi="Liberation Serif"/>
           <w:color w:val="auto"/>
         </w:rPr>
-        <w:commentReference w:id="2"/>
+        <w:commentReference w:id="3"/>
       </w:r>
     </w:p>
     <w:p>
@@ -128,14 +157,14 @@
         </w:rPr>
         <w:t xml:space="preserve">Week 1 </w:t>
       </w:r>
-      <w:commentRangeStart w:id="3"/>
+      <w:commentRangeStart w:id="4"/>
       <w:r>
         <w:rPr>
           <w:highlight w:val="none"/>
         </w:rPr>
         <w:t>Discussion</w:t>
       </w:r>
-      <w:commentRangeEnd w:id="3"/>
+      <w:commentRangeEnd w:id="4"/>
       <w:r>
         <w:rPr>
           <w:rStyle w:val="CommentReference"/>
@@ -143,7 +172,7 @@
           <w:color w:val="auto"/>
           <w:highlight w:val="none"/>
         </w:rPr>
-        <w:commentReference w:id="3"/>
+        <w:commentReference w:id="4"/>
       </w:r>
     </w:p>
     <w:p>
@@ -159,14 +188,14 @@
         </w:rPr>
         <w:t xml:space="preserve">Canvas Sub </w:t>
       </w:r>
-      <w:commentRangeStart w:id="4"/>
+      <w:commentRangeStart w:id="5"/>
       <w:r>
         <w:rPr>
           <w:highlight w:val="none"/>
         </w:rPr>
         <w:t>Header</w:t>
       </w:r>
-      <w:commentRangeEnd w:id="4"/>
+      <w:commentRangeEnd w:id="5"/>
       <w:r>
         <w:rPr>
           <w:rStyle w:val="CommentReference"/>
@@ -174,7 +203,7 @@
           <w:color w:val="auto"/>
           <w:highlight w:val="none"/>
         </w:rPr>
-        <w:commentReference w:id="4"/>
+        <w:commentReference w:id="5"/>
       </w:r>
     </w:p>
     <w:p>
@@ -245,8 +274,8 @@
         </w:rPr>
         <w:t>Slides</w:t>
       </w:r>
-      <w:commentRangeStart w:id="5"/>
-      <w:commentRangeEnd w:id="5"/>
+      <w:commentRangeStart w:id="6"/>
+      <w:commentRangeEnd w:id="6"/>
       <w:r>
         <w:rPr>
           <w:rStyle w:val="CommentReference"/>
@@ -254,7 +283,7 @@
           <w:color w:val="auto"/>
           <w:highlight w:val="none"/>
         </w:rPr>
-        <w:commentReference w:id="5"/>
+        <w:commentReference w:id="6"/>
       </w:r>
     </w:p>
     <w:p>
@@ -291,18 +320,18 @@
       <w:r>
         <w:t xml:space="preserve">Classic Quiz Number </w:t>
       </w:r>
-      <w:commentRangeStart w:id="6"/>
+      <w:commentRangeStart w:id="7"/>
       <w:r>
         <w:t>1</w:t>
       </w:r>
-      <w:commentRangeEnd w:id="6"/>
+      <w:commentRangeEnd w:id="7"/>
       <w:r>
         <w:rPr>
           <w:rStyle w:val="CommentReference"/>
           <w:rFonts w:ascii="Liberation Serif" w:eastAsia="Noto Serif CJK SC" w:hAnsi="Liberation Serif"/>
           <w:color w:val="auto"/>
         </w:rPr>
-        <w:commentReference w:id="6"/>
+        <w:commentReference w:id="7"/>
       </w:r>
     </w:p>
     <w:p>
@@ -326,8 +355,8 @@
         </w:rPr>
         <w:t xml:space="preserve"> Info</w:t>
       </w:r>
-      <w:commentRangeStart w:id="7"/>
-      <w:commentRangeEnd w:id="7"/>
+      <w:commentRangeStart w:id="8"/>
+      <w:commentRangeEnd w:id="8"/>
       <w:r>
         <w:rPr>
           <w:rStyle w:val="CommentReference"/>
@@ -335,7 +364,7 @@
           <w:color w:val="auto"/>
           <w:highlight w:val="none"/>
         </w:rPr>
-        <w:commentReference w:id="7"/>
+        <w:commentReference w:id="8"/>
       </w:r>
     </w:p>
     <w:p>
@@ -355,18 +384,18 @@
       <w:r>
         <w:t xml:space="preserve">Let's check out </w:t>
       </w:r>
-      <w:commentRangeStart w:id="8"/>
+      <w:commentRangeStart w:id="9"/>
       <w:r>
         <w:t>TALIS</w:t>
       </w:r>
-      <w:commentRangeEnd w:id="8"/>
+      <w:commentRangeEnd w:id="9"/>
       <w:r>
         <w:rPr>
           <w:rStyle w:val="CommentReference"/>
           <w:rFonts w:ascii="Liberation Serif" w:eastAsia="Noto Serif CJK SC" w:hAnsi="Liberation Serif"/>
           <w:color w:val="auto"/>
         </w:rPr>
-        <w:commentReference w:id="8"/>
+        <w:commentReference w:id="9"/>
       </w:r>
       <w:r>
         <w:t>?</w:t>
@@ -382,6 +411,7 @@
         <w:pStyle w:val="Heading1"/>
       </w:pPr>
       <w:r>
+        <w:lastRenderedPageBreak/>
         <w:t>Last page of this module</w:t>
       </w:r>
     </w:p>
@@ -403,11 +433,7 @@
       </w:r>
       <w:proofErr w:type="spellEnd"/>
       <w:r>
-        <w:t xml:space="preserve">="https://www.youtube.com/embed/mPbclTnMLlc" </w:t>
-      </w:r>
-      <w:r>
-        <w:lastRenderedPageBreak/>
-        <w:t xml:space="preserve">title="YouTube video player" frameborder="0" allow="accelerometer; </w:t>
+        <w:t xml:space="preserve">="https://www.youtube.com/embed/mPbclTnMLlc" title="YouTube video player" frameborder="0" allow="accelerometer; </w:t>
       </w:r>
       <w:proofErr w:type="spellStart"/>
       <w:r>
@@ -425,17 +451,17 @@
       <w:r>
         <w:t>&gt;&lt;/</w:t>
       </w:r>
-      <w:commentRangeStart w:id="9"/>
+      <w:commentRangeStart w:id="10"/>
       <w:r>
         <w:t>iframe</w:t>
       </w:r>
-      <w:commentRangeEnd w:id="9"/>
+      <w:commentRangeEnd w:id="10"/>
       <w:r>
         <w:rPr>
           <w:rStyle w:val="CommentReference"/>
           <w:rFonts w:ascii="Liberation Serif" w:hAnsi="Liberation Serif" w:cs="Mangal"/>
         </w:rPr>
-        <w:commentReference w:id="9"/>
+        <w:commentReference w:id="10"/>
       </w:r>
       <w:r>
         <w:t>&gt;</w:t>
@@ -555,7 +581,7 @@
       </w:r>
     </w:p>
   </w:comment>
-  <w:comment w:id="2" w:author="David Jones" w:date="2022-02-12T15:59:00Z" w:initials="DJ">
+  <w:comment w:id="2" w:author="David Jones" w:date="2022-02-15T12:51:00Z" w:initials="DJ">
     <w:p>
       <w:pPr>
         <w:pStyle w:val="CommentText"/>
@@ -565,25 +591,56 @@
           <w:rStyle w:val="CommentReference"/>
         </w:rPr>
         <w:annotationRef/>
-      </w:r>
-      <w:r>
-        <w:t xml:space="preserve">Use the </w:t>
       </w:r>
       <w:r>
         <w:rPr>
           <w:i/>
           <w:iCs/>
         </w:rPr>
-        <w:t>Existing Canvas Page</w:t>
-      </w:r>
-      <w:r>
-        <w:t xml:space="preserve"> style (based on </w:t>
+        <w:t>Talis Canvas Link</w:t>
+      </w:r>
+      <w:r>
+        <w:t xml:space="preserve"> style is a Griffith specific style. Indicates that this text should become a link to the Talis Aspire external tool used at Griffith. </w:t>
+      </w:r>
+      <w:proofErr w:type="gramStart"/>
+      <w:r>
+        <w:t>i.e.</w:t>
+      </w:r>
+      <w:proofErr w:type="gramEnd"/>
+      <w:r>
+        <w:t xml:space="preserve"> a link to the course reading list.</w:t>
+      </w:r>
+    </w:p>
+  </w:comment>
+  <w:comment w:id="3" w:author="David Jones" w:date="2022-02-12T15:59:00Z" w:initials="DJ">
+    <w:p>
+      <w:pPr>
+        <w:pStyle w:val="CommentText"/>
+      </w:pPr>
+      <w:r>
+        <w:rPr>
+          <w:rStyle w:val="CommentReference"/>
+        </w:rPr>
+        <w:annotationRef/>
+      </w:r>
+      <w:r>
+        <w:t xml:space="preserve">Use the </w:t>
       </w:r>
       <w:r>
         <w:rPr>
           <w:i/>
           <w:iCs/>
         </w:rPr>
+        <w:t>Existing Canvas Page</w:t>
+      </w:r>
+      <w:r>
+        <w:t xml:space="preserve"> style (based on </w:t>
+      </w:r>
+      <w:r>
+        <w:rPr>
+          <w:i/>
+          <w:iCs/>
+        </w:rPr>
         <w:t>Heading 1</w:t>
       </w:r>
       <w:r>
@@ -604,7 +661,7 @@
       </w:r>
     </w:p>
   </w:comment>
-  <w:comment w:id="3" w:author="David Jones" w:date="2022-02-13T08:44:00Z" w:initials="DJ">
+  <w:comment w:id="4" w:author="David Jones" w:date="2022-02-13T08:44:00Z" w:initials="DJ">
     <w:p>
       <w:pPr>
         <w:pStyle w:val="CommentText"/>
@@ -620,7 +677,7 @@
       </w:r>
     </w:p>
   </w:comment>
-  <w:comment w:id="4" w:author="David Jones" w:date="2022-02-12T08:59:00Z" w:initials="DJ">
+  <w:comment w:id="5" w:author="David Jones" w:date="2022-02-12T08:59:00Z" w:initials="DJ">
     <w:p>
       <w:pPr>
         <w:pStyle w:val="CommentText"/>
@@ -663,7 +720,7 @@
       </w:r>
     </w:p>
   </w:comment>
-  <w:comment w:id="5" w:author="David Jones" w:date="2022-02-12T16:59:00Z" w:initials="DJ">
+  <w:comment w:id="6" w:author="David Jones" w:date="2022-02-12T16:59:00Z" w:initials="DJ">
     <w:p>
       <w:pPr>
         <w:pStyle w:val="CommentText"/>
@@ -698,7 +755,7 @@
       </w:r>
     </w:p>
   </w:comment>
-  <w:comment w:id="6" w:author="David Jones" w:date="2022-02-13T11:09:00Z" w:initials="DJ">
+  <w:comment w:id="7" w:author="David Jones" w:date="2022-02-13T11:09:00Z" w:initials="DJ">
     <w:p>
       <w:pPr>
         <w:pStyle w:val="CommentText"/>
@@ -714,7 +771,7 @@
       </w:r>
     </w:p>
   </w:comment>
-  <w:comment w:id="7" w:author="David Jones" w:date="2022-02-13T11:26:00Z" w:initials="DJ">
+  <w:comment w:id="8" w:author="David Jones" w:date="2022-02-13T11:26:00Z" w:initials="DJ">
     <w:p>
       <w:pPr>
         <w:pStyle w:val="CommentText"/>
@@ -757,7 +814,7 @@
       </w:r>
     </w:p>
   </w:comment>
-  <w:comment w:id="8" w:author="David Jones" w:date="2022-02-13T12:26:00Z" w:initials="DJ">
+  <w:comment w:id="9" w:author="David Jones" w:date="2022-02-13T12:26:00Z" w:initials="DJ">
     <w:p>
       <w:pPr>
         <w:pStyle w:val="CommentText"/>
@@ -780,7 +837,7 @@
       </w:r>
     </w:p>
   </w:comment>
-  <w:comment w:id="9" w:author="David Jones" w:date="2022-02-12T09:03:00Z" w:initials="DJ">
+  <w:comment w:id="10" w:author="David Jones" w:date="2022-02-12T09:03:00Z" w:initials="DJ">
     <w:p>
       <w:pPr>
         <w:pStyle w:val="CommentText"/>
@@ -803,6 +860,7 @@
 <w15:commentsEx xmlns:wpc="http://schemas.microsoft.com/office/word/2010/wordprocessingCanvas" xmlns:cx="http://schemas.microsoft.com/office/drawing/2014/chartex" xmlns:cx1="http://schemas.microsoft.com/office/drawing/2015/9/8/chartex" xmlns:cx2="http://schemas.microsoft.com/office/drawing/2015/10/21/chartex" xmlns:cx3="http://schemas.microsoft.com/office/drawing/2016/5/9/chartex" xmlns:cx4="http://schemas.microsoft.com/office/drawing/2016/5/10/chartex" xmlns:cx5="http://schemas.microsoft.com/office/drawing/2016/5/11/chartex" xmlns:cx6="http://schemas.microsoft.com/office/drawing/2016/5/12/chartex" xmlns:cx7="http://schemas.microsoft.com/office/drawing/2016/5/13/chartex" xmlns:cx8="http://schemas.microsoft.com/office/drawing/2016/5/14/chartex" xmlns:mc="http://schemas.openxmlformats.org/markup-compatibility/2006" xmlns:aink="http://schemas.microsoft.com/office/drawing/2016/ink" xmlns:am3d="http://schemas.microsoft.com/office/drawing/2017/model3d" xmlns:o="urn:schemas-microsoft-com:office:office" xmlns:r="http://schemas.openxmlformats.org/officeDocument/2006/relationships" xmlns:m="http://schemas.openxmlformats.org/officeDocument/2006/math" xmlns:v="urn:schemas-microsoft-com:vml" xmlns:wp14="http://schemas.microsoft.com/office/word/2010/wordprocessingDrawing" xmlns:wp="http://schemas.openxmlformats.org/drawingml/2006/wordprocessingDrawing" xmlns:w10="urn:schemas-microsoft-com:office:word" xmlns:w="http://schemas.openxmlformats.org/wordprocessingml/2006/main" xmlns:w14="http://schemas.microsoft.com/office/word/2010/wordml" xmlns:w15="http://schemas.microsoft.com/office/word/2012/wordml" xmlns:w16cex="http://schemas.microsoft.com/office/word/2018/wordml/cex" xmlns:w16cid="http://schemas.microsoft.com/office/word/2016/wordml/cid" xmlns:w16="http://schemas.microsoft.com/office/word/2018/wordml" xmlns:w16sdtdh="http://schemas.microsoft.com/office/word/2020/wordml/sdtdatahash" xmlns:w16se="http://schemas.microsoft.com/office/word/2015/wordml/symex" xmlns:wpg="http://schemas.microsoft.com/office/word/2010/wordprocessingGroup" xmlns:wpi="http://schemas.microsoft.com/office/word/2010/wordprocessingInk" xmlns:wne="http://schemas.microsoft.com/office/word/2006/wordml" xmlns:wps="http://schemas.microsoft.com/office/word/2010/wordprocessingShape" mc:Ignorable="w14 w15 w16se w16cid w16 w16cex w16sdtdh wp14">
   <w15:commentEx w15:paraId="242CCD85" w15:done="0"/>
   <w15:commentEx w15:paraId="5CBE09A4" w15:done="0"/>
+  <w15:commentEx w15:paraId="2A13612F" w15:done="0"/>
   <w15:commentEx w15:paraId="1A6DF6E1" w15:done="0"/>
   <w15:commentEx w15:paraId="0A1A23EF" w15:done="0"/>
   <w15:commentEx w15:paraId="5F9AA114" w15:done="0"/>
@@ -818,6 +876,7 @@
 <w16cex:commentsExtensible xmlns:wpc="http://schemas.microsoft.com/office/word/2010/wordprocessingCanvas" xmlns:cx="http://schemas.microsoft.com/office/drawing/2014/chartex" xmlns:cx1="http://schemas.microsoft.com/office/drawing/2015/9/8/chartex" xmlns:cx2="http://schemas.microsoft.com/office/drawing/2015/10/21/chartex" xmlns:cx3="http://schemas.microsoft.com/office/drawing/2016/5/9/chartex" xmlns:cx4="http://schemas.microsoft.com/office/drawing/2016/5/10/chartex" xmlns:cx5="http://schemas.microsoft.com/office/drawing/2016/5/11/chartex" xmlns:cx6="http://schemas.microsoft.com/office/drawing/2016/5/12/chartex" xmlns:cx7="http://schemas.microsoft.com/office/drawing/2016/5/13/chartex" xmlns:cx8="http://schemas.microsoft.com/office/drawing/2016/5/14/chartex" xmlns:mc="http://schemas.openxmlformats.org/markup-compatibility/2006" xmlns:aink="http://schemas.microsoft.com/office/drawing/2016/ink" xmlns:am3d="http://schemas.microsoft.com/office/drawing/2017/model3d" xmlns:o="urn:schemas-microsoft-com:office:office" xmlns:r="http://schemas.openxmlformats.org/officeDocument/2006/relationships" xmlns:m="http://schemas.openxmlformats.org/officeDocument/2006/math" xmlns:v="urn:schemas-microsoft-com:vml" xmlns:wp14="http://schemas.microsoft.com/office/word/2010/wordprocessingDrawing" xmlns:wp="http://schemas.openxmlformats.org/drawingml/2006/wordprocessingDrawing" xmlns:w10="urn:schemas-microsoft-com:office:word" xmlns:w="http://schemas.openxmlformats.org/wordprocessingml/2006/main" xmlns:w14="http://schemas.microsoft.com/office/word/2010/wordml" xmlns:w15="http://schemas.microsoft.com/office/word/2012/wordml" xmlns:w16cex="http://schemas.microsoft.com/office/word/2018/wordml/cex" xmlns:w16cid="http://schemas.microsoft.com/office/word/2016/wordml/cid" xmlns:w16="http://schemas.microsoft.com/office/word/2018/wordml" xmlns:w16sdtdh="http://schemas.microsoft.com/office/word/2020/wordml/sdtdatahash" xmlns:w16se="http://schemas.microsoft.com/office/word/2015/wordml/symex" xmlns:wpg="http://schemas.microsoft.com/office/word/2010/wordprocessingGroup" xmlns:wpi="http://schemas.microsoft.com/office/word/2010/wordprocessingInk" xmlns:wne="http://schemas.microsoft.com/office/word/2006/wordml" xmlns:wps="http://schemas.microsoft.com/office/word/2010/wordprocessingShape" mc:Ignorable="w14 w15 w16se w16cid w16 w16cex w16sdtdh wp14">
   <w16cex:commentExtensible w16cex:durableId="25B1F3F2" w16cex:dateUtc="2022-02-11T22:53:00Z"/>
   <w16cex:commentExtensible w16cex:durableId="25B1F41B" w16cex:dateUtc="2022-02-11T22:53:00Z"/>
+  <w16cex:commentExtensible w16cex:durableId="25B62065" w16cex:dateUtc="2022-02-15T02:51:00Z"/>
   <w16cex:commentExtensible w16cex:durableId="25B257F0" w16cex:dateUtc="2022-02-12T05:59:00Z"/>
   <w16cex:commentExtensible w16cex:durableId="25B34387" w16cex:dateUtc="2022-02-12T22:44:00Z"/>
   <w16cex:commentExtensible w16cex:durableId="25B1F560" w16cex:dateUtc="2022-02-11T22:59:00Z"/>
@@ -833,6 +892,7 @@
 <w16cid:commentsIds xmlns:wpc="http://schemas.microsoft.com/office/word/2010/wordprocessingCanvas" xmlns:cx="http://schemas.microsoft.com/office/drawing/2014/chartex" xmlns:cx1="http://schemas.microsoft.com/office/drawing/2015/9/8/chartex" xmlns:cx2="http://schemas.microsoft.com/office/drawing/2015/10/21/chartex" xmlns:cx3="http://schemas.microsoft.com/office/drawing/2016/5/9/chartex" xmlns:cx4="http://schemas.microsoft.com/office/drawing/2016/5/10/chartex" xmlns:cx5="http://schemas.microsoft.com/office/drawing/2016/5/11/chartex" xmlns:cx6="http://schemas.microsoft.com/office/drawing/2016/5/12/chartex" xmlns:cx7="http://schemas.microsoft.com/office/drawing/2016/5/13/chartex" xmlns:cx8="http://schemas.microsoft.com/office/drawing/2016/5/14/chartex" xmlns:mc="http://schemas.openxmlformats.org/markup-compatibility/2006" xmlns:aink="http://schemas.microsoft.com/office/drawing/2016/ink" xmlns:am3d="http://schemas.microsoft.com/office/drawing/2017/model3d" xmlns:o="urn:schemas-microsoft-com:office:office" xmlns:r="http://schemas.openxmlformats.org/officeDocument/2006/relationships" xmlns:m="http://schemas.openxmlformats.org/officeDocument/2006/math" xmlns:v="urn:schemas-microsoft-com:vml" xmlns:wp14="http://schemas.microsoft.com/office/word/2010/wordprocessingDrawing" xmlns:wp="http://schemas.openxmlformats.org/drawingml/2006/wordprocessingDrawing" xmlns:w10="urn:schemas-microsoft-com:office:word" xmlns:w="http://schemas.openxmlformats.org/wordprocessingml/2006/main" xmlns:w14="http://schemas.microsoft.com/office/word/2010/wordml" xmlns:w15="http://schemas.microsoft.com/office/word/2012/wordml" xmlns:w16cex="http://schemas.microsoft.com/office/word/2018/wordml/cex" xmlns:w16cid="http://schemas.microsoft.com/office/word/2016/wordml/cid" xmlns:w16="http://schemas.microsoft.com/office/word/2018/wordml" xmlns:w16sdtdh="http://schemas.microsoft.com/office/word/2020/wordml/sdtdatahash" xmlns:w16se="http://schemas.microsoft.com/office/word/2015/wordml/symex" xmlns:wpg="http://schemas.microsoft.com/office/word/2010/wordprocessingGroup" xmlns:wpi="http://schemas.microsoft.com/office/word/2010/wordprocessingInk" xmlns:wne="http://schemas.microsoft.com/office/word/2006/wordml" xmlns:wps="http://schemas.microsoft.com/office/word/2010/wordprocessingShape" mc:Ignorable="w14 w15 w16se w16cid w16 w16cex w16sdtdh wp14">
   <w16cid:commentId w16cid:paraId="242CCD85" w16cid:durableId="25B1F3F2"/>
   <w16cid:commentId w16cid:paraId="5CBE09A4" w16cid:durableId="25B1F41B"/>
+  <w16cid:commentId w16cid:paraId="2A13612F" w16cid:durableId="25B62065"/>
   <w16cid:commentId w16cid:paraId="1A6DF6E1" w16cid:durableId="25B257F0"/>
   <w16cid:commentId w16cid:paraId="0A1A23EF" w16cid:durableId="25B34387"/>
   <w16cid:commentId w16cid:paraId="5F9AA114" w16cid:durableId="25B1F560"/>
@@ -867,63 +927,63 @@
         <v:path o:extrusionok="f" gradientshapeok="t" o:connecttype="rect"/>
         <o:lock v:ext="edit" aspectratio="t"/>
       </v:shapetype>
-      <v:shape id="_x0000_i2278" type="#_x0000_t75" style="width:467.5pt;height:467.5pt" o:bullet="t">
+      <v:shape id="_x0000_i4122" type="#_x0000_t75" style="width:467.5pt;height:467.5pt" o:bullet="t">
         <v:imagedata r:id="rId1" o:title="document-309065_960_720[1]"/>
       </v:shape>
     </w:pict>
   </w:numPicBullet>
   <w:numPicBullet w:numPicBulletId="1">
     <w:pict>
-      <v:shape id="_x0000_i2279" type="#_x0000_t75" style="width:384pt;height:384pt" o:bullet="t">
+      <v:shape id="_x0000_i4123" type="#_x0000_t75" style="width:384pt;height:384pt" o:bullet="t">
         <v:imagedata r:id="rId2" o:title="3122008[1]"/>
       </v:shape>
     </w:pict>
   </w:numPicBullet>
   <w:numPicBullet w:numPicBulletId="2">
     <w:pict>
-      <v:shape id="_x0000_i2280" type="#_x0000_t75" style="width:467.5pt;height:370.5pt" o:bullet="t">
-        <v:imagedata r:id="rId3" o:title="icon-folder.red"/>
+      <v:shape id="_x0000_i4124" type="#_x0000_t75" style="width:467.5pt;height:370.5pt" o:bullet="t">
+        <v:imagedata r:id="rId3" o:title="icon-folder"/>
       </v:shape>
     </w:pict>
   </w:numPicBullet>
   <w:numPicBullet w:numPicBulletId="3">
     <w:pict>
-      <v:shape id="_x0000_i2281" type="#_x0000_t75" style="width:468pt;height:327.5pt" o:bullet="t">
+      <v:shape id="_x0000_i4125" type="#_x0000_t75" style="width:468pt;height:327.5pt" o:bullet="t">
         <v:imagedata r:id="rId4" o:title="checklist-1402461_960_720[1]"/>
       </v:shape>
     </w:pict>
   </w:numPicBullet>
   <w:numPicBullet w:numPicBulletId="4">
     <w:pict>
-      <v:shape id="_x0000_i2282" type="#_x0000_t75" style="width:468pt;height:234pt" o:bullet="t">
+      <v:shape id="_x0000_i4126" type="#_x0000_t75" style="width:468pt;height:234pt" o:bullet="t">
         <v:imagedata r:id="rId5" o:title="ribbon-29767_640[1]"/>
       </v:shape>
     </w:pict>
   </w:numPicBullet>
   <w:numPicBullet w:numPicBulletId="5">
     <w:pict>
-      <v:shape id="_x0000_i2283" type="#_x0000_t75" style="width:467pt;height:350.5pt" o:bullet="t">
+      <v:shape id="_x0000_i4127" type="#_x0000_t75" style="width:467pt;height:350.5pt" o:bullet="t">
         <v:imagedata r:id="rId6" o:title="UGent_2013_Quiz_button[1]"/>
       </v:shape>
     </w:pict>
   </w:numPicBullet>
   <w:numPicBullet w:numPicBulletId="6">
     <w:pict>
-      <v:shape id="_x0000_i2284" type="#_x0000_t75" style="width:467.5pt;height:464pt" o:bullet="t">
+      <v:shape id="_x0000_i4128" type="#_x0000_t75" style="width:467.5pt;height:464pt" o:bullet="t">
         <v:imagedata r:id="rId7" o:title="quiz-2058888_960_720[1]"/>
       </v:shape>
     </w:pict>
   </w:numPicBullet>
   <w:numPicBullet w:numPicBulletId="7">
     <w:pict>
-      <v:shape id="_x0000_i2285" type="#_x0000_t75" style="width:468pt;height:468pt" o:bullet="t">
+      <v:shape id="_x0000_i4129" type="#_x0000_t75" style="width:468pt;height:468pt" o:bullet="t">
         <v:imagedata r:id="rId8" o:title="links[1]"/>
       </v:shape>
     </w:pict>
   </w:numPicBullet>
   <w:numPicBullet w:numPicBulletId="8">
     <w:pict>
-      <v:shape id="_x0000_i2286" type="#_x0000_t75" style="width:468pt;height:429pt" o:bullet="t">
+      <v:shape id="_x0000_i4130" type="#_x0000_t75" style="width:468pt;height:429pt" o:bullet="t">
         <v:imagedata r:id="rId9" o:title="23500-9-tools-clipart[1]"/>
       </v:shape>
     </w:pict>
@@ -4736,6 +4796,20 @@
       <w:ind w:left="357" w:hanging="357"/>
     </w:pPr>
   </w:style>
+  <w:style w:type="character" w:customStyle="1" w:styleId="TalisCanvasLink">
+    <w:name w:val="Talis Canvas Link"/>
+    <w:basedOn w:val="DefaultParagraphFont"/>
+    <w:uiPriority w:val="1"/>
+    <w:qFormat/>
+    <w:rsid w:val="007A6597"/>
+    <w:rPr>
+      <w:b w:val="0"/>
+      <w:i w:val="0"/>
+      <w:iCs/>
+      <w:color w:val="FF0000"/>
+      <w:u w:val="single"/>
+    </w:rPr>
+  </w:style>
 </w:styles>
 </file>
 
@@ -5035,12 +5109,6 @@
 </file>
 
 <file path=customXml/item1.xml><?xml version="1.0" encoding="utf-8"?>
-<p:properties xmlns:p="http://schemas.microsoft.com/office/2006/metadata/properties" xmlns:xsi="http://www.w3.org/2001/XMLSchema-instance" xmlns:pc="http://schemas.microsoft.com/office/infopath/2007/PartnerControls">
-  <documentManagement/>
-</p:properties>
-</file>
-
-<file path=customXml/item2.xml><?xml version="1.0" encoding="utf-8"?>
 <ct:contentTypeSchema xmlns:ct="http://schemas.microsoft.com/office/2006/metadata/contentType" xmlns:ma="http://schemas.microsoft.com/office/2006/metadata/properties/metaAttributes" ct:_="" ma:_="" ma:contentTypeName="Document" ma:contentTypeID="0x01010021E63F40A0B56246802A2426A68FD0B6" ma:contentTypeVersion="12" ma:contentTypeDescription="Create a new document." ma:contentTypeScope="" ma:versionID="bcea00ebb7ae5df28d5e559f46a95718">
   <xsd:schema xmlns:xsd="http://www.w3.org/2001/XMLSchema" xmlns:xs="http://www.w3.org/2001/XMLSchema" xmlns:p="http://schemas.microsoft.com/office/2006/metadata/properties" xmlns:ns2="0f1150f7-1cc7-404c-836d-06b705d22105" xmlns:ns3="62e5ab32-9050-4869-8996-2bd029566d50" targetNamespace="http://schemas.microsoft.com/office/2006/metadata/properties" ma:root="true" ma:fieldsID="3aed73600d151f295cdd3ce8c61eabf2" ns2:_="" ns3:_="">
     <xsd:import namespace="0f1150f7-1cc7-404c-836d-06b705d22105"/>
@@ -5257,6 +5325,12 @@
 </ct:contentTypeSchema>
 </file>
 
+<file path=customXml/item2.xml><?xml version="1.0" encoding="utf-8"?>
+<p:properties xmlns:p="http://schemas.microsoft.com/office/2006/metadata/properties" xmlns:xsi="http://www.w3.org/2001/XMLSchema-instance" xmlns:pc="http://schemas.microsoft.com/office/infopath/2007/PartnerControls">
+  <documentManagement/>
+</p:properties>
+</file>
+
 <file path=customXml/item3.xml><?xml version="1.0" encoding="utf-8"?>
 <?mso-contentType ?>
 <FormTemplates xmlns="http://schemas.microsoft.com/sharepoint/v3/contenttype/forms">
@@ -5267,15 +5341,6 @@
 </file>
 
 <file path=customXml/itemProps1.xml><?xml version="1.0" encoding="utf-8"?>
-<ds:datastoreItem xmlns:ds="http://schemas.openxmlformats.org/officeDocument/2006/customXml" ds:itemID="{6AE47011-FF1B-4591-8C0F-1B5B29981C8F}">
-  <ds:schemaRefs>
-    <ds:schemaRef ds:uri="http://schemas.microsoft.com/office/2006/metadata/properties"/>
-    <ds:schemaRef ds:uri="http://schemas.microsoft.com/office/infopath/2007/PartnerControls"/>
-  </ds:schemaRefs>
-</ds:datastoreItem>
-</file>
-
-<file path=customXml/itemProps2.xml><?xml version="1.0" encoding="utf-8"?>
 <ds:datastoreItem xmlns:ds="http://schemas.openxmlformats.org/officeDocument/2006/customXml" ds:itemID="{0D69FF46-A65A-4457-A0C9-8CF36077C51A}">
   <ds:schemaRefs>
     <ds:schemaRef ds:uri="http://schemas.microsoft.com/office/2006/metadata/contentType"/>
@@ -5294,6 +5359,15 @@
 </ds:datastoreItem>
 </file>
 
+<file path=customXml/itemProps2.xml><?xml version="1.0" encoding="utf-8"?>
+<ds:datastoreItem xmlns:ds="http://schemas.openxmlformats.org/officeDocument/2006/customXml" ds:itemID="{6AE47011-FF1B-4591-8C0F-1B5B29981C8F}">
+  <ds:schemaRefs>
+    <ds:schemaRef ds:uri="http://schemas.microsoft.com/office/2006/metadata/properties"/>
+    <ds:schemaRef ds:uri="http://schemas.microsoft.com/office/infopath/2007/PartnerControls"/>
+  </ds:schemaRefs>
+</ds:datastoreItem>
+</file>
+
 <file path=customXml/itemProps3.xml><?xml version="1.0" encoding="utf-8"?>
 <ds:datastoreItem xmlns:ds="http://schemas.openxmlformats.org/officeDocument/2006/customXml" ds:itemID="{479E764B-4064-423F-B093-693C9D04465F}">
   <ds:schemaRefs>

</xml_diff>

<commit_message>
Fix link to sample w2c.docx
</commit_message>
<xml_diff>
--- a/sample w2c.docx
+++ b/sample w2c.docx
@@ -116,6 +116,37 @@
       </w:r>
     </w:p>
     <w:p>
+      <w:r>
+        <w:t xml:space="preserve">And a </w:t>
+      </w:r>
+      <w:hyperlink r:id="rId14" w:history="1">
+        <w:r>
+          <w:rPr>
+            <w:rStyle w:val="CanvasMenuLink"/>
+          </w:rPr>
+          <w:t>Canvas Menu Link</w:t>
+        </w:r>
+      </w:hyperlink>
+      <w:r>
+        <w:t xml:space="preserve"> </w:t>
+      </w:r>
+      <w:commentRangeStart w:id="3"/>
+      <w:r>
+        <w:t>that</w:t>
+      </w:r>
+      <w:commentRangeEnd w:id="3"/>
+      <w:r>
+        <w:rPr>
+          <w:rStyle w:val="CommentReference"/>
+          <w:rFonts w:cs="Mangal"/>
+        </w:rPr>
+        <w:commentReference w:id="3"/>
+      </w:r>
+      <w:r>
+        <w:t xml:space="preserve"> can be used to create a link to the menu item with the link name.</w:t>
+      </w:r>
+    </w:p>
+    <w:p>
       <w:pPr>
         <w:pStyle w:val="ExistingCanvasPage"/>
       </w:pPr>
@@ -125,18 +156,18 @@
       <w:r>
         <w:t>C</w:t>
       </w:r>
-      <w:commentRangeStart w:id="3"/>
+      <w:commentRangeStart w:id="4"/>
       <w:r>
         <w:t>ourse</w:t>
       </w:r>
-      <w:commentRangeEnd w:id="3"/>
+      <w:commentRangeEnd w:id="4"/>
       <w:r>
         <w:rPr>
           <w:rStyle w:val="CommentReference"/>
           <w:rFonts w:ascii="Liberation Serif" w:eastAsia="Noto Serif CJK SC" w:hAnsi="Liberation Serif"/>
           <w:color w:val="auto"/>
         </w:rPr>
-        <w:commentReference w:id="3"/>
+        <w:commentReference w:id="4"/>
       </w:r>
     </w:p>
     <w:p>
@@ -157,14 +188,14 @@
         </w:rPr>
         <w:t xml:space="preserve">Week 1 </w:t>
       </w:r>
-      <w:commentRangeStart w:id="4"/>
+      <w:commentRangeStart w:id="5"/>
       <w:r>
         <w:rPr>
           <w:highlight w:val="none"/>
         </w:rPr>
         <w:t>Discussion</w:t>
       </w:r>
-      <w:commentRangeEnd w:id="4"/>
+      <w:commentRangeEnd w:id="5"/>
       <w:r>
         <w:rPr>
           <w:rStyle w:val="CommentReference"/>
@@ -172,7 +203,7 @@
           <w:color w:val="auto"/>
           <w:highlight w:val="none"/>
         </w:rPr>
-        <w:commentReference w:id="4"/>
+        <w:commentReference w:id="5"/>
       </w:r>
     </w:p>
     <w:p>
@@ -188,14 +219,14 @@
         </w:rPr>
         <w:t xml:space="preserve">Canvas Sub </w:t>
       </w:r>
-      <w:commentRangeStart w:id="5"/>
+      <w:commentRangeStart w:id="6"/>
       <w:r>
         <w:rPr>
           <w:highlight w:val="none"/>
         </w:rPr>
         <w:t>Header</w:t>
       </w:r>
-      <w:commentRangeEnd w:id="5"/>
+      <w:commentRangeEnd w:id="6"/>
       <w:r>
         <w:rPr>
           <w:rStyle w:val="CommentReference"/>
@@ -203,7 +234,7 @@
           <w:color w:val="auto"/>
           <w:highlight w:val="none"/>
         </w:rPr>
-        <w:commentReference w:id="5"/>
+        <w:commentReference w:id="6"/>
       </w:r>
     </w:p>
     <w:p>
@@ -274,8 +305,8 @@
         </w:rPr>
         <w:t>Slides</w:t>
       </w:r>
-      <w:commentRangeStart w:id="6"/>
-      <w:commentRangeEnd w:id="6"/>
+      <w:commentRangeStart w:id="7"/>
+      <w:commentRangeEnd w:id="7"/>
       <w:r>
         <w:rPr>
           <w:rStyle w:val="CommentReference"/>
@@ -283,7 +314,7 @@
           <w:color w:val="auto"/>
           <w:highlight w:val="none"/>
         </w:rPr>
-        <w:commentReference w:id="6"/>
+        <w:commentReference w:id="7"/>
       </w:r>
     </w:p>
     <w:p>
@@ -320,18 +351,18 @@
       <w:r>
         <w:t xml:space="preserve">Classic Quiz Number </w:t>
       </w:r>
-      <w:commentRangeStart w:id="7"/>
+      <w:commentRangeStart w:id="8"/>
       <w:r>
         <w:t>1</w:t>
       </w:r>
-      <w:commentRangeEnd w:id="7"/>
+      <w:commentRangeEnd w:id="8"/>
       <w:r>
         <w:rPr>
           <w:rStyle w:val="CommentReference"/>
           <w:rFonts w:ascii="Liberation Serif" w:eastAsia="Noto Serif CJK SC" w:hAnsi="Liberation Serif"/>
           <w:color w:val="auto"/>
         </w:rPr>
-        <w:commentReference w:id="7"/>
+        <w:commentReference w:id="8"/>
       </w:r>
     </w:p>
     <w:p>
@@ -355,8 +386,8 @@
         </w:rPr>
         <w:t xml:space="preserve"> Info</w:t>
       </w:r>
-      <w:commentRangeStart w:id="8"/>
-      <w:commentRangeEnd w:id="8"/>
+      <w:commentRangeStart w:id="9"/>
+      <w:commentRangeEnd w:id="9"/>
       <w:r>
         <w:rPr>
           <w:rStyle w:val="CommentReference"/>
@@ -364,11 +395,11 @@
           <w:color w:val="auto"/>
           <w:highlight w:val="none"/>
         </w:rPr>
-        <w:commentReference w:id="8"/>
+        <w:commentReference w:id="9"/>
       </w:r>
     </w:p>
     <w:p>
-      <w:hyperlink r:id="rId14" w:history="1">
+      <w:hyperlink r:id="rId15" w:history="1">
         <w:r>
           <w:rPr>
             <w:rStyle w:val="Hyperlink"/>
@@ -384,18 +415,18 @@
       <w:r>
         <w:t xml:space="preserve">Let's check out </w:t>
       </w:r>
-      <w:commentRangeStart w:id="9"/>
+      <w:commentRangeStart w:id="10"/>
       <w:r>
         <w:t>TALIS</w:t>
       </w:r>
-      <w:commentRangeEnd w:id="9"/>
+      <w:commentRangeEnd w:id="10"/>
       <w:r>
         <w:rPr>
           <w:rStyle w:val="CommentReference"/>
           <w:rFonts w:ascii="Liberation Serif" w:eastAsia="Noto Serif CJK SC" w:hAnsi="Liberation Serif"/>
           <w:color w:val="auto"/>
         </w:rPr>
-        <w:commentReference w:id="9"/>
+        <w:commentReference w:id="10"/>
       </w:r>
       <w:r>
         <w:t>?</w:t>
@@ -451,17 +482,17 @@
       <w:r>
         <w:t>&gt;&lt;/</w:t>
       </w:r>
-      <w:commentRangeStart w:id="10"/>
+      <w:commentRangeStart w:id="11"/>
       <w:r>
         <w:t>iframe</w:t>
       </w:r>
-      <w:commentRangeEnd w:id="10"/>
+      <w:commentRangeEnd w:id="11"/>
       <w:r>
         <w:rPr>
           <w:rStyle w:val="CommentReference"/>
           <w:rFonts w:ascii="Liberation Serif" w:hAnsi="Liberation Serif" w:cs="Mangal"/>
         </w:rPr>
-        <w:commentReference w:id="10"/>
+        <w:commentReference w:id="11"/>
       </w:r>
       <w:r>
         <w:t>&gt;</w:t>
@@ -612,7 +643,31 @@
       </w:r>
     </w:p>
   </w:comment>
-  <w:comment w:id="3" w:author="David Jones" w:date="2022-02-12T15:59:00Z" w:initials="DJ">
+  <w:comment w:id="3" w:author="David Jones" w:date="2022-02-16T07:37:00Z" w:initials="DJ">
+    <w:p>
+      <w:pPr>
+        <w:pStyle w:val="CommentText"/>
+      </w:pPr>
+      <w:r>
+        <w:rPr>
+          <w:rStyle w:val="CommentReference"/>
+        </w:rPr>
+        <w:annotationRef/>
+      </w:r>
+      <w:r>
+        <w:t xml:space="preserve">Still need to check how well this will migrate from course offering to course offering – should </w:t>
+      </w:r>
+      <w:proofErr w:type="gramStart"/>
+      <w:r>
+        <w:t>be</w:t>
+      </w:r>
+      <w:proofErr w:type="gramEnd"/>
+      <w:r>
+        <w:t xml:space="preserve"> ok?</w:t>
+      </w:r>
+    </w:p>
+  </w:comment>
+  <w:comment w:id="4" w:author="David Jones" w:date="2022-02-12T15:59:00Z" w:initials="DJ">
     <w:p>
       <w:pPr>
         <w:pStyle w:val="CommentText"/>
@@ -661,7 +716,7 @@
       </w:r>
     </w:p>
   </w:comment>
-  <w:comment w:id="4" w:author="David Jones" w:date="2022-02-13T08:44:00Z" w:initials="DJ">
+  <w:comment w:id="5" w:author="David Jones" w:date="2022-02-13T08:44:00Z" w:initials="DJ">
     <w:p>
       <w:pPr>
         <w:pStyle w:val="CommentText"/>
@@ -677,7 +732,7 @@
       </w:r>
     </w:p>
   </w:comment>
-  <w:comment w:id="5" w:author="David Jones" w:date="2022-02-12T08:59:00Z" w:initials="DJ">
+  <w:comment w:id="6" w:author="David Jones" w:date="2022-02-12T08:59:00Z" w:initials="DJ">
     <w:p>
       <w:pPr>
         <w:pStyle w:val="CommentText"/>
@@ -720,7 +775,7 @@
       </w:r>
     </w:p>
   </w:comment>
-  <w:comment w:id="6" w:author="David Jones" w:date="2022-02-12T16:59:00Z" w:initials="DJ">
+  <w:comment w:id="7" w:author="David Jones" w:date="2022-02-12T16:59:00Z" w:initials="DJ">
     <w:p>
       <w:pPr>
         <w:pStyle w:val="CommentText"/>
@@ -755,7 +810,7 @@
       </w:r>
     </w:p>
   </w:comment>
-  <w:comment w:id="7" w:author="David Jones" w:date="2022-02-13T11:09:00Z" w:initials="DJ">
+  <w:comment w:id="8" w:author="David Jones" w:date="2022-02-13T11:09:00Z" w:initials="DJ">
     <w:p>
       <w:pPr>
         <w:pStyle w:val="CommentText"/>
@@ -771,7 +826,7 @@
       </w:r>
     </w:p>
   </w:comment>
-  <w:comment w:id="8" w:author="David Jones" w:date="2022-02-13T11:26:00Z" w:initials="DJ">
+  <w:comment w:id="9" w:author="David Jones" w:date="2022-02-13T11:26:00Z" w:initials="DJ">
     <w:p>
       <w:pPr>
         <w:pStyle w:val="CommentText"/>
@@ -814,7 +869,7 @@
       </w:r>
     </w:p>
   </w:comment>
-  <w:comment w:id="9" w:author="David Jones" w:date="2022-02-13T12:26:00Z" w:initials="DJ">
+  <w:comment w:id="10" w:author="David Jones" w:date="2022-02-13T12:26:00Z" w:initials="DJ">
     <w:p>
       <w:pPr>
         <w:pStyle w:val="CommentText"/>
@@ -837,7 +892,7 @@
       </w:r>
     </w:p>
   </w:comment>
-  <w:comment w:id="10" w:author="David Jones" w:date="2022-02-12T09:03:00Z" w:initials="DJ">
+  <w:comment w:id="11" w:author="David Jones" w:date="2022-02-12T09:03:00Z" w:initials="DJ">
     <w:p>
       <w:pPr>
         <w:pStyle w:val="CommentText"/>
@@ -861,6 +916,7 @@
   <w15:commentEx w15:paraId="242CCD85" w15:done="0"/>
   <w15:commentEx w15:paraId="5CBE09A4" w15:done="0"/>
   <w15:commentEx w15:paraId="2A13612F" w15:done="0"/>
+  <w15:commentEx w15:paraId="30500065" w15:done="0"/>
   <w15:commentEx w15:paraId="1A6DF6E1" w15:done="0"/>
   <w15:commentEx w15:paraId="0A1A23EF" w15:done="0"/>
   <w15:commentEx w15:paraId="5F9AA114" w15:done="0"/>
@@ -877,6 +933,7 @@
   <w16cex:commentExtensible w16cex:durableId="25B1F3F2" w16cex:dateUtc="2022-02-11T22:53:00Z"/>
   <w16cex:commentExtensible w16cex:durableId="25B1F41B" w16cex:dateUtc="2022-02-11T22:53:00Z"/>
   <w16cex:commentExtensible w16cex:durableId="25B62065" w16cex:dateUtc="2022-02-15T02:51:00Z"/>
+  <w16cex:commentExtensible w16cex:durableId="25B72845" w16cex:dateUtc="2022-02-15T21:37:00Z"/>
   <w16cex:commentExtensible w16cex:durableId="25B257F0" w16cex:dateUtc="2022-02-12T05:59:00Z"/>
   <w16cex:commentExtensible w16cex:durableId="25B34387" w16cex:dateUtc="2022-02-12T22:44:00Z"/>
   <w16cex:commentExtensible w16cex:durableId="25B1F560" w16cex:dateUtc="2022-02-11T22:59:00Z"/>
@@ -893,6 +950,7 @@
   <w16cid:commentId w16cid:paraId="242CCD85" w16cid:durableId="25B1F3F2"/>
   <w16cid:commentId w16cid:paraId="5CBE09A4" w16cid:durableId="25B1F41B"/>
   <w16cid:commentId w16cid:paraId="2A13612F" w16cid:durableId="25B62065"/>
+  <w16cid:commentId w16cid:paraId="30500065" w16cid:durableId="25B72845"/>
   <w16cid:commentId w16cid:paraId="1A6DF6E1" w16cid:durableId="25B257F0"/>
   <w16cid:commentId w16cid:paraId="0A1A23EF" w16cid:durableId="25B34387"/>
   <w16cid:commentId w16cid:paraId="5F9AA114" w16cid:durableId="25B1F560"/>
@@ -927,63 +985,63 @@
         <v:path o:extrusionok="f" gradientshapeok="t" o:connecttype="rect"/>
         <o:lock v:ext="edit" aspectratio="t"/>
       </v:shapetype>
-      <v:shape id="_x0000_i4122" type="#_x0000_t75" style="width:467.5pt;height:467.5pt" o:bullet="t">
+      <v:shape id="_x0000_i8253" type="#_x0000_t75" style="width:467.5pt;height:467.5pt" o:bullet="t">
         <v:imagedata r:id="rId1" o:title="document-309065_960_720[1]"/>
       </v:shape>
     </w:pict>
   </w:numPicBullet>
   <w:numPicBullet w:numPicBulletId="1">
     <w:pict>
-      <v:shape id="_x0000_i4123" type="#_x0000_t75" style="width:384pt;height:384pt" o:bullet="t">
+      <v:shape id="_x0000_i8254" type="#_x0000_t75" style="width:384pt;height:384pt" o:bullet="t">
         <v:imagedata r:id="rId2" o:title="3122008[1]"/>
       </v:shape>
     </w:pict>
   </w:numPicBullet>
   <w:numPicBullet w:numPicBulletId="2">
     <w:pict>
-      <v:shape id="_x0000_i4124" type="#_x0000_t75" style="width:467.5pt;height:370.5pt" o:bullet="t">
+      <v:shape id="_x0000_i8255" type="#_x0000_t75" style="width:467.5pt;height:370.5pt" o:bullet="t">
         <v:imagedata r:id="rId3" o:title="icon-folder"/>
       </v:shape>
     </w:pict>
   </w:numPicBullet>
   <w:numPicBullet w:numPicBulletId="3">
     <w:pict>
-      <v:shape id="_x0000_i4125" type="#_x0000_t75" style="width:468pt;height:327.5pt" o:bullet="t">
+      <v:shape id="_x0000_i8256" type="#_x0000_t75" style="width:468pt;height:327.5pt" o:bullet="t">
         <v:imagedata r:id="rId4" o:title="checklist-1402461_960_720[1]"/>
       </v:shape>
     </w:pict>
   </w:numPicBullet>
   <w:numPicBullet w:numPicBulletId="4">
     <w:pict>
-      <v:shape id="_x0000_i4126" type="#_x0000_t75" style="width:468pt;height:234pt" o:bullet="t">
+      <v:shape id="_x0000_i8257" type="#_x0000_t75" style="width:468pt;height:234pt" o:bullet="t">
         <v:imagedata r:id="rId5" o:title="ribbon-29767_640[1]"/>
       </v:shape>
     </w:pict>
   </w:numPicBullet>
   <w:numPicBullet w:numPicBulletId="5">
     <w:pict>
-      <v:shape id="_x0000_i4127" type="#_x0000_t75" style="width:467pt;height:350.5pt" o:bullet="t">
+      <v:shape id="_x0000_i8258" type="#_x0000_t75" style="width:467pt;height:350.5pt" o:bullet="t">
         <v:imagedata r:id="rId6" o:title="UGent_2013_Quiz_button[1]"/>
       </v:shape>
     </w:pict>
   </w:numPicBullet>
   <w:numPicBullet w:numPicBulletId="6">
     <w:pict>
-      <v:shape id="_x0000_i4128" type="#_x0000_t75" style="width:467.5pt;height:464pt" o:bullet="t">
+      <v:shape id="_x0000_i8259" type="#_x0000_t75" style="width:467.5pt;height:464pt" o:bullet="t">
         <v:imagedata r:id="rId7" o:title="quiz-2058888_960_720[1]"/>
       </v:shape>
     </w:pict>
   </w:numPicBullet>
   <w:numPicBullet w:numPicBulletId="7">
     <w:pict>
-      <v:shape id="_x0000_i4129" type="#_x0000_t75" style="width:468pt;height:468pt" o:bullet="t">
+      <v:shape id="_x0000_i8260" type="#_x0000_t75" style="width:468pt;height:468pt" o:bullet="t">
         <v:imagedata r:id="rId8" o:title="links[1]"/>
       </v:shape>
     </w:pict>
   </w:numPicBullet>
   <w:numPicBullet w:numPicBulletId="8">
     <w:pict>
-      <v:shape id="_x0000_i4130" type="#_x0000_t75" style="width:468pt;height:429pt" o:bullet="t">
+      <v:shape id="_x0000_i8261" type="#_x0000_t75" style="width:468pt;height:429pt" o:bullet="t">
         <v:imagedata r:id="rId9" o:title="23500-9-tools-clipart[1]"/>
       </v:shape>
     </w:pict>
@@ -4810,6 +4868,20 @@
       <w:u w:val="single"/>
     </w:rPr>
   </w:style>
+  <w:style w:type="character" w:customStyle="1" w:styleId="CanvasMenuLink">
+    <w:name w:val="Canvas Menu Link"/>
+    <w:basedOn w:val="TalisCanvasLink"/>
+    <w:uiPriority w:val="1"/>
+    <w:qFormat/>
+    <w:rsid w:val="0012334C"/>
+    <w:rPr>
+      <w:b w:val="0"/>
+      <w:i w:val="0"/>
+      <w:iCs/>
+      <w:color w:val="00B050"/>
+      <w:u w:val="single"/>
+    </w:rPr>
+  </w:style>
 </w:styles>
 </file>
 
@@ -5109,6 +5181,21 @@
 </file>
 
 <file path=customXml/item1.xml><?xml version="1.0" encoding="utf-8"?>
+<?mso-contentType ?>
+<FormTemplates xmlns="http://schemas.microsoft.com/sharepoint/v3/contenttype/forms">
+  <Display>DocumentLibraryForm</Display>
+  <Edit>DocumentLibraryForm</Edit>
+  <New>DocumentLibraryForm</New>
+</FormTemplates>
+</file>
+
+<file path=customXml/item2.xml><?xml version="1.0" encoding="utf-8"?>
+<p:properties xmlns:p="http://schemas.microsoft.com/office/2006/metadata/properties" xmlns:xsi="http://www.w3.org/2001/XMLSchema-instance" xmlns:pc="http://schemas.microsoft.com/office/infopath/2007/PartnerControls">
+  <documentManagement/>
+</p:properties>
+</file>
+
+<file path=customXml/item3.xml><?xml version="1.0" encoding="utf-8"?>
 <ct:contentTypeSchema xmlns:ct="http://schemas.microsoft.com/office/2006/metadata/contentType" xmlns:ma="http://schemas.microsoft.com/office/2006/metadata/properties/metaAttributes" ct:_="" ma:_="" ma:contentTypeName="Document" ma:contentTypeID="0x01010021E63F40A0B56246802A2426A68FD0B6" ma:contentTypeVersion="12" ma:contentTypeDescription="Create a new document." ma:contentTypeScope="" ma:versionID="bcea00ebb7ae5df28d5e559f46a95718">
   <xsd:schema xmlns:xsd="http://www.w3.org/2001/XMLSchema" xmlns:xs="http://www.w3.org/2001/XMLSchema" xmlns:p="http://schemas.microsoft.com/office/2006/metadata/properties" xmlns:ns2="0f1150f7-1cc7-404c-836d-06b705d22105" xmlns:ns3="62e5ab32-9050-4869-8996-2bd029566d50" targetNamespace="http://schemas.microsoft.com/office/2006/metadata/properties" ma:root="true" ma:fieldsID="3aed73600d151f295cdd3ce8c61eabf2" ns2:_="" ns3:_="">
     <xsd:import namespace="0f1150f7-1cc7-404c-836d-06b705d22105"/>
@@ -5325,22 +5412,24 @@
 </ct:contentTypeSchema>
 </file>
 
-<file path=customXml/item2.xml><?xml version="1.0" encoding="utf-8"?>
-<p:properties xmlns:p="http://schemas.microsoft.com/office/2006/metadata/properties" xmlns:xsi="http://www.w3.org/2001/XMLSchema-instance" xmlns:pc="http://schemas.microsoft.com/office/infopath/2007/PartnerControls">
-  <documentManagement/>
-</p:properties>
+<file path=customXml/itemProps1.xml><?xml version="1.0" encoding="utf-8"?>
+<ds:datastoreItem xmlns:ds="http://schemas.openxmlformats.org/officeDocument/2006/customXml" ds:itemID="{479E764B-4064-423F-B093-693C9D04465F}">
+  <ds:schemaRefs>
+    <ds:schemaRef ds:uri="http://schemas.microsoft.com/sharepoint/v3/contenttype/forms"/>
+  </ds:schemaRefs>
+</ds:datastoreItem>
 </file>
 
-<file path=customXml/item3.xml><?xml version="1.0" encoding="utf-8"?>
-<?mso-contentType ?>
-<FormTemplates xmlns="http://schemas.microsoft.com/sharepoint/v3/contenttype/forms">
-  <Display>DocumentLibraryForm</Display>
-  <Edit>DocumentLibraryForm</Edit>
-  <New>DocumentLibraryForm</New>
-</FormTemplates>
+<file path=customXml/itemProps2.xml><?xml version="1.0" encoding="utf-8"?>
+<ds:datastoreItem xmlns:ds="http://schemas.openxmlformats.org/officeDocument/2006/customXml" ds:itemID="{6AE47011-FF1B-4591-8C0F-1B5B29981C8F}">
+  <ds:schemaRefs>
+    <ds:schemaRef ds:uri="http://schemas.microsoft.com/office/2006/metadata/properties"/>
+    <ds:schemaRef ds:uri="http://schemas.microsoft.com/office/infopath/2007/PartnerControls"/>
+  </ds:schemaRefs>
+</ds:datastoreItem>
 </file>
 
-<file path=customXml/itemProps1.xml><?xml version="1.0" encoding="utf-8"?>
+<file path=customXml/itemProps3.xml><?xml version="1.0" encoding="utf-8"?>
 <ds:datastoreItem xmlns:ds="http://schemas.openxmlformats.org/officeDocument/2006/customXml" ds:itemID="{0D69FF46-A65A-4457-A0C9-8CF36077C51A}">
   <ds:schemaRefs>
     <ds:schemaRef ds:uri="http://schemas.microsoft.com/office/2006/metadata/contentType"/>
@@ -5357,21 +5446,4 @@
     <ds:schemaRef ds:uri="http://schemas.microsoft.com/internal/obd"/>
   </ds:schemaRefs>
 </ds:datastoreItem>
-</file>
-
-<file path=customXml/itemProps2.xml><?xml version="1.0" encoding="utf-8"?>
-<ds:datastoreItem xmlns:ds="http://schemas.openxmlformats.org/officeDocument/2006/customXml" ds:itemID="{6AE47011-FF1B-4591-8C0F-1B5B29981C8F}">
-  <ds:schemaRefs>
-    <ds:schemaRef ds:uri="http://schemas.microsoft.com/office/2006/metadata/properties"/>
-    <ds:schemaRef ds:uri="http://schemas.microsoft.com/office/infopath/2007/PartnerControls"/>
-  </ds:schemaRefs>
-</ds:datastoreItem>
-</file>
-
-<file path=customXml/itemProps3.xml><?xml version="1.0" encoding="utf-8"?>
-<ds:datastoreItem xmlns:ds="http://schemas.openxmlformats.org/officeDocument/2006/customXml" ds:itemID="{479E764B-4064-423F-B093-693C9D04465F}">
-  <ds:schemaRefs>
-    <ds:schemaRef ds:uri="http://schemas.microsoft.com/sharepoint/v3/contenttype/forms"/>
-  </ds:schemaRefs>
-</ds:datastoreItem>
 </file>
</xml_diff>

<commit_message>
Remove hide styles #27
</commit_message>
<xml_diff>
--- a/sample w2c.docx
+++ b/sample w2c.docx
@@ -533,6 +533,23 @@
       </w:r>
       <w:r>
         <w:t xml:space="preserve"> styles may be used to indicate an accordion</w:t>
+      </w:r>
+    </w:p>
+    <w:p/>
+    <w:p>
+      <w:pPr>
+        <w:pStyle w:val="Heading1"/>
+      </w:pPr>
+      <w:r>
+        <w:t>Other various content examples</w:t>
+      </w:r>
+    </w:p>
+    <w:p>
+      <w:pPr>
+        <w:pStyle w:val="Hide"/>
+      </w:pPr>
+      <w:r>
+        <w:t>Hide is content that will not make it into Canvas</w:t>
       </w:r>
     </w:p>
     <w:p/>
@@ -985,63 +1002,63 @@
         <v:path o:extrusionok="f" gradientshapeok="t" o:connecttype="rect"/>
         <o:lock v:ext="edit" aspectratio="t"/>
       </v:shapetype>
-      <v:shape id="_x0000_i8253" type="#_x0000_t75" style="width:467.5pt;height:467.5pt" o:bullet="t">
+      <v:shape id="_x0000_i1566" type="#_x0000_t75" style="width:467.5pt;height:467.5pt" o:bullet="t">
         <v:imagedata r:id="rId1" o:title="document-309065_960_720[1]"/>
       </v:shape>
     </w:pict>
   </w:numPicBullet>
   <w:numPicBullet w:numPicBulletId="1">
     <w:pict>
-      <v:shape id="_x0000_i8254" type="#_x0000_t75" style="width:384pt;height:384pt" o:bullet="t">
+      <v:shape id="_x0000_i1567" type="#_x0000_t75" style="width:384pt;height:384pt" o:bullet="t">
         <v:imagedata r:id="rId2" o:title="3122008[1]"/>
       </v:shape>
     </w:pict>
   </w:numPicBullet>
   <w:numPicBullet w:numPicBulletId="2">
     <w:pict>
-      <v:shape id="_x0000_i8255" type="#_x0000_t75" style="width:467.5pt;height:370.5pt" o:bullet="t">
+      <v:shape id="_x0000_i1568" type="#_x0000_t75" style="width:467.5pt;height:370.5pt" o:bullet="t">
         <v:imagedata r:id="rId3" o:title="icon-folder"/>
       </v:shape>
     </w:pict>
   </w:numPicBullet>
   <w:numPicBullet w:numPicBulletId="3">
     <w:pict>
-      <v:shape id="_x0000_i8256" type="#_x0000_t75" style="width:468pt;height:327.5pt" o:bullet="t">
+      <v:shape id="_x0000_i1569" type="#_x0000_t75" style="width:468pt;height:327.5pt" o:bullet="t">
         <v:imagedata r:id="rId4" o:title="checklist-1402461_960_720[1]"/>
       </v:shape>
     </w:pict>
   </w:numPicBullet>
   <w:numPicBullet w:numPicBulletId="4">
     <w:pict>
-      <v:shape id="_x0000_i8257" type="#_x0000_t75" style="width:468pt;height:234pt" o:bullet="t">
+      <v:shape id="_x0000_i1570" type="#_x0000_t75" style="width:468pt;height:234pt" o:bullet="t">
         <v:imagedata r:id="rId5" o:title="ribbon-29767_640[1]"/>
       </v:shape>
     </w:pict>
   </w:numPicBullet>
   <w:numPicBullet w:numPicBulletId="5">
     <w:pict>
-      <v:shape id="_x0000_i8258" type="#_x0000_t75" style="width:467pt;height:350.5pt" o:bullet="t">
+      <v:shape id="_x0000_i1571" type="#_x0000_t75" style="width:467pt;height:350.5pt" o:bullet="t">
         <v:imagedata r:id="rId6" o:title="UGent_2013_Quiz_button[1]"/>
       </v:shape>
     </w:pict>
   </w:numPicBullet>
   <w:numPicBullet w:numPicBulletId="6">
     <w:pict>
-      <v:shape id="_x0000_i8259" type="#_x0000_t75" style="width:467.5pt;height:464pt" o:bullet="t">
+      <v:shape id="_x0000_i1572" type="#_x0000_t75" style="width:467.5pt;height:464pt" o:bullet="t">
         <v:imagedata r:id="rId7" o:title="quiz-2058888_960_720[1]"/>
       </v:shape>
     </w:pict>
   </w:numPicBullet>
   <w:numPicBullet w:numPicBulletId="7">
     <w:pict>
-      <v:shape id="_x0000_i8260" type="#_x0000_t75" style="width:468pt;height:468pt" o:bullet="t">
+      <v:shape id="_x0000_i1573" type="#_x0000_t75" style="width:468pt;height:468pt" o:bullet="t">
         <v:imagedata r:id="rId8" o:title="links[1]"/>
       </v:shape>
     </w:pict>
   </w:numPicBullet>
   <w:numPicBullet w:numPicBulletId="8">
     <w:pict>
-      <v:shape id="_x0000_i8261" type="#_x0000_t75" style="width:468pt;height:429pt" o:bullet="t">
+      <v:shape id="_x0000_i1574" type="#_x0000_t75" style="width:468pt;height:429pt" o:bullet="t">
         <v:imagedata r:id="rId9" o:title="23500-9-tools-clipart[1]"/>
       </v:shape>
     </w:pict>
@@ -4882,6 +4899,16 @@
       <w:u w:val="single"/>
     </w:rPr>
   </w:style>
+  <w:style w:type="paragraph" w:customStyle="1" w:styleId="Hide">
+    <w:name w:val="Hide"/>
+    <w:basedOn w:val="Normal"/>
+    <w:qFormat/>
+    <w:rsid w:val="00605B40"/>
+    <w:rPr>
+      <w:color w:val="D0CECE" w:themeColor="background2" w:themeShade="E6"/>
+      <w:sz w:val="18"/>
+    </w:rPr>
+  </w:style>
 </w:styles>
 </file>
 
@@ -5181,21 +5208,6 @@
 </file>
 
 <file path=customXml/item1.xml><?xml version="1.0" encoding="utf-8"?>
-<?mso-contentType ?>
-<FormTemplates xmlns="http://schemas.microsoft.com/sharepoint/v3/contenttype/forms">
-  <Display>DocumentLibraryForm</Display>
-  <Edit>DocumentLibraryForm</Edit>
-  <New>DocumentLibraryForm</New>
-</FormTemplates>
-</file>
-
-<file path=customXml/item2.xml><?xml version="1.0" encoding="utf-8"?>
-<p:properties xmlns:p="http://schemas.microsoft.com/office/2006/metadata/properties" xmlns:xsi="http://www.w3.org/2001/XMLSchema-instance" xmlns:pc="http://schemas.microsoft.com/office/infopath/2007/PartnerControls">
-  <documentManagement/>
-</p:properties>
-</file>
-
-<file path=customXml/item3.xml><?xml version="1.0" encoding="utf-8"?>
 <ct:contentTypeSchema xmlns:ct="http://schemas.microsoft.com/office/2006/metadata/contentType" xmlns:ma="http://schemas.microsoft.com/office/2006/metadata/properties/metaAttributes" ct:_="" ma:_="" ma:contentTypeName="Document" ma:contentTypeID="0x01010021E63F40A0B56246802A2426A68FD0B6" ma:contentTypeVersion="12" ma:contentTypeDescription="Create a new document." ma:contentTypeScope="" ma:versionID="bcea00ebb7ae5df28d5e559f46a95718">
   <xsd:schema xmlns:xsd="http://www.w3.org/2001/XMLSchema" xmlns:xs="http://www.w3.org/2001/XMLSchema" xmlns:p="http://schemas.microsoft.com/office/2006/metadata/properties" xmlns:ns2="0f1150f7-1cc7-404c-836d-06b705d22105" xmlns:ns3="62e5ab32-9050-4869-8996-2bd029566d50" targetNamespace="http://schemas.microsoft.com/office/2006/metadata/properties" ma:root="true" ma:fieldsID="3aed73600d151f295cdd3ce8c61eabf2" ns2:_="" ns3:_="">
     <xsd:import namespace="0f1150f7-1cc7-404c-836d-06b705d22105"/>
@@ -5412,24 +5424,22 @@
 </ct:contentTypeSchema>
 </file>
 
-<file path=customXml/itemProps1.xml><?xml version="1.0" encoding="utf-8"?>
-<ds:datastoreItem xmlns:ds="http://schemas.openxmlformats.org/officeDocument/2006/customXml" ds:itemID="{479E764B-4064-423F-B093-693C9D04465F}">
-  <ds:schemaRefs>
-    <ds:schemaRef ds:uri="http://schemas.microsoft.com/sharepoint/v3/contenttype/forms"/>
-  </ds:schemaRefs>
-</ds:datastoreItem>
+<file path=customXml/item2.xml><?xml version="1.0" encoding="utf-8"?>
+<p:properties xmlns:p="http://schemas.microsoft.com/office/2006/metadata/properties" xmlns:xsi="http://www.w3.org/2001/XMLSchema-instance" xmlns:pc="http://schemas.microsoft.com/office/infopath/2007/PartnerControls">
+  <documentManagement/>
+</p:properties>
 </file>
 
-<file path=customXml/itemProps2.xml><?xml version="1.0" encoding="utf-8"?>
-<ds:datastoreItem xmlns:ds="http://schemas.openxmlformats.org/officeDocument/2006/customXml" ds:itemID="{6AE47011-FF1B-4591-8C0F-1B5B29981C8F}">
-  <ds:schemaRefs>
-    <ds:schemaRef ds:uri="http://schemas.microsoft.com/office/2006/metadata/properties"/>
-    <ds:schemaRef ds:uri="http://schemas.microsoft.com/office/infopath/2007/PartnerControls"/>
-  </ds:schemaRefs>
-</ds:datastoreItem>
+<file path=customXml/item3.xml><?xml version="1.0" encoding="utf-8"?>
+<?mso-contentType ?>
+<FormTemplates xmlns="http://schemas.microsoft.com/sharepoint/v3/contenttype/forms">
+  <Display>DocumentLibraryForm</Display>
+  <Edit>DocumentLibraryForm</Edit>
+  <New>DocumentLibraryForm</New>
+</FormTemplates>
 </file>
 
-<file path=customXml/itemProps3.xml><?xml version="1.0" encoding="utf-8"?>
+<file path=customXml/itemProps1.xml><?xml version="1.0" encoding="utf-8"?>
 <ds:datastoreItem xmlns:ds="http://schemas.openxmlformats.org/officeDocument/2006/customXml" ds:itemID="{0D69FF46-A65A-4457-A0C9-8CF36077C51A}">
   <ds:schemaRefs>
     <ds:schemaRef ds:uri="http://schemas.microsoft.com/office/2006/metadata/contentType"/>
@@ -5446,4 +5456,21 @@
     <ds:schemaRef ds:uri="http://schemas.microsoft.com/internal/obd"/>
   </ds:schemaRefs>
 </ds:datastoreItem>
+</file>
+
+<file path=customXml/itemProps2.xml><?xml version="1.0" encoding="utf-8"?>
+<ds:datastoreItem xmlns:ds="http://schemas.openxmlformats.org/officeDocument/2006/customXml" ds:itemID="{6AE47011-FF1B-4591-8C0F-1B5B29981C8F}">
+  <ds:schemaRefs>
+    <ds:schemaRef ds:uri="http://schemas.microsoft.com/office/2006/metadata/properties"/>
+    <ds:schemaRef ds:uri="http://schemas.microsoft.com/office/infopath/2007/PartnerControls"/>
+  </ds:schemaRefs>
+</ds:datastoreItem>
+</file>
+
+<file path=customXml/itemProps3.xml><?xml version="1.0" encoding="utf-8"?>
+<ds:datastoreItem xmlns:ds="http://schemas.openxmlformats.org/officeDocument/2006/customXml" ds:itemID="{479E764B-4064-423F-B093-693C9D04465F}">
+  <ds:schemaRefs>
+    <ds:schemaRef ds:uri="http://schemas.microsoft.com/sharepoint/v3/contenttype/forms"/>
+  </ds:schemaRefs>
+</ds:datastoreItem>
 </file>
</xml_diff>

<commit_message>
Prep for CDN world
</commit_message>
<xml_diff>
--- a/sample w2c.docx
+++ b/sample w2c.docx
@@ -551,6 +551,13 @@
       <w:r>
         <w:t>Hide is content that will not make it into Canvas</w:t>
       </w:r>
+    </w:p>
+    <w:p/>
+    <w:p/>
+    <w:p>
+      <w:pPr>
+        <w:pStyle w:val="ListNumber"/>
+      </w:pPr>
     </w:p>
     <w:p/>
     <w:sectPr>
@@ -1002,68 +1009,107 @@
         <v:path o:extrusionok="f" gradientshapeok="t" o:connecttype="rect"/>
         <o:lock v:ext="edit" aspectratio="t"/>
       </v:shapetype>
-      <v:shape id="_x0000_i1566" type="#_x0000_t75" style="width:467.5pt;height:467.5pt" o:bullet="t">
+      <v:shape id="_x0000_i1602" type="#_x0000_t75" style="width:467.5pt;height:467.5pt" o:bullet="t">
         <v:imagedata r:id="rId1" o:title="document-309065_960_720[1]"/>
       </v:shape>
     </w:pict>
   </w:numPicBullet>
   <w:numPicBullet w:numPicBulletId="1">
     <w:pict>
-      <v:shape id="_x0000_i1567" type="#_x0000_t75" style="width:384pt;height:384pt" o:bullet="t">
+      <v:shape id="_x0000_i1603" type="#_x0000_t75" style="width:384pt;height:384pt" o:bullet="t">
         <v:imagedata r:id="rId2" o:title="3122008[1]"/>
       </v:shape>
     </w:pict>
   </w:numPicBullet>
   <w:numPicBullet w:numPicBulletId="2">
     <w:pict>
-      <v:shape id="_x0000_i1568" type="#_x0000_t75" style="width:467.5pt;height:370.5pt" o:bullet="t">
+      <v:shape id="_x0000_i1604" type="#_x0000_t75" style="width:467.5pt;height:370.5pt" o:bullet="t">
         <v:imagedata r:id="rId3" o:title="icon-folder"/>
       </v:shape>
     </w:pict>
   </w:numPicBullet>
   <w:numPicBullet w:numPicBulletId="3">
     <w:pict>
-      <v:shape id="_x0000_i1569" type="#_x0000_t75" style="width:468pt;height:327.5pt" o:bullet="t">
+      <v:shape id="_x0000_i1605" type="#_x0000_t75" style="width:468pt;height:327.5pt" o:bullet="t">
         <v:imagedata r:id="rId4" o:title="checklist-1402461_960_720[1]"/>
       </v:shape>
     </w:pict>
   </w:numPicBullet>
   <w:numPicBullet w:numPicBulletId="4">
     <w:pict>
-      <v:shape id="_x0000_i1570" type="#_x0000_t75" style="width:468pt;height:234pt" o:bullet="t">
+      <v:shape id="_x0000_i1606" type="#_x0000_t75" style="width:468pt;height:234pt" o:bullet="t">
         <v:imagedata r:id="rId5" o:title="ribbon-29767_640[1]"/>
       </v:shape>
     </w:pict>
   </w:numPicBullet>
   <w:numPicBullet w:numPicBulletId="5">
     <w:pict>
-      <v:shape id="_x0000_i1571" type="#_x0000_t75" style="width:467pt;height:350.5pt" o:bullet="t">
+      <v:shape id="_x0000_i1607" type="#_x0000_t75" style="width:467pt;height:350.5pt" o:bullet="t">
         <v:imagedata r:id="rId6" o:title="UGent_2013_Quiz_button[1]"/>
       </v:shape>
     </w:pict>
   </w:numPicBullet>
   <w:numPicBullet w:numPicBulletId="6">
     <w:pict>
-      <v:shape id="_x0000_i1572" type="#_x0000_t75" style="width:467.5pt;height:464pt" o:bullet="t">
+      <v:shape id="_x0000_i1608" type="#_x0000_t75" style="width:467.5pt;height:464pt" o:bullet="t">
         <v:imagedata r:id="rId7" o:title="quiz-2058888_960_720[1]"/>
       </v:shape>
     </w:pict>
   </w:numPicBullet>
   <w:numPicBullet w:numPicBulletId="7">
     <w:pict>
-      <v:shape id="_x0000_i1573" type="#_x0000_t75" style="width:468pt;height:468pt" o:bullet="t">
+      <v:shape id="_x0000_i1609" type="#_x0000_t75" style="width:468pt;height:468pt" o:bullet="t">
         <v:imagedata r:id="rId8" o:title="links[1]"/>
       </v:shape>
     </w:pict>
   </w:numPicBullet>
   <w:numPicBullet w:numPicBulletId="8">
     <w:pict>
-      <v:shape id="_x0000_i1574" type="#_x0000_t75" style="width:468pt;height:429pt" o:bullet="t">
+      <v:shape id="_x0000_i1610" type="#_x0000_t75" style="width:468pt;height:429pt" o:bullet="t">
         <v:imagedata r:id="rId9" o:title="23500-9-tools-clipart[1]"/>
       </v:shape>
     </w:pict>
   </w:numPicBullet>
   <w:abstractNum w:abstractNumId="0" w15:restartNumberingAfterBreak="0">
+    <w:nsid w:val="FFFFFF88"/>
+    <w:multiLevelType w:val="singleLevel"/>
+    <w:tmpl w:val="55D2B5DE"/>
+    <w:lvl w:ilvl="0">
+      <w:start w:val="1"/>
+      <w:numFmt w:val="decimal"/>
+      <w:pStyle w:val="ListNumber"/>
+      <w:lvlText w:val="%1."/>
+      <w:lvlJc w:val="left"/>
+      <w:pPr>
+        <w:tabs>
+          <w:tab w:val="num" w:pos="360"/>
+        </w:tabs>
+        <w:ind w:left="360" w:hanging="360"/>
+      </w:pPr>
+    </w:lvl>
+  </w:abstractNum>
+  <w:abstractNum w:abstractNumId="1" w15:restartNumberingAfterBreak="0">
+    <w:nsid w:val="FFFFFF89"/>
+    <w:multiLevelType w:val="singleLevel"/>
+    <w:tmpl w:val="CD68ABDC"/>
+    <w:lvl w:ilvl="0">
+      <w:start w:val="1"/>
+      <w:numFmt w:val="bullet"/>
+      <w:pStyle w:val="ListBullet"/>
+      <w:lvlText w:val=""/>
+      <w:lvlJc w:val="left"/>
+      <w:pPr>
+        <w:tabs>
+          <w:tab w:val="num" w:pos="360"/>
+        </w:tabs>
+        <w:ind w:left="360" w:hanging="360"/>
+      </w:pPr>
+      <w:rPr>
+        <w:rFonts w:ascii="Symbol" w:hAnsi="Symbol" w:hint="default"/>
+      </w:rPr>
+    </w:lvl>
+  </w:abstractNum>
+  <w:abstractNum w:abstractNumId="2" w15:restartNumberingAfterBreak="0">
     <w:nsid w:val="07515E01"/>
     <w:multiLevelType w:val="multilevel"/>
     <w:tmpl w:val="1610DA8A"/>
@@ -1203,7 +1249,7 @@
       </w:rPr>
     </w:lvl>
   </w:abstractNum>
-  <w:abstractNum w:abstractNumId="1" w15:restartNumberingAfterBreak="0">
+  <w:abstractNum w:abstractNumId="3" w15:restartNumberingAfterBreak="0">
     <w:nsid w:val="09A94690"/>
     <w:multiLevelType w:val="hybridMultilevel"/>
     <w:tmpl w:val="A5F08BFC"/>
@@ -1319,7 +1365,7 @@
       </w:rPr>
     </w:lvl>
   </w:abstractNum>
-  <w:abstractNum w:abstractNumId="2" w15:restartNumberingAfterBreak="0">
+  <w:abstractNum w:abstractNumId="4" w15:restartNumberingAfterBreak="0">
     <w:nsid w:val="0E562C4C"/>
     <w:multiLevelType w:val="hybridMultilevel"/>
     <w:tmpl w:val="1B4EC9EC"/>
@@ -1435,7 +1481,7 @@
       </w:rPr>
     </w:lvl>
   </w:abstractNum>
-  <w:abstractNum w:abstractNumId="3" w15:restartNumberingAfterBreak="0">
+  <w:abstractNum w:abstractNumId="5" w15:restartNumberingAfterBreak="0">
     <w:nsid w:val="16CD6AEF"/>
     <w:multiLevelType w:val="hybridMultilevel"/>
     <w:tmpl w:val="017C690E"/>
@@ -1551,7 +1597,7 @@
       </w:rPr>
     </w:lvl>
   </w:abstractNum>
-  <w:abstractNum w:abstractNumId="4" w15:restartNumberingAfterBreak="0">
+  <w:abstractNum w:abstractNumId="6" w15:restartNumberingAfterBreak="0">
     <w:nsid w:val="2A8B4366"/>
     <w:multiLevelType w:val="multilevel"/>
     <w:tmpl w:val="AB8A58BC"/>
@@ -1664,7 +1710,7 @@
       </w:pPr>
     </w:lvl>
   </w:abstractNum>
-  <w:abstractNum w:abstractNumId="5" w15:restartNumberingAfterBreak="0">
+  <w:abstractNum w:abstractNumId="7" w15:restartNumberingAfterBreak="0">
     <w:nsid w:val="2B59217E"/>
     <w:multiLevelType w:val="hybridMultilevel"/>
     <w:tmpl w:val="1D9EAA94"/>
@@ -1780,7 +1826,7 @@
       </w:rPr>
     </w:lvl>
   </w:abstractNum>
-  <w:abstractNum w:abstractNumId="6" w15:restartNumberingAfterBreak="0">
+  <w:abstractNum w:abstractNumId="8" w15:restartNumberingAfterBreak="0">
     <w:nsid w:val="2E954166"/>
     <w:multiLevelType w:val="multilevel"/>
     <w:tmpl w:val="51463CD8"/>
@@ -1920,7 +1966,7 @@
       </w:rPr>
     </w:lvl>
   </w:abstractNum>
-  <w:abstractNum w:abstractNumId="7" w15:restartNumberingAfterBreak="0">
+  <w:abstractNum w:abstractNumId="9" w15:restartNumberingAfterBreak="0">
     <w:nsid w:val="382178F1"/>
     <w:multiLevelType w:val="hybridMultilevel"/>
     <w:tmpl w:val="D144AD10"/>
@@ -2036,7 +2082,7 @@
       </w:rPr>
     </w:lvl>
   </w:abstractNum>
-  <w:abstractNum w:abstractNumId="8" w15:restartNumberingAfterBreak="0">
+  <w:abstractNum w:abstractNumId="10" w15:restartNumberingAfterBreak="0">
     <w:nsid w:val="3EC26C57"/>
     <w:multiLevelType w:val="multilevel"/>
     <w:tmpl w:val="1974FA46"/>
@@ -2149,7 +2195,7 @@
       </w:pPr>
     </w:lvl>
   </w:abstractNum>
-  <w:abstractNum w:abstractNumId="9" w15:restartNumberingAfterBreak="0">
+  <w:abstractNum w:abstractNumId="11" w15:restartNumberingAfterBreak="0">
     <w:nsid w:val="41F62A57"/>
     <w:multiLevelType w:val="multilevel"/>
     <w:tmpl w:val="0342383E"/>
@@ -2271,7 +2317,7 @@
       </w:pPr>
     </w:lvl>
   </w:abstractNum>
-  <w:abstractNum w:abstractNumId="10" w15:restartNumberingAfterBreak="0">
+  <w:abstractNum w:abstractNumId="12" w15:restartNumberingAfterBreak="0">
     <w:nsid w:val="54DD5E7F"/>
     <w:multiLevelType w:val="multilevel"/>
     <w:tmpl w:val="D80E3620"/>
@@ -2411,7 +2457,7 @@
       </w:rPr>
     </w:lvl>
   </w:abstractNum>
-  <w:abstractNum w:abstractNumId="11" w15:restartNumberingAfterBreak="0">
+  <w:abstractNum w:abstractNumId="13" w15:restartNumberingAfterBreak="0">
     <w:nsid w:val="5A177ADF"/>
     <w:multiLevelType w:val="multilevel"/>
     <w:tmpl w:val="30907F36"/>
@@ -2551,7 +2597,7 @@
       </w:rPr>
     </w:lvl>
   </w:abstractNum>
-  <w:abstractNum w:abstractNumId="12" w15:restartNumberingAfterBreak="0">
+  <w:abstractNum w:abstractNumId="14" w15:restartNumberingAfterBreak="0">
     <w:nsid w:val="5AA82B07"/>
     <w:multiLevelType w:val="multilevel"/>
     <w:tmpl w:val="F386DBC2"/>
@@ -2664,7 +2710,7 @@
       </w:pPr>
     </w:lvl>
   </w:abstractNum>
-  <w:abstractNum w:abstractNumId="13" w15:restartNumberingAfterBreak="0">
+  <w:abstractNum w:abstractNumId="15" w15:restartNumberingAfterBreak="0">
     <w:nsid w:val="5C852E8B"/>
     <w:multiLevelType w:val="multilevel"/>
     <w:tmpl w:val="8DCA1B98"/>
@@ -2804,7 +2850,7 @@
       </w:rPr>
     </w:lvl>
   </w:abstractNum>
-  <w:abstractNum w:abstractNumId="14" w15:restartNumberingAfterBreak="0">
+  <w:abstractNum w:abstractNumId="16" w15:restartNumberingAfterBreak="0">
     <w:nsid w:val="61B349DB"/>
     <w:multiLevelType w:val="multilevel"/>
     <w:tmpl w:val="4984C1EC"/>
@@ -2944,7 +2990,7 @@
       </w:rPr>
     </w:lvl>
   </w:abstractNum>
-  <w:abstractNum w:abstractNumId="15" w15:restartNumberingAfterBreak="0">
+  <w:abstractNum w:abstractNumId="17" w15:restartNumberingAfterBreak="0">
     <w:nsid w:val="64F85AE2"/>
     <w:multiLevelType w:val="hybridMultilevel"/>
     <w:tmpl w:val="93FE1C9C"/>
@@ -3060,7 +3106,7 @@
       </w:rPr>
     </w:lvl>
   </w:abstractNum>
-  <w:abstractNum w:abstractNumId="16" w15:restartNumberingAfterBreak="0">
+  <w:abstractNum w:abstractNumId="18" w15:restartNumberingAfterBreak="0">
     <w:nsid w:val="68207025"/>
     <w:multiLevelType w:val="hybridMultilevel"/>
     <w:tmpl w:val="08B0CA3E"/>
@@ -3176,7 +3222,7 @@
       </w:rPr>
     </w:lvl>
   </w:abstractNum>
-  <w:abstractNum w:abstractNumId="17" w15:restartNumberingAfterBreak="0">
+  <w:abstractNum w:abstractNumId="19" w15:restartNumberingAfterBreak="0">
     <w:nsid w:val="6B492C0A"/>
     <w:multiLevelType w:val="multilevel"/>
     <w:tmpl w:val="796A7E72"/>
@@ -3289,7 +3335,7 @@
       </w:pPr>
     </w:lvl>
   </w:abstractNum>
-  <w:abstractNum w:abstractNumId="18" w15:restartNumberingAfterBreak="0">
+  <w:abstractNum w:abstractNumId="20" w15:restartNumberingAfterBreak="0">
     <w:nsid w:val="6C071AED"/>
     <w:multiLevelType w:val="multilevel"/>
     <w:tmpl w:val="73A60852"/>
@@ -3429,7 +3475,7 @@
       </w:rPr>
     </w:lvl>
   </w:abstractNum>
-  <w:abstractNum w:abstractNumId="19" w15:restartNumberingAfterBreak="0">
+  <w:abstractNum w:abstractNumId="21" w15:restartNumberingAfterBreak="0">
     <w:nsid w:val="752F675A"/>
     <w:multiLevelType w:val="hybridMultilevel"/>
     <w:tmpl w:val="89D2A8C8"/>
@@ -3545,7 +3591,7 @@
       </w:rPr>
     </w:lvl>
   </w:abstractNum>
-  <w:abstractNum w:abstractNumId="20" w15:restartNumberingAfterBreak="0">
+  <w:abstractNum w:abstractNumId="22" w15:restartNumberingAfterBreak="0">
     <w:nsid w:val="75CB4479"/>
     <w:multiLevelType w:val="multilevel"/>
     <w:tmpl w:val="26EC7916"/>
@@ -3659,67 +3705,73 @@
     </w:lvl>
   </w:abstractNum>
   <w:num w:numId="1">
+    <w:abstractNumId w:val="11"/>
+  </w:num>
+  <w:num w:numId="2">
+    <w:abstractNumId w:val="2"/>
+  </w:num>
+  <w:num w:numId="3">
+    <w:abstractNumId w:val="10"/>
+  </w:num>
+  <w:num w:numId="4">
+    <w:abstractNumId w:val="20"/>
+  </w:num>
+  <w:num w:numId="5">
+    <w:abstractNumId w:val="12"/>
+  </w:num>
+  <w:num w:numId="6">
+    <w:abstractNumId w:val="16"/>
+  </w:num>
+  <w:num w:numId="7">
+    <w:abstractNumId w:val="22"/>
+  </w:num>
+  <w:num w:numId="8">
+    <w:abstractNumId w:val="14"/>
+  </w:num>
+  <w:num w:numId="9">
+    <w:abstractNumId w:val="6"/>
+  </w:num>
+  <w:num w:numId="10">
+    <w:abstractNumId w:val="13"/>
+  </w:num>
+  <w:num w:numId="11">
+    <w:abstractNumId w:val="19"/>
+  </w:num>
+  <w:num w:numId="12">
+    <w:abstractNumId w:val="8"/>
+  </w:num>
+  <w:num w:numId="13">
+    <w:abstractNumId w:val="15"/>
+  </w:num>
+  <w:num w:numId="14">
     <w:abstractNumId w:val="9"/>
   </w:num>
-  <w:num w:numId="2">
-    <w:abstractNumId w:val="0"/>
+  <w:num w:numId="15">
+    <w:abstractNumId w:val="21"/>
   </w:num>
-  <w:num w:numId="3">
-    <w:abstractNumId w:val="8"/>
+  <w:num w:numId="16">
+    <w:abstractNumId w:val="4"/>
   </w:num>
-  <w:num w:numId="4">
+  <w:num w:numId="17">
+    <w:abstractNumId w:val="7"/>
+  </w:num>
+  <w:num w:numId="18">
+    <w:abstractNumId w:val="17"/>
+  </w:num>
+  <w:num w:numId="19">
+    <w:abstractNumId w:val="5"/>
+  </w:num>
+  <w:num w:numId="20">
+    <w:abstractNumId w:val="3"/>
+  </w:num>
+  <w:num w:numId="21">
     <w:abstractNumId w:val="18"/>
   </w:num>
-  <w:num w:numId="5">
-    <w:abstractNumId w:val="10"/>
-  </w:num>
-  <w:num w:numId="6">
-    <w:abstractNumId w:val="14"/>
-  </w:num>
-  <w:num w:numId="7">
-    <w:abstractNumId w:val="20"/>
-  </w:num>
-  <w:num w:numId="8">
-    <w:abstractNumId w:val="12"/>
-  </w:num>
-  <w:num w:numId="9">
-    <w:abstractNumId w:val="4"/>
-  </w:num>
-  <w:num w:numId="10">
-    <w:abstractNumId w:val="11"/>
-  </w:num>
-  <w:num w:numId="11">
-    <w:abstractNumId w:val="17"/>
-  </w:num>
-  <w:num w:numId="12">
-    <w:abstractNumId w:val="6"/>
-  </w:num>
-  <w:num w:numId="13">
-    <w:abstractNumId w:val="13"/>
-  </w:num>
-  <w:num w:numId="14">
-    <w:abstractNumId w:val="7"/>
-  </w:num>
-  <w:num w:numId="15">
-    <w:abstractNumId w:val="19"/>
-  </w:num>
-  <w:num w:numId="16">
-    <w:abstractNumId w:val="2"/>
-  </w:num>
-  <w:num w:numId="17">
-    <w:abstractNumId w:val="5"/>
-  </w:num>
-  <w:num w:numId="18">
-    <w:abstractNumId w:val="15"/>
-  </w:num>
-  <w:num w:numId="19">
-    <w:abstractNumId w:val="3"/>
-  </w:num>
-  <w:num w:numId="20">
+  <w:num w:numId="22">
     <w:abstractNumId w:val="1"/>
   </w:num>
-  <w:num w:numId="21">
-    <w:abstractNumId w:val="16"/>
+  <w:num w:numId="23">
+    <w:abstractNumId w:val="0"/>
   </w:num>
 </w:numbering>
 </file>
@@ -4909,6 +4961,40 @@
       <w:sz w:val="18"/>
     </w:rPr>
   </w:style>
+  <w:style w:type="paragraph" w:styleId="ListBullet">
+    <w:name w:val="List Bullet"/>
+    <w:basedOn w:val="Normal"/>
+    <w:uiPriority w:val="99"/>
+    <w:unhideWhenUsed/>
+    <w:rsid w:val="006117CB"/>
+    <w:pPr>
+      <w:numPr>
+        <w:numId w:val="22"/>
+      </w:numPr>
+      <w:contextualSpacing/>
+    </w:pPr>
+    <w:rPr>
+      <w:rFonts w:cs="Mangal"/>
+      <w:szCs w:val="21"/>
+    </w:rPr>
+  </w:style>
+  <w:style w:type="paragraph" w:styleId="ListNumber">
+    <w:name w:val="List Number"/>
+    <w:basedOn w:val="Normal"/>
+    <w:uiPriority w:val="99"/>
+    <w:unhideWhenUsed/>
+    <w:rsid w:val="00B806C4"/>
+    <w:pPr>
+      <w:numPr>
+        <w:numId w:val="23"/>
+      </w:numPr>
+      <w:contextualSpacing/>
+    </w:pPr>
+    <w:rPr>
+      <w:rFonts w:cs="Mangal"/>
+      <w:szCs w:val="21"/>
+    </w:rPr>
+  </w:style>
 </w:styles>
 </file>
 
@@ -5208,6 +5294,15 @@
 </file>
 
 <file path=customXml/item1.xml><?xml version="1.0" encoding="utf-8"?>
+<?mso-contentType ?>
+<FormTemplates xmlns="http://schemas.microsoft.com/sharepoint/v3/contenttype/forms">
+  <Display>DocumentLibraryForm</Display>
+  <Edit>DocumentLibraryForm</Edit>
+  <New>DocumentLibraryForm</New>
+</FormTemplates>
+</file>
+
+<file path=customXml/item2.xml><?xml version="1.0" encoding="utf-8"?>
 <ct:contentTypeSchema xmlns:ct="http://schemas.microsoft.com/office/2006/metadata/contentType" xmlns:ma="http://schemas.microsoft.com/office/2006/metadata/properties/metaAttributes" ct:_="" ma:_="" ma:contentTypeName="Document" ma:contentTypeID="0x01010021E63F40A0B56246802A2426A68FD0B6" ma:contentTypeVersion="12" ma:contentTypeDescription="Create a new document." ma:contentTypeScope="" ma:versionID="bcea00ebb7ae5df28d5e559f46a95718">
   <xsd:schema xmlns:xsd="http://www.w3.org/2001/XMLSchema" xmlns:xs="http://www.w3.org/2001/XMLSchema" xmlns:p="http://schemas.microsoft.com/office/2006/metadata/properties" xmlns:ns2="0f1150f7-1cc7-404c-836d-06b705d22105" xmlns:ns3="62e5ab32-9050-4869-8996-2bd029566d50" targetNamespace="http://schemas.microsoft.com/office/2006/metadata/properties" ma:root="true" ma:fieldsID="3aed73600d151f295cdd3ce8c61eabf2" ns2:_="" ns3:_="">
     <xsd:import namespace="0f1150f7-1cc7-404c-836d-06b705d22105"/>
@@ -5424,22 +5519,21 @@
 </ct:contentTypeSchema>
 </file>
 
-<file path=customXml/item2.xml><?xml version="1.0" encoding="utf-8"?>
+<file path=customXml/item3.xml><?xml version="1.0" encoding="utf-8"?>
 <p:properties xmlns:p="http://schemas.microsoft.com/office/2006/metadata/properties" xmlns:xsi="http://www.w3.org/2001/XMLSchema-instance" xmlns:pc="http://schemas.microsoft.com/office/infopath/2007/PartnerControls">
   <documentManagement/>
 </p:properties>
 </file>
 
-<file path=customXml/item3.xml><?xml version="1.0" encoding="utf-8"?>
-<?mso-contentType ?>
-<FormTemplates xmlns="http://schemas.microsoft.com/sharepoint/v3/contenttype/forms">
-  <Display>DocumentLibraryForm</Display>
-  <Edit>DocumentLibraryForm</Edit>
-  <New>DocumentLibraryForm</New>
-</FormTemplates>
+<file path=customXml/itemProps1.xml><?xml version="1.0" encoding="utf-8"?>
+<ds:datastoreItem xmlns:ds="http://schemas.openxmlformats.org/officeDocument/2006/customXml" ds:itemID="{479E764B-4064-423F-B093-693C9D04465F}">
+  <ds:schemaRefs>
+    <ds:schemaRef ds:uri="http://schemas.microsoft.com/sharepoint/v3/contenttype/forms"/>
+  </ds:schemaRefs>
+</ds:datastoreItem>
 </file>
 
-<file path=customXml/itemProps1.xml><?xml version="1.0" encoding="utf-8"?>
+<file path=customXml/itemProps2.xml><?xml version="1.0" encoding="utf-8"?>
 <ds:datastoreItem xmlns:ds="http://schemas.openxmlformats.org/officeDocument/2006/customXml" ds:itemID="{0D69FF46-A65A-4457-A0C9-8CF36077C51A}">
   <ds:schemaRefs>
     <ds:schemaRef ds:uri="http://schemas.microsoft.com/office/2006/metadata/contentType"/>
@@ -5458,19 +5552,11 @@
 </ds:datastoreItem>
 </file>
 
-<file path=customXml/itemProps2.xml><?xml version="1.0" encoding="utf-8"?>
+<file path=customXml/itemProps3.xml><?xml version="1.0" encoding="utf-8"?>
 <ds:datastoreItem xmlns:ds="http://schemas.openxmlformats.org/officeDocument/2006/customXml" ds:itemID="{6AE47011-FF1B-4591-8C0F-1B5B29981C8F}">
   <ds:schemaRefs>
     <ds:schemaRef ds:uri="http://schemas.microsoft.com/office/2006/metadata/properties"/>
     <ds:schemaRef ds:uri="http://schemas.microsoft.com/office/infopath/2007/PartnerControls"/>
   </ds:schemaRefs>
 </ds:datastoreItem>
-</file>
-
-<file path=customXml/itemProps3.xml><?xml version="1.0" encoding="utf-8"?>
-<ds:datastoreItem xmlns:ds="http://schemas.openxmlformats.org/officeDocument/2006/customXml" ds:itemID="{479E764B-4064-423F-B093-693C9D04465F}">
-  <ds:schemaRefs>
-    <ds:schemaRef ds:uri="http://schemas.microsoft.com/sharepoint/v3/contenttype/forms"/>
-  </ds:schemaRefs>
-</ds:datastoreItem>
 </file>
</xml_diff>

<commit_message>
Adding some more help docs
</commit_message>
<xml_diff>
--- a/sample w2c.docx
+++ b/sample w2c.docx
@@ -79,8 +79,60 @@
       </w:r>
     </w:p>
     <w:p>
-      <w:r>
-        <w:t xml:space="preserve">And there's also an </w:t>
+      <w:pPr>
+        <w:pStyle w:val="SomeStrangeStyle"/>
+      </w:pPr>
+      <w:r>
+        <w:t xml:space="preserve">Some strange </w:t>
+      </w:r>
+      <w:commentRangeStart w:id="2"/>
+      <w:r>
+        <w:t>style</w:t>
+      </w:r>
+      <w:commentRangeEnd w:id="2"/>
+      <w:r>
+        <w:rPr>
+          <w:rStyle w:val="CommentReference"/>
+          <w:color w:val="auto"/>
+        </w:rPr>
+        <w:commentReference w:id="2"/>
+      </w:r>
+      <w:r>
+        <w:t>.</w:t>
+      </w:r>
+    </w:p>
+    <w:p>
+      <w:pPr>
+        <w:pStyle w:val="Heading2"/>
+      </w:pPr>
+      <w:r>
+        <w:t>And testing out some internal link styles</w:t>
+      </w:r>
+    </w:p>
+    <w:p>
+      <w:r>
+        <w:t xml:space="preserve">Idea being that these styles will become links, however, the destination of the link will be calculated by word-2-canvas, </w:t>
+      </w:r>
+      <w:r>
+        <w:t>including</w:t>
+      </w:r>
+      <w:r>
+        <w:t>:</w:t>
+      </w:r>
+    </w:p>
+    <w:p>
+      <w:pPr>
+        <w:pStyle w:val="ListParagraph"/>
+        <w:numPr>
+          <w:ilvl w:val="0"/>
+          <w:numId w:val="24"/>
+        </w:numPr>
+      </w:pPr>
+      <w:r>
+        <w:t>A</w:t>
+      </w:r>
+      <w:r>
+        <w:t xml:space="preserve">n </w:t>
       </w:r>
       <w:r>
         <w:rPr>
@@ -88,30 +140,37 @@
         </w:rPr>
         <w:t xml:space="preserve">auto reading list link </w:t>
       </w:r>
-      <w:commentRangeStart w:id="2"/>
+      <w:commentRangeStart w:id="3"/>
       <w:r>
         <w:rPr>
           <w:rStyle w:val="TalisCanvasLink"/>
         </w:rPr>
         <w:t>style</w:t>
       </w:r>
-      <w:commentRangeEnd w:id="2"/>
+      <w:commentRangeEnd w:id="3"/>
       <w:r>
         <w:rPr>
           <w:rStyle w:val="CommentReference"/>
-          <w:rFonts w:cs="Mangal"/>
         </w:rPr>
-        <w:commentReference w:id="2"/>
+        <w:commentReference w:id="3"/>
       </w:r>
       <w:r>
         <w:t>.</w:t>
       </w:r>
+      <w:r>
+        <w:br/>
+        <w:t>Experiment to automatically add an external tool URL to the reading list software used by a particular institution.</w:t>
+      </w:r>
     </w:p>
+    <w:commentRangeStart w:id="4"/>
     <w:p>
-      <w:r>
-        <w:t xml:space="preserve">And a </w:t>
-      </w:r>
-      <w:commentRangeStart w:id="3"/>
+      <w:pPr>
+        <w:pStyle w:val="ListParagraph"/>
+        <w:numPr>
+          <w:ilvl w:val="0"/>
+          <w:numId w:val="24"/>
+        </w:numPr>
+      </w:pPr>
       <w:r>
         <w:fldChar w:fldCharType="begin"/>
       </w:r>
@@ -133,31 +192,36 @@
         </w:rPr>
         <w:fldChar w:fldCharType="end"/>
       </w:r>
-      <w:commentRangeEnd w:id="3"/>
+      <w:commentRangeEnd w:id="4"/>
       <w:r>
         <w:rPr>
           <w:rStyle w:val="CommentReference"/>
-          <w:rFonts w:cs="Mangal"/>
-        </w:rPr>
-        <w:commentReference w:id="3"/>
-      </w:r>
-      <w:r>
-        <w:t xml:space="preserve"> </w:t>
-      </w:r>
-      <w:commentRangeStart w:id="4"/>
-      <w:r>
-        <w:t>that</w:t>
-      </w:r>
-      <w:commentRangeEnd w:id="4"/>
-      <w:r>
-        <w:rPr>
-          <w:rStyle w:val="CommentReference"/>
-          <w:rFonts w:cs="Mangal"/>
         </w:rPr>
         <w:commentReference w:id="4"/>
       </w:r>
       <w:r>
-        <w:t xml:space="preserve"> can be used to create a link to the menu item with the link name.</w:t>
+        <w:t xml:space="preserve"> </w:t>
+      </w:r>
+      <w:r>
+        <w:t>– similar to the "auto reading list" style but will the destination will be initially set to a string matching one of the left menu items.  In Canvas, the link will become whatever that menu item points to</w:t>
+      </w:r>
+    </w:p>
+    <w:p>
+      <w:pPr>
+        <w:pStyle w:val="ListParagraph"/>
+        <w:numPr>
+          <w:ilvl w:val="0"/>
+          <w:numId w:val="24"/>
+        </w:numPr>
+      </w:pPr>
+      <w:r>
+        <w:rPr>
+          <w:rStyle w:val="CanvasFileLink"/>
+        </w:rPr>
+        <w:t>Canvas File Link</w:t>
+      </w:r>
+      <w:r>
+        <w:t xml:space="preserve"> – is used to link directly to a file in the Canvas Files area.  In the Word document the destination will be the name of a file (or unique part thereof). In Canvas, it will get replaced by a link to the file. </w:t>
       </w:r>
     </w:p>
     <w:p>
@@ -357,7 +421,6 @@
         <w:pStyle w:val="Heading1"/>
       </w:pPr>
       <w:r>
-        <w:lastRenderedPageBreak/>
         <w:t>Other various content examples</w:t>
       </w:r>
     </w:p>
@@ -427,21 +490,12 @@
       <w:r>
         <w:t xml:space="preserve">Given the Content Interface use of accordions, </w:t>
       </w:r>
-      <w:proofErr w:type="gramStart"/>
       <w:r>
         <w:rPr>
           <w:i/>
           <w:iCs/>
         </w:rPr>
-        <w:t>Heading</w:t>
-      </w:r>
-      <w:proofErr w:type="gramEnd"/>
-      <w:r>
-        <w:rPr>
-          <w:i/>
-          <w:iCs/>
-        </w:rPr>
-        <w:t xml:space="preserve"> 2</w:t>
+        <w:t>Heading 2</w:t>
       </w:r>
       <w:r>
         <w:t xml:space="preserve"> styles may be used to indicate an accordion</w:t>
@@ -525,7 +579,26 @@
       </w:r>
     </w:p>
   </w:comment>
-  <w:comment w:id="2" w:author="David Jones" w:date="2022-02-15T12:51:00Z" w:initials="DJ">
+  <w:comment w:id="2" w:author="David Jones" w:date="2022-02-27T10:03:00Z" w:initials="DJ">
+    <w:p>
+      <w:pPr>
+        <w:pStyle w:val="CommentText"/>
+      </w:pPr>
+      <w:r>
+        <w:rPr>
+          <w:rStyle w:val="CommentReference"/>
+        </w:rPr>
+        <w:annotationRef/>
+      </w:r>
+      <w:r>
+        <w:t>This style added simply to demonstrate what happens when unsupported styles are includes</w:t>
+      </w:r>
+      <w:r>
+        <w:t>.  Don't use this style.</w:t>
+      </w:r>
+    </w:p>
+  </w:comment>
+  <w:comment w:id="3" w:author="David Jones" w:date="2022-02-15T12:51:00Z" w:initials="DJ">
     <w:p>
       <w:pPr>
         <w:pStyle w:val="CommentText"/>
@@ -544,19 +617,11 @@
         <w:t>Talis Canvas Link</w:t>
       </w:r>
       <w:r>
-        <w:t xml:space="preserve"> style is a Griffith specific style. Indicates that this text should become a link to the Talis Aspire external tool used at Griffith. </w:t>
-      </w:r>
-      <w:proofErr w:type="gramStart"/>
-      <w:r>
-        <w:t>i.e.</w:t>
-      </w:r>
-      <w:proofErr w:type="gramEnd"/>
-      <w:r>
-        <w:t xml:space="preserve"> a link to the course reading list.</w:t>
+        <w:t xml:space="preserve"> style is a Griffith specific style. Indicates that this text should become a link to the Talis Aspire external tool used at Griffith. i.e. a link to the course reading list.</w:t>
       </w:r>
     </w:p>
   </w:comment>
-  <w:comment w:id="3" w:author="David Jones" w:date="2022-02-20T11:36:00Z" w:initials="DJ">
+  <w:comment w:id="4" w:author="David Jones" w:date="2022-02-20T11:36:00Z" w:initials="DJ">
     <w:p>
       <w:pPr>
         <w:pStyle w:val="CommentText"/>
@@ -573,30 +638,6 @@
           <w:highlight w:val="red"/>
         </w:rPr>
         <w:t>NOT WORKING YET</w:t>
-      </w:r>
-    </w:p>
-  </w:comment>
-  <w:comment w:id="4" w:author="David Jones" w:date="2022-02-16T07:37:00Z" w:initials="DJ">
-    <w:p>
-      <w:pPr>
-        <w:pStyle w:val="CommentText"/>
-      </w:pPr>
-      <w:r>
-        <w:rPr>
-          <w:rStyle w:val="CommentReference"/>
-        </w:rPr>
-        <w:annotationRef/>
-      </w:r>
-      <w:r>
-        <w:t xml:space="preserve">Still need to check how well this will migrate from course offering to course offering – should </w:t>
-      </w:r>
-      <w:proofErr w:type="gramStart"/>
-      <w:r>
-        <w:t>be</w:t>
-      </w:r>
-      <w:proofErr w:type="gramEnd"/>
-      <w:r>
-        <w:t xml:space="preserve"> ok?</w:t>
       </w:r>
     </w:p>
   </w:comment>
@@ -748,9 +789,9 @@
 <w15:commentsEx xmlns:wpc="http://schemas.microsoft.com/office/word/2010/wordprocessingCanvas" xmlns:cx="http://schemas.microsoft.com/office/drawing/2014/chartex" xmlns:cx1="http://schemas.microsoft.com/office/drawing/2015/9/8/chartex" xmlns:cx2="http://schemas.microsoft.com/office/drawing/2015/10/21/chartex" xmlns:cx3="http://schemas.microsoft.com/office/drawing/2016/5/9/chartex" xmlns:cx4="http://schemas.microsoft.com/office/drawing/2016/5/10/chartex" xmlns:cx5="http://schemas.microsoft.com/office/drawing/2016/5/11/chartex" xmlns:cx6="http://schemas.microsoft.com/office/drawing/2016/5/12/chartex" xmlns:cx7="http://schemas.microsoft.com/office/drawing/2016/5/13/chartex" xmlns:cx8="http://schemas.microsoft.com/office/drawing/2016/5/14/chartex" xmlns:mc="http://schemas.openxmlformats.org/markup-compatibility/2006" xmlns:aink="http://schemas.microsoft.com/office/drawing/2016/ink" xmlns:am3d="http://schemas.microsoft.com/office/drawing/2017/model3d" xmlns:o="urn:schemas-microsoft-com:office:office" xmlns:r="http://schemas.openxmlformats.org/officeDocument/2006/relationships" xmlns:m="http://schemas.openxmlformats.org/officeDocument/2006/math" xmlns:v="urn:schemas-microsoft-com:vml" xmlns:wp14="http://schemas.microsoft.com/office/word/2010/wordprocessingDrawing" xmlns:wp="http://schemas.openxmlformats.org/drawingml/2006/wordprocessingDrawing" xmlns:w10="urn:schemas-microsoft-com:office:word" xmlns:w="http://schemas.openxmlformats.org/wordprocessingml/2006/main" xmlns:w14="http://schemas.microsoft.com/office/word/2010/wordml" xmlns:w15="http://schemas.microsoft.com/office/word/2012/wordml" xmlns:w16cex="http://schemas.microsoft.com/office/word/2018/wordml/cex" xmlns:w16cid="http://schemas.microsoft.com/office/word/2016/wordml/cid" xmlns:w16="http://schemas.microsoft.com/office/word/2018/wordml" xmlns:w16sdtdh="http://schemas.microsoft.com/office/word/2020/wordml/sdtdatahash" xmlns:w16se="http://schemas.microsoft.com/office/word/2015/wordml/symex" xmlns:wpg="http://schemas.microsoft.com/office/word/2010/wordprocessingGroup" xmlns:wpi="http://schemas.microsoft.com/office/word/2010/wordprocessingInk" xmlns:wne="http://schemas.microsoft.com/office/word/2006/wordml" xmlns:wps="http://schemas.microsoft.com/office/word/2010/wordprocessingShape" mc:Ignorable="w14 w15 w16se w16cid w16 w16cex w16sdtdh wp14">
   <w15:commentEx w15:paraId="242CCD85" w15:done="0"/>
   <w15:commentEx w15:paraId="5CBE09A4" w15:done="0"/>
+  <w15:commentEx w15:paraId="30E85BDC" w15:done="0"/>
   <w15:commentEx w15:paraId="2A13612F" w15:done="0"/>
   <w15:commentEx w15:paraId="014425E1" w15:done="0"/>
-  <w15:commentEx w15:paraId="30500065" w15:done="0"/>
   <w15:commentEx w15:paraId="1A6DF6E1" w15:done="0"/>
   <w15:commentEx w15:paraId="5F9AA114" w15:done="0"/>
   <w15:commentEx w15:paraId="179AEE4E" w15:done="0"/>
@@ -763,9 +804,9 @@
 <w16cex:commentsExtensible xmlns:wpc="http://schemas.microsoft.com/office/word/2010/wordprocessingCanvas" xmlns:cx="http://schemas.microsoft.com/office/drawing/2014/chartex" xmlns:cx1="http://schemas.microsoft.com/office/drawing/2015/9/8/chartex" xmlns:cx2="http://schemas.microsoft.com/office/drawing/2015/10/21/chartex" xmlns:cx3="http://schemas.microsoft.com/office/drawing/2016/5/9/chartex" xmlns:cx4="http://schemas.microsoft.com/office/drawing/2016/5/10/chartex" xmlns:cx5="http://schemas.microsoft.com/office/drawing/2016/5/11/chartex" xmlns:cx6="http://schemas.microsoft.com/office/drawing/2016/5/12/chartex" xmlns:cx7="http://schemas.microsoft.com/office/drawing/2016/5/13/chartex" xmlns:cx8="http://schemas.microsoft.com/office/drawing/2016/5/14/chartex" xmlns:mc="http://schemas.openxmlformats.org/markup-compatibility/2006" xmlns:aink="http://schemas.microsoft.com/office/drawing/2016/ink" xmlns:am3d="http://schemas.microsoft.com/office/drawing/2017/model3d" xmlns:o="urn:schemas-microsoft-com:office:office" xmlns:r="http://schemas.openxmlformats.org/officeDocument/2006/relationships" xmlns:m="http://schemas.openxmlformats.org/officeDocument/2006/math" xmlns:v="urn:schemas-microsoft-com:vml" xmlns:wp14="http://schemas.microsoft.com/office/word/2010/wordprocessingDrawing" xmlns:wp="http://schemas.openxmlformats.org/drawingml/2006/wordprocessingDrawing" xmlns:w10="urn:schemas-microsoft-com:office:word" xmlns:w="http://schemas.openxmlformats.org/wordprocessingml/2006/main" xmlns:w14="http://schemas.microsoft.com/office/word/2010/wordml" xmlns:w15="http://schemas.microsoft.com/office/word/2012/wordml" xmlns:w16cex="http://schemas.microsoft.com/office/word/2018/wordml/cex" xmlns:w16cid="http://schemas.microsoft.com/office/word/2016/wordml/cid" xmlns:w16="http://schemas.microsoft.com/office/word/2018/wordml" xmlns:w16sdtdh="http://schemas.microsoft.com/office/word/2020/wordml/sdtdatahash" xmlns:w16se="http://schemas.microsoft.com/office/word/2015/wordml/symex" xmlns:wpg="http://schemas.microsoft.com/office/word/2010/wordprocessingGroup" xmlns:wpi="http://schemas.microsoft.com/office/word/2010/wordprocessingInk" xmlns:wne="http://schemas.microsoft.com/office/word/2006/wordml" xmlns:wps="http://schemas.microsoft.com/office/word/2010/wordprocessingShape" mc:Ignorable="w14 w15 w16se w16cid w16 w16cex w16sdtdh wp14">
   <w16cex:commentExtensible w16cex:durableId="25B1F3F2" w16cex:dateUtc="2022-02-11T22:53:00Z"/>
   <w16cex:commentExtensible w16cex:durableId="25B1F41B" w16cex:dateUtc="2022-02-11T22:53:00Z"/>
+  <w16cex:commentExtensible w16cex:durableId="25C5CAF5" w16cex:dateUtc="2022-02-27T00:03:00Z"/>
   <w16cex:commentExtensible w16cex:durableId="25B62065" w16cex:dateUtc="2022-02-15T02:51:00Z"/>
   <w16cex:commentExtensible w16cex:durableId="25BCA656" w16cex:dateUtc="2022-02-20T01:36:00Z"/>
-  <w16cex:commentExtensible w16cex:durableId="25B72845" w16cex:dateUtc="2022-02-15T21:37:00Z"/>
   <w16cex:commentExtensible w16cex:durableId="25B257F0" w16cex:dateUtc="2022-02-12T05:59:00Z"/>
   <w16cex:commentExtensible w16cex:durableId="25B1F560" w16cex:dateUtc="2022-02-11T22:59:00Z"/>
   <w16cex:commentExtensible w16cex:durableId="25B36562" w16cex:dateUtc="2022-02-13T01:09:00Z"/>
@@ -778,9 +819,9 @@
 <w16cid:commentsIds xmlns:wpc="http://schemas.microsoft.com/office/word/2010/wordprocessingCanvas" xmlns:cx="http://schemas.microsoft.com/office/drawing/2014/chartex" xmlns:cx1="http://schemas.microsoft.com/office/drawing/2015/9/8/chartex" xmlns:cx2="http://schemas.microsoft.com/office/drawing/2015/10/21/chartex" xmlns:cx3="http://schemas.microsoft.com/office/drawing/2016/5/9/chartex" xmlns:cx4="http://schemas.microsoft.com/office/drawing/2016/5/10/chartex" xmlns:cx5="http://schemas.microsoft.com/office/drawing/2016/5/11/chartex" xmlns:cx6="http://schemas.microsoft.com/office/drawing/2016/5/12/chartex" xmlns:cx7="http://schemas.microsoft.com/office/drawing/2016/5/13/chartex" xmlns:cx8="http://schemas.microsoft.com/office/drawing/2016/5/14/chartex" xmlns:mc="http://schemas.openxmlformats.org/markup-compatibility/2006" xmlns:aink="http://schemas.microsoft.com/office/drawing/2016/ink" xmlns:am3d="http://schemas.microsoft.com/office/drawing/2017/model3d" xmlns:o="urn:schemas-microsoft-com:office:office" xmlns:r="http://schemas.openxmlformats.org/officeDocument/2006/relationships" xmlns:m="http://schemas.openxmlformats.org/officeDocument/2006/math" xmlns:v="urn:schemas-microsoft-com:vml" xmlns:wp14="http://schemas.microsoft.com/office/word/2010/wordprocessingDrawing" xmlns:wp="http://schemas.openxmlformats.org/drawingml/2006/wordprocessingDrawing" xmlns:w10="urn:schemas-microsoft-com:office:word" xmlns:w="http://schemas.openxmlformats.org/wordprocessingml/2006/main" xmlns:w14="http://schemas.microsoft.com/office/word/2010/wordml" xmlns:w15="http://schemas.microsoft.com/office/word/2012/wordml" xmlns:w16cex="http://schemas.microsoft.com/office/word/2018/wordml/cex" xmlns:w16cid="http://schemas.microsoft.com/office/word/2016/wordml/cid" xmlns:w16="http://schemas.microsoft.com/office/word/2018/wordml" xmlns:w16sdtdh="http://schemas.microsoft.com/office/word/2020/wordml/sdtdatahash" xmlns:w16se="http://schemas.microsoft.com/office/word/2015/wordml/symex" xmlns:wpg="http://schemas.microsoft.com/office/word/2010/wordprocessingGroup" xmlns:wpi="http://schemas.microsoft.com/office/word/2010/wordprocessingInk" xmlns:wne="http://schemas.microsoft.com/office/word/2006/wordml" xmlns:wps="http://schemas.microsoft.com/office/word/2010/wordprocessingShape" mc:Ignorable="w14 w15 w16se w16cid w16 w16cex w16sdtdh wp14">
   <w16cid:commentId w16cid:paraId="242CCD85" w16cid:durableId="25B1F3F2"/>
   <w16cid:commentId w16cid:paraId="5CBE09A4" w16cid:durableId="25B1F41B"/>
+  <w16cid:commentId w16cid:paraId="30E85BDC" w16cid:durableId="25C5CAF5"/>
   <w16cid:commentId w16cid:paraId="2A13612F" w16cid:durableId="25B62065"/>
   <w16cid:commentId w16cid:paraId="014425E1" w16cid:durableId="25BCA656"/>
-  <w16cid:commentId w16cid:paraId="30500065" w16cid:durableId="25B72845"/>
   <w16cid:commentId w16cid:paraId="1A6DF6E1" w16cid:durableId="25B257F0"/>
   <w16cid:commentId w16cid:paraId="5F9AA114" w16cid:durableId="25B1F560"/>
   <w16cid:commentId w16cid:paraId="179AEE4E" w16cid:durableId="25B36562"/>
@@ -812,63 +853,63 @@
         <v:path o:extrusionok="f" gradientshapeok="t" o:connecttype="rect"/>
         <o:lock v:ext="edit" aspectratio="t"/>
       </v:shapetype>
-      <v:shape id="_x0000_i2097" type="#_x0000_t75" style="width:467.5pt;height:467.5pt" o:bullet="t">
+      <v:shape id="_x0000_i1629" type="#_x0000_t75" style="width:467.5pt;height:467.5pt" o:bullet="t">
         <v:imagedata r:id="rId1" o:title="document-309065_960_720[1]"/>
       </v:shape>
     </w:pict>
   </w:numPicBullet>
   <w:numPicBullet w:numPicBulletId="1">
     <w:pict>
-      <v:shape id="_x0000_i2098" type="#_x0000_t75" style="width:384pt;height:384pt" o:bullet="t">
+      <v:shape id="_x0000_i1630" type="#_x0000_t75" style="width:384pt;height:384pt" o:bullet="t">
         <v:imagedata r:id="rId2" o:title="3122008[1]"/>
       </v:shape>
     </w:pict>
   </w:numPicBullet>
   <w:numPicBullet w:numPicBulletId="2">
     <w:pict>
-      <v:shape id="_x0000_i2099" type="#_x0000_t75" style="width:467.5pt;height:370.5pt" o:bullet="t">
+      <v:shape id="_x0000_i1631" type="#_x0000_t75" style="width:467.5pt;height:370.5pt" o:bullet="t">
         <v:imagedata r:id="rId3" o:title="icon-folder"/>
       </v:shape>
     </w:pict>
   </w:numPicBullet>
   <w:numPicBullet w:numPicBulletId="3">
     <w:pict>
-      <v:shape id="_x0000_i2100" type="#_x0000_t75" style="width:468pt;height:327.5pt" o:bullet="t">
+      <v:shape id="_x0000_i1632" type="#_x0000_t75" style="width:468pt;height:327.5pt" o:bullet="t">
         <v:imagedata r:id="rId4" o:title="checklist-1402461_960_720[1]"/>
       </v:shape>
     </w:pict>
   </w:numPicBullet>
   <w:numPicBullet w:numPicBulletId="4">
     <w:pict>
-      <v:shape id="_x0000_i2101" type="#_x0000_t75" style="width:468pt;height:234pt" o:bullet="t">
+      <v:shape id="_x0000_i1633" type="#_x0000_t75" style="width:468pt;height:234pt" o:bullet="t">
         <v:imagedata r:id="rId5" o:title="ribbon-29767_640[1]"/>
       </v:shape>
     </w:pict>
   </w:numPicBullet>
   <w:numPicBullet w:numPicBulletId="5">
     <w:pict>
-      <v:shape id="_x0000_i2102" type="#_x0000_t75" style="width:467pt;height:350.5pt" o:bullet="t">
+      <v:shape id="_x0000_i1634" type="#_x0000_t75" style="width:467pt;height:350.5pt" o:bullet="t">
         <v:imagedata r:id="rId6" o:title="UGent_2013_Quiz_button[1]"/>
       </v:shape>
     </w:pict>
   </w:numPicBullet>
   <w:numPicBullet w:numPicBulletId="6">
     <w:pict>
-      <v:shape id="_x0000_i2103" type="#_x0000_t75" style="width:467.5pt;height:464pt" o:bullet="t">
+      <v:shape id="_x0000_i1635" type="#_x0000_t75" style="width:467.5pt;height:464pt" o:bullet="t">
         <v:imagedata r:id="rId7" o:title="quiz-2058888_960_720[1]"/>
       </v:shape>
     </w:pict>
   </w:numPicBullet>
   <w:numPicBullet w:numPicBulletId="7">
     <w:pict>
-      <v:shape id="_x0000_i2104" type="#_x0000_t75" style="width:468pt;height:468pt" o:bullet="t">
+      <v:shape id="_x0000_i1636" type="#_x0000_t75" style="width:468pt;height:468pt" o:bullet="t">
         <v:imagedata r:id="rId8" o:title="links[1]"/>
       </v:shape>
     </w:pict>
   </w:numPicBullet>
   <w:numPicBullet w:numPicBulletId="8">
     <w:pict>
-      <v:shape id="_x0000_i2105" type="#_x0000_t75" style="width:468pt;height:429pt" o:bullet="t">
+      <v:shape id="_x0000_i1637" type="#_x0000_t75" style="width:468pt;height:429pt" o:bullet="t">
         <v:imagedata r:id="rId9" o:title="23500-9-tools-clipart[1]"/>
       </v:shape>
     </w:pict>
@@ -1285,6 +1326,120 @@
     </w:lvl>
   </w:abstractNum>
   <w:abstractNum w:abstractNumId="5" w15:restartNumberingAfterBreak="0">
+    <w:nsid w:val="115B7B30"/>
+    <w:multiLevelType w:val="hybridMultilevel"/>
+    <w:tmpl w:val="C2081D98"/>
+    <w:lvl w:ilvl="0" w:tplc="A136FC1E">
+      <w:start w:val="1"/>
+      <w:numFmt w:val="bullet"/>
+      <w:pStyle w:val="SomeStrangeStyle"/>
+      <w:lvlText w:val=""/>
+      <w:lvlJc w:val="left"/>
+      <w:pPr>
+        <w:ind w:left="720" w:hanging="360"/>
+      </w:pPr>
+      <w:rPr>
+        <w:rFonts w:ascii="Symbol" w:hAnsi="Symbol" w:hint="default"/>
+      </w:rPr>
+    </w:lvl>
+    <w:lvl w:ilvl="1" w:tplc="0C090003" w:tentative="1">
+      <w:start w:val="1"/>
+      <w:numFmt w:val="bullet"/>
+      <w:lvlText w:val="o"/>
+      <w:lvlJc w:val="left"/>
+      <w:pPr>
+        <w:ind w:left="1440" w:hanging="360"/>
+      </w:pPr>
+      <w:rPr>
+        <w:rFonts w:ascii="Courier New" w:hAnsi="Courier New" w:cs="Courier New" w:hint="default"/>
+      </w:rPr>
+    </w:lvl>
+    <w:lvl w:ilvl="2" w:tplc="0C090005" w:tentative="1">
+      <w:start w:val="1"/>
+      <w:numFmt w:val="bullet"/>
+      <w:lvlText w:val=""/>
+      <w:lvlJc w:val="left"/>
+      <w:pPr>
+        <w:ind w:left="2160" w:hanging="360"/>
+      </w:pPr>
+      <w:rPr>
+        <w:rFonts w:ascii="Wingdings" w:hAnsi="Wingdings" w:hint="default"/>
+      </w:rPr>
+    </w:lvl>
+    <w:lvl w:ilvl="3" w:tplc="0C090001" w:tentative="1">
+      <w:start w:val="1"/>
+      <w:numFmt w:val="bullet"/>
+      <w:lvlText w:val=""/>
+      <w:lvlJc w:val="left"/>
+      <w:pPr>
+        <w:ind w:left="2880" w:hanging="360"/>
+      </w:pPr>
+      <w:rPr>
+        <w:rFonts w:ascii="Symbol" w:hAnsi="Symbol" w:hint="default"/>
+      </w:rPr>
+    </w:lvl>
+    <w:lvl w:ilvl="4" w:tplc="0C090003" w:tentative="1">
+      <w:start w:val="1"/>
+      <w:numFmt w:val="bullet"/>
+      <w:lvlText w:val="o"/>
+      <w:lvlJc w:val="left"/>
+      <w:pPr>
+        <w:ind w:left="3600" w:hanging="360"/>
+      </w:pPr>
+      <w:rPr>
+        <w:rFonts w:ascii="Courier New" w:hAnsi="Courier New" w:cs="Courier New" w:hint="default"/>
+      </w:rPr>
+    </w:lvl>
+    <w:lvl w:ilvl="5" w:tplc="0C090005" w:tentative="1">
+      <w:start w:val="1"/>
+      <w:numFmt w:val="bullet"/>
+      <w:lvlText w:val=""/>
+      <w:lvlJc w:val="left"/>
+      <w:pPr>
+        <w:ind w:left="4320" w:hanging="360"/>
+      </w:pPr>
+      <w:rPr>
+        <w:rFonts w:ascii="Wingdings" w:hAnsi="Wingdings" w:hint="default"/>
+      </w:rPr>
+    </w:lvl>
+    <w:lvl w:ilvl="6" w:tplc="0C090001" w:tentative="1">
+      <w:start w:val="1"/>
+      <w:numFmt w:val="bullet"/>
+      <w:lvlText w:val=""/>
+      <w:lvlJc w:val="left"/>
+      <w:pPr>
+        <w:ind w:left="5040" w:hanging="360"/>
+      </w:pPr>
+      <w:rPr>
+        <w:rFonts w:ascii="Symbol" w:hAnsi="Symbol" w:hint="default"/>
+      </w:rPr>
+    </w:lvl>
+    <w:lvl w:ilvl="7" w:tplc="0C090003" w:tentative="1">
+      <w:start w:val="1"/>
+      <w:numFmt w:val="bullet"/>
+      <w:lvlText w:val="o"/>
+      <w:lvlJc w:val="left"/>
+      <w:pPr>
+        <w:ind w:left="5760" w:hanging="360"/>
+      </w:pPr>
+      <w:rPr>
+        <w:rFonts w:ascii="Courier New" w:hAnsi="Courier New" w:cs="Courier New" w:hint="default"/>
+      </w:rPr>
+    </w:lvl>
+    <w:lvl w:ilvl="8" w:tplc="0C090005" w:tentative="1">
+      <w:start w:val="1"/>
+      <w:numFmt w:val="bullet"/>
+      <w:lvlText w:val=""/>
+      <w:lvlJc w:val="left"/>
+      <w:pPr>
+        <w:ind w:left="6480" w:hanging="360"/>
+      </w:pPr>
+      <w:rPr>
+        <w:rFonts w:ascii="Wingdings" w:hAnsi="Wingdings" w:hint="default"/>
+      </w:rPr>
+    </w:lvl>
+  </w:abstractNum>
+  <w:abstractNum w:abstractNumId="6" w15:restartNumberingAfterBreak="0">
     <w:nsid w:val="16CD6AEF"/>
     <w:multiLevelType w:val="hybridMultilevel"/>
     <w:tmpl w:val="017C690E"/>
@@ -1400,7 +1555,119 @@
       </w:rPr>
     </w:lvl>
   </w:abstractNum>
-  <w:abstractNum w:abstractNumId="6" w15:restartNumberingAfterBreak="0">
+  <w:abstractNum w:abstractNumId="7" w15:restartNumberingAfterBreak="0">
+    <w:nsid w:val="2658413D"/>
+    <w:multiLevelType w:val="hybridMultilevel"/>
+    <w:tmpl w:val="01EAD398"/>
+    <w:lvl w:ilvl="0" w:tplc="FB4889F0">
+      <w:numFmt w:val="bullet"/>
+      <w:lvlText w:val="-"/>
+      <w:lvlJc w:val="left"/>
+      <w:pPr>
+        <w:ind w:left="720" w:hanging="360"/>
+      </w:pPr>
+      <w:rPr>
+        <w:rFonts w:ascii="Liberation Serif" w:eastAsia="Noto Serif CJK SC" w:hAnsi="Liberation Serif" w:cs="Lohit Devanagari" w:hint="default"/>
+      </w:rPr>
+    </w:lvl>
+    <w:lvl w:ilvl="1" w:tplc="0C090003" w:tentative="1">
+      <w:start w:val="1"/>
+      <w:numFmt w:val="bullet"/>
+      <w:lvlText w:val="o"/>
+      <w:lvlJc w:val="left"/>
+      <w:pPr>
+        <w:ind w:left="1440" w:hanging="360"/>
+      </w:pPr>
+      <w:rPr>
+        <w:rFonts w:ascii="Courier New" w:hAnsi="Courier New" w:cs="Courier New" w:hint="default"/>
+      </w:rPr>
+    </w:lvl>
+    <w:lvl w:ilvl="2" w:tplc="0C090005" w:tentative="1">
+      <w:start w:val="1"/>
+      <w:numFmt w:val="bullet"/>
+      <w:lvlText w:val=""/>
+      <w:lvlJc w:val="left"/>
+      <w:pPr>
+        <w:ind w:left="2160" w:hanging="360"/>
+      </w:pPr>
+      <w:rPr>
+        <w:rFonts w:ascii="Wingdings" w:hAnsi="Wingdings" w:hint="default"/>
+      </w:rPr>
+    </w:lvl>
+    <w:lvl w:ilvl="3" w:tplc="0C090001" w:tentative="1">
+      <w:start w:val="1"/>
+      <w:numFmt w:val="bullet"/>
+      <w:lvlText w:val=""/>
+      <w:lvlJc w:val="left"/>
+      <w:pPr>
+        <w:ind w:left="2880" w:hanging="360"/>
+      </w:pPr>
+      <w:rPr>
+        <w:rFonts w:ascii="Symbol" w:hAnsi="Symbol" w:hint="default"/>
+      </w:rPr>
+    </w:lvl>
+    <w:lvl w:ilvl="4" w:tplc="0C090003" w:tentative="1">
+      <w:start w:val="1"/>
+      <w:numFmt w:val="bullet"/>
+      <w:lvlText w:val="o"/>
+      <w:lvlJc w:val="left"/>
+      <w:pPr>
+        <w:ind w:left="3600" w:hanging="360"/>
+      </w:pPr>
+      <w:rPr>
+        <w:rFonts w:ascii="Courier New" w:hAnsi="Courier New" w:cs="Courier New" w:hint="default"/>
+      </w:rPr>
+    </w:lvl>
+    <w:lvl w:ilvl="5" w:tplc="0C090005" w:tentative="1">
+      <w:start w:val="1"/>
+      <w:numFmt w:val="bullet"/>
+      <w:lvlText w:val=""/>
+      <w:lvlJc w:val="left"/>
+      <w:pPr>
+        <w:ind w:left="4320" w:hanging="360"/>
+      </w:pPr>
+      <w:rPr>
+        <w:rFonts w:ascii="Wingdings" w:hAnsi="Wingdings" w:hint="default"/>
+      </w:rPr>
+    </w:lvl>
+    <w:lvl w:ilvl="6" w:tplc="0C090001" w:tentative="1">
+      <w:start w:val="1"/>
+      <w:numFmt w:val="bullet"/>
+      <w:lvlText w:val=""/>
+      <w:lvlJc w:val="left"/>
+      <w:pPr>
+        <w:ind w:left="5040" w:hanging="360"/>
+      </w:pPr>
+      <w:rPr>
+        <w:rFonts w:ascii="Symbol" w:hAnsi="Symbol" w:hint="default"/>
+      </w:rPr>
+    </w:lvl>
+    <w:lvl w:ilvl="7" w:tplc="0C090003" w:tentative="1">
+      <w:start w:val="1"/>
+      <w:numFmt w:val="bullet"/>
+      <w:lvlText w:val="o"/>
+      <w:lvlJc w:val="left"/>
+      <w:pPr>
+        <w:ind w:left="5760" w:hanging="360"/>
+      </w:pPr>
+      <w:rPr>
+        <w:rFonts w:ascii="Courier New" w:hAnsi="Courier New" w:cs="Courier New" w:hint="default"/>
+      </w:rPr>
+    </w:lvl>
+    <w:lvl w:ilvl="8" w:tplc="0C090005" w:tentative="1">
+      <w:start w:val="1"/>
+      <w:numFmt w:val="bullet"/>
+      <w:lvlText w:val=""/>
+      <w:lvlJc w:val="left"/>
+      <w:pPr>
+        <w:ind w:left="6480" w:hanging="360"/>
+      </w:pPr>
+      <w:rPr>
+        <w:rFonts w:ascii="Wingdings" w:hAnsi="Wingdings" w:hint="default"/>
+      </w:rPr>
+    </w:lvl>
+  </w:abstractNum>
+  <w:abstractNum w:abstractNumId="8" w15:restartNumberingAfterBreak="0">
     <w:nsid w:val="2A8B4366"/>
     <w:multiLevelType w:val="multilevel"/>
     <w:tmpl w:val="AB8A58BC"/>
@@ -1513,7 +1780,7 @@
       </w:pPr>
     </w:lvl>
   </w:abstractNum>
-  <w:abstractNum w:abstractNumId="7" w15:restartNumberingAfterBreak="0">
+  <w:abstractNum w:abstractNumId="9" w15:restartNumberingAfterBreak="0">
     <w:nsid w:val="2B59217E"/>
     <w:multiLevelType w:val="hybridMultilevel"/>
     <w:tmpl w:val="1D9EAA94"/>
@@ -1629,7 +1896,7 @@
       </w:rPr>
     </w:lvl>
   </w:abstractNum>
-  <w:abstractNum w:abstractNumId="8" w15:restartNumberingAfterBreak="0">
+  <w:abstractNum w:abstractNumId="10" w15:restartNumberingAfterBreak="0">
     <w:nsid w:val="2E954166"/>
     <w:multiLevelType w:val="multilevel"/>
     <w:tmpl w:val="51463CD8"/>
@@ -1769,7 +2036,7 @@
       </w:rPr>
     </w:lvl>
   </w:abstractNum>
-  <w:abstractNum w:abstractNumId="9" w15:restartNumberingAfterBreak="0">
+  <w:abstractNum w:abstractNumId="11" w15:restartNumberingAfterBreak="0">
     <w:nsid w:val="382178F1"/>
     <w:multiLevelType w:val="hybridMultilevel"/>
     <w:tmpl w:val="D144AD10"/>
@@ -1885,7 +2152,7 @@
       </w:rPr>
     </w:lvl>
   </w:abstractNum>
-  <w:abstractNum w:abstractNumId="10" w15:restartNumberingAfterBreak="0">
+  <w:abstractNum w:abstractNumId="12" w15:restartNumberingAfterBreak="0">
     <w:nsid w:val="3EC26C57"/>
     <w:multiLevelType w:val="multilevel"/>
     <w:tmpl w:val="1974FA46"/>
@@ -1998,7 +2265,7 @@
       </w:pPr>
     </w:lvl>
   </w:abstractNum>
-  <w:abstractNum w:abstractNumId="11" w15:restartNumberingAfterBreak="0">
+  <w:abstractNum w:abstractNumId="13" w15:restartNumberingAfterBreak="0">
     <w:nsid w:val="41F62A57"/>
     <w:multiLevelType w:val="multilevel"/>
     <w:tmpl w:val="0342383E"/>
@@ -2120,7 +2387,7 @@
       </w:pPr>
     </w:lvl>
   </w:abstractNum>
-  <w:abstractNum w:abstractNumId="12" w15:restartNumberingAfterBreak="0">
+  <w:abstractNum w:abstractNumId="14" w15:restartNumberingAfterBreak="0">
     <w:nsid w:val="54DD5E7F"/>
     <w:multiLevelType w:val="multilevel"/>
     <w:tmpl w:val="D80E3620"/>
@@ -2260,7 +2527,7 @@
       </w:rPr>
     </w:lvl>
   </w:abstractNum>
-  <w:abstractNum w:abstractNumId="13" w15:restartNumberingAfterBreak="0">
+  <w:abstractNum w:abstractNumId="15" w15:restartNumberingAfterBreak="0">
     <w:nsid w:val="5A177ADF"/>
     <w:multiLevelType w:val="multilevel"/>
     <w:tmpl w:val="30907F36"/>
@@ -2400,7 +2667,7 @@
       </w:rPr>
     </w:lvl>
   </w:abstractNum>
-  <w:abstractNum w:abstractNumId="14" w15:restartNumberingAfterBreak="0">
+  <w:abstractNum w:abstractNumId="16" w15:restartNumberingAfterBreak="0">
     <w:nsid w:val="5AA82B07"/>
     <w:multiLevelType w:val="multilevel"/>
     <w:tmpl w:val="F386DBC2"/>
@@ -2513,7 +2780,7 @@
       </w:pPr>
     </w:lvl>
   </w:abstractNum>
-  <w:abstractNum w:abstractNumId="15" w15:restartNumberingAfterBreak="0">
+  <w:abstractNum w:abstractNumId="17" w15:restartNumberingAfterBreak="0">
     <w:nsid w:val="5C852E8B"/>
     <w:multiLevelType w:val="multilevel"/>
     <w:tmpl w:val="8DCA1B98"/>
@@ -2653,7 +2920,7 @@
       </w:rPr>
     </w:lvl>
   </w:abstractNum>
-  <w:abstractNum w:abstractNumId="16" w15:restartNumberingAfterBreak="0">
+  <w:abstractNum w:abstractNumId="18" w15:restartNumberingAfterBreak="0">
     <w:nsid w:val="61B349DB"/>
     <w:multiLevelType w:val="multilevel"/>
     <w:tmpl w:val="4984C1EC"/>
@@ -2793,7 +3060,7 @@
       </w:rPr>
     </w:lvl>
   </w:abstractNum>
-  <w:abstractNum w:abstractNumId="17" w15:restartNumberingAfterBreak="0">
+  <w:abstractNum w:abstractNumId="19" w15:restartNumberingAfterBreak="0">
     <w:nsid w:val="64F85AE2"/>
     <w:multiLevelType w:val="hybridMultilevel"/>
     <w:tmpl w:val="93FE1C9C"/>
@@ -2909,7 +3176,7 @@
       </w:rPr>
     </w:lvl>
   </w:abstractNum>
-  <w:abstractNum w:abstractNumId="18" w15:restartNumberingAfterBreak="0">
+  <w:abstractNum w:abstractNumId="20" w15:restartNumberingAfterBreak="0">
     <w:nsid w:val="68207025"/>
     <w:multiLevelType w:val="hybridMultilevel"/>
     <w:tmpl w:val="08B0CA3E"/>
@@ -3025,7 +3292,7 @@
       </w:rPr>
     </w:lvl>
   </w:abstractNum>
-  <w:abstractNum w:abstractNumId="19" w15:restartNumberingAfterBreak="0">
+  <w:abstractNum w:abstractNumId="21" w15:restartNumberingAfterBreak="0">
     <w:nsid w:val="6B492C0A"/>
     <w:multiLevelType w:val="multilevel"/>
     <w:tmpl w:val="796A7E72"/>
@@ -3138,7 +3405,7 @@
       </w:pPr>
     </w:lvl>
   </w:abstractNum>
-  <w:abstractNum w:abstractNumId="20" w15:restartNumberingAfterBreak="0">
+  <w:abstractNum w:abstractNumId="22" w15:restartNumberingAfterBreak="0">
     <w:nsid w:val="6C071AED"/>
     <w:multiLevelType w:val="multilevel"/>
     <w:tmpl w:val="73A60852"/>
@@ -3278,7 +3545,7 @@
       </w:rPr>
     </w:lvl>
   </w:abstractNum>
-  <w:abstractNum w:abstractNumId="21" w15:restartNumberingAfterBreak="0">
+  <w:abstractNum w:abstractNumId="23" w15:restartNumberingAfterBreak="0">
     <w:nsid w:val="752F675A"/>
     <w:multiLevelType w:val="hybridMultilevel"/>
     <w:tmpl w:val="89D2A8C8"/>
@@ -3394,7 +3661,7 @@
       </w:rPr>
     </w:lvl>
   </w:abstractNum>
-  <w:abstractNum w:abstractNumId="22" w15:restartNumberingAfterBreak="0">
+  <w:abstractNum w:abstractNumId="24" w15:restartNumberingAfterBreak="0">
     <w:nsid w:val="75CB4479"/>
     <w:multiLevelType w:val="multilevel"/>
     <w:tmpl w:val="26EC7916"/>
@@ -3508,73 +3775,79 @@
     </w:lvl>
   </w:abstractNum>
   <w:num w:numId="1">
-    <w:abstractNumId w:val="11"/>
+    <w:abstractNumId w:val="13"/>
   </w:num>
   <w:num w:numId="2">
     <w:abstractNumId w:val="2"/>
   </w:num>
   <w:num w:numId="3">
+    <w:abstractNumId w:val="12"/>
+  </w:num>
+  <w:num w:numId="4">
+    <w:abstractNumId w:val="22"/>
+  </w:num>
+  <w:num w:numId="5">
+    <w:abstractNumId w:val="14"/>
+  </w:num>
+  <w:num w:numId="6">
+    <w:abstractNumId w:val="18"/>
+  </w:num>
+  <w:num w:numId="7">
+    <w:abstractNumId w:val="24"/>
+  </w:num>
+  <w:num w:numId="8">
+    <w:abstractNumId w:val="16"/>
+  </w:num>
+  <w:num w:numId="9">
+    <w:abstractNumId w:val="8"/>
+  </w:num>
+  <w:num w:numId="10">
+    <w:abstractNumId w:val="15"/>
+  </w:num>
+  <w:num w:numId="11">
+    <w:abstractNumId w:val="21"/>
+  </w:num>
+  <w:num w:numId="12">
     <w:abstractNumId w:val="10"/>
   </w:num>
-  <w:num w:numId="4">
-    <w:abstractNumId w:val="20"/>
-  </w:num>
-  <w:num w:numId="5">
-    <w:abstractNumId w:val="12"/>
-  </w:num>
-  <w:num w:numId="6">
-    <w:abstractNumId w:val="16"/>
-  </w:num>
-  <w:num w:numId="7">
-    <w:abstractNumId w:val="22"/>
-  </w:num>
-  <w:num w:numId="8">
-    <w:abstractNumId w:val="14"/>
-  </w:num>
-  <w:num w:numId="9">
-    <w:abstractNumId w:val="6"/>
-  </w:num>
-  <w:num w:numId="10">
-    <w:abstractNumId w:val="13"/>
-  </w:num>
-  <w:num w:numId="11">
-    <w:abstractNumId w:val="19"/>
-  </w:num>
-  <w:num w:numId="12">
-    <w:abstractNumId w:val="8"/>
-  </w:num>
   <w:num w:numId="13">
-    <w:abstractNumId w:val="15"/>
+    <w:abstractNumId w:val="17"/>
   </w:num>
   <w:num w:numId="14">
-    <w:abstractNumId w:val="9"/>
+    <w:abstractNumId w:val="11"/>
   </w:num>
   <w:num w:numId="15">
-    <w:abstractNumId w:val="21"/>
+    <w:abstractNumId w:val="23"/>
   </w:num>
   <w:num w:numId="16">
     <w:abstractNumId w:val="4"/>
   </w:num>
   <w:num w:numId="17">
-    <w:abstractNumId w:val="7"/>
+    <w:abstractNumId w:val="9"/>
   </w:num>
   <w:num w:numId="18">
-    <w:abstractNumId w:val="17"/>
+    <w:abstractNumId w:val="19"/>
   </w:num>
   <w:num w:numId="19">
-    <w:abstractNumId w:val="5"/>
+    <w:abstractNumId w:val="6"/>
   </w:num>
   <w:num w:numId="20">
     <w:abstractNumId w:val="3"/>
   </w:num>
   <w:num w:numId="21">
-    <w:abstractNumId w:val="18"/>
+    <w:abstractNumId w:val="20"/>
   </w:num>
   <w:num w:numId="22">
     <w:abstractNumId w:val="1"/>
   </w:num>
   <w:num w:numId="23">
     <w:abstractNumId w:val="0"/>
+  </w:num>
+  <w:num w:numId="24">
+    <w:abstractNumId w:val="7"/>
+  </w:num>
+  <w:num w:numId="25">
+    <w:abstractNumId w:val="5"/>
   </w:num>
 </w:numbering>
 </file>
@@ -4063,6 +4336,7 @@
   <w:style w:type="character" w:default="1" w:styleId="DefaultParagraphFont">
     <w:name w:val="Default Paragraph Font"/>
     <w:uiPriority w:val="1"/>
+    <w:semiHidden/>
     <w:unhideWhenUsed/>
   </w:style>
   <w:style w:type="table" w:default="1" w:styleId="TableNormal">
@@ -4795,6 +5069,32 @@
     <w:rPr>
       <w:rFonts w:cs="Mangal"/>
       <w:szCs w:val="21"/>
+    </w:rPr>
+  </w:style>
+  <w:style w:type="character" w:customStyle="1" w:styleId="CanvasFileLink">
+    <w:name w:val="Canvas File Link"/>
+    <w:basedOn w:val="DefaultParagraphFont"/>
+    <w:uiPriority w:val="1"/>
+    <w:qFormat/>
+    <w:rsid w:val="00C841BE"/>
+    <w:rPr>
+      <w:color w:val="C45911" w:themeColor="accent2" w:themeShade="BF"/>
+      <w:u w:val="single"/>
+    </w:rPr>
+  </w:style>
+  <w:style w:type="paragraph" w:customStyle="1" w:styleId="SomeStrangeStyle">
+    <w:name w:val="Some Strange Style"/>
+    <w:basedOn w:val="ListParagraph"/>
+    <w:qFormat/>
+    <w:rsid w:val="009B2412"/>
+    <w:pPr>
+      <w:numPr>
+        <w:numId w:val="25"/>
+      </w:numPr>
+      <w:shd w:val="clear" w:color="auto" w:fill="FFFF00"/>
+    </w:pPr>
+    <w:rPr>
+      <w:color w:val="FF0000"/>
     </w:rPr>
   </w:style>
 </w:styles>

</xml_diff>

<commit_message>
Add external URL problem documentation
</commit_message>
<xml_diff>
--- a/sample w2c.docx
+++ b/sample w2c.docx
@@ -354,6 +354,7 @@
         <w:pStyle w:val="CanvasQuiz"/>
       </w:pPr>
       <w:r>
+        <w:lastRenderedPageBreak/>
         <w:t xml:space="preserve">Classic Quiz Number </w:t>
       </w:r>
       <w:commentRangeStart w:id="7"/>
@@ -398,6 +399,11 @@
     <w:p>
       <w:r>
         <w:t>https://www.espncricinfo.com/</w:t>
+      </w:r>
+    </w:p>
+    <w:p>
+      <w:r>
+        <w:t>This is a website for all things related to the sport of cricket.</w:t>
       </w:r>
     </w:p>
     <w:p>
@@ -853,63 +859,63 @@
         <v:path o:extrusionok="f" gradientshapeok="t" o:connecttype="rect"/>
         <o:lock v:ext="edit" aspectratio="t"/>
       </v:shapetype>
-      <v:shape id="_x0000_i1629" type="#_x0000_t75" style="width:467.5pt;height:467.5pt" o:bullet="t">
+      <v:shape id="_x0000_i1071" type="#_x0000_t75" style="width:467.45pt;height:467.45pt" o:bullet="t">
         <v:imagedata r:id="rId1" o:title="document-309065_960_720[1]"/>
       </v:shape>
     </w:pict>
   </w:numPicBullet>
   <w:numPicBullet w:numPicBulletId="1">
     <w:pict>
-      <v:shape id="_x0000_i1630" type="#_x0000_t75" style="width:384pt;height:384pt" o:bullet="t">
+      <v:shape id="_x0000_i1072" type="#_x0000_t75" style="width:383.8pt;height:383.8pt" o:bullet="t">
         <v:imagedata r:id="rId2" o:title="3122008[1]"/>
       </v:shape>
     </w:pict>
   </w:numPicBullet>
   <w:numPicBullet w:numPicBulletId="2">
     <w:pict>
-      <v:shape id="_x0000_i1631" type="#_x0000_t75" style="width:467.5pt;height:370.5pt" o:bullet="t">
+      <v:shape id="_x0000_i1073" type="#_x0000_t75" style="width:467.45pt;height:370.5pt" o:bullet="t">
         <v:imagedata r:id="rId3" o:title="icon-folder"/>
       </v:shape>
     </w:pict>
   </w:numPicBullet>
   <w:numPicBullet w:numPicBulletId="3">
     <w:pict>
-      <v:shape id="_x0000_i1632" type="#_x0000_t75" style="width:468pt;height:327.5pt" o:bullet="t">
+      <v:shape id="_x0000_i1074" type="#_x0000_t75" style="width:468pt;height:327.9pt" o:bullet="t">
         <v:imagedata r:id="rId4" o:title="checklist-1402461_960_720[1]"/>
       </v:shape>
     </w:pict>
   </w:numPicBullet>
   <w:numPicBullet w:numPicBulletId="4">
     <w:pict>
-      <v:shape id="_x0000_i1633" type="#_x0000_t75" style="width:468pt;height:234pt" o:bullet="t">
+      <v:shape id="_x0000_i1075" type="#_x0000_t75" style="width:468pt;height:234.3pt" o:bullet="t">
         <v:imagedata r:id="rId5" o:title="ribbon-29767_640[1]"/>
       </v:shape>
     </w:pict>
   </w:numPicBullet>
   <w:numPicBullet w:numPicBulletId="5">
     <w:pict>
-      <v:shape id="_x0000_i1634" type="#_x0000_t75" style="width:467pt;height:350.5pt" o:bullet="t">
+      <v:shape id="_x0000_i1076" type="#_x0000_t75" style="width:466.9pt;height:350.05pt" o:bullet="t">
         <v:imagedata r:id="rId6" o:title="UGent_2013_Quiz_button[1]"/>
       </v:shape>
     </w:pict>
   </w:numPicBullet>
   <w:numPicBullet w:numPicBulletId="6">
     <w:pict>
-      <v:shape id="_x0000_i1635" type="#_x0000_t75" style="width:467.5pt;height:464pt" o:bullet="t">
+      <v:shape id="_x0000_i1077" type="#_x0000_t75" style="width:468pt;height:464.1pt" o:bullet="t">
         <v:imagedata r:id="rId7" o:title="quiz-2058888_960_720[1]"/>
       </v:shape>
     </w:pict>
   </w:numPicBullet>
   <w:numPicBullet w:numPicBulletId="7">
     <w:pict>
-      <v:shape id="_x0000_i1636" type="#_x0000_t75" style="width:468pt;height:468pt" o:bullet="t">
+      <v:shape id="_x0000_i1078" type="#_x0000_t75" style="width:468pt;height:468pt" o:bullet="t">
         <v:imagedata r:id="rId8" o:title="links[1]"/>
       </v:shape>
     </w:pict>
   </w:numPicBullet>
   <w:numPicBullet w:numPicBulletId="8">
     <w:pict>
-      <v:shape id="_x0000_i1637" type="#_x0000_t75" style="width:468pt;height:429pt" o:bullet="t">
+      <v:shape id="_x0000_i1079" type="#_x0000_t75" style="width:468pt;height:429.25pt" o:bullet="t">
         <v:imagedata r:id="rId9" o:title="23500-9-tools-clipart[1]"/>
       </v:shape>
     </w:pict>
@@ -5396,9 +5402,12 @@
 </file>
 
 <file path=customXml/item1.xml><?xml version="1.0" encoding="utf-8"?>
-<p:properties xmlns:p="http://schemas.microsoft.com/office/2006/metadata/properties" xmlns:xsi="http://www.w3.org/2001/XMLSchema-instance" xmlns:pc="http://schemas.microsoft.com/office/infopath/2007/PartnerControls">
-  <documentManagement/>
-</p:properties>
+<?mso-contentType ?>
+<FormTemplates xmlns="http://schemas.microsoft.com/sharepoint/v3/contenttype/forms">
+  <Display>DocumentLibraryForm</Display>
+  <Edit>DocumentLibraryForm</Edit>
+  <New>DocumentLibraryForm</New>
+</FormTemplates>
 </file>
 
 <file path=customXml/item2.xml><?xml version="1.0" encoding="utf-8"?>
@@ -5619,19 +5628,15 @@
 </file>
 
 <file path=customXml/item3.xml><?xml version="1.0" encoding="utf-8"?>
-<?mso-contentType ?>
-<FormTemplates xmlns="http://schemas.microsoft.com/sharepoint/v3/contenttype/forms">
-  <Display>DocumentLibraryForm</Display>
-  <Edit>DocumentLibraryForm</Edit>
-  <New>DocumentLibraryForm</New>
-</FormTemplates>
+<p:properties xmlns:p="http://schemas.microsoft.com/office/2006/metadata/properties" xmlns:xsi="http://www.w3.org/2001/XMLSchema-instance" xmlns:pc="http://schemas.microsoft.com/office/infopath/2007/PartnerControls">
+  <documentManagement/>
+</p:properties>
 </file>
 
 <file path=customXml/itemProps1.xml><?xml version="1.0" encoding="utf-8"?>
-<ds:datastoreItem xmlns:ds="http://schemas.openxmlformats.org/officeDocument/2006/customXml" ds:itemID="{6AE47011-FF1B-4591-8C0F-1B5B29981C8F}">
+<ds:datastoreItem xmlns:ds="http://schemas.openxmlformats.org/officeDocument/2006/customXml" ds:itemID="{479E764B-4064-423F-B093-693C9D04465F}">
   <ds:schemaRefs>
-    <ds:schemaRef ds:uri="http://schemas.microsoft.com/office/2006/metadata/properties"/>
-    <ds:schemaRef ds:uri="http://schemas.microsoft.com/office/infopath/2007/PartnerControls"/>
+    <ds:schemaRef ds:uri="http://schemas.microsoft.com/sharepoint/v3/contenttype/forms"/>
   </ds:schemaRefs>
 </ds:datastoreItem>
 </file>
@@ -5656,9 +5661,10 @@
 </file>
 
 <file path=customXml/itemProps3.xml><?xml version="1.0" encoding="utf-8"?>
-<ds:datastoreItem xmlns:ds="http://schemas.openxmlformats.org/officeDocument/2006/customXml" ds:itemID="{479E764B-4064-423F-B093-693C9D04465F}">
+<ds:datastoreItem xmlns:ds="http://schemas.openxmlformats.org/officeDocument/2006/customXml" ds:itemID="{6AE47011-FF1B-4591-8C0F-1B5B29981C8F}">
   <ds:schemaRefs>
-    <ds:schemaRef ds:uri="http://schemas.microsoft.com/sharepoint/v3/contenttype/forms"/>
+    <ds:schemaRef ds:uri="http://schemas.microsoft.com/office/2006/metadata/properties"/>
+    <ds:schemaRef ds:uri="http://schemas.microsoft.com/office/infopath/2007/PartnerControls"/>
   </ds:schemaRefs>
 </ds:datastoreItem>
 </file>
</xml_diff>

<commit_message>
Update external url problem doc
</commit_message>
<xml_diff>
--- a/sample w2c.docx
+++ b/sample w2c.docx
@@ -398,12 +398,7 @@
     </w:p>
     <w:p>
       <w:r>
-        <w:t>https://www.espncricinfo.com/</w:t>
-      </w:r>
-    </w:p>
-    <w:p>
-      <w:r>
-        <w:t>This is a website for all things related to the sport of cricket.</w:t>
+        <w:t>www.espncricinfo.com/</w:t>
       </w:r>
     </w:p>
     <w:p>
@@ -859,63 +854,63 @@
         <v:path o:extrusionok="f" gradientshapeok="t" o:connecttype="rect"/>
         <o:lock v:ext="edit" aspectratio="t"/>
       </v:shapetype>
-      <v:shape id="_x0000_i1071" type="#_x0000_t75" style="width:467.45pt;height:467.45pt" o:bullet="t">
+      <v:shape id="_x0000_i1098" type="#_x0000_t75" style="width:467.45pt;height:467.45pt" o:bullet="t">
         <v:imagedata r:id="rId1" o:title="document-309065_960_720[1]"/>
       </v:shape>
     </w:pict>
   </w:numPicBullet>
   <w:numPicBullet w:numPicBulletId="1">
     <w:pict>
-      <v:shape id="_x0000_i1072" type="#_x0000_t75" style="width:383.8pt;height:383.8pt" o:bullet="t">
+      <v:shape id="_x0000_i1099" type="#_x0000_t75" style="width:383.8pt;height:383.8pt" o:bullet="t">
         <v:imagedata r:id="rId2" o:title="3122008[1]"/>
       </v:shape>
     </w:pict>
   </w:numPicBullet>
   <w:numPicBullet w:numPicBulletId="2">
     <w:pict>
-      <v:shape id="_x0000_i1073" type="#_x0000_t75" style="width:467.45pt;height:370.5pt" o:bullet="t">
+      <v:shape id="_x0000_i1100" type="#_x0000_t75" style="width:467.45pt;height:370.5pt" o:bullet="t">
         <v:imagedata r:id="rId3" o:title="icon-folder"/>
       </v:shape>
     </w:pict>
   </w:numPicBullet>
   <w:numPicBullet w:numPicBulletId="3">
     <w:pict>
-      <v:shape id="_x0000_i1074" type="#_x0000_t75" style="width:468pt;height:327.9pt" o:bullet="t">
+      <v:shape id="_x0000_i1101" type="#_x0000_t75" style="width:468pt;height:327.9pt" o:bullet="t">
         <v:imagedata r:id="rId4" o:title="checklist-1402461_960_720[1]"/>
       </v:shape>
     </w:pict>
   </w:numPicBullet>
   <w:numPicBullet w:numPicBulletId="4">
     <w:pict>
-      <v:shape id="_x0000_i1075" type="#_x0000_t75" style="width:468pt;height:234.3pt" o:bullet="t">
+      <v:shape id="_x0000_i1102" type="#_x0000_t75" style="width:468pt;height:234.3pt" o:bullet="t">
         <v:imagedata r:id="rId5" o:title="ribbon-29767_640[1]"/>
       </v:shape>
     </w:pict>
   </w:numPicBullet>
   <w:numPicBullet w:numPicBulletId="5">
     <w:pict>
-      <v:shape id="_x0000_i1076" type="#_x0000_t75" style="width:466.9pt;height:350.05pt" o:bullet="t">
+      <v:shape id="_x0000_i1103" type="#_x0000_t75" style="width:466.9pt;height:350.05pt" o:bullet="t">
         <v:imagedata r:id="rId6" o:title="UGent_2013_Quiz_button[1]"/>
       </v:shape>
     </w:pict>
   </w:numPicBullet>
   <w:numPicBullet w:numPicBulletId="6">
     <w:pict>
-      <v:shape id="_x0000_i1077" type="#_x0000_t75" style="width:468pt;height:464.1pt" o:bullet="t">
+      <v:shape id="_x0000_i1104" type="#_x0000_t75" style="width:468pt;height:464.1pt" o:bullet="t">
         <v:imagedata r:id="rId7" o:title="quiz-2058888_960_720[1]"/>
       </v:shape>
     </w:pict>
   </w:numPicBullet>
   <w:numPicBullet w:numPicBulletId="7">
     <w:pict>
-      <v:shape id="_x0000_i1078" type="#_x0000_t75" style="width:468pt;height:468pt" o:bullet="t">
+      <v:shape id="_x0000_i1105" type="#_x0000_t75" style="width:468pt;height:468pt" o:bullet="t">
         <v:imagedata r:id="rId8" o:title="links[1]"/>
       </v:shape>
     </w:pict>
   </w:numPicBullet>
   <w:numPicBullet w:numPicBulletId="8">
     <w:pict>
-      <v:shape id="_x0000_i1079" type="#_x0000_t75" style="width:468pt;height:429.25pt" o:bullet="t">
+      <v:shape id="_x0000_i1106" type="#_x0000_t75" style="width:468pt;height:429.25pt" o:bullet="t">
         <v:imagedata r:id="rId9" o:title="23500-9-tools-clipart[1]"/>
       </v:shape>
     </w:pict>

</xml_diff>

<commit_message>
check external and Blackboard URLs fixed
</commit_message>
<xml_diff>
--- a/sample w2c.docx
+++ b/sample w2c.docx
@@ -50,7 +50,7 @@
       <w:r>
         <w:t xml:space="preserve">The following glossary of platforms offer some of the technical solutions and support networks (part of the picture) to help in deciding how to best present information to students using the technology available at Griffith. The </w:t>
       </w:r>
-      <w:hyperlink r:id="rId12">
+      <w:hyperlink r:id="rId13">
         <w:r>
           <w:rPr>
             <w:rStyle w:val="Hyperlink"/>
@@ -61,7 +61,7 @@
       <w:r>
         <w:t xml:space="preserve"> site holds a lot of valuable information regarding designing lecture content so it would be beneficial to obtain an understanding of all your available options. From here it is suggested to discuss with your colleagues or </w:t>
       </w:r>
-      <w:hyperlink r:id="rId13">
+      <w:hyperlink r:id="rId14">
         <w:r>
           <w:rPr>
             <w:rStyle w:val="Hyperlink"/>
@@ -398,7 +398,7 @@
     </w:p>
     <w:p>
       <w:r>
-        <w:t>www.espncricinfo.com/</w:t>
+        <w:t>https://www.espncricinfo.com/</w:t>
       </w:r>
     </w:p>
     <w:p>
@@ -854,63 +854,63 @@
         <v:path o:extrusionok="f" gradientshapeok="t" o:connecttype="rect"/>
         <o:lock v:ext="edit" aspectratio="t"/>
       </v:shapetype>
-      <v:shape id="_x0000_i1098" type="#_x0000_t75" style="width:467.45pt;height:467.45pt" o:bullet="t">
+      <v:shape id="_x0000_i1116" type="#_x0000_t75" style="width:467.45pt;height:467.45pt" o:bullet="t">
         <v:imagedata r:id="rId1" o:title="document-309065_960_720[1]"/>
       </v:shape>
     </w:pict>
   </w:numPicBullet>
   <w:numPicBullet w:numPicBulletId="1">
     <w:pict>
-      <v:shape id="_x0000_i1099" type="#_x0000_t75" style="width:383.8pt;height:383.8pt" o:bullet="t">
+      <v:shape id="_x0000_i1117" type="#_x0000_t75" style="width:383.8pt;height:383.8pt" o:bullet="t">
         <v:imagedata r:id="rId2" o:title="3122008[1]"/>
       </v:shape>
     </w:pict>
   </w:numPicBullet>
   <w:numPicBullet w:numPicBulletId="2">
     <w:pict>
-      <v:shape id="_x0000_i1100" type="#_x0000_t75" style="width:467.45pt;height:370.5pt" o:bullet="t">
+      <v:shape id="_x0000_i1118" type="#_x0000_t75" style="width:467.45pt;height:370.5pt" o:bullet="t">
         <v:imagedata r:id="rId3" o:title="icon-folder"/>
       </v:shape>
     </w:pict>
   </w:numPicBullet>
   <w:numPicBullet w:numPicBulletId="3">
     <w:pict>
-      <v:shape id="_x0000_i1101" type="#_x0000_t75" style="width:468pt;height:327.9pt" o:bullet="t">
+      <v:shape id="_x0000_i1119" type="#_x0000_t75" style="width:468pt;height:327.9pt" o:bullet="t">
         <v:imagedata r:id="rId4" o:title="checklist-1402461_960_720[1]"/>
       </v:shape>
     </w:pict>
   </w:numPicBullet>
   <w:numPicBullet w:numPicBulletId="4">
     <w:pict>
-      <v:shape id="_x0000_i1102" type="#_x0000_t75" style="width:468pt;height:234.3pt" o:bullet="t">
+      <v:shape id="_x0000_i1120" type="#_x0000_t75" style="width:468pt;height:234.3pt" o:bullet="t">
         <v:imagedata r:id="rId5" o:title="ribbon-29767_640[1]"/>
       </v:shape>
     </w:pict>
   </w:numPicBullet>
   <w:numPicBullet w:numPicBulletId="5">
     <w:pict>
-      <v:shape id="_x0000_i1103" type="#_x0000_t75" style="width:466.9pt;height:350.05pt" o:bullet="t">
+      <v:shape id="_x0000_i1121" type="#_x0000_t75" style="width:466.9pt;height:350.05pt" o:bullet="t">
         <v:imagedata r:id="rId6" o:title="UGent_2013_Quiz_button[1]"/>
       </v:shape>
     </w:pict>
   </w:numPicBullet>
   <w:numPicBullet w:numPicBulletId="6">
     <w:pict>
-      <v:shape id="_x0000_i1104" type="#_x0000_t75" style="width:468pt;height:464.1pt" o:bullet="t">
+      <v:shape id="_x0000_i1122" type="#_x0000_t75" style="width:468pt;height:464.1pt" o:bullet="t">
         <v:imagedata r:id="rId7" o:title="quiz-2058888_960_720[1]"/>
       </v:shape>
     </w:pict>
   </w:numPicBullet>
   <w:numPicBullet w:numPicBulletId="7">
     <w:pict>
-      <v:shape id="_x0000_i1105" type="#_x0000_t75" style="width:468pt;height:468pt" o:bullet="t">
+      <v:shape id="_x0000_i1123" type="#_x0000_t75" style="width:468pt;height:468pt" o:bullet="t">
         <v:imagedata r:id="rId8" o:title="links[1]"/>
       </v:shape>
     </w:pict>
   </w:numPicBullet>
   <w:numPicBullet w:numPicBulletId="8">
     <w:pict>
-      <v:shape id="_x0000_i1106" type="#_x0000_t75" style="width:468pt;height:429.25pt" o:bullet="t">
+      <v:shape id="_x0000_i1124" type="#_x0000_t75" style="width:468pt;height:429.25pt" o:bullet="t">
         <v:imagedata r:id="rId9" o:title="23500-9-tools-clipart[1]"/>
       </v:shape>
     </w:pict>
@@ -5628,6 +5628,10 @@
 </p:properties>
 </file>
 
+<file path=customXml/item4.xml><?xml version="1.0" encoding="utf-8"?>
+<b:Sources xmlns:b="http://schemas.openxmlformats.org/officeDocument/2006/bibliography" xmlns="http://schemas.openxmlformats.org/officeDocument/2006/bibliography" SelectedStyle="\APASixthEditionOfficeOnline.xsl" StyleName="APA" Version="6"/>
+</file>
+
 <file path=customXml/itemProps1.xml><?xml version="1.0" encoding="utf-8"?>
 <ds:datastoreItem xmlns:ds="http://schemas.openxmlformats.org/officeDocument/2006/customXml" ds:itemID="{479E764B-4064-423F-B093-693C9D04465F}">
   <ds:schemaRefs>
@@ -5662,4 +5666,12 @@
     <ds:schemaRef ds:uri="http://schemas.microsoft.com/office/infopath/2007/PartnerControls"/>
   </ds:schemaRefs>
 </ds:datastoreItem>
+</file>
+
+<file path=customXml/itemProps4.xml><?xml version="1.0" encoding="utf-8"?>
+<ds:datastoreItem xmlns:ds="http://schemas.openxmlformats.org/officeDocument/2006/customXml" ds:itemID="{9D10130D-903C-4C04-80CA-4D5CFCD561EF}">
+  <ds:schemaRefs>
+    <ds:schemaRef ds:uri="http://schemas.openxmlformats.org/officeDocument/2006/bibliography"/>
+  </ds:schemaRefs>
+</ds:datastoreItem>
 </file>
</xml_diff>

<commit_message>
Early implementation of FAQ #41
</commit_message>
<xml_diff>
--- a/sample w2c.docx
+++ b/sample w2c.docx
@@ -481,11 +481,75 @@
     </w:p>
     <w:p>
       <w:pPr>
-        <w:pStyle w:val="Heading2"/>
-      </w:pPr>
-      <w:r>
-        <w:t>Maybe an accordion</w:t>
-      </w:r>
+        <w:pStyle w:val="Heading1"/>
+      </w:pPr>
+      <w:r>
+        <w:t>Accordions with the FAQ style?</w:t>
+      </w:r>
+    </w:p>
+    <w:p>
+      <w:r>
+        <w:t>Implement a simple set of accordions using the FAQ style</w:t>
+      </w:r>
+      <w:r>
+        <w:t xml:space="preserve">.  Start with the </w:t>
+      </w:r>
+      <w:r>
+        <w:rPr>
+          <w:i/>
+          <w:iCs/>
+        </w:rPr>
+        <w:t>FAQ Heading 1</w:t>
+      </w:r>
+      <w:r>
+        <w:t xml:space="preserve"> style</w:t>
+      </w:r>
+    </w:p>
+    <w:p>
+      <w:pPr>
+        <w:pStyle w:val="FAQHeading1"/>
+      </w:pPr>
+      <w:r>
+        <w:t>Heading for the FAQ – becomes the accordion title</w:t>
+      </w:r>
+    </w:p>
+    <w:p>
+      <w:pPr>
+        <w:pStyle w:val="FAQbody1"/>
+      </w:pPr>
+      <w:r>
+        <w:t xml:space="preserve">Use the </w:t>
+      </w:r>
+      <w:r>
+        <w:rPr>
+          <w:i/>
+          <w:iCs/>
+        </w:rPr>
+        <w:t>FAQ Body 1</w:t>
+      </w:r>
+      <w:r>
+        <w:t xml:space="preserve"> style as the body of the </w:t>
+      </w:r>
+      <w:commentRangeStart w:id="10"/>
+      <w:r>
+        <w:t>accordion</w:t>
+      </w:r>
+      <w:commentRangeEnd w:id="10"/>
+      <w:r>
+        <w:rPr>
+          <w:rStyle w:val="CommentReference"/>
+          <w:rFonts w:cs="Mangal"/>
+        </w:rPr>
+        <w:commentReference w:id="10"/>
+      </w:r>
+      <w:r>
+        <w:t xml:space="preserve"> </w:t>
+      </w:r>
+    </w:p>
+    <w:p>
+      <w:pPr>
+        <w:pStyle w:val="FAQbody1"/>
+      </w:pPr>
     </w:p>
     <w:p>
       <w:r>
@@ -783,6 +847,22 @@
       </w:r>
     </w:p>
   </w:comment>
+  <w:comment w:id="10" w:author="David Jones" w:date="2022-06-09T13:06:00Z" w:initials="DJ">
+    <w:p>
+      <w:pPr>
+        <w:pStyle w:val="CommentText"/>
+      </w:pPr>
+      <w:r>
+        <w:rPr>
+          <w:rStyle w:val="CommentReference"/>
+        </w:rPr>
+        <w:annotationRef/>
+      </w:r>
+      <w:r>
+        <w:t>Problem with this approach is that you can't nest complicated stuff</w:t>
+      </w:r>
+    </w:p>
+  </w:comment>
 </w:comments>
 </file>
 
@@ -798,6 +878,7 @@
   <w15:commentEx w15:paraId="179AEE4E" w15:done="0"/>
   <w15:commentEx w15:paraId="171BD441" w15:done="0"/>
   <w15:commentEx w15:paraId="3979CB61" w15:done="0"/>
+  <w15:commentEx w15:paraId="464AE354" w15:done="0"/>
 </w15:commentsEx>
 </file>
 
@@ -813,6 +894,7 @@
   <w16cex:commentExtensible w16cex:durableId="25B36562" w16cex:dateUtc="2022-02-13T01:09:00Z"/>
   <w16cex:commentExtensible w16cex:durableId="25B36974" w16cex:dateUtc="2022-02-13T01:26:00Z"/>
   <w16cex:commentExtensible w16cex:durableId="25B1F653" w16cex:dateUtc="2022-02-11T23:03:00Z"/>
+  <w16cex:commentExtensible w16cex:durableId="264C6ED7" w16cex:dateUtc="2022-06-09T03:06:00Z"/>
 </w16cex:commentsExtensible>
 </file>
 
@@ -828,6 +910,7 @@
   <w16cid:commentId w16cid:paraId="179AEE4E" w16cid:durableId="25B36562"/>
   <w16cid:commentId w16cid:paraId="171BD441" w16cid:durableId="25B36974"/>
   <w16cid:commentId w16cid:paraId="3979CB61" w16cid:durableId="25B1F653"/>
+  <w16cid:commentId w16cid:paraId="464AE354" w16cid:durableId="264C6ED7"/>
 </w16cid:commentsIds>
 </file>
 
@@ -854,64 +937,71 @@
         <v:path o:extrusionok="f" gradientshapeok="t" o:connecttype="rect"/>
         <o:lock v:ext="edit" aspectratio="t"/>
       </v:shapetype>
-      <v:shape id="_x0000_i1116" type="#_x0000_t75" style="width:467.45pt;height:467.45pt" o:bullet="t">
+      <v:shape id="_x0000_i2774" type="#_x0000_t75" style="width:467.8pt;height:467.8pt" o:bullet="t">
         <v:imagedata r:id="rId1" o:title="document-309065_960_720[1]"/>
       </v:shape>
     </w:pict>
   </w:numPicBullet>
   <w:numPicBullet w:numPicBulletId="1">
     <w:pict>
-      <v:shape id="_x0000_i1117" type="#_x0000_t75" style="width:383.8pt;height:383.8pt" o:bullet="t">
+      <v:shape id="_x0000_i2775" type="#_x0000_t75" style="width:383.5pt;height:383.5pt" o:bullet="t">
         <v:imagedata r:id="rId2" o:title="3122008[1]"/>
       </v:shape>
     </w:pict>
   </w:numPicBullet>
   <w:numPicBullet w:numPicBulletId="2">
     <w:pict>
-      <v:shape id="_x0000_i1118" type="#_x0000_t75" style="width:467.45pt;height:370.5pt" o:bullet="t">
+      <v:shape id="_x0000_i2776" type="#_x0000_t75" style="width:467.4pt;height:370.4pt" o:bullet="t">
         <v:imagedata r:id="rId3" o:title="icon-folder"/>
       </v:shape>
     </w:pict>
   </w:numPicBullet>
   <w:numPicBullet w:numPicBulletId="3">
     <w:pict>
-      <v:shape id="_x0000_i1119" type="#_x0000_t75" style="width:468pt;height:327.9pt" o:bullet="t">
+      <v:shape id="_x0000_i2777" type="#_x0000_t75" style="width:468.2pt;height:328.05pt" o:bullet="t">
         <v:imagedata r:id="rId4" o:title="checklist-1402461_960_720[1]"/>
       </v:shape>
     </w:pict>
   </w:numPicBullet>
   <w:numPicBullet w:numPicBulletId="4">
     <w:pict>
-      <v:shape id="_x0000_i1120" type="#_x0000_t75" style="width:468pt;height:234.3pt" o:bullet="t">
+      <v:shape id="_x0000_i2778" type="#_x0000_t75" style="width:468.2pt;height:234.1pt" o:bullet="t">
         <v:imagedata r:id="rId5" o:title="ribbon-29767_640[1]"/>
       </v:shape>
     </w:pict>
   </w:numPicBullet>
   <w:numPicBullet w:numPicBulletId="5">
     <w:pict>
-      <v:shape id="_x0000_i1121" type="#_x0000_t75" style="width:466.9pt;height:350.05pt" o:bullet="t">
+      <v:shape id="_x0000_i2779" type="#_x0000_t75" style="width:467.05pt;height:350.35pt" o:bullet="t">
         <v:imagedata r:id="rId6" o:title="UGent_2013_Quiz_button[1]"/>
       </v:shape>
     </w:pict>
   </w:numPicBullet>
   <w:numPicBullet w:numPicBulletId="6">
     <w:pict>
-      <v:shape id="_x0000_i1122" type="#_x0000_t75" style="width:468pt;height:464.1pt" o:bullet="t">
+      <v:shape id="_x0000_i2780" type="#_x0000_t75" style="width:468.2pt;height:463.95pt" o:bullet="t">
         <v:imagedata r:id="rId7" o:title="quiz-2058888_960_720[1]"/>
       </v:shape>
     </w:pict>
   </w:numPicBullet>
   <w:numPicBullet w:numPicBulletId="7">
     <w:pict>
-      <v:shape id="_x0000_i1123" type="#_x0000_t75" style="width:468pt;height:468pt" o:bullet="t">
+      <v:shape id="_x0000_i2781" type="#_x0000_t75" style="width:467.8pt;height:467.8pt" o:bullet="t">
         <v:imagedata r:id="rId8" o:title="links[1]"/>
       </v:shape>
     </w:pict>
   </w:numPicBullet>
   <w:numPicBullet w:numPicBulletId="8">
     <w:pict>
-      <v:shape id="_x0000_i1124" type="#_x0000_t75" style="width:468pt;height:429.25pt" o:bullet="t">
+      <v:shape id="_x0000_i2782" type="#_x0000_t75" style="width:468.2pt;height:429.3pt" o:bullet="t">
         <v:imagedata r:id="rId9" o:title="23500-9-tools-clipart[1]"/>
+      </v:shape>
+    </w:pict>
+  </w:numPicBullet>
+  <w:numPicBullet w:numPicBulletId="9">
+    <w:pict>
+      <v:shape id="_x0000_i2783" type="#_x0000_t75" style="width:346.15pt;height:346.15pt" o:bullet="t">
+        <v:imagedata r:id="rId10" o:title="FAQ-2[1]"/>
       </v:shape>
     </w:pict>
   </w:numPicBullet>
@@ -3294,6 +3384,122 @@
     </w:lvl>
   </w:abstractNum>
   <w:abstractNum w:abstractNumId="21" w15:restartNumberingAfterBreak="0">
+    <w:nsid w:val="683A56A2"/>
+    <w:multiLevelType w:val="hybridMultilevel"/>
+    <w:tmpl w:val="85163F08"/>
+    <w:lvl w:ilvl="0" w:tplc="EEB88B86">
+      <w:start w:val="1"/>
+      <w:numFmt w:val="bullet"/>
+      <w:pStyle w:val="FAQHeading1"/>
+      <w:lvlText w:val=""/>
+      <w:lvlPicBulletId w:val="9"/>
+      <w:lvlJc w:val="left"/>
+      <w:pPr>
+        <w:ind w:left="720" w:hanging="360"/>
+      </w:pPr>
+      <w:rPr>
+        <w:rFonts w:ascii="Symbol" w:hAnsi="Symbol" w:hint="default"/>
+        <w:color w:val="auto"/>
+      </w:rPr>
+    </w:lvl>
+    <w:lvl w:ilvl="1" w:tplc="0C090003" w:tentative="1">
+      <w:start w:val="1"/>
+      <w:numFmt w:val="bullet"/>
+      <w:lvlText w:val="o"/>
+      <w:lvlJc w:val="left"/>
+      <w:pPr>
+        <w:ind w:left="1440" w:hanging="360"/>
+      </w:pPr>
+      <w:rPr>
+        <w:rFonts w:ascii="Courier New" w:hAnsi="Courier New" w:cs="Courier New" w:hint="default"/>
+      </w:rPr>
+    </w:lvl>
+    <w:lvl w:ilvl="2" w:tplc="0C090005" w:tentative="1">
+      <w:start w:val="1"/>
+      <w:numFmt w:val="bullet"/>
+      <w:lvlText w:val=""/>
+      <w:lvlJc w:val="left"/>
+      <w:pPr>
+        <w:ind w:left="2160" w:hanging="360"/>
+      </w:pPr>
+      <w:rPr>
+        <w:rFonts w:ascii="Wingdings" w:hAnsi="Wingdings" w:hint="default"/>
+      </w:rPr>
+    </w:lvl>
+    <w:lvl w:ilvl="3" w:tplc="0C090001" w:tentative="1">
+      <w:start w:val="1"/>
+      <w:numFmt w:val="bullet"/>
+      <w:lvlText w:val=""/>
+      <w:lvlJc w:val="left"/>
+      <w:pPr>
+        <w:ind w:left="2880" w:hanging="360"/>
+      </w:pPr>
+      <w:rPr>
+        <w:rFonts w:ascii="Symbol" w:hAnsi="Symbol" w:hint="default"/>
+      </w:rPr>
+    </w:lvl>
+    <w:lvl w:ilvl="4" w:tplc="0C090003" w:tentative="1">
+      <w:start w:val="1"/>
+      <w:numFmt w:val="bullet"/>
+      <w:lvlText w:val="o"/>
+      <w:lvlJc w:val="left"/>
+      <w:pPr>
+        <w:ind w:left="3600" w:hanging="360"/>
+      </w:pPr>
+      <w:rPr>
+        <w:rFonts w:ascii="Courier New" w:hAnsi="Courier New" w:cs="Courier New" w:hint="default"/>
+      </w:rPr>
+    </w:lvl>
+    <w:lvl w:ilvl="5" w:tplc="0C090005" w:tentative="1">
+      <w:start w:val="1"/>
+      <w:numFmt w:val="bullet"/>
+      <w:lvlText w:val=""/>
+      <w:lvlJc w:val="left"/>
+      <w:pPr>
+        <w:ind w:left="4320" w:hanging="360"/>
+      </w:pPr>
+      <w:rPr>
+        <w:rFonts w:ascii="Wingdings" w:hAnsi="Wingdings" w:hint="default"/>
+      </w:rPr>
+    </w:lvl>
+    <w:lvl w:ilvl="6" w:tplc="0C090001" w:tentative="1">
+      <w:start w:val="1"/>
+      <w:numFmt w:val="bullet"/>
+      <w:lvlText w:val=""/>
+      <w:lvlJc w:val="left"/>
+      <w:pPr>
+        <w:ind w:left="5040" w:hanging="360"/>
+      </w:pPr>
+      <w:rPr>
+        <w:rFonts w:ascii="Symbol" w:hAnsi="Symbol" w:hint="default"/>
+      </w:rPr>
+    </w:lvl>
+    <w:lvl w:ilvl="7" w:tplc="0C090003" w:tentative="1">
+      <w:start w:val="1"/>
+      <w:numFmt w:val="bullet"/>
+      <w:lvlText w:val="o"/>
+      <w:lvlJc w:val="left"/>
+      <w:pPr>
+        <w:ind w:left="5760" w:hanging="360"/>
+      </w:pPr>
+      <w:rPr>
+        <w:rFonts w:ascii="Courier New" w:hAnsi="Courier New" w:cs="Courier New" w:hint="default"/>
+      </w:rPr>
+    </w:lvl>
+    <w:lvl w:ilvl="8" w:tplc="0C090005" w:tentative="1">
+      <w:start w:val="1"/>
+      <w:numFmt w:val="bullet"/>
+      <w:lvlText w:val=""/>
+      <w:lvlJc w:val="left"/>
+      <w:pPr>
+        <w:ind w:left="6480" w:hanging="360"/>
+      </w:pPr>
+      <w:rPr>
+        <w:rFonts w:ascii="Wingdings" w:hAnsi="Wingdings" w:hint="default"/>
+      </w:rPr>
+    </w:lvl>
+  </w:abstractNum>
+  <w:abstractNum w:abstractNumId="22" w15:restartNumberingAfterBreak="0">
     <w:nsid w:val="6B492C0A"/>
     <w:multiLevelType w:val="multilevel"/>
     <w:tmpl w:val="796A7E72"/>
@@ -3406,7 +3612,7 @@
       </w:pPr>
     </w:lvl>
   </w:abstractNum>
-  <w:abstractNum w:abstractNumId="22" w15:restartNumberingAfterBreak="0">
+  <w:abstractNum w:abstractNumId="23" w15:restartNumberingAfterBreak="0">
     <w:nsid w:val="6C071AED"/>
     <w:multiLevelType w:val="multilevel"/>
     <w:tmpl w:val="73A60852"/>
@@ -3546,7 +3752,7 @@
       </w:rPr>
     </w:lvl>
   </w:abstractNum>
-  <w:abstractNum w:abstractNumId="23" w15:restartNumberingAfterBreak="0">
+  <w:abstractNum w:abstractNumId="24" w15:restartNumberingAfterBreak="0">
     <w:nsid w:val="752F675A"/>
     <w:multiLevelType w:val="hybridMultilevel"/>
     <w:tmpl w:val="89D2A8C8"/>
@@ -3662,7 +3868,7 @@
       </w:rPr>
     </w:lvl>
   </w:abstractNum>
-  <w:abstractNum w:abstractNumId="24" w15:restartNumberingAfterBreak="0">
+  <w:abstractNum w:abstractNumId="25" w15:restartNumberingAfterBreak="0">
     <w:nsid w:val="75CB4479"/>
     <w:multiLevelType w:val="multilevel"/>
     <w:tmpl w:val="26EC7916"/>
@@ -3785,7 +3991,7 @@
     <w:abstractNumId w:val="12"/>
   </w:num>
   <w:num w:numId="4">
-    <w:abstractNumId w:val="22"/>
+    <w:abstractNumId w:val="23"/>
   </w:num>
   <w:num w:numId="5">
     <w:abstractNumId w:val="14"/>
@@ -3794,7 +4000,7 @@
     <w:abstractNumId w:val="18"/>
   </w:num>
   <w:num w:numId="7">
-    <w:abstractNumId w:val="24"/>
+    <w:abstractNumId w:val="25"/>
   </w:num>
   <w:num w:numId="8">
     <w:abstractNumId w:val="16"/>
@@ -3806,7 +4012,7 @@
     <w:abstractNumId w:val="15"/>
   </w:num>
   <w:num w:numId="11">
-    <w:abstractNumId w:val="21"/>
+    <w:abstractNumId w:val="22"/>
   </w:num>
   <w:num w:numId="12">
     <w:abstractNumId w:val="10"/>
@@ -3818,7 +4024,7 @@
     <w:abstractNumId w:val="11"/>
   </w:num>
   <w:num w:numId="15">
-    <w:abstractNumId w:val="23"/>
+    <w:abstractNumId w:val="24"/>
   </w:num>
   <w:num w:numId="16">
     <w:abstractNumId w:val="4"/>
@@ -3849,6 +4055,9 @@
   </w:num>
   <w:num w:numId="25">
     <w:abstractNumId w:val="5"/>
+  </w:num>
+  <w:num w:numId="26">
+    <w:abstractNumId w:val="21"/>
   </w:num>
 </w:numbering>
 </file>
@@ -4334,6 +4543,28 @@
       <w:szCs w:val="21"/>
     </w:rPr>
   </w:style>
+  <w:style w:type="paragraph" w:styleId="Heading6">
+    <w:name w:val="heading 6"/>
+    <w:basedOn w:val="Normal"/>
+    <w:next w:val="Normal"/>
+    <w:link w:val="Heading6Char"/>
+    <w:uiPriority w:val="9"/>
+    <w:semiHidden/>
+    <w:unhideWhenUsed/>
+    <w:qFormat/>
+    <w:rsid w:val="004E7840"/>
+    <w:pPr>
+      <w:keepNext/>
+      <w:keepLines/>
+      <w:spacing w:before="40" w:after="0"/>
+      <w:outlineLvl w:val="5"/>
+    </w:pPr>
+    <w:rPr>
+      <w:rFonts w:asciiTheme="majorHAnsi" w:eastAsiaTheme="majorEastAsia" w:hAnsiTheme="majorHAnsi" w:cs="Mangal"/>
+      <w:color w:val="1F3763" w:themeColor="accent1" w:themeShade="7F"/>
+      <w:szCs w:val="21"/>
+    </w:rPr>
+  </w:style>
   <w:style w:type="character" w:default="1" w:styleId="DefaultParagraphFont">
     <w:name w:val="Default Paragraph Font"/>
     <w:uiPriority w:val="1"/>
@@ -5096,6 +5327,42 @@
     </w:pPr>
     <w:rPr>
       <w:color w:val="FF0000"/>
+    </w:rPr>
+  </w:style>
+  <w:style w:type="paragraph" w:customStyle="1" w:styleId="FAQHeading1">
+    <w:name w:val="FAQ Heading 1"/>
+    <w:basedOn w:val="Heading6"/>
+    <w:qFormat/>
+    <w:rsid w:val="004E7840"/>
+    <w:pPr>
+      <w:numPr>
+        <w:numId w:val="26"/>
+      </w:numPr>
+    </w:pPr>
+  </w:style>
+  <w:style w:type="paragraph" w:customStyle="1" w:styleId="FAQbody1">
+    <w:name w:val="FAQ body 1"/>
+    <w:basedOn w:val="Normal"/>
+    <w:qFormat/>
+    <w:rsid w:val="00761A33"/>
+    <w:pPr>
+      <w:shd w:val="pct15" w:color="auto" w:fill="auto"/>
+      <w:ind w:left="397"/>
+    </w:pPr>
+  </w:style>
+  <w:style w:type="character" w:customStyle="1" w:styleId="Heading6Char">
+    <w:name w:val="Heading 6 Char"/>
+    <w:basedOn w:val="DefaultParagraphFont"/>
+    <w:link w:val="Heading6"/>
+    <w:uiPriority w:val="9"/>
+    <w:semiHidden/>
+    <w:rsid w:val="004E7840"/>
+    <w:rPr>
+      <w:rFonts w:asciiTheme="majorHAnsi" w:eastAsiaTheme="majorEastAsia" w:hAnsiTheme="majorHAnsi" w:cs="Mangal"/>
+      <w:color w:val="1F3763" w:themeColor="accent1" w:themeShade="7F"/>
+      <w:sz w:val="24"/>
+      <w:szCs w:val="21"/>
+      <w:lang w:eastAsia="zh-CN" w:bidi="hi-IN"/>
     </w:rPr>
   </w:style>
 </w:styles>
@@ -5397,12 +5664,9 @@
 </file>
 
 <file path=customXml/item1.xml><?xml version="1.0" encoding="utf-8"?>
-<?mso-contentType ?>
-<FormTemplates xmlns="http://schemas.microsoft.com/sharepoint/v3/contenttype/forms">
-  <Display>DocumentLibraryForm</Display>
-  <Edit>DocumentLibraryForm</Edit>
-  <New>DocumentLibraryForm</New>
-</FormTemplates>
+<p:properties xmlns:p="http://schemas.microsoft.com/office/2006/metadata/properties" xmlns:xsi="http://www.w3.org/2001/XMLSchema-instance" xmlns:pc="http://schemas.microsoft.com/office/infopath/2007/PartnerControls">
+  <documentManagement/>
+</p:properties>
 </file>
 
 <file path=customXml/item2.xml><?xml version="1.0" encoding="utf-8"?>
@@ -5623,9 +5887,12 @@
 </file>
 
 <file path=customXml/item3.xml><?xml version="1.0" encoding="utf-8"?>
-<p:properties xmlns:p="http://schemas.microsoft.com/office/2006/metadata/properties" xmlns:xsi="http://www.w3.org/2001/XMLSchema-instance" xmlns:pc="http://schemas.microsoft.com/office/infopath/2007/PartnerControls">
-  <documentManagement/>
-</p:properties>
+<?mso-contentType ?>
+<FormTemplates xmlns="http://schemas.microsoft.com/sharepoint/v3/contenttype/forms">
+  <Display>DocumentLibraryForm</Display>
+  <Edit>DocumentLibraryForm</Edit>
+  <New>DocumentLibraryForm</New>
+</FormTemplates>
 </file>
 
 <file path=customXml/item4.xml><?xml version="1.0" encoding="utf-8"?>
@@ -5633,9 +5900,10 @@
 </file>
 
 <file path=customXml/itemProps1.xml><?xml version="1.0" encoding="utf-8"?>
-<ds:datastoreItem xmlns:ds="http://schemas.openxmlformats.org/officeDocument/2006/customXml" ds:itemID="{479E764B-4064-423F-B093-693C9D04465F}">
+<ds:datastoreItem xmlns:ds="http://schemas.openxmlformats.org/officeDocument/2006/customXml" ds:itemID="{6AE47011-FF1B-4591-8C0F-1B5B29981C8F}">
   <ds:schemaRefs>
-    <ds:schemaRef ds:uri="http://schemas.microsoft.com/sharepoint/v3/contenttype/forms"/>
+    <ds:schemaRef ds:uri="http://schemas.microsoft.com/office/2006/metadata/properties"/>
+    <ds:schemaRef ds:uri="http://schemas.microsoft.com/office/infopath/2007/PartnerControls"/>
   </ds:schemaRefs>
 </ds:datastoreItem>
 </file>
@@ -5660,10 +5928,9 @@
 </file>
 
 <file path=customXml/itemProps3.xml><?xml version="1.0" encoding="utf-8"?>
-<ds:datastoreItem xmlns:ds="http://schemas.openxmlformats.org/officeDocument/2006/customXml" ds:itemID="{6AE47011-FF1B-4591-8C0F-1B5B29981C8F}">
+<ds:datastoreItem xmlns:ds="http://schemas.openxmlformats.org/officeDocument/2006/customXml" ds:itemID="{479E764B-4064-423F-B093-693C9D04465F}">
   <ds:schemaRefs>
-    <ds:schemaRef ds:uri="http://schemas.microsoft.com/office/2006/metadata/properties"/>
-    <ds:schemaRef ds:uri="http://schemas.microsoft.com/office/infopath/2007/PartnerControls"/>
+    <ds:schemaRef ds:uri="http://schemas.microsoft.com/sharepoint/v3/contenttype/forms"/>
   </ds:schemaRefs>
 </ds:datastoreItem>
 </file>

</xml_diff>

<commit_message>
Update to docs and warning
</commit_message>
<xml_diff>
--- a/sample w2c.docx
+++ b/sample w2c.docx
@@ -284,32 +284,12 @@
           <w:highlight w:val="none"/>
         </w:rPr>
       </w:pPr>
+      <w:commentRangeStart w:id="7"/>
       <w:r>
         <w:rPr>
           <w:highlight w:val="none"/>
         </w:rPr>
         <w:t>Introductions</w:t>
-      </w:r>
-    </w:p>
-    <w:p>
-      <w:pPr>
-        <w:pStyle w:val="CanvasSubHeader"/>
-        <w:rPr>
-          <w:highlight w:val="none"/>
-        </w:rPr>
-      </w:pPr>
-      <w:r>
-        <w:rPr>
-          <w:highlight w:val="none"/>
-        </w:rPr>
-        <w:t xml:space="preserve">Canvas Sub </w:t>
-      </w:r>
-      <w:commentRangeStart w:id="7"/>
-      <w:r>
-        <w:rPr>
-          <w:highlight w:val="none"/>
-        </w:rPr>
-        <w:t>Header</w:t>
       </w:r>
       <w:commentRangeEnd w:id="7"/>
       <w:r>
@@ -323,13 +303,8 @@
       </w:r>
     </w:p>
     <w:p>
-      <w:r>
-        <w:t>The content will be ignored???</w:t>
-      </w:r>
-    </w:p>
-    <w:p>
-      <w:pPr>
-        <w:pStyle w:val="CanvasFile"/>
+      <w:pPr>
+        <w:pStyle w:val="CanvasSubHeader"/>
         <w:rPr>
           <w:highlight w:val="none"/>
         </w:rPr>
@@ -338,78 +313,16 @@
         <w:rPr>
           <w:highlight w:val="none"/>
         </w:rPr>
-        <w:t>Link to sample document (by name)</w:t>
-      </w:r>
-    </w:p>
-    <w:p>
-      <w:r>
-        <w:t>sample w2c.docx</w:t>
-      </w:r>
-    </w:p>
-    <w:p>
-      <w:pPr>
-        <w:pStyle w:val="CanvasAssignment"/>
+        <w:t xml:space="preserve">Canvas Sub </w:t>
+      </w:r>
+      <w:commentRangeStart w:id="8"/>
+      <w:r>
         <w:rPr>
           <w:highlight w:val="none"/>
         </w:rPr>
-      </w:pPr>
-      <w:r>
-        <w:rPr>
-          <w:highlight w:val="none"/>
-        </w:rPr>
-        <w:t>Assignment 1</w:t>
-      </w:r>
-    </w:p>
-    <w:p>
-      <w:pPr>
-        <w:pStyle w:val="Heading1"/>
-      </w:pPr>
-      <w:r>
-        <w:t>Another new page</w:t>
-      </w:r>
-    </w:p>
-    <w:p>
-      <w:r>
-        <w:t>Just to break up the content</w:t>
-      </w:r>
-    </w:p>
-    <w:p>
-      <w:pPr>
-        <w:pStyle w:val="CanvasQuiz"/>
-      </w:pPr>
-      <w:r>
-        <w:lastRenderedPageBreak/>
-        <w:t xml:space="preserve">Classic Quiz Number </w:t>
-      </w:r>
-      <w:commentRangeStart w:id="8"/>
-      <w:r>
-        <w:t>1</w:t>
+        <w:t>Header</w:t>
       </w:r>
       <w:commentRangeEnd w:id="8"/>
-      <w:r>
-        <w:rPr>
-          <w:rStyle w:val="CommentReference"/>
-          <w:rFonts w:ascii="Liberation Serif" w:eastAsia="Noto Serif CJK SC" w:hAnsi="Liberation Serif"/>
-          <w:color w:val="auto"/>
-        </w:rPr>
-        <w:commentReference w:id="8"/>
-      </w:r>
-    </w:p>
-    <w:p>
-      <w:pPr>
-        <w:pStyle w:val="CanvasExternalUrl"/>
-        <w:rPr>
-          <w:highlight w:val="none"/>
-        </w:rPr>
-      </w:pPr>
-      <w:r>
-        <w:rPr>
-          <w:highlight w:val="none"/>
-        </w:rPr>
-        <w:t>Cric Info</w:t>
-      </w:r>
-      <w:commentRangeStart w:id="9"/>
-      <w:commentRangeEnd w:id="9"/>
       <w:r>
         <w:rPr>
           <w:rStyle w:val="CommentReference"/>
@@ -417,82 +330,232 @@
           <w:color w:val="auto"/>
           <w:highlight w:val="none"/>
         </w:rPr>
-        <w:commentReference w:id="9"/>
+        <w:commentReference w:id="8"/>
       </w:r>
     </w:p>
     <w:p>
       <w:r>
-        <w:t>https://www.espncricinfo.com/</w:t>
+        <w:t>The content will be ignored???</w:t>
       </w:r>
     </w:p>
     <w:p>
       <w:pPr>
-        <w:pStyle w:val="CanvasExternalTool"/>
-      </w:pPr>
-      <w:r>
-        <w:t>Anything in echo</w:t>
-      </w:r>
-      <w:r>
-        <w:t>?</w:t>
+        <w:pStyle w:val="CanvasFile"/>
+        <w:rPr>
+          <w:highlight w:val="none"/>
+        </w:rPr>
+      </w:pPr>
+      <w:r>
+        <w:rPr>
+          <w:highlight w:val="none"/>
+        </w:rPr>
+        <w:t xml:space="preserve">Link to sample document (by </w:t>
+      </w:r>
+      <w:commentRangeStart w:id="9"/>
+      <w:r>
+        <w:rPr>
+          <w:highlight w:val="none"/>
+        </w:rPr>
+        <w:t>name</w:t>
+      </w:r>
+      <w:commentRangeEnd w:id="9"/>
+      <w:r>
+        <w:rPr>
+          <w:rStyle w:val="CommentReference"/>
+          <w:rFonts w:ascii="Liberation Serif" w:eastAsia="Noto Serif CJK SC" w:hAnsi="Liberation Serif"/>
+          <w:color w:val="auto"/>
+          <w:highlight w:val="none"/>
+        </w:rPr>
+        <w:commentReference w:id="9"/>
+      </w:r>
+      <w:r>
+        <w:rPr>
+          <w:highlight w:val="none"/>
+        </w:rPr>
+        <w:t>)</w:t>
       </w:r>
     </w:p>
     <w:p>
       <w:r>
-        <w:t>https://echo360.net.au/lti/337d14d7-fede-434e-b5af-81dc0a25f67e</w:t>
+        <w:t>sample w2c.docx</w:t>
       </w:r>
     </w:p>
     <w:p>
       <w:pPr>
-        <w:pStyle w:val="Heading1"/>
-      </w:pPr>
-      <w:r>
-        <w:t>Other various content examples</w:t>
+        <w:pStyle w:val="CanvasAssignment"/>
+        <w:rPr>
+          <w:highlight w:val="none"/>
+        </w:rPr>
+      </w:pPr>
+      <w:r>
+        <w:rPr>
+          <w:highlight w:val="none"/>
+        </w:rPr>
+        <w:t xml:space="preserve">Assignment </w:t>
+      </w:r>
+      <w:commentRangeStart w:id="10"/>
+      <w:r>
+        <w:rPr>
+          <w:highlight w:val="none"/>
+        </w:rPr>
+        <w:t>1</w:t>
+      </w:r>
+      <w:commentRangeEnd w:id="10"/>
+      <w:r>
+        <w:rPr>
+          <w:rStyle w:val="CommentReference"/>
+          <w:rFonts w:ascii="Liberation Serif" w:eastAsia="Noto Serif CJK SC" w:hAnsi="Liberation Serif"/>
+          <w:color w:val="auto"/>
+          <w:highlight w:val="none"/>
+        </w:rPr>
+        <w:commentReference w:id="10"/>
       </w:r>
     </w:p>
     <w:p>
       <w:pPr>
-        <w:pStyle w:val="Hide"/>
-      </w:pPr>
-      <w:r>
-        <w:t>Hide is content that will not make it into Canvas</w:t>
+        <w:pStyle w:val="Heading1"/>
+      </w:pPr>
+      <w:r>
+        <w:t>Another new page</w:t>
       </w:r>
     </w:p>
     <w:p>
       <w:r>
-        <w:t>But this will appear</w:t>
+        <w:t>Just to break up the content</w:t>
       </w:r>
     </w:p>
     <w:p>
       <w:pPr>
-        <w:pStyle w:val="Heading1"/>
-      </w:pPr>
-      <w:r>
-        <w:t>Last page of this module</w:t>
+        <w:pStyle w:val="CanvasQuiz"/>
+      </w:pPr>
+      <w:r>
+        <w:t xml:space="preserve">Classic Quiz Number </w:t>
+      </w:r>
+      <w:commentRangeStart w:id="11"/>
+      <w:r>
+        <w:t>1</w:t>
+      </w:r>
+      <w:commentRangeEnd w:id="11"/>
+      <w:r>
+        <w:rPr>
+          <w:rStyle w:val="CommentReference"/>
+          <w:rFonts w:ascii="Liberation Serif" w:eastAsia="Noto Serif CJK SC" w:hAnsi="Liberation Serif"/>
+          <w:color w:val="auto"/>
+        </w:rPr>
+        <w:commentReference w:id="11"/>
       </w:r>
     </w:p>
     <w:p>
-      <w:r>
-        <w:t>The end of this module and some other examples</w:t>
+      <w:pPr>
+        <w:pStyle w:val="CanvasExternalUrl"/>
+        <w:rPr>
+          <w:highlight w:val="none"/>
+        </w:rPr>
+      </w:pPr>
+      <w:r>
+        <w:rPr>
+          <w:highlight w:val="none"/>
+        </w:rPr>
+        <w:t>Cric Info</w:t>
+      </w:r>
+      <w:commentRangeStart w:id="12"/>
+      <w:commentRangeEnd w:id="12"/>
+      <w:r>
+        <w:rPr>
+          <w:rStyle w:val="CommentReference"/>
+          <w:rFonts w:ascii="Liberation Serif" w:eastAsia="Noto Serif CJK SC" w:hAnsi="Liberation Serif"/>
+          <w:color w:val="auto"/>
+          <w:highlight w:val="none"/>
+        </w:rPr>
+        <w:commentReference w:id="12"/>
       </w:r>
     </w:p>
     <w:p>
+      <w:r>
+        <w:t>https://www.espncricinfo.com/</w:t>
+      </w:r>
+    </w:p>
+    <w:p>
+      <w:pPr>
+        <w:pStyle w:val="CanvasExternalTool"/>
+      </w:pPr>
+      <w:r>
+        <w:t>Anything in echo</w:t>
+      </w:r>
+      <w:r>
+        <w:t>?</w:t>
+      </w:r>
+    </w:p>
+    <w:p>
+      <w:r>
+        <w:t>https://echo360.net.au/lti/337d14d7-fede-434e-b5af-81dc0a25f67e</w:t>
+      </w:r>
+    </w:p>
+    <w:p>
+      <w:pPr>
+        <w:pStyle w:val="Heading1"/>
+      </w:pPr>
+      <w:r>
+        <w:t>Other various content examples</w:t>
+      </w:r>
+    </w:p>
+    <w:p>
+      <w:pPr>
+        <w:pStyle w:val="Hide"/>
+      </w:pPr>
+      <w:r>
+        <w:t xml:space="preserve">Hide is content that will not make it into </w:t>
+      </w:r>
+      <w:commentRangeStart w:id="13"/>
+      <w:r>
+        <w:t>Canvas</w:t>
+      </w:r>
+      <w:commentRangeEnd w:id="13"/>
+      <w:r>
+        <w:rPr>
+          <w:rStyle w:val="CommentReference"/>
+          <w:rFonts w:cs="Mangal"/>
+          <w:color w:val="auto"/>
+        </w:rPr>
+        <w:commentReference w:id="13"/>
+      </w:r>
+    </w:p>
+    <w:p>
+      <w:r>
+        <w:t>But this will appear</w:t>
+      </w:r>
+    </w:p>
+    <w:p>
+      <w:pPr>
+        <w:pStyle w:val="Heading1"/>
+      </w:pPr>
+      <w:r>
+        <w:t>Last page of this module</w:t>
+      </w:r>
+    </w:p>
+    <w:p>
+      <w:r>
+        <w:t>The end of this module and some other examples</w:t>
+      </w:r>
+    </w:p>
+    <w:p>
       <w:pPr>
         <w:pStyle w:val="Embed"/>
       </w:pPr>
       <w:r>
         <w:t>&lt;iframe width="560" height="315" src="https://www.youtube.com/embed/mPbclTnMLlc" title="YouTube video player" frameborder="0" allow="accelerometer; autoplay; clipboard-write; encrypted-media; gyroscope; picture-in-picture" allowfullscreen&gt;&lt;/</w:t>
       </w:r>
-      <w:commentRangeStart w:id="10"/>
+      <w:commentRangeStart w:id="14"/>
       <w:r>
         <w:t>iframe</w:t>
       </w:r>
-      <w:commentRangeEnd w:id="10"/>
+      <w:commentRangeEnd w:id="14"/>
       <w:r>
         <w:rPr>
           <w:rStyle w:val="CommentReference"/>
           <w:rFonts w:ascii="Liberation Serif" w:hAnsi="Liberation Serif" w:cs="Mangal"/>
         </w:rPr>
-        <w:commentReference w:id="10"/>
+        <w:commentReference w:id="14"/>
       </w:r>
       <w:r>
         <w:t>&gt;</w:t>
@@ -554,17 +617,17 @@
       <w:r>
         <w:t xml:space="preserve"> style as the body of the </w:t>
       </w:r>
-      <w:commentRangeStart w:id="11"/>
+      <w:commentRangeStart w:id="15"/>
       <w:r>
         <w:t>accordion</w:t>
       </w:r>
-      <w:commentRangeEnd w:id="11"/>
+      <w:commentRangeEnd w:id="15"/>
       <w:r>
         <w:rPr>
           <w:rStyle w:val="CommentReference"/>
           <w:rFonts w:cs="Mangal"/>
         </w:rPr>
-        <w:commentReference w:id="11"/>
+        <w:commentReference w:id="15"/>
       </w:r>
       <w:r>
         <w:t xml:space="preserve"> </w:t>
@@ -807,7 +870,41 @@
       </w:r>
     </w:p>
   </w:comment>
-  <w:comment w:id="7" w:author="David Jones" w:date="2022-02-12T08:59:00Z" w:initials="DJ">
+  <w:comment w:id="7" w:author="David Jones" w:date="2022-08-01T12:49:00Z" w:initials="DJ">
+    <w:p>
+      <w:pPr>
+        <w:pStyle w:val="CommentText"/>
+        <w:rPr>
+          <w:i/>
+          <w:iCs/>
+        </w:rPr>
+      </w:pPr>
+      <w:r>
+        <w:rPr>
+          <w:rStyle w:val="CommentReference"/>
+        </w:rPr>
+        <w:annotationRef/>
+      </w:r>
+      <w:r>
+        <w:rPr>
+          <w:i/>
+          <w:iCs/>
+        </w:rPr>
+        <w:t>Canvas Discussion</w:t>
+      </w:r>
+      <w:r>
+        <w:t xml:space="preserve"> style looks to include a discussion item in the module. It will look for a discussion that is named the same as the heading, in this case </w:t>
+      </w:r>
+      <w:r>
+        <w:rPr>
+          <w:i/>
+          <w:iCs/>
+        </w:rPr>
+        <w:t>Introductions</w:t>
+      </w:r>
+    </w:p>
+  </w:comment>
+  <w:comment w:id="8" w:author="David Jones" w:date="2022-02-12T08:59:00Z" w:initials="DJ">
     <w:p>
       <w:pPr>
         <w:pStyle w:val="CommentText"/>
@@ -841,7 +938,7 @@
       </w:r>
     </w:p>
   </w:comment>
-  <w:comment w:id="8" w:author="David Jones" w:date="2022-02-13T11:09:00Z" w:initials="DJ">
+  <w:comment w:id="9" w:author="David Jones" w:date="2022-08-01T12:51:00Z" w:initials="DJ">
     <w:p>
       <w:pPr>
         <w:pStyle w:val="CommentText"/>
@@ -853,11 +950,66 @@
         <w:annotationRef/>
       </w:r>
       <w:r>
-        <w:t>At this stage, the quizzes will only work with old quiz.</w:t>
+        <w:t xml:space="preserve">Add an </w:t>
+      </w:r>
+      <w:r>
+        <w:rPr>
+          <w:i/>
+          <w:iCs/>
+        </w:rPr>
+        <w:t>Canvas File</w:t>
+      </w:r>
+      <w:r>
+        <w:t xml:space="preserve"> item to the module. It will look for the file with a name that matches the content after the heading.</w:t>
+      </w:r>
+      <w:r>
+        <w:br/>
+      </w:r>
+      <w:r>
+        <w:br/>
+        <w:t>This causes a problem with Blackboard. It's "file" item allows descriptive text to be used as well as the file. Canvas does not</w:t>
       </w:r>
     </w:p>
   </w:comment>
-  <w:comment w:id="9" w:author="David Jones" w:date="2022-02-13T11:26:00Z" w:initials="DJ">
+  <w:comment w:id="10" w:author="David Jones" w:date="2022-08-01T12:52:00Z" w:initials="DJ">
+    <w:p>
+      <w:pPr>
+        <w:pStyle w:val="CommentText"/>
+      </w:pPr>
+      <w:r>
+        <w:rPr>
+          <w:rStyle w:val="CommentReference"/>
+        </w:rPr>
+        <w:annotationRef/>
+      </w:r>
+      <w:r>
+        <w:t>Add a quiz to the module with the name matching the heading</w:t>
+      </w:r>
+    </w:p>
+  </w:comment>
+  <w:comment w:id="11" w:author="David Jones" w:date="2022-02-13T11:09:00Z" w:initials="DJ">
+    <w:p>
+      <w:pPr>
+        <w:pStyle w:val="CommentText"/>
+      </w:pPr>
+      <w:r>
+        <w:rPr>
+          <w:rStyle w:val="CommentReference"/>
+        </w:rPr>
+        <w:annotationRef/>
+      </w:r>
+      <w:r>
+        <w:t xml:space="preserve">At this stage, the quizzes will only work with </w:t>
+      </w:r>
+      <w:r>
+        <w:t xml:space="preserve">classic </w:t>
+      </w:r>
+      <w:r>
+        <w:t xml:space="preserve"> quiz.</w:t>
+      </w:r>
+    </w:p>
+  </w:comment>
+  <w:comment w:id="12" w:author="David Jones" w:date="2022-02-13T11:26:00Z" w:initials="DJ">
     <w:p>
       <w:pPr>
         <w:pStyle w:val="CommentText"/>
@@ -883,7 +1035,7 @@
       </w:r>
     </w:p>
   </w:comment>
-  <w:comment w:id="10" w:author="David Jones" w:date="2022-02-12T09:03:00Z" w:initials="DJ">
+  <w:comment w:id="13" w:author="David Jones" w:date="2022-08-01T12:53:00Z" w:initials="DJ">
     <w:p>
       <w:pPr>
         <w:pStyle w:val="CommentText"/>
@@ -895,11 +1047,37 @@
         <w:annotationRef/>
       </w:r>
       <w:r>
-        <w:t>Embed style will get embedded in a page as actual html</w:t>
+        <w:t xml:space="preserve">The </w:t>
+      </w:r>
+      <w:r>
+        <w:rPr>
+          <w:i/>
+          <w:iCs/>
+        </w:rPr>
+        <w:t xml:space="preserve">Hide </w:t>
+      </w:r>
+      <w:r>
+        <w:t>style content will not be shown in Canvas</w:t>
       </w:r>
     </w:p>
   </w:comment>
-  <w:comment w:id="11" w:author="David Jones" w:date="2022-06-09T13:06:00Z" w:initials="DJ">
+  <w:comment w:id="14" w:author="David Jones" w:date="2022-02-12T09:03:00Z" w:initials="DJ">
+    <w:p>
+      <w:pPr>
+        <w:pStyle w:val="CommentText"/>
+      </w:pPr>
+      <w:r>
+        <w:rPr>
+          <w:rStyle w:val="CommentReference"/>
+        </w:rPr>
+        <w:annotationRef/>
+      </w:r>
+      <w:r>
+        <w:t>Embed style will get embedded in a page as actual html</w:t>
+      </w:r>
+    </w:p>
+  </w:comment>
+  <w:comment w:id="15" w:author="David Jones" w:date="2022-06-09T13:06:00Z" w:initials="DJ">
     <w:p>
       <w:pPr>
         <w:pStyle w:val="CommentText"/>
@@ -927,9 +1105,13 @@
   <w15:commentEx w15:paraId="2A13612F" w15:done="0"/>
   <w15:commentEx w15:paraId="014425E1" w15:done="0"/>
   <w15:commentEx w15:paraId="1A6DF6E1" w15:done="0"/>
+  <w15:commentEx w15:paraId="6D2CBA9D" w15:done="0"/>
   <w15:commentEx w15:paraId="5F9AA114" w15:done="0"/>
+  <w15:commentEx w15:paraId="57AE87A3" w15:done="0"/>
+  <w15:commentEx w15:paraId="47A12CA3" w15:done="0"/>
   <w15:commentEx w15:paraId="179AEE4E" w15:done="0"/>
   <w15:commentEx w15:paraId="171BD441" w15:done="0"/>
+  <w15:commentEx w15:paraId="0F800AA8" w15:done="0"/>
   <w15:commentEx w15:paraId="3979CB61" w15:done="0"/>
   <w15:commentEx w15:paraId="464AE354" w15:done="0"/>
 </w15:commentsEx>
@@ -944,9 +1126,13 @@
   <w16cex:commentExtensible w16cex:durableId="25B62065" w16cex:dateUtc="2022-02-15T02:51:00Z"/>
   <w16cex:commentExtensible w16cex:durableId="25BCA656" w16cex:dateUtc="2022-02-20T01:36:00Z"/>
   <w16cex:commentExtensible w16cex:durableId="25B257F0" w16cex:dateUtc="2022-02-12T05:59:00Z"/>
+  <w16cex:commentExtensible w16cex:durableId="26924A77" w16cex:dateUtc="2022-08-01T02:49:00Z"/>
   <w16cex:commentExtensible w16cex:durableId="25B1F560" w16cex:dateUtc="2022-02-11T22:59:00Z"/>
+  <w16cex:commentExtensible w16cex:durableId="26924ABB" w16cex:dateUtc="2022-08-01T02:51:00Z"/>
+  <w16cex:commentExtensible w16cex:durableId="26924B0E" w16cex:dateUtc="2022-08-01T02:52:00Z"/>
   <w16cex:commentExtensible w16cex:durableId="25B36562" w16cex:dateUtc="2022-02-13T01:09:00Z"/>
   <w16cex:commentExtensible w16cex:durableId="25B36974" w16cex:dateUtc="2022-02-13T01:26:00Z"/>
+  <w16cex:commentExtensible w16cex:durableId="26924B44" w16cex:dateUtc="2022-08-01T02:53:00Z"/>
   <w16cex:commentExtensible w16cex:durableId="25B1F653" w16cex:dateUtc="2022-02-11T23:03:00Z"/>
   <w16cex:commentExtensible w16cex:durableId="264C6ED7" w16cex:dateUtc="2022-06-09T03:06:00Z"/>
 </w16cex:commentsExtensible>
@@ -961,9 +1147,13 @@
   <w16cid:commentId w16cid:paraId="2A13612F" w16cid:durableId="25B62065"/>
   <w16cid:commentId w16cid:paraId="014425E1" w16cid:durableId="25BCA656"/>
   <w16cid:commentId w16cid:paraId="1A6DF6E1" w16cid:durableId="25B257F0"/>
+  <w16cid:commentId w16cid:paraId="6D2CBA9D" w16cid:durableId="26924A77"/>
   <w16cid:commentId w16cid:paraId="5F9AA114" w16cid:durableId="25B1F560"/>
+  <w16cid:commentId w16cid:paraId="57AE87A3" w16cid:durableId="26924ABB"/>
+  <w16cid:commentId w16cid:paraId="47A12CA3" w16cid:durableId="26924B0E"/>
   <w16cid:commentId w16cid:paraId="179AEE4E" w16cid:durableId="25B36562"/>
   <w16cid:commentId w16cid:paraId="171BD441" w16cid:durableId="25B36974"/>
+  <w16cid:commentId w16cid:paraId="0F800AA8" w16cid:durableId="26924B44"/>
   <w16cid:commentId w16cid:paraId="3979CB61" w16cid:durableId="25B1F653"/>
   <w16cid:commentId w16cid:paraId="464AE354" w16cid:durableId="264C6ED7"/>
 </w16cid:commentsIds>
@@ -992,70 +1182,70 @@
         <v:path o:extrusionok="f" gradientshapeok="t" o:connecttype="rect"/>
         <o:lock v:ext="edit" aspectratio="t"/>
       </v:shapetype>
-      <v:shape id="_x0000_i3814" type="#_x0000_t75" style="width:467.5pt;height:467.5pt" o:bullet="t">
+      <v:shape id="_x0000_i3726" type="#_x0000_t75" style="width:540pt;height:540pt" o:bullet="t">
         <v:imagedata r:id="rId1" o:title="document-309065_960_720[1]"/>
       </v:shape>
     </w:pict>
   </w:numPicBullet>
   <w:numPicBullet w:numPicBulletId="1">
     <w:pict>
-      <v:shape id="_x0000_i3815" type="#_x0000_t75" style="width:383.5pt;height:383.5pt" o:bullet="t">
+      <v:shape id="_x0000_i3727" type="#_x0000_t75" style="width:384pt;height:384pt" o:bullet="t">
         <v:imagedata r:id="rId2" o:title="3122008[1]"/>
       </v:shape>
     </w:pict>
   </w:numPicBullet>
   <w:numPicBullet w:numPicBulletId="2">
     <w:pict>
-      <v:shape id="_x0000_i3816" type="#_x0000_t75" style="width:467.5pt;height:370.5pt" o:bullet="t">
+      <v:shape id="_x0000_i3728" type="#_x0000_t75" style="width:615pt;height:487.5pt" o:bullet="t">
         <v:imagedata r:id="rId3" o:title="icon-folder"/>
       </v:shape>
     </w:pict>
   </w:numPicBullet>
   <w:numPicBullet w:numPicBulletId="3">
     <w:pict>
-      <v:shape id="_x0000_i3817" type="#_x0000_t75" style="width:468pt;height:328pt" o:bullet="t">
+      <v:shape id="_x0000_i3729" type="#_x0000_t75" style="width:10in;height:7in" o:bullet="t">
         <v:imagedata r:id="rId4" o:title="checklist-1402461_960_720[1]"/>
       </v:shape>
     </w:pict>
   </w:numPicBullet>
   <w:numPicBullet w:numPicBulletId="4">
     <w:pict>
-      <v:shape id="_x0000_i3818" type="#_x0000_t75" style="width:468pt;height:234pt" o:bullet="t">
+      <v:shape id="_x0000_i3730" type="#_x0000_t75" style="width:480pt;height:240pt" o:bullet="t">
         <v:imagedata r:id="rId5" o:title="ribbon-29767_640[1]"/>
       </v:shape>
     </w:pict>
   </w:numPicBullet>
   <w:numPicBullet w:numPicBulletId="5">
     <w:pict>
-      <v:shape id="_x0000_i3819" type="#_x0000_t75" style="width:467pt;height:350.5pt" o:bullet="t">
+      <v:shape id="_x0000_i3731" type="#_x0000_t75" style="width:1153pt;height:865pt" o:bullet="t">
         <v:imagedata r:id="rId6" o:title="UGent_2013_Quiz_button[1]"/>
       </v:shape>
     </w:pict>
   </w:numPicBullet>
   <w:numPicBullet w:numPicBulletId="6">
     <w:pict>
-      <v:shape id="_x0000_i3820" type="#_x0000_t75" style="width:468.5pt;height:464pt" o:bullet="t">
+      <v:shape id="_x0000_i3732" type="#_x0000_t75" style="width:544.5pt;height:540pt" o:bullet="t">
         <v:imagedata r:id="rId7" o:title="quiz-2058888_960_720[1]"/>
       </v:shape>
     </w:pict>
   </w:numPicBullet>
   <w:numPicBullet w:numPicBulletId="7">
     <w:pict>
-      <v:shape id="_x0000_i3821" type="#_x0000_t75" style="width:468pt;height:468pt" o:bullet="t">
+      <v:shape id="_x0000_i3733" type="#_x0000_t75" style="width:756pt;height:756pt" o:bullet="t">
         <v:imagedata r:id="rId8" o:title="links[1]"/>
       </v:shape>
     </w:pict>
   </w:numPicBullet>
   <w:numPicBullet w:numPicBulletId="8">
     <w:pict>
-      <v:shape id="_x0000_i3822" type="#_x0000_t75" style="width:468pt;height:429.5pt" o:bullet="t">
+      <v:shape id="_x0000_i3734" type="#_x0000_t75" style="width:480pt;height:440pt" o:bullet="t">
         <v:imagedata r:id="rId9" o:title="23500-9-tools-clipart[1]"/>
       </v:shape>
     </w:pict>
   </w:numPicBullet>
   <w:numPicBullet w:numPicBulletId="9">
     <w:pict>
-      <v:shape id="_x0000_i3823" type="#_x0000_t75" style="width:346pt;height:346pt" o:bullet="t">
+      <v:shape id="_x0000_i3735" type="#_x0000_t75" style="width:346pt;height:346pt" o:bullet="t">
         <v:imagedata r:id="rId10" o:title="FAQ-2[1]"/>
       </v:shape>
     </w:pict>
@@ -5801,15 +5991,16 @@
 </file>
 
 <file path=customXml/item1.xml><?xml version="1.0" encoding="utf-8"?>
-<?mso-contentType ?>
-<FormTemplates xmlns="http://schemas.microsoft.com/sharepoint/v3/contenttype/forms">
-  <Display>DocumentLibraryForm</Display>
-  <Edit>DocumentLibraryForm</Edit>
-  <New>DocumentLibraryForm</New>
-</FormTemplates>
+<b:Sources xmlns:b="http://schemas.openxmlformats.org/officeDocument/2006/bibliography" xmlns="http://schemas.openxmlformats.org/officeDocument/2006/bibliography" SelectedStyle="\APASixthEditionOfficeOnline.xsl" StyleName="APA" Version="6"/>
 </file>
 
 <file path=customXml/item2.xml><?xml version="1.0" encoding="utf-8"?>
+<p:properties xmlns:p="http://schemas.microsoft.com/office/2006/metadata/properties" xmlns:xsi="http://www.w3.org/2001/XMLSchema-instance" xmlns:pc="http://schemas.microsoft.com/office/infopath/2007/PartnerControls">
+  <documentManagement/>
+</p:properties>
+</file>
+
+<file path=customXml/item3.xml><?xml version="1.0" encoding="utf-8"?>
 <ct:contentTypeSchema xmlns:ct="http://schemas.microsoft.com/office/2006/metadata/contentType" xmlns:ma="http://schemas.microsoft.com/office/2006/metadata/properties/metaAttributes" ct:_="" ma:_="" ma:contentTypeName="Document" ma:contentTypeID="0x01010021E63F40A0B56246802A2426A68FD0B6" ma:contentTypeVersion="12" ma:contentTypeDescription="Create a new document." ma:contentTypeScope="" ma:versionID="bcea00ebb7ae5df28d5e559f46a95718">
   <xsd:schema xmlns:xsd="http://www.w3.org/2001/XMLSchema" xmlns:xs="http://www.w3.org/2001/XMLSchema" xmlns:p="http://schemas.microsoft.com/office/2006/metadata/properties" xmlns:ns2="0f1150f7-1cc7-404c-836d-06b705d22105" xmlns:ns3="62e5ab32-9050-4869-8996-2bd029566d50" targetNamespace="http://schemas.microsoft.com/office/2006/metadata/properties" ma:root="true" ma:fieldsID="3aed73600d151f295cdd3ce8c61eabf2" ns2:_="" ns3:_="">
     <xsd:import namespace="0f1150f7-1cc7-404c-836d-06b705d22105"/>
@@ -6026,25 +6217,33 @@
 </ct:contentTypeSchema>
 </file>
 
-<file path=customXml/item3.xml><?xml version="1.0" encoding="utf-8"?>
-<p:properties xmlns:p="http://schemas.microsoft.com/office/2006/metadata/properties" xmlns:xsi="http://www.w3.org/2001/XMLSchema-instance" xmlns:pc="http://schemas.microsoft.com/office/infopath/2007/PartnerControls">
-  <documentManagement/>
-</p:properties>
-</file>
-
 <file path=customXml/item4.xml><?xml version="1.0" encoding="utf-8"?>
-<b:Sources xmlns:b="http://schemas.openxmlformats.org/officeDocument/2006/bibliography" xmlns="http://schemas.openxmlformats.org/officeDocument/2006/bibliography" SelectedStyle="\APASixthEditionOfficeOnline.xsl" StyleName="APA" Version="6"/>
+<?mso-contentType ?>
+<FormTemplates xmlns="http://schemas.microsoft.com/sharepoint/v3/contenttype/forms">
+  <Display>DocumentLibraryForm</Display>
+  <Edit>DocumentLibraryForm</Edit>
+  <New>DocumentLibraryForm</New>
+</FormTemplates>
 </file>
 
 <file path=customXml/itemProps1.xml><?xml version="1.0" encoding="utf-8"?>
-<ds:datastoreItem xmlns:ds="http://schemas.openxmlformats.org/officeDocument/2006/customXml" ds:itemID="{479E764B-4064-423F-B093-693C9D04465F}">
+<ds:datastoreItem xmlns:ds="http://schemas.openxmlformats.org/officeDocument/2006/customXml" ds:itemID="{9D10130D-903C-4C04-80CA-4D5CFCD561EF}">
   <ds:schemaRefs>
-    <ds:schemaRef ds:uri="http://schemas.microsoft.com/sharepoint/v3/contenttype/forms"/>
+    <ds:schemaRef ds:uri="http://schemas.openxmlformats.org/officeDocument/2006/bibliography"/>
   </ds:schemaRefs>
 </ds:datastoreItem>
 </file>
 
 <file path=customXml/itemProps2.xml><?xml version="1.0" encoding="utf-8"?>
+<ds:datastoreItem xmlns:ds="http://schemas.openxmlformats.org/officeDocument/2006/customXml" ds:itemID="{6AE47011-FF1B-4591-8C0F-1B5B29981C8F}">
+  <ds:schemaRefs>
+    <ds:schemaRef ds:uri="http://schemas.microsoft.com/office/2006/metadata/properties"/>
+    <ds:schemaRef ds:uri="http://schemas.microsoft.com/office/infopath/2007/PartnerControls"/>
+  </ds:schemaRefs>
+</ds:datastoreItem>
+</file>
+
+<file path=customXml/itemProps3.xml><?xml version="1.0" encoding="utf-8"?>
 <ds:datastoreItem xmlns:ds="http://schemas.openxmlformats.org/officeDocument/2006/customXml" ds:itemID="{0D69FF46-A65A-4457-A0C9-8CF36077C51A}">
   <ds:schemaRefs>
     <ds:schemaRef ds:uri="http://schemas.microsoft.com/office/2006/metadata/contentType"/>
@@ -6063,19 +6262,10 @@
 </ds:datastoreItem>
 </file>
 
-<file path=customXml/itemProps3.xml><?xml version="1.0" encoding="utf-8"?>
-<ds:datastoreItem xmlns:ds="http://schemas.openxmlformats.org/officeDocument/2006/customXml" ds:itemID="{6AE47011-FF1B-4591-8C0F-1B5B29981C8F}">
+<file path=customXml/itemProps4.xml><?xml version="1.0" encoding="utf-8"?>
+<ds:datastoreItem xmlns:ds="http://schemas.openxmlformats.org/officeDocument/2006/customXml" ds:itemID="{479E764B-4064-423F-B093-693C9D04465F}">
   <ds:schemaRefs>
-    <ds:schemaRef ds:uri="http://schemas.microsoft.com/office/2006/metadata/properties"/>
-    <ds:schemaRef ds:uri="http://schemas.microsoft.com/office/infopath/2007/PartnerControls"/>
-  </ds:schemaRefs>
-</ds:datastoreItem>
-</file>
-
-<file path=customXml/itemProps4.xml><?xml version="1.0" encoding="utf-8"?>
-<ds:datastoreItem xmlns:ds="http://schemas.openxmlformats.org/officeDocument/2006/customXml" ds:itemID="{9D10130D-903C-4C04-80CA-4D5CFCD561EF}">
-  <ds:schemaRefs>
-    <ds:schemaRef ds:uri="http://schemas.openxmlformats.org/officeDocument/2006/bibliography"/>
+    <ds:schemaRef ds:uri="http://schemas.microsoft.com/sharepoint/v3/contenttype/forms"/>
   </ds:schemaRefs>
 </ds:datastoreItem>
 </file>
</xml_diff>

<commit_message>
Working on some docs
</commit_message>
<xml_diff>
--- a/sample w2c.docx
+++ b/sample w2c.docx
@@ -61,11 +61,27 @@
           <w:rPr>
             <w:rStyle w:val="Hyperlink"/>
           </w:rPr>
-          <w:t>word2canvas userscript</w:t>
+          <w:t xml:space="preserve">word2canvas </w:t>
         </w:r>
+        <w:proofErr w:type="spellStart"/>
+        <w:r>
+          <w:rPr>
+            <w:rStyle w:val="Hyperlink"/>
+          </w:rPr>
+          <w:t>userscript</w:t>
+        </w:r>
+        <w:proofErr w:type="spellEnd"/>
       </w:hyperlink>
       <w:r>
-        <w:t xml:space="preserve">. That userscript provides a way for to create a </w:t>
+        <w:t xml:space="preserve">. That </w:t>
+      </w:r>
+      <w:proofErr w:type="spellStart"/>
+      <w:r>
+        <w:t>userscript</w:t>
+      </w:r>
+      <w:proofErr w:type="spellEnd"/>
+      <w:r>
+        <w:t xml:space="preserve"> provides a way for to create a </w:t>
       </w:r>
       <w:hyperlink r:id="rId15" w:history="1">
         <w:r>
@@ -135,12 +151,14 @@
       <w:r>
         <w:t xml:space="preserve">Read it; </w:t>
       </w:r>
+      <w:proofErr w:type="gramStart"/>
       <w:r>
         <w:t>or</w:t>
       </w:r>
       <w:r>
         <w:t>,</w:t>
       </w:r>
+      <w:proofErr w:type="gramEnd"/>
       <w:r>
         <w:br/>
         <w:t xml:space="preserve">Read the text of the document and the Word comments to get some appreciation of the </w:t>
@@ -178,7 +196,21 @@
         <w:rPr>
           <w:rStyle w:val="Hyperlink"/>
         </w:rPr>
-        <w:t>word2canvas userscript installed</w:t>
+        <w:t xml:space="preserve">word2canvas </w:t>
+      </w:r>
+      <w:proofErr w:type="spellStart"/>
+      <w:r>
+        <w:rPr>
+          <w:rStyle w:val="Hyperlink"/>
+        </w:rPr>
+        <w:t>userscript</w:t>
+      </w:r>
+      <w:proofErr w:type="spellEnd"/>
+      <w:r>
+        <w:rPr>
+          <w:rStyle w:val="Hyperlink"/>
+        </w:rPr>
+        <w:t xml:space="preserve"> installed</w:t>
       </w:r>
       <w:r>
         <w:fldChar w:fldCharType="end"/>
@@ -194,7 +226,15 @@
         <w:t xml:space="preserve"> you can use this document (and the </w:t>
       </w:r>
       <w:r>
-        <w:t>pre-reqs in the following section</w:t>
+        <w:t>pre-</w:t>
+      </w:r>
+      <w:proofErr w:type="spellStart"/>
+      <w:r>
+        <w:t>reqs</w:t>
+      </w:r>
+      <w:proofErr w:type="spellEnd"/>
+      <w:r>
+        <w:t xml:space="preserve"> in the following section</w:t>
       </w:r>
       <w:r>
         <w:t xml:space="preserve">) to </w:t>
@@ -284,8 +324,13 @@
           <w:numId w:val="28"/>
         </w:numPr>
       </w:pPr>
-      <w:r>
-        <w:t>A number of files in the course's Files area, including</w:t>
+      <w:proofErr w:type="gramStart"/>
+      <w:r>
+        <w:t>A number of</w:t>
+      </w:r>
+      <w:proofErr w:type="gramEnd"/>
+      <w:r>
+        <w:t xml:space="preserve"> files in the course's Files area, including</w:t>
       </w:r>
     </w:p>
     <w:p>
@@ -319,19 +364,7 @@
           <w:rPr>
             <w:rStyle w:val="Hyperlink"/>
           </w:rPr>
-          <w:t>the Wik</w:t>
-        </w:r>
-        <w:r>
-          <w:rPr>
-            <w:rStyle w:val="Hyperlink"/>
-          </w:rPr>
-          <w:t>i</w:t>
-        </w:r>
-        <w:r>
-          <w:rPr>
-            <w:rStyle w:val="Hyperlink"/>
-          </w:rPr>
-          <w:t>pedia logo</w:t>
+          <w:t>the Wikipedia logo</w:t>
         </w:r>
       </w:hyperlink>
       <w:r>
@@ -342,8 +375,13 @@
       <w:pPr>
         <w:pStyle w:val="Heading2"/>
       </w:pPr>
-      <w:r>
-        <w:t>Other useful pre-requisite knowledge</w:t>
+      <w:proofErr w:type="gramStart"/>
+      <w:r>
+        <w:t>Other</w:t>
+      </w:r>
+      <w:proofErr w:type="gramEnd"/>
+      <w:r>
+        <w:t xml:space="preserve"> useful pre-requisite knowledge</w:t>
       </w:r>
     </w:p>
     <w:p>
@@ -403,53 +441,160 @@
     </w:p>
     <w:p>
       <w:pPr>
-        <w:pStyle w:val="Embed"/>
-      </w:pPr>
-      <w:r>
-        <w:t>&lt;iframe width="560" height="315" src="https://www.youtube.com/embed/YggQaFWqpEU" title="YouTube video player" frameborder="0" allow="accelerometer; autoplay; clipboard-write; encrypted-media; gyroscope; picture-in-picture" allowfullscreen&gt;&lt;/iframe&gt;</w:t>
-      </w:r>
-      <w:r>
+        <w:pStyle w:val="Heading1"/>
+        <w:rPr>
+          <w:rFonts w:ascii="Courier New" w:eastAsia="Noto Serif CJK SC" w:hAnsi="Courier New" w:cs="Lohit Devanagari"/>
+          <w:color w:val="auto"/>
+          <w:sz w:val="18"/>
+          <w:szCs w:val="24"/>
+        </w:rPr>
+      </w:pPr>
+      <w:r>
+        <w:rPr>
+          <w:rFonts w:ascii="Courier New" w:eastAsia="Noto Serif CJK SC" w:hAnsi="Courier New" w:cs="Lohit Devanagari"/>
+          <w:color w:val="auto"/>
+          <w:sz w:val="18"/>
+          <w:szCs w:val="24"/>
+        </w:rPr>
+        <w:t>&lt;</w:t>
+      </w:r>
+      <w:proofErr w:type="spellStart"/>
+      <w:r>
+        <w:rPr>
+          <w:rFonts w:ascii="Courier New" w:eastAsia="Noto Serif CJK SC" w:hAnsi="Courier New" w:cs="Lohit Devanagari"/>
+          <w:color w:val="auto"/>
+          <w:sz w:val="18"/>
+          <w:szCs w:val="24"/>
+        </w:rPr>
+        <w:t>iframe</w:t>
+      </w:r>
+      <w:proofErr w:type="spellEnd"/>
+      <w:r>
+        <w:rPr>
+          <w:rFonts w:ascii="Courier New" w:eastAsia="Noto Serif CJK SC" w:hAnsi="Courier New" w:cs="Lohit Devanagari"/>
+          <w:color w:val="auto"/>
+          <w:sz w:val="18"/>
+          <w:szCs w:val="24"/>
+        </w:rPr>
+        <w:t xml:space="preserve"> width="560" height="315" </w:t>
+      </w:r>
+      <w:proofErr w:type="spellStart"/>
+      <w:r>
+        <w:rPr>
+          <w:rFonts w:ascii="Courier New" w:eastAsia="Noto Serif CJK SC" w:hAnsi="Courier New" w:cs="Lohit Devanagari"/>
+          <w:color w:val="auto"/>
+          <w:sz w:val="18"/>
+          <w:szCs w:val="24"/>
+        </w:rPr>
+        <w:t>src</w:t>
+      </w:r>
+      <w:proofErr w:type="spellEnd"/>
+      <w:r>
+        <w:rPr>
+          <w:rFonts w:ascii="Courier New" w:eastAsia="Noto Serif CJK SC" w:hAnsi="Courier New" w:cs="Lohit Devanagari"/>
+          <w:color w:val="auto"/>
+          <w:sz w:val="18"/>
+          <w:szCs w:val="24"/>
+        </w:rPr>
+        <w:t xml:space="preserve">="https://www.youtube.com/embed/WUU3kjT3Fj0" title="YouTube video player" frameborder="0" allow="accelerometer; </w:t>
+      </w:r>
+      <w:proofErr w:type="spellStart"/>
+      <w:r>
+        <w:rPr>
+          <w:rFonts w:ascii="Courier New" w:eastAsia="Noto Serif CJK SC" w:hAnsi="Courier New" w:cs="Lohit Devanagari"/>
+          <w:color w:val="auto"/>
+          <w:sz w:val="18"/>
+          <w:szCs w:val="24"/>
+        </w:rPr>
+        <w:t>autoplay</w:t>
+      </w:r>
+      <w:proofErr w:type="spellEnd"/>
+      <w:r>
+        <w:rPr>
+          <w:rFonts w:ascii="Courier New" w:eastAsia="Noto Serif CJK SC" w:hAnsi="Courier New" w:cs="Lohit Devanagari"/>
+          <w:color w:val="auto"/>
+          <w:sz w:val="18"/>
+          <w:szCs w:val="24"/>
+        </w:rPr>
+        <w:t xml:space="preserve">; clipboard-write; encrypted-media; gyroscope; picture-in-picture" </w:t>
+      </w:r>
+      <w:proofErr w:type="spellStart"/>
+      <w:r>
+        <w:rPr>
+          <w:rFonts w:ascii="Courier New" w:eastAsia="Noto Serif CJK SC" w:hAnsi="Courier New" w:cs="Lohit Devanagari"/>
+          <w:color w:val="auto"/>
+          <w:sz w:val="18"/>
+          <w:szCs w:val="24"/>
+        </w:rPr>
+        <w:t>allowfullscreen</w:t>
+      </w:r>
+      <w:proofErr w:type="spellEnd"/>
+      <w:r>
+        <w:rPr>
+          <w:rFonts w:ascii="Courier New" w:eastAsia="Noto Serif CJK SC" w:hAnsi="Courier New" w:cs="Lohit Devanagari"/>
+          <w:color w:val="auto"/>
+          <w:sz w:val="18"/>
+          <w:szCs w:val="24"/>
+        </w:rPr>
+        <w:t>&gt;&lt;/</w:t>
+      </w:r>
+      <w:proofErr w:type="spellStart"/>
+      <w:r>
+        <w:rPr>
+          <w:rFonts w:ascii="Courier New" w:eastAsia="Noto Serif CJK SC" w:hAnsi="Courier New" w:cs="Lohit Devanagari"/>
+          <w:color w:val="auto"/>
+          <w:sz w:val="18"/>
+          <w:szCs w:val="24"/>
+        </w:rPr>
+        <w:t>iframe</w:t>
+      </w:r>
+      <w:proofErr w:type="spellEnd"/>
+      <w:r>
+        <w:rPr>
+          <w:rFonts w:ascii="Courier New" w:eastAsia="Noto Serif CJK SC" w:hAnsi="Courier New" w:cs="Lohit Devanagari"/>
+          <w:color w:val="auto"/>
+          <w:sz w:val="18"/>
+          <w:szCs w:val="24"/>
+        </w:rPr>
+        <w:t>&gt;</w:t>
+      </w:r>
+    </w:p>
+    <w:p>
+      <w:pPr>
+        <w:pStyle w:val="Heading1"/>
+      </w:pPr>
+      <w:r>
+        <w:t>Create a new page</w:t>
+      </w:r>
+      <w:r>
+        <w:t xml:space="preserve"> in the module</w:t>
+      </w:r>
+    </w:p>
+    <w:p>
+      <w:pPr>
         <w:rPr>
           <w:b/>
           <w:bCs/>
           <w:i/>
           <w:iCs/>
         </w:rPr>
-        <w:t xml:space="preserve"> </w:t>
-      </w:r>
-    </w:p>
-    <w:p>
-      <w:pPr>
-        <w:pStyle w:val="Heading1"/>
-      </w:pPr>
-      <w:r>
-        <w:t>Create a new page</w:t>
-      </w:r>
-      <w:r>
-        <w:t xml:space="preserve"> in the module</w:t>
-      </w:r>
-    </w:p>
-    <w:p>
-      <w:pPr>
-        <w:rPr>
-          <w:b/>
-          <w:bCs/>
+      </w:pPr>
+      <w:r>
+        <w:t xml:space="preserve">This new </w:t>
+      </w:r>
+      <w:r>
+        <w:rPr>
           <w:i/>
           <w:iCs/>
         </w:rPr>
-      </w:pPr>
-      <w:r>
-        <w:t xml:space="preserve">This new </w:t>
-      </w:r>
-      <w:r>
-        <w:rPr>
-          <w:i/>
-          <w:iCs/>
-        </w:rPr>
         <w:t>Heading 1</w:t>
       </w:r>
       <w:r>
-        <w:t xml:space="preserve"> style tells word2canvas to create a new page in the module. The title of the page will match the text in the heading – </w:t>
+        <w:t xml:space="preserve"> style tells word2canvas to create a new page in the module. The title of </w:t>
+      </w:r>
+      <w:r>
+        <w:lastRenderedPageBreak/>
+        <w:t xml:space="preserve">the page will match the text in the heading – </w:t>
       </w:r>
       <w:r>
         <w:rPr>
@@ -500,6 +645,7 @@
         </w:rPr>
         <w:t xml:space="preserve"> </w:t>
       </w:r>
+      <w:proofErr w:type="gramStart"/>
       <w:r>
         <w:rPr>
           <w:rStyle w:val="placeholder"/>
@@ -508,8 +654,18 @@
           <w:i/>
           <w:iCs w:val="0"/>
         </w:rPr>
-        <w:lastRenderedPageBreak/>
-        <w:t>really bad title for this page – fix it.</w:t>
+        <w:t>really bad</w:t>
+      </w:r>
+      <w:proofErr w:type="gramEnd"/>
+      <w:r>
+        <w:rPr>
+          <w:rStyle w:val="placeholder"/>
+          <w:b/>
+          <w:bCs/>
+          <w:i/>
+          <w:iCs w:val="0"/>
+        </w:rPr>
+        <w:t xml:space="preserve"> title for this page – fix it.</w:t>
       </w:r>
     </w:p>
     <w:p>
@@ -522,7 +678,15 @@
     </w:p>
     <w:p>
       <w:r>
-        <w:t xml:space="preserve">Word2canvas recognises a list of specific Word styles – summarised in the following table. Each Word style directs word2canvas to make specific changes to the content.  e.g. a </w:t>
+        <w:t xml:space="preserve">Word2canvas recognises a list of specific Word styles – summarised in the following table. Each Word style directs word2canvas to make specific changes to the content.  </w:t>
+      </w:r>
+      <w:proofErr w:type="gramStart"/>
+      <w:r>
+        <w:t>e.g.</w:t>
+      </w:r>
+      <w:proofErr w:type="gramEnd"/>
+      <w:r>
+        <w:t xml:space="preserve"> a </w:t>
       </w:r>
       <w:r>
         <w:rPr>
@@ -537,19 +701,23 @@
     </w:p>
     <w:p>
       <w:r>
-        <w:t xml:space="preserve">Some of these styles rely on some resources </w:t>
-      </w:r>
-      <w:r>
-        <w:t>(</w:t>
-      </w:r>
-      <w:r>
-        <w:t xml:space="preserve">e.g. </w:t>
-      </w:r>
-      <w:r>
-        <w:t>discussions, quizzes, assignments, files etc) already existing in the Canvas course site.</w:t>
-      </w:r>
-      <w:r>
-        <w:t xml:space="preserve"> e.g. the </w:t>
+        <w:t>Some of these styles rely on some resources (</w:t>
+      </w:r>
+      <w:proofErr w:type="gramStart"/>
+      <w:r>
+        <w:t>e.g.</w:t>
+      </w:r>
+      <w:proofErr w:type="gramEnd"/>
+      <w:r>
+        <w:t xml:space="preserve"> discussions, quizzes, assignments, files etc) already existing in the Canvas course site. </w:t>
+      </w:r>
+      <w:proofErr w:type="gramStart"/>
+      <w:r>
+        <w:t>e.g.</w:t>
+      </w:r>
+      <w:proofErr w:type="gramEnd"/>
+      <w:r>
+        <w:t xml:space="preserve"> the </w:t>
       </w:r>
       <w:r>
         <w:rPr>
@@ -587,7 +755,15 @@
         <w:t>Title</w:t>
       </w:r>
       <w:r>
-        <w:t xml:space="preserve"> style, the styles in the following tables are "heading" styles. i.e. they are based on the Word </w:t>
+        <w:t xml:space="preserve"> style, the styles in the following tables are "heading" styles. </w:t>
+      </w:r>
+      <w:proofErr w:type="gramStart"/>
+      <w:r>
+        <w:t>i.e.</w:t>
+      </w:r>
+      <w:proofErr w:type="gramEnd"/>
+      <w:r>
+        <w:t xml:space="preserve"> they are based on the Word </w:t>
       </w:r>
       <w:r>
         <w:rPr>
@@ -900,8 +1076,17 @@
                 <w:rStyle w:val="HTMLCode"/>
                 <w:rFonts w:eastAsiaTheme="majorEastAsia"/>
               </w:rPr>
-              <w:t>Canvas SubHeader</w:t>
+              <w:t xml:space="preserve">Canvas </w:t>
             </w:r>
+            <w:proofErr w:type="spellStart"/>
+            <w:r>
+              <w:rPr>
+                <w:rStyle w:val="HTMLCode"/>
+                <w:rFonts w:eastAsiaTheme="majorEastAsia"/>
+              </w:rPr>
+              <w:t>SubHeader</w:t>
+            </w:r>
+            <w:proofErr w:type="spellEnd"/>
           </w:p>
         </w:tc>
         <w:tc>
@@ -1105,8 +1290,17 @@
                 <w:rStyle w:val="HTMLCode"/>
                 <w:rFonts w:eastAsiaTheme="majorEastAsia"/>
               </w:rPr>
-              <w:t>Canvas External Url</w:t>
+              <w:t xml:space="preserve">Canvas External </w:t>
             </w:r>
+            <w:proofErr w:type="spellStart"/>
+            <w:r>
+              <w:rPr>
+                <w:rStyle w:val="HTMLCode"/>
+                <w:rFonts w:eastAsiaTheme="majorEastAsia"/>
+              </w:rPr>
+              <w:t>Url</w:t>
+            </w:r>
+            <w:proofErr w:type="spellEnd"/>
           </w:p>
         </w:tc>
         <w:tc>
@@ -1287,15 +1481,8 @@
                 <w:rStyle w:val="HTMLCode"/>
                 <w:rFonts w:eastAsiaTheme="majorEastAsia"/>
               </w:rPr>
-              <w:t xml:space="preserve">Canvas File </w:t>
-            </w:r>
-            <w:r>
-              <w:rPr>
-                <w:rStyle w:val="HTMLCode"/>
-                <w:rFonts w:eastAsiaTheme="majorEastAsia"/>
-              </w:rPr>
               <w:lastRenderedPageBreak/>
-              <w:t>Link</w:t>
+              <w:t>Canvas File Link</w:t>
             </w:r>
           </w:p>
         </w:tc>
@@ -1311,12 +1498,7 @@
           </w:tcPr>
           <w:p>
             <w:r>
-              <w:lastRenderedPageBreak/>
-              <w:t xml:space="preserve">Insert a link to a Canvas file within a page. Apply this style to some text </w:t>
-            </w:r>
-            <w:r>
-              <w:lastRenderedPageBreak/>
-              <w:t>and it assumes that the text is the name of the file that it should link to. Apply this style to a link, then it assumes the link is the name of the file.</w:t>
+              <w:t>Insert a link to a Canvas file within a page. Apply this style to some text and it assumes that the text is the name of the file that it should link to. Apply this style to a link, then it assumes the link is the name of the file.</w:t>
             </w:r>
           </w:p>
         </w:tc>
@@ -1338,7 +1520,6 @@
                 <w:rStyle w:val="HTMLCode"/>
                 <w:rFonts w:eastAsiaTheme="majorEastAsia"/>
               </w:rPr>
-              <w:lastRenderedPageBreak/>
               <w:t>Canvas Menu Link</w:t>
             </w:r>
           </w:p>
@@ -1355,7 +1536,15 @@
           </w:tcPr>
           <w:p>
             <w:r>
-              <w:t xml:space="preserve">This style is applied to a link in the Word document – e.g. </w:t>
+              <w:t xml:space="preserve">This style is applied to a link in the Word document – </w:t>
+            </w:r>
+            <w:proofErr w:type="gramStart"/>
+            <w:r>
+              <w:t>e.g.</w:t>
+            </w:r>
+            <w:proofErr w:type="gramEnd"/>
+            <w:r>
+              <w:t xml:space="preserve"> </w:t>
             </w:r>
             <w:hyperlink r:id="rId29" w:history="1">
               <w:r>
@@ -1376,7 +1565,15 @@
               <w:t>Modules</w:t>
             </w:r>
             <w:r>
-              <w:t>). In Canvas, this name is replace with the actual link to the menu item</w:t>
+              <w:t xml:space="preserve">). In Canvas, this name is </w:t>
+            </w:r>
+            <w:proofErr w:type="gramStart"/>
+            <w:r>
+              <w:t>replace</w:t>
+            </w:r>
+            <w:proofErr w:type="gramEnd"/>
+            <w:r>
+              <w:t xml:space="preserve"> with the actual link to the menu item</w:t>
             </w:r>
           </w:p>
         </w:tc>
@@ -1429,7 +1626,15 @@
               <w:t>a placeholder</w:t>
             </w:r>
             <w:r>
-              <w:t>. i.e. text that should be replaced at a later date with some other value.</w:t>
+              <w:t xml:space="preserve">. </w:t>
+            </w:r>
+            <w:proofErr w:type="gramStart"/>
+            <w:r>
+              <w:t>i.e.</w:t>
+            </w:r>
+            <w:proofErr w:type="gramEnd"/>
+            <w:r>
+              <w:t xml:space="preserve"> text that should be replaced at a later date with some other value.</w:t>
             </w:r>
           </w:p>
         </w:tc>
@@ -1527,7 +1732,31 @@
           </w:tcPr>
           <w:p>
             <w:r>
-              <w:t>Applied to embedded HTML img tag. i.e. specifies a link to an image. But the src for the image is the name of a file within the Canvas files area. In Canvas, the filename will be replaced with the URL of the matching file</w:t>
+              <w:t xml:space="preserve">Applied to embedded HTML </w:t>
+            </w:r>
+            <w:proofErr w:type="spellStart"/>
+            <w:r>
+              <w:t>img</w:t>
+            </w:r>
+            <w:proofErr w:type="spellEnd"/>
+            <w:r>
+              <w:t xml:space="preserve"> tag. </w:t>
+            </w:r>
+            <w:proofErr w:type="gramStart"/>
+            <w:r>
+              <w:t>i.e.</w:t>
+            </w:r>
+            <w:proofErr w:type="gramEnd"/>
+            <w:r>
+              <w:t xml:space="preserve"> specifies a link to an image. But the </w:t>
+            </w:r>
+            <w:proofErr w:type="spellStart"/>
+            <w:r>
+              <w:t>src</w:t>
+            </w:r>
+            <w:proofErr w:type="spellEnd"/>
+            <w:r>
+              <w:t xml:space="preserve"> for the image is the name of a file within the Canvas files area. In Canvas, the filename will be replaced with the URL of the matching file</w:t>
             </w:r>
           </w:p>
         </w:tc>
@@ -1539,7 +1768,15 @@
         <w:pStyle w:val="Heading1"/>
       </w:pPr>
       <w:r>
-        <w:t>And also the "content interface" styles</w:t>
+        <w:t xml:space="preserve">And </w:t>
+      </w:r>
+      <w:proofErr w:type="gramStart"/>
+      <w:r>
+        <w:t>also</w:t>
+      </w:r>
+      <w:proofErr w:type="gramEnd"/>
+      <w:r>
+        <w:t xml:space="preserve"> the "content interface" styles</w:t>
       </w:r>
     </w:p>
     <w:p>
@@ -1578,7 +1815,15 @@
         <w:t xml:space="preserve"> Most are special styles to indicate a particular learning design.</w:t>
       </w:r>
       <w:r>
-        <w:t xml:space="preserve"> All of these styles are "inline" styles.</w:t>
+        <w:t xml:space="preserve"> </w:t>
+      </w:r>
+      <w:proofErr w:type="gramStart"/>
+      <w:r>
+        <w:t>All of</w:t>
+      </w:r>
+      <w:proofErr w:type="gramEnd"/>
+      <w:r>
+        <w:t xml:space="preserve"> these styles are "inline" styles.</w:t>
       </w:r>
     </w:p>
     <w:tbl>
@@ -1608,7 +1853,23 @@
                 <w:b/>
                 <w:bCs/>
               </w:rPr>
-              <w:t>"content interface" styles</w:t>
+              <w:t>"</w:t>
+            </w:r>
+            <w:proofErr w:type="gramStart"/>
+            <w:r>
+              <w:rPr>
+                <w:b/>
+                <w:bCs/>
+              </w:rPr>
+              <w:t>content</w:t>
+            </w:r>
+            <w:proofErr w:type="gramEnd"/>
+            <w:r>
+              <w:rPr>
+                <w:b/>
+                <w:bCs/>
+              </w:rPr>
+              <w:t xml:space="preserve"> interface" styles</w:t>
             </w:r>
           </w:p>
         </w:tc>
@@ -1689,13 +1950,7 @@
           </w:tcPr>
           <w:p>
             <w:r>
-              <w:t>Used to style text and add visual identity for the "</w:t>
-            </w:r>
-            <w:r>
-              <w:t>weekly workout</w:t>
-            </w:r>
-            <w:r>
-              <w:t>" learning activity</w:t>
+              <w:t>Used to style text and add visual identity for the "weekly workout" learning activity</w:t>
             </w:r>
           </w:p>
         </w:tc>
@@ -1725,13 +1980,7 @@
           </w:tcPr>
           <w:p>
             <w:r>
-              <w:t>Used to style text and add visual identity for the "</w:t>
-            </w:r>
-            <w:r>
-              <w:t>canary exercise</w:t>
-            </w:r>
-            <w:r>
-              <w:t>" learning activity</w:t>
+              <w:t>Used to style text and add visual identity for the "canary exercise" learning activity</w:t>
             </w:r>
           </w:p>
         </w:tc>
@@ -1851,13 +2100,7 @@
           </w:tcPr>
           <w:p>
             <w:r>
-              <w:t>Used to style text and add visual identity for the "</w:t>
-            </w:r>
-            <w:r>
-              <w:t>reading</w:t>
-            </w:r>
-            <w:r>
-              <w:t>" learning activity</w:t>
+              <w:t>Used to style text and add visual identity for the "reading" learning activity</w:t>
             </w:r>
           </w:p>
         </w:tc>
@@ -1887,13 +2130,7 @@
           </w:tcPr>
           <w:p>
             <w:r>
-              <w:t>Used to style text and add visual identity for the "</w:t>
-            </w:r>
-            <w:r>
-              <w:t>coming soon</w:t>
-            </w:r>
-            <w:r>
-              <w:t>" learning activity</w:t>
+              <w:t>Used to style text and add visual identity for the "coming soon" learning activity</w:t>
             </w:r>
           </w:p>
         </w:tc>
@@ -1939,6 +2176,7 @@
                 <w:rFonts w:ascii="Courier New" w:hAnsi="Courier New" w:cs="Courier New"/>
               </w:rPr>
             </w:pPr>
+            <w:proofErr w:type="spellStart"/>
             <w:r>
               <w:rPr>
                 <w:rFonts w:ascii="Courier New" w:hAnsi="Courier New" w:cs="Courier New"/>
@@ -1946,6 +2184,7 @@
               <w:lastRenderedPageBreak/>
               <w:t>PictureRight</w:t>
             </w:r>
+            <w:proofErr w:type="spellEnd"/>
           </w:p>
         </w:tc>
         <w:tc>
@@ -1954,7 +2193,15 @@
           </w:tcPr>
           <w:p>
             <w:r>
-              <w:t>Similar styling to "picture", but the image is also floated to the right. i.e. so other text can flow to the left.</w:t>
+              <w:t xml:space="preserve">Similar styling to "picture", but the image is also floated to the right. </w:t>
+            </w:r>
+            <w:proofErr w:type="gramStart"/>
+            <w:r>
+              <w:t>i.e.</w:t>
+            </w:r>
+            <w:proofErr w:type="gramEnd"/>
+            <w:r>
+              <w:t xml:space="preserve"> so other text can flow to the left.</w:t>
             </w:r>
           </w:p>
         </w:tc>
@@ -2045,7 +2292,15 @@
           </w:tcPr>
           <w:p>
             <w:r>
-              <w:t>Same as "poem", but floats the poem to the right.</w:t>
+              <w:t>Same as "poem</w:t>
+            </w:r>
+            <w:proofErr w:type="gramStart"/>
+            <w:r>
+              <w:t>", but</w:t>
+            </w:r>
+            <w:proofErr w:type="gramEnd"/>
+            <w:r>
+              <w:t xml:space="preserve"> floats the poem to the right.</w:t>
             </w:r>
           </w:p>
         </w:tc>
@@ -2151,7 +2406,15 @@
     </w:p>
     <w:p>
       <w:r>
-        <w:t>The first time will be at the start of the module and it will be a new page. The second time will be the page following this, but it will be the same module.</w:t>
+        <w:t xml:space="preserve">The first time will be at the start of the </w:t>
+      </w:r>
+      <w:proofErr w:type="gramStart"/>
+      <w:r>
+        <w:t>module</w:t>
+      </w:r>
+      <w:proofErr w:type="gramEnd"/>
+      <w:r>
+        <w:t xml:space="preserve"> and it will be a new page. The second time will be the page following this, but it will be the same module.</w:t>
       </w:r>
     </w:p>
     <w:p/>
@@ -2188,7 +2451,15 @@
         <w:t>About this document</w:t>
       </w:r>
       <w:r>
-        <w:t>. i.e. should be the first section of this document</w:t>
+        <w:t xml:space="preserve">. </w:t>
+      </w:r>
+      <w:proofErr w:type="gramStart"/>
+      <w:r>
+        <w:t>i.e.</w:t>
+      </w:r>
+      <w:proofErr w:type="gramEnd"/>
+      <w:r>
+        <w:t xml:space="preserve"> should be the first section of this document</w:t>
       </w:r>
     </w:p>
     <w:p>
@@ -2389,11 +2660,19 @@
           <w:highlight w:val="none"/>
         </w:rPr>
       </w:pPr>
+      <w:proofErr w:type="spellStart"/>
       <w:r>
         <w:rPr>
           <w:highlight w:val="none"/>
         </w:rPr>
-        <w:t>Cric Info</w:t>
+        <w:t>Cric</w:t>
+      </w:r>
+      <w:proofErr w:type="spellEnd"/>
+      <w:r>
+        <w:rPr>
+          <w:highlight w:val="none"/>
+        </w:rPr>
+        <w:t xml:space="preserve"> Info</w:t>
       </w:r>
       <w:commentRangeStart w:id="11"/>
       <w:commentRangeEnd w:id="11"/>
@@ -2486,7 +2765,15 @@
         <w:t>FAQ Body 1</w:t>
       </w:r>
       <w:r>
-        <w:t xml:space="preserve"> styles are used to support Frequently Asked Questions. Where the question is the accordion heading and the body is the answer.</w:t>
+        <w:t xml:space="preserve"> styles are used to support Frequently Asked Questions. Where the question is the accordion </w:t>
+      </w:r>
+      <w:proofErr w:type="gramStart"/>
+      <w:r>
+        <w:t>heading</w:t>
+      </w:r>
+      <w:proofErr w:type="gramEnd"/>
+      <w:r>
+        <w:t xml:space="preserve"> and the body is the answer.</w:t>
       </w:r>
     </w:p>
     <w:p>
@@ -2517,10 +2804,7 @@
         <w:t>FAQ Body 1</w:t>
       </w:r>
       <w:r>
-        <w:t xml:space="preserve"> style as the body of the accordion</w:t>
-      </w:r>
-      <w:r>
-        <w:t>.  But it is somewhat constrained</w:t>
+        <w:t xml:space="preserve"> style as the body of the accordion.  But it is somewhat constrained</w:t>
       </w:r>
     </w:p>
     <w:p>
@@ -2567,7 +2851,15 @@
     </w:p>
     <w:p>
       <w:r>
-        <w:t>The "inline" styles shown here work within the content of a page in the new  module.</w:t>
+        <w:t xml:space="preserve">The "inline" styles shown here work within the content of a page in the </w:t>
+      </w:r>
+      <w:proofErr w:type="gramStart"/>
+      <w:r>
+        <w:t>new  module</w:t>
+      </w:r>
+      <w:proofErr w:type="gramEnd"/>
+      <w:r>
+        <w:t>.</w:t>
       </w:r>
     </w:p>
     <w:p>
@@ -2609,10 +2901,15 @@
     </w:p>
     <w:p>
       <w:r>
-        <w:t xml:space="preserve">The idea here is that rather than </w:t>
-      </w:r>
-      <w:r>
-        <w:t>manually visit the Canvas course site and discover the URL for a  file or a menu item, we can just use the name. If we use the right style, word2canvas will find the URL and replace the name.</w:t>
+        <w:t xml:space="preserve">The idea here is that rather than manually visit the Canvas course site and discover the URL for </w:t>
+      </w:r>
+      <w:proofErr w:type="gramStart"/>
+      <w:r>
+        <w:t>a  file</w:t>
+      </w:r>
+      <w:proofErr w:type="gramEnd"/>
+      <w:r>
+        <w:t xml:space="preserve"> or a menu item, we can just use the name. If we use the right style, word2canvas will find the URL and replace the name.</w:t>
       </w:r>
     </w:p>
     <w:p>
@@ -2625,7 +2922,15 @@
     </w:p>
     <w:p>
       <w:r>
-        <w:t xml:space="preserve">We can also link to a file – e.g. a </w:t>
+        <w:t xml:space="preserve">We can also link to a file – </w:t>
+      </w:r>
+      <w:proofErr w:type="gramStart"/>
+      <w:r>
+        <w:t>e.g.</w:t>
+      </w:r>
+      <w:proofErr w:type="gramEnd"/>
+      <w:r>
+        <w:t xml:space="preserve"> a </w:t>
       </w:r>
       <w:hyperlink r:id="rId32" w:history="1">
         <w:r>
@@ -2649,7 +2954,15 @@
     </w:p>
     <w:p>
       <w:r>
-        <w:t xml:space="preserve">Or we can link to one of the menu item – e.g. </w:t>
+        <w:t xml:space="preserve">Or we can link to one of the menu </w:t>
+      </w:r>
+      <w:proofErr w:type="gramStart"/>
+      <w:r>
+        <w:t>item</w:t>
+      </w:r>
+      <w:proofErr w:type="gramEnd"/>
+      <w:r>
+        <w:t xml:space="preserve"> – e.g. </w:t>
       </w:r>
       <w:hyperlink r:id="rId33" w:history="1">
         <w:r>
@@ -2686,7 +2999,35 @@
         <w:rPr>
           <w:rStyle w:val="BlackboardImage"/>
         </w:rPr>
-        <w:t>&lt;img src="</w:t>
+        <w:t>&lt;</w:t>
+      </w:r>
+      <w:proofErr w:type="spellStart"/>
+      <w:r>
+        <w:rPr>
+          <w:rStyle w:val="BlackboardImage"/>
+        </w:rPr>
+        <w:t>img</w:t>
+      </w:r>
+      <w:proofErr w:type="spellEnd"/>
+      <w:r>
+        <w:rPr>
+          <w:rStyle w:val="BlackboardImage"/>
+        </w:rPr>
+        <w:t xml:space="preserve"> </w:t>
+      </w:r>
+      <w:proofErr w:type="spellStart"/>
+      <w:r>
+        <w:rPr>
+          <w:rStyle w:val="BlackboardImage"/>
+        </w:rPr>
+        <w:t>src</w:t>
+      </w:r>
+      <w:proofErr w:type="spellEnd"/>
+      <w:r>
+        <w:rPr>
+          <w:rStyle w:val="BlackboardImage"/>
+        </w:rPr>
+        <w:t>="</w:t>
       </w:r>
       <w:r>
         <w:rPr>
@@ -2719,7 +3060,124 @@
         <w:t>&lt;p&gt;</w:t>
       </w:r>
       <w:r>
-        <w:t>By Version 1 by &lt;a href="https://meta.wikimedia.org/wiki/User:Nohat" class="extiw" title="meta:User:Nohat"&gt;Nohat&lt;/a&gt; (concept by &lt;a href="https://meta.wikimedia.org/wiki/User:Paullusmagnus" class="extiw" title="meta:User:Paullusmagnus"&gt;Paullusmagnus&lt;/a&gt;); Wikimedia. - &lt;a href="//commons.wikimedia.org/wiki/File:Wikipedia-logo.svg" class="mw-redirect" title="File:Wikipedia-logo.svg"&gt;File:Wikipedia-logo.svg&lt;/a&gt; as of &lt;a class="external text" href="https://upload.wikimedia.org/wikipedia/commons/archive/8/80/20100615232840!Wikipedia-logo-v2.svg"&gt;14 May 2010T23:16:42&lt;/a&gt;, &lt;a href="https://creativecommons.org/licenses/by-sa/3.0" title="Creative Commons Attribution-Share Alike 3.0"&gt;CC BY-SA 3.0&lt;/a&gt;, &lt;a href="https://commons.wikimedia.org/w/index.php?curid=10337301"&gt;Link&lt;/a&gt;&lt;/p&gt;</w:t>
+        <w:t xml:space="preserve">By Version 1 by &lt;a </w:t>
+      </w:r>
+      <w:proofErr w:type="spellStart"/>
+      <w:r>
+        <w:t>href</w:t>
+      </w:r>
+      <w:proofErr w:type="spellEnd"/>
+      <w:r>
+        <w:t>="https://meta.wikimedia.org/wiki/</w:t>
+      </w:r>
+      <w:proofErr w:type="spellStart"/>
+      <w:r>
+        <w:t>User:Nohat</w:t>
+      </w:r>
+      <w:proofErr w:type="spellEnd"/>
+      <w:r>
+        <w:t>" class="</w:t>
+      </w:r>
+      <w:proofErr w:type="spellStart"/>
+      <w:r>
+        <w:t>extiw</w:t>
+      </w:r>
+      <w:proofErr w:type="spellEnd"/>
+      <w:r>
+        <w:t>" title="</w:t>
+      </w:r>
+      <w:proofErr w:type="spellStart"/>
+      <w:proofErr w:type="gramStart"/>
+      <w:r>
+        <w:t>meta:User</w:t>
+      </w:r>
+      <w:proofErr w:type="gramEnd"/>
+      <w:r>
+        <w:t>:Nohat</w:t>
+      </w:r>
+      <w:proofErr w:type="spellEnd"/>
+      <w:r>
+        <w:t>"&gt;</w:t>
+      </w:r>
+      <w:proofErr w:type="spellStart"/>
+      <w:r>
+        <w:t>Nohat</w:t>
+      </w:r>
+      <w:proofErr w:type="spellEnd"/>
+      <w:r>
+        <w:t xml:space="preserve">&lt;/a&gt; (concept by &lt;a </w:t>
+      </w:r>
+      <w:proofErr w:type="spellStart"/>
+      <w:r>
+        <w:t>href</w:t>
+      </w:r>
+      <w:proofErr w:type="spellEnd"/>
+      <w:r>
+        <w:t>="https://meta.wikimedia.org/wiki/</w:t>
+      </w:r>
+      <w:proofErr w:type="spellStart"/>
+      <w:r>
+        <w:t>User:Paullusmagnus</w:t>
+      </w:r>
+      <w:proofErr w:type="spellEnd"/>
+      <w:r>
+        <w:t>" class="</w:t>
+      </w:r>
+      <w:proofErr w:type="spellStart"/>
+      <w:r>
+        <w:t>extiw</w:t>
+      </w:r>
+      <w:proofErr w:type="spellEnd"/>
+      <w:r>
+        <w:t>" title="</w:t>
+      </w:r>
+      <w:proofErr w:type="spellStart"/>
+      <w:r>
+        <w:t>meta:User:Paullusmagnus</w:t>
+      </w:r>
+      <w:proofErr w:type="spellEnd"/>
+      <w:r>
+        <w:t>"&gt;</w:t>
+      </w:r>
+      <w:proofErr w:type="spellStart"/>
+      <w:r>
+        <w:t>Paullusmagnus</w:t>
+      </w:r>
+      <w:proofErr w:type="spellEnd"/>
+      <w:r>
+        <w:t xml:space="preserve">&lt;/a&gt;); Wikimedia. - &lt;a </w:t>
+      </w:r>
+      <w:proofErr w:type="spellStart"/>
+      <w:r>
+        <w:t>href</w:t>
+      </w:r>
+      <w:proofErr w:type="spellEnd"/>
+      <w:r>
+        <w:t>="//commons.wikimedia.org/wiki/</w:t>
+      </w:r>
+      <w:proofErr w:type="spellStart"/>
+      <w:r>
+        <w:t>File:Wikipedia-logo.svg</w:t>
+      </w:r>
+      <w:proofErr w:type="spellEnd"/>
+      <w:r>
+        <w:t xml:space="preserve">" class="mw-redirect" title="File:Wikipedia-logo.svg"&gt;File:Wikipedia-logo.svg&lt;/a&gt; as of &lt;a class="external text" href="https://upload.wikimedia.org/wikipedia/commons/archive/8/80/20100615232840!Wikipedia-logo-v2.svg"&gt;14 May 2010T23:16:42&lt;/a&gt;, &lt;a </w:t>
+      </w:r>
+      <w:proofErr w:type="spellStart"/>
+      <w:r>
+        <w:t>href</w:t>
+      </w:r>
+      <w:proofErr w:type="spellEnd"/>
+      <w:r>
+        <w:t>="https://creativecommons.org/licenses/by-</w:t>
+      </w:r>
+      <w:proofErr w:type="spellStart"/>
+      <w:r>
+        <w:t>sa</w:t>
+      </w:r>
+      <w:proofErr w:type="spellEnd"/>
+      <w:r>
+        <w:t>/3.0" title="Creative Commons Attribution-Share Alike 3.0"&gt;CC BY-SA 3.0&lt;/a&gt;, &lt;a href="https://commons.wikimedia.org/w/index.php?curid=10337301"&gt;Link&lt;/a&gt;&lt;/p&gt;</w:t>
       </w:r>
     </w:p>
     <w:p>
@@ -2765,7 +3223,15 @@
         </w:r>
       </w:hyperlink>
       <w:r>
-        <w:t xml:space="preserve"> is when you manually change the styling of some text directly. e.g. you use </w:t>
+        <w:t xml:space="preserve"> is when you manually change the styling of some text directly. </w:t>
+      </w:r>
+      <w:proofErr w:type="gramStart"/>
+      <w:r>
+        <w:t>e.g.</w:t>
+      </w:r>
+      <w:proofErr w:type="gramEnd"/>
+      <w:r>
+        <w:t xml:space="preserve"> you use </w:t>
       </w:r>
       <w:r>
         <w:rPr>
@@ -2914,6 +3380,9 @@
     </w:p>
     <w:p>
       <w:r>
+        <w:rPr>
+          <w:noProof/>
+        </w:rPr>
         <w:drawing>
           <wp:inline distT="0" distB="0" distL="0" distR="0" wp14:anchorId="2F9FFAAC" wp14:editId="7C5355B5">
             <wp:extent cx="5731510" cy="1490980"/>
@@ -3012,6 +3481,9 @@
     </w:p>
     <w:p>
       <w:r>
+        <w:rPr>
+          <w:noProof/>
+        </w:rPr>
         <w:lastRenderedPageBreak/>
         <w:drawing>
           <wp:inline distT="0" distB="0" distL="0" distR="0" wp14:anchorId="001D93FD" wp14:editId="09C30F08">
@@ -3093,6 +3565,9 @@
     </w:p>
     <w:p>
       <w:r>
+        <w:rPr>
+          <w:noProof/>
+        </w:rPr>
         <w:drawing>
           <wp:inline distT="0" distB="0" distL="0" distR="0" wp14:anchorId="198D6BFA" wp14:editId="2A499B15">
             <wp:extent cx="5731510" cy="2658745"/>
@@ -3148,7 +3623,15 @@
     </w:p>
     <w:p>
       <w:r>
-        <w:t>As currently implemented most of these styles are implemented pragmatically to aid migration of Content Interface content from Blackboard to Canvas.</w:t>
+        <w:t xml:space="preserve">As currently </w:t>
+      </w:r>
+      <w:proofErr w:type="gramStart"/>
+      <w:r>
+        <w:t>implemented</w:t>
+      </w:r>
+      <w:proofErr w:type="gramEnd"/>
+      <w:r>
+        <w:t xml:space="preserve"> most of these styles are implemented pragmatically to aid migration of Content Interface content from Blackboard to Canvas.</w:t>
       </w:r>
     </w:p>
     <w:p>
@@ -3161,33 +3644,21 @@
         <w:pStyle w:val="Heading1"/>
       </w:pPr>
       <w:r>
+        <w:t>Flashback, Weekly Workout, and Canary Exercise</w:t>
+      </w:r>
+    </w:p>
+    <w:p>
+      <w:r>
+        <w:t>Each of these styles were from a particular learning design and had specific meanings for that course</w:t>
+      </w:r>
+    </w:p>
+    <w:p>
+      <w:pPr>
+        <w:pStyle w:val="Heading2"/>
+      </w:pPr>
+      <w:r>
         <w:t>Flashback</w:t>
       </w:r>
-      <w:r>
-        <w:t xml:space="preserve">, </w:t>
-      </w:r>
-      <w:r>
-        <w:t>Weekly Workout</w:t>
-      </w:r>
-      <w:r>
-        <w:t xml:space="preserve">, and </w:t>
-      </w:r>
-      <w:r>
-        <w:t>Canary Exercise</w:t>
-      </w:r>
-    </w:p>
-    <w:p>
-      <w:r>
-        <w:t>Each of these styles were from a particular learning design and had specific meanings for that course</w:t>
-      </w:r>
-    </w:p>
-    <w:p>
-      <w:pPr>
-        <w:pStyle w:val="Heading2"/>
-      </w:pPr>
-      <w:r>
-        <w:t>Flashback</w:t>
-      </w:r>
     </w:p>
     <w:p>
       <w:pPr>
@@ -3199,8 +3670,13 @@
     </w:p>
     <w:p>
       <w:r>
-        <w:t>Anything that goes here will be within the flasback</w:t>
-      </w:r>
+        <w:t xml:space="preserve">Anything that goes here will be within the </w:t>
+      </w:r>
+      <w:proofErr w:type="spellStart"/>
+      <w:r>
+        <w:t>flasback</w:t>
+      </w:r>
+      <w:proofErr w:type="spellEnd"/>
     </w:p>
     <w:p>
       <w:pPr>
@@ -3229,7 +3705,15 @@
     </w:p>
     <w:p>
       <w:r>
-        <w:t>And just what ever content you want within</w:t>
+        <w:t xml:space="preserve">And just </w:t>
+      </w:r>
+      <w:proofErr w:type="spellStart"/>
+      <w:r>
+        <w:t>what ever</w:t>
+      </w:r>
+      <w:proofErr w:type="spellEnd"/>
+      <w:r>
+        <w:t xml:space="preserve"> content you want within</w:t>
       </w:r>
     </w:p>
     <w:p>
@@ -3529,17 +4013,24 @@
       <w:r>
         <w:t xml:space="preserve"> and </w:t>
       </w:r>
+      <w:proofErr w:type="spellStart"/>
       <w:r>
         <w:t>PictureRight</w:t>
       </w:r>
+      <w:proofErr w:type="spellEnd"/>
     </w:p>
     <w:p>
       <w:pPr>
         <w:pStyle w:val="PictureRight"/>
       </w:pPr>
       <w:r>
-        <w:t>Start PictureRight</w:t>
-      </w:r>
+        <w:t xml:space="preserve">Start </w:t>
+      </w:r>
+      <w:proofErr w:type="spellStart"/>
+      <w:r>
+        <w:t>PictureRight</w:t>
+      </w:r>
+      <w:proofErr w:type="spellEnd"/>
     </w:p>
     <w:p>
       <w:pPr>
@@ -3551,7 +4042,35 @@
         <w:rPr>
           <w:rStyle w:val="BlackboardImage"/>
         </w:rPr>
-        <w:t>&lt;img src="wikipedia-logo.png" alt="local copy of the Wikipedia logo" /&gt;</w:t>
+        <w:t>&lt;</w:t>
+      </w:r>
+      <w:proofErr w:type="spellStart"/>
+      <w:r>
+        <w:rPr>
+          <w:rStyle w:val="BlackboardImage"/>
+        </w:rPr>
+        <w:t>img</w:t>
+      </w:r>
+      <w:proofErr w:type="spellEnd"/>
+      <w:r>
+        <w:rPr>
+          <w:rStyle w:val="BlackboardImage"/>
+        </w:rPr>
+        <w:t xml:space="preserve"> </w:t>
+      </w:r>
+      <w:proofErr w:type="spellStart"/>
+      <w:r>
+        <w:rPr>
+          <w:rStyle w:val="BlackboardImage"/>
+        </w:rPr>
+        <w:t>src</w:t>
+      </w:r>
+      <w:proofErr w:type="spellEnd"/>
+      <w:r>
+        <w:rPr>
+          <w:rStyle w:val="BlackboardImage"/>
+        </w:rPr>
+        <w:t>="wikipedia-logo.png" alt="local copy of the Wikipedia logo" /&gt;</w:t>
       </w:r>
     </w:p>
     <w:p>
@@ -3605,7 +4124,15 @@
         <w:pStyle w:val="Embed"/>
       </w:pPr>
       <w:r>
-        <w:t>&lt;img src="</w:t>
+        <w:t>&lt;</w:t>
+      </w:r>
+      <w:proofErr w:type="spellStart"/>
+      <w:r>
+        <w:t>img</w:t>
+      </w:r>
+      <w:proofErr w:type="spellEnd"/>
+      <w:r>
+        <w:t xml:space="preserve"> src="</w:t>
       </w:r>
       <w:r>
         <w:t>https://upload.wikimedia.org/wikipedia/commons/thumb/e/e1/Lotus_flower_at_West_Lake%2C_Hangzhou_%282790886703%29.jpg/450px-Lotus_flower_at_West_Lake%2C_Hangzhou_%282790886703%29.jpg</w:t>
@@ -3653,13 +4180,47 @@
         <w:pStyle w:val="Embed"/>
       </w:pPr>
       <w:r>
-        <w:t>&lt;iframe width="560" height="315" src="https://www.youtube.com/embed/mPbclTnMLlc" title="YouTube video player" frameborder="0" allow="accelerometer; autoplay; clipboard-write; encrypted-media; gyroscope; picture-in-picture" allowfullscreen&gt;&lt;/</w:t>
+        <w:t>&lt;</w:t>
+      </w:r>
+      <w:proofErr w:type="spellStart"/>
+      <w:r>
+        <w:t>iframe</w:t>
+      </w:r>
+      <w:proofErr w:type="spellEnd"/>
+      <w:r>
+        <w:t xml:space="preserve"> width="560" height="315" </w:t>
+      </w:r>
+      <w:proofErr w:type="spellStart"/>
+      <w:r>
+        <w:t>src</w:t>
+      </w:r>
+      <w:proofErr w:type="spellEnd"/>
+      <w:r>
+        <w:t xml:space="preserve">="https://www.youtube.com/embed/mPbclTnMLlc" title="YouTube video player" frameborder="0" allow="accelerometer; </w:t>
+      </w:r>
+      <w:proofErr w:type="spellStart"/>
+      <w:r>
+        <w:t>autoplay</w:t>
+      </w:r>
+      <w:proofErr w:type="spellEnd"/>
+      <w:r>
+        <w:t xml:space="preserve">; clipboard-write; encrypted-media; gyroscope; picture-in-picture" </w:t>
+      </w:r>
+      <w:proofErr w:type="spellStart"/>
+      <w:r>
+        <w:t>allowfullscreen</w:t>
+      </w:r>
+      <w:proofErr w:type="spellEnd"/>
+      <w:r>
+        <w:t>&gt;&lt;/</w:t>
       </w:r>
       <w:commentRangeStart w:id="14"/>
+      <w:proofErr w:type="spellStart"/>
       <w:r>
         <w:t>iframe</w:t>
       </w:r>
       <w:commentRangeEnd w:id="14"/>
+      <w:proofErr w:type="spellEnd"/>
       <w:r>
         <w:rPr>
           <w:rStyle w:val="CommentReference"/>
@@ -3712,8 +4273,13 @@
         <w:t>Title</w:t>
       </w:r>
       <w:r>
-        <w:t xml:space="preserve"> style defines the title of the new module to be createde</w:t>
-      </w:r>
+        <w:t xml:space="preserve"> style defines the title of the new module to be </w:t>
+      </w:r>
+      <w:proofErr w:type="spellStart"/>
+      <w:r>
+        <w:t>createde</w:t>
+      </w:r>
+      <w:proofErr w:type="spellEnd"/>
     </w:p>
   </w:comment>
   <w:comment w:id="1" w:author="David Jones" w:date="2022-08-05T10:01:00Z" w:initials="DJ">
@@ -3752,10 +4318,7 @@
         <w:t>1</w:t>
       </w:r>
       <w:r>
-        <w:t xml:space="preserve"> (or equivalent) will be the content of the new page</w:t>
-      </w:r>
-      <w:r>
-        <w:t xml:space="preserve">.  The first page will be titled </w:t>
+        <w:t xml:space="preserve"> (or equivalent) will be the content of the new page.  The first page will be titled </w:t>
       </w:r>
       <w:r>
         <w:rPr>
@@ -3830,7 +4393,15 @@
         <w:t>placeholder</w:t>
       </w:r>
       <w:r>
-        <w:t xml:space="preserve"> style applied. This style is intended to generate "placeholder" text i.e. a message for some further action to take place.</w:t>
+        <w:t xml:space="preserve"> style applied. This style is intended to generate "placeholder" text </w:t>
+      </w:r>
+      <w:proofErr w:type="gramStart"/>
+      <w:r>
+        <w:t>i.e.</w:t>
+      </w:r>
+      <w:proofErr w:type="gramEnd"/>
+      <w:r>
+        <w:t xml:space="preserve"> a message for some further action to take place.</w:t>
       </w:r>
     </w:p>
   </w:comment>
@@ -3853,8 +4424,17 @@
           <w:i/>
           <w:iCs/>
         </w:rPr>
-        <w:t>Canvas SubHeader</w:t>
-      </w:r>
+        <w:t xml:space="preserve">Canvas </w:t>
+      </w:r>
+      <w:proofErr w:type="spellStart"/>
+      <w:r>
+        <w:rPr>
+          <w:i/>
+          <w:iCs/>
+        </w:rPr>
+        <w:t>SubHeader</w:t>
+      </w:r>
+      <w:proofErr w:type="spellEnd"/>
       <w:r>
         <w:t xml:space="preserve"> style. Will add a header item to a module. Used here to group all the pages showing off the word2canvas styles</w:t>
       </w:r>
@@ -3906,7 +4486,15 @@
         <w:annotationRef/>
       </w:r>
       <w:r>
-        <w:t xml:space="preserve">Add an </w:t>
+        <w:t xml:space="preserve">Add </w:t>
+      </w:r>
+      <w:proofErr w:type="gramStart"/>
+      <w:r>
+        <w:t>an</w:t>
+      </w:r>
+      <w:proofErr w:type="gramEnd"/>
+      <w:r>
+        <w:t xml:space="preserve"> </w:t>
       </w:r>
       <w:r>
         <w:rPr>
@@ -3974,7 +4562,15 @@
         <w:annotationRef/>
       </w:r>
       <w:r>
-        <w:t>At this stage, the quizzes will only work with classic  quiz.</w:t>
+        <w:t xml:space="preserve">At this stage, the quizzes will only work with </w:t>
+      </w:r>
+      <w:proofErr w:type="gramStart"/>
+      <w:r>
+        <w:t>classic  quiz</w:t>
+      </w:r>
+      <w:proofErr w:type="gramEnd"/>
+      <w:r>
+        <w:t>.</w:t>
       </w:r>
     </w:p>
   </w:comment>
@@ -3997,10 +4593,27 @@
           <w:i/>
           <w:iCs/>
         </w:rPr>
-        <w:t>Canvas External Url</w:t>
-      </w:r>
-      <w:r>
-        <w:t xml:space="preserve"> style for External Url.  The heading becomes the page name, the following content should be a URL</w:t>
+        <w:t xml:space="preserve">Canvas External </w:t>
+      </w:r>
+      <w:proofErr w:type="spellStart"/>
+      <w:r>
+        <w:rPr>
+          <w:i/>
+          <w:iCs/>
+        </w:rPr>
+        <w:t>Url</w:t>
+      </w:r>
+      <w:proofErr w:type="spellEnd"/>
+      <w:r>
+        <w:t xml:space="preserve"> style for External </w:t>
+      </w:r>
+      <w:proofErr w:type="spellStart"/>
+      <w:r>
+        <w:t>Url</w:t>
+      </w:r>
+      <w:proofErr w:type="spellEnd"/>
+      <w:r>
+        <w:t>.  The heading becomes the page name, the following content should be a URL</w:t>
       </w:r>
     </w:p>
   </w:comment>
@@ -4172,70 +4785,70 @@
         <v:path o:extrusionok="f" gradientshapeok="t" o:connecttype="rect"/>
         <o:lock v:ext="edit" aspectratio="t"/>
       </v:shapetype>
-      <v:shape id="_x0000_i6738" type="#_x0000_t75" style="width:540pt;height:540pt" o:bullet="t">
+      <v:shape id="_x0000_i1036" type="#_x0000_t75" style="width:540pt;height:540pt" o:bullet="t">
         <v:imagedata r:id="rId1" o:title="document-309065_960_720[1]"/>
       </v:shape>
     </w:pict>
   </w:numPicBullet>
   <w:numPicBullet w:numPicBulletId="1">
     <w:pict>
-      <v:shape id="_x0000_i6739" type="#_x0000_t75" style="width:384pt;height:384pt" o:bullet="t">
+      <v:shape id="_x0000_i1037" type="#_x0000_t75" style="width:384pt;height:384pt" o:bullet="t">
         <v:imagedata r:id="rId2" o:title="3122008[1]"/>
       </v:shape>
     </w:pict>
   </w:numPicBullet>
   <w:numPicBullet w:numPicBulletId="2">
     <w:pict>
-      <v:shape id="_x0000_i6740" type="#_x0000_t75" style="width:615pt;height:487.5pt" o:bullet="t">
+      <v:shape id="_x0000_i1038" type="#_x0000_t75" style="width:615pt;height:487.5pt" o:bullet="t">
         <v:imagedata r:id="rId3" o:title="icon-folder"/>
       </v:shape>
     </w:pict>
   </w:numPicBullet>
   <w:numPicBullet w:numPicBulletId="3">
     <w:pict>
-      <v:shape id="_x0000_i6741" type="#_x0000_t75" style="width:10in;height:7in" o:bullet="t">
+      <v:shape id="_x0000_i1039" type="#_x0000_t75" style="width:10in;height:7in" o:bullet="t">
         <v:imagedata r:id="rId4" o:title="checklist-1402461_960_720[1]"/>
       </v:shape>
     </w:pict>
   </w:numPicBullet>
   <w:numPicBullet w:numPicBulletId="4">
     <w:pict>
-      <v:shape id="_x0000_i6742" type="#_x0000_t75" style="width:480pt;height:240pt" o:bullet="t">
+      <v:shape id="_x0000_i1040" type="#_x0000_t75" style="width:480pt;height:240pt" o:bullet="t">
         <v:imagedata r:id="rId5" o:title="ribbon-29767_640[1]"/>
       </v:shape>
     </w:pict>
   </w:numPicBullet>
   <w:numPicBullet w:numPicBulletId="5">
     <w:pict>
-      <v:shape id="_x0000_i6743" type="#_x0000_t75" style="width:1153pt;height:865pt" o:bullet="t">
+      <v:shape id="_x0000_i1041" type="#_x0000_t75" style="width:1153pt;height:865pt" o:bullet="t">
         <v:imagedata r:id="rId6" o:title="UGent_2013_Quiz_button[1]"/>
       </v:shape>
     </w:pict>
   </w:numPicBullet>
   <w:numPicBullet w:numPicBulletId="6">
     <w:pict>
-      <v:shape id="_x0000_i6744" type="#_x0000_t75" style="width:544.5pt;height:540pt" o:bullet="t">
+      <v:shape id="_x0000_i1042" type="#_x0000_t75" style="width:544.5pt;height:540pt" o:bullet="t">
         <v:imagedata r:id="rId7" o:title="quiz-2058888_960_720[1]"/>
       </v:shape>
     </w:pict>
   </w:numPicBullet>
   <w:numPicBullet w:numPicBulletId="7">
     <w:pict>
-      <v:shape id="_x0000_i6745" type="#_x0000_t75" style="width:756pt;height:756pt" o:bullet="t">
+      <v:shape id="_x0000_i1043" type="#_x0000_t75" style="width:756pt;height:756pt" o:bullet="t">
         <v:imagedata r:id="rId8" o:title="links[1]"/>
       </v:shape>
     </w:pict>
   </w:numPicBullet>
   <w:numPicBullet w:numPicBulletId="8">
     <w:pict>
-      <v:shape id="_x0000_i6746" type="#_x0000_t75" style="width:480pt;height:440pt" o:bullet="t">
+      <v:shape id="_x0000_i1044" type="#_x0000_t75" style="width:480pt;height:440pt" o:bullet="t">
         <v:imagedata r:id="rId9" o:title="23500-9-tools-clipart[1]"/>
       </v:shape>
     </w:pict>
   </w:numPicBullet>
   <w:numPicBullet w:numPicBulletId="9">
     <w:pict>
-      <v:shape id="_x0000_i6747" type="#_x0000_t75" style="width:346pt;height:346pt" o:bullet="t">
+      <v:shape id="_x0000_i1045" type="#_x0000_t75" style="width:346pt;height:346pt" o:bullet="t">
         <v:imagedata r:id="rId10" o:title="FAQ-2[1]"/>
       </v:shape>
     </w:pict>
@@ -9461,9 +10074,12 @@
 </file>
 
 <file path=customXml/item2.xml><?xml version="1.0" encoding="utf-8"?>
-<p:properties xmlns:p="http://schemas.microsoft.com/office/2006/metadata/properties" xmlns:xsi="http://www.w3.org/2001/XMLSchema-instance" xmlns:pc="http://schemas.microsoft.com/office/infopath/2007/PartnerControls">
-  <documentManagement/>
-</p:properties>
+<?mso-contentType ?>
+<FormTemplates xmlns="http://schemas.microsoft.com/sharepoint/v3/contenttype/forms">
+  <Display>DocumentLibraryForm</Display>
+  <Edit>DocumentLibraryForm</Edit>
+  <New>DocumentLibraryForm</New>
+</FormTemplates>
 </file>
 
 <file path=customXml/item3.xml><?xml version="1.0" encoding="utf-8"?>
@@ -9471,12 +10087,9 @@
 </file>
 
 <file path=customXml/item4.xml><?xml version="1.0" encoding="utf-8"?>
-<?mso-contentType ?>
-<FormTemplates xmlns="http://schemas.microsoft.com/sharepoint/v3/contenttype/forms">
-  <Display>DocumentLibraryForm</Display>
-  <Edit>DocumentLibraryForm</Edit>
-  <New>DocumentLibraryForm</New>
-</FormTemplates>
+<p:properties xmlns:p="http://schemas.microsoft.com/office/2006/metadata/properties" xmlns:xsi="http://www.w3.org/2001/XMLSchema-instance" xmlns:pc="http://schemas.microsoft.com/office/infopath/2007/PartnerControls">
+  <documentManagement/>
+</p:properties>
 </file>
 
 <file path=customXml/itemProps1.xml><?xml version="1.0" encoding="utf-8"?>
@@ -9499,10 +10112,9 @@
 </file>
 
 <file path=customXml/itemProps2.xml><?xml version="1.0" encoding="utf-8"?>
-<ds:datastoreItem xmlns:ds="http://schemas.openxmlformats.org/officeDocument/2006/customXml" ds:itemID="{6AE47011-FF1B-4591-8C0F-1B5B29981C8F}">
+<ds:datastoreItem xmlns:ds="http://schemas.openxmlformats.org/officeDocument/2006/customXml" ds:itemID="{479E764B-4064-423F-B093-693C9D04465F}">
   <ds:schemaRefs>
-    <ds:schemaRef ds:uri="http://schemas.microsoft.com/office/2006/metadata/properties"/>
-    <ds:schemaRef ds:uri="http://schemas.microsoft.com/office/infopath/2007/PartnerControls"/>
+    <ds:schemaRef ds:uri="http://schemas.microsoft.com/sharepoint/v3/contenttype/forms"/>
   </ds:schemaRefs>
 </ds:datastoreItem>
 </file>
@@ -9516,9 +10128,10 @@
 </file>
 
 <file path=customXml/itemProps4.xml><?xml version="1.0" encoding="utf-8"?>
-<ds:datastoreItem xmlns:ds="http://schemas.openxmlformats.org/officeDocument/2006/customXml" ds:itemID="{479E764B-4064-423F-B093-693C9D04465F}">
+<ds:datastoreItem xmlns:ds="http://schemas.openxmlformats.org/officeDocument/2006/customXml" ds:itemID="{6AE47011-FF1B-4591-8C0F-1B5B29981C8F}">
   <ds:schemaRefs>
-    <ds:schemaRef ds:uri="http://schemas.microsoft.com/sharepoint/v3/contenttype/forms"/>
+    <ds:schemaRef ds:uri="http://schemas.microsoft.com/office/2006/metadata/properties"/>
+    <ds:schemaRef ds:uri="http://schemas.microsoft.com/office/infopath/2007/PartnerControls"/>
   </ds:schemaRefs>
 </ds:datastoreItem>
 </file>
</xml_diff>

<commit_message>
Handling more indent styles #59
</commit_message>
<xml_diff>
--- a/sample w2c.docx
+++ b/sample w2c.docx
@@ -1,6 +1,6 @@
 
 <file path=word/document.xml><?xml version="1.0" encoding="utf-8"?>
-<w:document xmlns:wpc="http://schemas.microsoft.com/office/word/2010/wordprocessingCanvas" xmlns:cx="http://schemas.microsoft.com/office/drawing/2014/chartex" xmlns:cx1="http://schemas.microsoft.com/office/drawing/2015/9/8/chartex" xmlns:cx2="http://schemas.microsoft.com/office/drawing/2015/10/21/chartex" xmlns:cx3="http://schemas.microsoft.com/office/drawing/2016/5/9/chartex" xmlns:cx4="http://schemas.microsoft.com/office/drawing/2016/5/10/chartex" xmlns:cx5="http://schemas.microsoft.com/office/drawing/2016/5/11/chartex" xmlns:cx6="http://schemas.microsoft.com/office/drawing/2016/5/12/chartex" xmlns:cx7="http://schemas.microsoft.com/office/drawing/2016/5/13/chartex" xmlns:cx8="http://schemas.microsoft.com/office/drawing/2016/5/14/chartex" xmlns:mc="http://schemas.openxmlformats.org/markup-compatibility/2006" xmlns:aink="http://schemas.microsoft.com/office/drawing/2016/ink" xmlns:am3d="http://schemas.microsoft.com/office/drawing/2017/model3d" xmlns:o="urn:schemas-microsoft-com:office:office" xmlns:r="http://schemas.openxmlformats.org/officeDocument/2006/relationships" xmlns:m="http://schemas.openxmlformats.org/officeDocument/2006/math" xmlns:v="urn:schemas-microsoft-com:vml" xmlns:wp14="http://schemas.microsoft.com/office/word/2010/wordprocessingDrawing" xmlns:wp="http://schemas.openxmlformats.org/drawingml/2006/wordprocessingDrawing" xmlns:w10="urn:schemas-microsoft-com:office:word" xmlns:w="http://schemas.openxmlformats.org/wordprocessingml/2006/main" xmlns:w14="http://schemas.microsoft.com/office/word/2010/wordml" xmlns:w15="http://schemas.microsoft.com/office/word/2012/wordml" xmlns:w16cex="http://schemas.microsoft.com/office/word/2018/wordml/cex" xmlns:w16cid="http://schemas.microsoft.com/office/word/2016/wordml/cid" xmlns:w16="http://schemas.microsoft.com/office/word/2018/wordml" xmlns:w16sdtdh="http://schemas.microsoft.com/office/word/2020/wordml/sdtdatahash" xmlns:w16se="http://schemas.microsoft.com/office/word/2015/wordml/symex" xmlns:wpg="http://schemas.microsoft.com/office/word/2010/wordprocessingGroup" xmlns:wpi="http://schemas.microsoft.com/office/word/2010/wordprocessingInk" xmlns:wne="http://schemas.microsoft.com/office/word/2006/wordml" xmlns:wps="http://schemas.microsoft.com/office/word/2010/wordprocessingShape" mc:Ignorable="w14 w15 w16se w16cid w16 w16cex w16sdtdh wp14">
+<w:document xmlns:wpc="http://schemas.microsoft.com/office/word/2010/wordprocessingCanvas" xmlns:cx="http://schemas.microsoft.com/office/drawing/2014/chartex" xmlns:cx1="http://schemas.microsoft.com/office/drawing/2015/9/8/chartex" xmlns:cx2="http://schemas.microsoft.com/office/drawing/2015/10/21/chartex" xmlns:cx3="http://schemas.microsoft.com/office/drawing/2016/5/9/chartex" xmlns:cx4="http://schemas.microsoft.com/office/drawing/2016/5/10/chartex" xmlns:cx5="http://schemas.microsoft.com/office/drawing/2016/5/11/chartex" xmlns:cx6="http://schemas.microsoft.com/office/drawing/2016/5/12/chartex" xmlns:cx7="http://schemas.microsoft.com/office/drawing/2016/5/13/chartex" xmlns:cx8="http://schemas.microsoft.com/office/drawing/2016/5/14/chartex" xmlns:mc="http://schemas.openxmlformats.org/markup-compatibility/2006" xmlns:aink="http://schemas.microsoft.com/office/drawing/2016/ink" xmlns:am3d="http://schemas.microsoft.com/office/drawing/2017/model3d" xmlns:o="urn:schemas-microsoft-com:office:office" xmlns:oel="http://schemas.microsoft.com/office/2019/extlst" xmlns:r="http://schemas.openxmlformats.org/officeDocument/2006/relationships" xmlns:m="http://schemas.openxmlformats.org/officeDocument/2006/math" xmlns:v="urn:schemas-microsoft-com:vml" xmlns:wp14="http://schemas.microsoft.com/office/word/2010/wordprocessingDrawing" xmlns:wp="http://schemas.openxmlformats.org/drawingml/2006/wordprocessingDrawing" xmlns:w10="urn:schemas-microsoft-com:office:word" xmlns:w="http://schemas.openxmlformats.org/wordprocessingml/2006/main" xmlns:w14="http://schemas.microsoft.com/office/word/2010/wordml" xmlns:w15="http://schemas.microsoft.com/office/word/2012/wordml" xmlns:w16cex="http://schemas.microsoft.com/office/word/2018/wordml/cex" xmlns:w16cid="http://schemas.microsoft.com/office/word/2016/wordml/cid" xmlns:w16="http://schemas.microsoft.com/office/word/2018/wordml" xmlns:w16sdtdh="http://schemas.microsoft.com/office/word/2020/wordml/sdtdatahash" xmlns:w16se="http://schemas.microsoft.com/office/word/2015/wordml/symex" xmlns:wpg="http://schemas.microsoft.com/office/word/2010/wordprocessingGroup" xmlns:wpi="http://schemas.microsoft.com/office/word/2010/wordprocessingInk" xmlns:wne="http://schemas.microsoft.com/office/word/2006/wordml" xmlns:wps="http://schemas.microsoft.com/office/word/2010/wordprocessingShape" mc:Ignorable="w14 w15 w16se w16cid w16 w16cex w16sdtdh wp14">
   <w:body>
     <w:p>
       <w:pPr>
@@ -3554,6 +3554,9 @@
       <w:r>
         <w:t>Last page of this module</w:t>
       </w:r>
+      <w:r>
+        <w:t xml:space="preserve"> – at least it used to be</w:t>
+      </w:r>
     </w:p>
     <w:p>
       <w:r>
@@ -3589,9 +3592,1068 @@
       </w:pPr>
     </w:p>
     <w:p/>
-    <w:p/>
-    <w:p/>
-    <w:p/>
+    <w:p>
+      <w:pPr>
+        <w:pStyle w:val="CanvasSubHeader"/>
+      </w:pPr>
+      <w:r>
+        <w:t>Talking about indenting items</w:t>
+      </w:r>
+    </w:p>
+    <w:p>
+      <w:pPr>
+        <w:pStyle w:val="Heading1-indent1"/>
+      </w:pPr>
+      <w:r>
+        <w:t>Indenting Canvas Module items using word2canvas</w:t>
+      </w:r>
+    </w:p>
+    <w:p>
+      <w:r>
+        <w:t xml:space="preserve">Canvas </w:t>
+      </w:r>
+      <w:hyperlink r:id="rId39" w:history="1">
+        <w:r>
+          <w:rPr>
+            <w:rStyle w:val="Hyperlink"/>
+          </w:rPr>
+          <w:t>Module items can be indented</w:t>
+        </w:r>
+      </w:hyperlink>
+      <w:r>
+        <w:t xml:space="preserve">. There are 5 levels of indentation. The following </w:t>
+      </w:r>
+      <w:r>
+        <w:lastRenderedPageBreak/>
+        <w:t>explains how you indent module items in word2canvas.</w:t>
+      </w:r>
+    </w:p>
+    <w:p>
+      <w:pPr>
+        <w:pStyle w:val="Heading2"/>
+      </w:pPr>
+      <w:r>
+        <w:t>Word2canvas: “Heading 1” styles define module items</w:t>
+      </w:r>
+    </w:p>
+    <w:p>
+      <w:r>
+        <w:t xml:space="preserve">Each of the Word styles (recognised by word2canvas) listed in the following table are baed on the standard Word </w:t>
+      </w:r>
+      <w:r>
+        <w:rPr>
+          <w:i/>
+          <w:iCs/>
+        </w:rPr>
+        <w:t xml:space="preserve">Heading </w:t>
+      </w:r>
+      <w:r>
+        <w:rPr>
+          <w:i/>
+          <w:iCs/>
+        </w:rPr>
+        <w:t>1</w:t>
+      </w:r>
+      <w:r>
+        <w:t xml:space="preserve"> style.</w:t>
+      </w:r>
+    </w:p>
+    <w:p>
+      <w:r>
+        <w:t>Each of these styles match a particular type of Canvas module item.</w:t>
+      </w:r>
+    </w:p>
+    <w:p>
+      <w:r>
+        <w:t>By default, all of these items will not be indented. To indent an item, you need to use a modified style name…</w:t>
+      </w:r>
+    </w:p>
+    <w:tbl>
+      <w:tblPr>
+        <w:tblStyle w:val="TableGrid"/>
+        <w:tblW w:w="0" w:type="auto"/>
+        <w:tblLook w:val="04A0" w:firstRow="1" w:lastRow="0" w:firstColumn="1" w:lastColumn="0" w:noHBand="0" w:noVBand="1"/>
+      </w:tblPr>
+      <w:tblGrid>
+        <w:gridCol w:w="2245"/>
+        <w:gridCol w:w="6771"/>
+      </w:tblGrid>
+      <w:tr>
+        <w:tc>
+          <w:tcPr>
+            <w:tcW w:w="0" w:type="auto"/>
+            <w:tcBorders>
+              <w:top w:val="single" w:sz="4" w:space="0" w:color="auto"/>
+              <w:left w:val="single" w:sz="4" w:space="0" w:color="auto"/>
+              <w:bottom w:val="single" w:sz="4" w:space="0" w:color="auto"/>
+              <w:right w:val="single" w:sz="4" w:space="0" w:color="auto"/>
+            </w:tcBorders>
+            <w:hideMark/>
+          </w:tcPr>
+          <w:p>
+            <w:pPr>
+              <w:widowControl/>
+              <w:spacing w:after="0"/>
+              <w:jc w:val="center"/>
+              <w:rPr>
+                <w:rFonts w:ascii="Times New Roman" w:hAnsi="Times New Roman" w:cs="Times New Roman"/>
+                <w:b/>
+                <w:bCs/>
+                <w:lang w:eastAsia="en-AU" w:bidi="ar-SA"/>
+              </w:rPr>
+            </w:pPr>
+            <w:r>
+              <w:rPr>
+                <w:b/>
+                <w:bCs/>
+              </w:rPr>
+              <w:t>w2c style</w:t>
+            </w:r>
+          </w:p>
+        </w:tc>
+        <w:tc>
+          <w:tcPr>
+            <w:tcW w:w="0" w:type="auto"/>
+            <w:tcBorders>
+              <w:top w:val="single" w:sz="4" w:space="0" w:color="auto"/>
+              <w:left w:val="single" w:sz="4" w:space="0" w:color="auto"/>
+              <w:bottom w:val="single" w:sz="4" w:space="0" w:color="auto"/>
+              <w:right w:val="single" w:sz="4" w:space="0" w:color="auto"/>
+            </w:tcBorders>
+            <w:hideMark/>
+          </w:tcPr>
+          <w:p>
+            <w:pPr>
+              <w:jc w:val="center"/>
+              <w:rPr>
+                <w:b/>
+                <w:bCs/>
+              </w:rPr>
+            </w:pPr>
+            <w:r>
+              <w:rPr>
+                <w:b/>
+                <w:bCs/>
+              </w:rPr>
+              <w:t>Purpose</w:t>
+            </w:r>
+          </w:p>
+        </w:tc>
+      </w:tr>
+      <w:tr>
+        <w:tc>
+          <w:tcPr>
+            <w:tcW w:w="0" w:type="auto"/>
+            <w:tcBorders>
+              <w:top w:val="single" w:sz="4" w:space="0" w:color="auto"/>
+              <w:left w:val="single" w:sz="4" w:space="0" w:color="auto"/>
+              <w:bottom w:val="single" w:sz="4" w:space="0" w:color="auto"/>
+              <w:right w:val="single" w:sz="4" w:space="0" w:color="auto"/>
+            </w:tcBorders>
+            <w:hideMark/>
+          </w:tcPr>
+          <w:p>
+            <w:r>
+              <w:rPr>
+                <w:rStyle w:val="HTMLCode"/>
+                <w:rFonts w:eastAsiaTheme="majorEastAsia"/>
+              </w:rPr>
+              <w:t>Heading 1</w:t>
+            </w:r>
+            <w:r>
+              <w:t xml:space="preserve"> </w:t>
+            </w:r>
+          </w:p>
+        </w:tc>
+        <w:tc>
+          <w:tcPr>
+            <w:tcW w:w="0" w:type="auto"/>
+            <w:tcBorders>
+              <w:top w:val="single" w:sz="4" w:space="0" w:color="auto"/>
+              <w:left w:val="single" w:sz="4" w:space="0" w:color="auto"/>
+              <w:bottom w:val="single" w:sz="4" w:space="0" w:color="auto"/>
+              <w:right w:val="single" w:sz="4" w:space="0" w:color="auto"/>
+            </w:tcBorders>
+            <w:hideMark/>
+          </w:tcPr>
+          <w:p>
+            <w:r>
+              <w:t xml:space="preserve">Name of a new </w:t>
+            </w:r>
+            <w:hyperlink r:id="rId40" w:history="1">
+              <w:r>
+                <w:rPr>
+                  <w:rStyle w:val="Hyperlink"/>
+                </w:rPr>
+                <w:t>Canvas page</w:t>
+              </w:r>
+            </w:hyperlink>
+          </w:p>
+        </w:tc>
+      </w:tr>
+      <w:tr>
+        <w:tc>
+          <w:tcPr>
+            <w:tcW w:w="0" w:type="auto"/>
+            <w:tcBorders>
+              <w:top w:val="single" w:sz="4" w:space="0" w:color="auto"/>
+              <w:left w:val="single" w:sz="4" w:space="0" w:color="auto"/>
+              <w:bottom w:val="single" w:sz="4" w:space="0" w:color="auto"/>
+              <w:right w:val="single" w:sz="4" w:space="0" w:color="auto"/>
+            </w:tcBorders>
+            <w:hideMark/>
+          </w:tcPr>
+          <w:p>
+            <w:r>
+              <w:rPr>
+                <w:rStyle w:val="HTMLCode"/>
+                <w:rFonts w:eastAsiaTheme="majorEastAsia"/>
+              </w:rPr>
+              <w:t>Existing Canvas Page</w:t>
+            </w:r>
+          </w:p>
+        </w:tc>
+        <w:tc>
+          <w:tcPr>
+            <w:tcW w:w="0" w:type="auto"/>
+            <w:tcBorders>
+              <w:top w:val="single" w:sz="4" w:space="0" w:color="auto"/>
+              <w:left w:val="single" w:sz="4" w:space="0" w:color="auto"/>
+              <w:bottom w:val="single" w:sz="4" w:space="0" w:color="auto"/>
+              <w:right w:val="single" w:sz="4" w:space="0" w:color="auto"/>
+            </w:tcBorders>
+            <w:hideMark/>
+          </w:tcPr>
+          <w:p>
+            <w:r>
+              <w:t>Name of a Canvas page already available in the course</w:t>
+            </w:r>
+          </w:p>
+        </w:tc>
+      </w:tr>
+      <w:tr>
+        <w:tc>
+          <w:tcPr>
+            <w:tcW w:w="0" w:type="auto"/>
+            <w:tcBorders>
+              <w:top w:val="single" w:sz="4" w:space="0" w:color="auto"/>
+              <w:left w:val="single" w:sz="4" w:space="0" w:color="auto"/>
+              <w:bottom w:val="single" w:sz="4" w:space="0" w:color="auto"/>
+              <w:right w:val="single" w:sz="4" w:space="0" w:color="auto"/>
+            </w:tcBorders>
+            <w:hideMark/>
+          </w:tcPr>
+          <w:p>
+            <w:r>
+              <w:rPr>
+                <w:rStyle w:val="HTMLCode"/>
+                <w:rFonts w:eastAsiaTheme="majorEastAsia"/>
+              </w:rPr>
+              <w:t>Canvas Discussion</w:t>
+            </w:r>
+          </w:p>
+        </w:tc>
+        <w:tc>
+          <w:tcPr>
+            <w:tcW w:w="0" w:type="auto"/>
+            <w:tcBorders>
+              <w:top w:val="single" w:sz="4" w:space="0" w:color="auto"/>
+              <w:left w:val="single" w:sz="4" w:space="0" w:color="auto"/>
+              <w:bottom w:val="single" w:sz="4" w:space="0" w:color="auto"/>
+              <w:right w:val="single" w:sz="4" w:space="0" w:color="auto"/>
+            </w:tcBorders>
+            <w:hideMark/>
+          </w:tcPr>
+          <w:p>
+            <w:r>
+              <w:t xml:space="preserve">Name of an existing </w:t>
+            </w:r>
+            <w:hyperlink r:id="rId41" w:history="1">
+              <w:r>
+                <w:rPr>
+                  <w:rStyle w:val="Hyperlink"/>
+                </w:rPr>
+                <w:t>Canvas discussion</w:t>
+              </w:r>
+            </w:hyperlink>
+          </w:p>
+        </w:tc>
+      </w:tr>
+      <w:tr>
+        <w:tc>
+          <w:tcPr>
+            <w:tcW w:w="0" w:type="auto"/>
+            <w:tcBorders>
+              <w:top w:val="single" w:sz="4" w:space="0" w:color="auto"/>
+              <w:left w:val="single" w:sz="4" w:space="0" w:color="auto"/>
+              <w:bottom w:val="single" w:sz="4" w:space="0" w:color="auto"/>
+              <w:right w:val="single" w:sz="4" w:space="0" w:color="auto"/>
+            </w:tcBorders>
+            <w:hideMark/>
+          </w:tcPr>
+          <w:p>
+            <w:r>
+              <w:rPr>
+                <w:rStyle w:val="HTMLCode"/>
+                <w:rFonts w:eastAsiaTheme="majorEastAsia"/>
+              </w:rPr>
+              <w:t>Canvas SubHeader</w:t>
+            </w:r>
+          </w:p>
+        </w:tc>
+        <w:tc>
+          <w:tcPr>
+            <w:tcW w:w="0" w:type="auto"/>
+            <w:tcBorders>
+              <w:top w:val="single" w:sz="4" w:space="0" w:color="auto"/>
+              <w:left w:val="single" w:sz="4" w:space="0" w:color="auto"/>
+              <w:bottom w:val="single" w:sz="4" w:space="0" w:color="auto"/>
+              <w:right w:val="single" w:sz="4" w:space="0" w:color="auto"/>
+            </w:tcBorders>
+            <w:hideMark/>
+          </w:tcPr>
+          <w:p>
+            <w:r>
+              <w:t xml:space="preserve">Name for a new </w:t>
+            </w:r>
+            <w:hyperlink r:id="rId42" w:history="1">
+              <w:r>
+                <w:rPr>
+                  <w:rStyle w:val="Hyperlink"/>
+                </w:rPr>
+                <w:t>Canvas text (sub) header</w:t>
+              </w:r>
+            </w:hyperlink>
+          </w:p>
+        </w:tc>
+      </w:tr>
+      <w:tr>
+        <w:tc>
+          <w:tcPr>
+            <w:tcW w:w="0" w:type="auto"/>
+            <w:tcBorders>
+              <w:top w:val="single" w:sz="4" w:space="0" w:color="auto"/>
+              <w:left w:val="single" w:sz="4" w:space="0" w:color="auto"/>
+              <w:bottom w:val="single" w:sz="4" w:space="0" w:color="auto"/>
+              <w:right w:val="single" w:sz="4" w:space="0" w:color="auto"/>
+            </w:tcBorders>
+            <w:hideMark/>
+          </w:tcPr>
+          <w:p>
+            <w:r>
+              <w:rPr>
+                <w:rStyle w:val="HTMLCode"/>
+                <w:rFonts w:eastAsiaTheme="majorEastAsia"/>
+              </w:rPr>
+              <w:t>Canvas File</w:t>
+            </w:r>
+          </w:p>
+        </w:tc>
+        <w:tc>
+          <w:tcPr>
+            <w:tcW w:w="0" w:type="auto"/>
+            <w:tcBorders>
+              <w:top w:val="single" w:sz="4" w:space="0" w:color="auto"/>
+              <w:left w:val="single" w:sz="4" w:space="0" w:color="auto"/>
+              <w:bottom w:val="single" w:sz="4" w:space="0" w:color="auto"/>
+              <w:right w:val="single" w:sz="4" w:space="0" w:color="auto"/>
+            </w:tcBorders>
+            <w:hideMark/>
+          </w:tcPr>
+          <w:p>
+            <w:r>
+              <w:t xml:space="preserve">The name (or part of the name) of a file already in the Canvas course's </w:t>
+            </w:r>
+            <w:hyperlink r:id="rId43" w:history="1">
+              <w:r>
+                <w:rPr>
+                  <w:rStyle w:val="Hyperlink"/>
+                </w:rPr>
+                <w:t>Files</w:t>
+              </w:r>
+            </w:hyperlink>
+          </w:p>
+        </w:tc>
+      </w:tr>
+      <w:tr>
+        <w:tc>
+          <w:tcPr>
+            <w:tcW w:w="0" w:type="auto"/>
+            <w:tcBorders>
+              <w:top w:val="single" w:sz="4" w:space="0" w:color="auto"/>
+              <w:left w:val="single" w:sz="4" w:space="0" w:color="auto"/>
+              <w:bottom w:val="single" w:sz="4" w:space="0" w:color="auto"/>
+              <w:right w:val="single" w:sz="4" w:space="0" w:color="auto"/>
+            </w:tcBorders>
+          </w:tcPr>
+          <w:p>
+            <w:pPr>
+              <w:rPr>
+                <w:rStyle w:val="HTMLCode"/>
+                <w:rFonts w:eastAsiaTheme="majorEastAsia"/>
+              </w:rPr>
+            </w:pPr>
+            <w:r>
+              <w:rPr>
+                <w:rStyle w:val="HTMLCode"/>
+                <w:rFonts w:eastAsiaTheme="majorEastAsia"/>
+              </w:rPr>
+              <w:t>Canvas Assignment</w:t>
+            </w:r>
+          </w:p>
+        </w:tc>
+        <w:tc>
+          <w:tcPr>
+            <w:tcW w:w="0" w:type="auto"/>
+            <w:tcBorders>
+              <w:top w:val="single" w:sz="4" w:space="0" w:color="auto"/>
+              <w:left w:val="single" w:sz="4" w:space="0" w:color="auto"/>
+              <w:bottom w:val="single" w:sz="4" w:space="0" w:color="auto"/>
+              <w:right w:val="single" w:sz="4" w:space="0" w:color="auto"/>
+            </w:tcBorders>
+          </w:tcPr>
+          <w:p>
+            <w:r>
+              <w:t xml:space="preserve">The name (or part of the name) of an assignment already in the Canvas course's </w:t>
+            </w:r>
+            <w:hyperlink r:id="rId44" w:history="1">
+              <w:r>
+                <w:rPr>
+                  <w:rStyle w:val="Hyperlink"/>
+                </w:rPr>
+                <w:t>Assignments</w:t>
+              </w:r>
+            </w:hyperlink>
+          </w:p>
+        </w:tc>
+      </w:tr>
+      <w:tr>
+        <w:tc>
+          <w:tcPr>
+            <w:tcW w:w="0" w:type="auto"/>
+            <w:tcBorders>
+              <w:top w:val="single" w:sz="4" w:space="0" w:color="auto"/>
+              <w:left w:val="single" w:sz="4" w:space="0" w:color="auto"/>
+              <w:bottom w:val="single" w:sz="4" w:space="0" w:color="auto"/>
+              <w:right w:val="single" w:sz="4" w:space="0" w:color="auto"/>
+            </w:tcBorders>
+          </w:tcPr>
+          <w:p>
+            <w:pPr>
+              <w:rPr>
+                <w:rStyle w:val="HTMLCode"/>
+                <w:rFonts w:eastAsiaTheme="majorEastAsia"/>
+              </w:rPr>
+            </w:pPr>
+            <w:r>
+              <w:rPr>
+                <w:rStyle w:val="HTMLCode"/>
+                <w:rFonts w:eastAsiaTheme="majorEastAsia"/>
+              </w:rPr>
+              <w:t>Canvas Quiz</w:t>
+            </w:r>
+          </w:p>
+        </w:tc>
+        <w:tc>
+          <w:tcPr>
+            <w:tcW w:w="0" w:type="auto"/>
+            <w:tcBorders>
+              <w:top w:val="single" w:sz="4" w:space="0" w:color="auto"/>
+              <w:left w:val="single" w:sz="4" w:space="0" w:color="auto"/>
+              <w:bottom w:val="single" w:sz="4" w:space="0" w:color="auto"/>
+              <w:right w:val="single" w:sz="4" w:space="0" w:color="auto"/>
+            </w:tcBorders>
+          </w:tcPr>
+          <w:p>
+            <w:r>
+              <w:t xml:space="preserve">The name (or part of the name) of a quiz already in the Canvas course's </w:t>
+            </w:r>
+            <w:hyperlink r:id="rId45" w:history="1">
+              <w:r>
+                <w:rPr>
+                  <w:rStyle w:val="Hyperlink"/>
+                </w:rPr>
+                <w:t>Quizzes</w:t>
+              </w:r>
+            </w:hyperlink>
+          </w:p>
+        </w:tc>
+      </w:tr>
+      <w:tr>
+        <w:tc>
+          <w:tcPr>
+            <w:tcW w:w="0" w:type="auto"/>
+            <w:tcBorders>
+              <w:top w:val="single" w:sz="4" w:space="0" w:color="auto"/>
+              <w:left w:val="single" w:sz="4" w:space="0" w:color="auto"/>
+              <w:bottom w:val="single" w:sz="4" w:space="0" w:color="auto"/>
+              <w:right w:val="single" w:sz="4" w:space="0" w:color="auto"/>
+            </w:tcBorders>
+          </w:tcPr>
+          <w:p>
+            <w:pPr>
+              <w:rPr>
+                <w:rStyle w:val="HTMLCode"/>
+                <w:rFonts w:eastAsiaTheme="majorEastAsia"/>
+              </w:rPr>
+            </w:pPr>
+            <w:r>
+              <w:rPr>
+                <w:rStyle w:val="HTMLCode"/>
+                <w:rFonts w:eastAsiaTheme="majorEastAsia"/>
+              </w:rPr>
+              <w:t>Canvas External Url</w:t>
+            </w:r>
+          </w:p>
+        </w:tc>
+        <w:tc>
+          <w:tcPr>
+            <w:tcW w:w="0" w:type="auto"/>
+            <w:tcBorders>
+              <w:top w:val="single" w:sz="4" w:space="0" w:color="auto"/>
+              <w:left w:val="single" w:sz="4" w:space="0" w:color="auto"/>
+              <w:bottom w:val="single" w:sz="4" w:space="0" w:color="auto"/>
+              <w:right w:val="single" w:sz="4" w:space="0" w:color="auto"/>
+            </w:tcBorders>
+          </w:tcPr>
+          <w:p>
+            <w:r>
+              <w:t xml:space="preserve">Add an </w:t>
+            </w:r>
+            <w:hyperlink r:id="rId46" w:history="1">
+              <w:r>
+                <w:rPr>
+                  <w:rStyle w:val="Hyperlink"/>
+                </w:rPr>
+                <w:t>external link as a module item</w:t>
+              </w:r>
+            </w:hyperlink>
+          </w:p>
+        </w:tc>
+      </w:tr>
+      <w:tr>
+        <w:tc>
+          <w:tcPr>
+            <w:tcW w:w="0" w:type="auto"/>
+            <w:tcBorders>
+              <w:top w:val="single" w:sz="4" w:space="0" w:color="auto"/>
+              <w:left w:val="single" w:sz="4" w:space="0" w:color="auto"/>
+              <w:bottom w:val="single" w:sz="4" w:space="0" w:color="auto"/>
+              <w:right w:val="single" w:sz="4" w:space="0" w:color="auto"/>
+            </w:tcBorders>
+          </w:tcPr>
+          <w:p>
+            <w:pPr>
+              <w:rPr>
+                <w:rStyle w:val="HTMLCode"/>
+                <w:rFonts w:eastAsiaTheme="majorEastAsia"/>
+              </w:rPr>
+            </w:pPr>
+            <w:r>
+              <w:rPr>
+                <w:rStyle w:val="HTMLCode"/>
+                <w:rFonts w:eastAsiaTheme="majorEastAsia"/>
+              </w:rPr>
+              <w:t>Canvas External Tool</w:t>
+            </w:r>
+          </w:p>
+        </w:tc>
+        <w:tc>
+          <w:tcPr>
+            <w:tcW w:w="0" w:type="auto"/>
+            <w:tcBorders>
+              <w:top w:val="single" w:sz="4" w:space="0" w:color="auto"/>
+              <w:left w:val="single" w:sz="4" w:space="0" w:color="auto"/>
+              <w:bottom w:val="single" w:sz="4" w:space="0" w:color="auto"/>
+              <w:right w:val="single" w:sz="4" w:space="0" w:color="auto"/>
+            </w:tcBorders>
+          </w:tcPr>
+          <w:p>
+            <w:r>
+              <w:t xml:space="preserve">Add an </w:t>
+            </w:r>
+            <w:hyperlink r:id="rId47" w:history="1">
+              <w:r>
+                <w:rPr>
+                  <w:rStyle w:val="Hyperlink"/>
+                </w:rPr>
+                <w:t>external tool as a module item</w:t>
+              </w:r>
+            </w:hyperlink>
+          </w:p>
+        </w:tc>
+      </w:tr>
+    </w:tbl>
+    <w:p>
+      <w:pPr>
+        <w:pStyle w:val="Heading2"/>
+      </w:pPr>
+      <w:r>
+        <w:t xml:space="preserve">“Heading 1” + </w:t>
+      </w:r>
+      <w:r>
+        <w:rPr>
+          <w:i/>
+          <w:iCs/>
+        </w:rPr>
+        <w:t xml:space="preserve">indent X </w:t>
+      </w:r>
+      <w:r>
+        <w:t>style names define indentation</w:t>
+      </w:r>
+    </w:p>
+    <w:p>
+      <w:r>
+        <w:t xml:space="preserve">The addition of </w:t>
+      </w:r>
+      <w:r>
+        <w:rPr>
+          <w:b/>
+          <w:bCs/>
+        </w:rPr>
+        <w:t>– indent 1</w:t>
+      </w:r>
+      <w:r>
+        <w:t xml:space="preserve"> to the Heading 1 style names from the table above will indent the item 1 level. </w:t>
+      </w:r>
+      <w:r>
+        <w:rPr>
+          <w:b/>
+          <w:bCs/>
+        </w:rPr>
+        <w:t>– indent 3</w:t>
+      </w:r>
+      <w:r>
+        <w:rPr>
+          <w:b/>
+          <w:bCs/>
+          <w:i/>
+          <w:iCs/>
+        </w:rPr>
+        <w:t xml:space="preserve"> </w:t>
+      </w:r>
+      <w:r>
+        <w:t>will indent the item 3 levels. The following table has more examples.</w:t>
+      </w:r>
+    </w:p>
+    <w:tbl>
+      <w:tblPr>
+        <w:tblStyle w:val="TableGrid"/>
+        <w:tblW w:w="0" w:type="auto"/>
+        <w:tblLook w:val="04A0" w:firstRow="1" w:lastRow="0" w:firstColumn="1" w:lastColumn="0" w:noHBand="0" w:noVBand="1"/>
+      </w:tblPr>
+      <w:tblGrid>
+        <w:gridCol w:w="2972"/>
+        <w:gridCol w:w="6044"/>
+      </w:tblGrid>
+      <w:tr>
+        <w:tc>
+          <w:tcPr>
+            <w:tcW w:w="2972" w:type="dxa"/>
+            <w:tcBorders>
+              <w:top w:val="single" w:sz="4" w:space="0" w:color="auto"/>
+              <w:left w:val="single" w:sz="4" w:space="0" w:color="auto"/>
+              <w:bottom w:val="single" w:sz="4" w:space="0" w:color="auto"/>
+              <w:right w:val="single" w:sz="4" w:space="0" w:color="auto"/>
+            </w:tcBorders>
+            <w:hideMark/>
+          </w:tcPr>
+          <w:p>
+            <w:pPr>
+              <w:widowControl/>
+              <w:spacing w:after="0"/>
+              <w:jc w:val="center"/>
+              <w:rPr>
+                <w:rFonts w:ascii="Times New Roman" w:hAnsi="Times New Roman" w:cs="Times New Roman"/>
+                <w:b/>
+                <w:bCs/>
+                <w:lang w:eastAsia="en-AU" w:bidi="ar-SA"/>
+              </w:rPr>
+            </w:pPr>
+            <w:r>
+              <w:rPr>
+                <w:b/>
+                <w:bCs/>
+              </w:rPr>
+              <w:t>w2c style</w:t>
+            </w:r>
+          </w:p>
+        </w:tc>
+        <w:tc>
+          <w:tcPr>
+            <w:tcW w:w="6044" w:type="dxa"/>
+            <w:tcBorders>
+              <w:top w:val="single" w:sz="4" w:space="0" w:color="auto"/>
+              <w:left w:val="single" w:sz="4" w:space="0" w:color="auto"/>
+              <w:bottom w:val="single" w:sz="4" w:space="0" w:color="auto"/>
+              <w:right w:val="single" w:sz="4" w:space="0" w:color="auto"/>
+            </w:tcBorders>
+            <w:hideMark/>
+          </w:tcPr>
+          <w:p>
+            <w:pPr>
+              <w:jc w:val="center"/>
+              <w:rPr>
+                <w:b/>
+                <w:bCs/>
+              </w:rPr>
+            </w:pPr>
+            <w:r>
+              <w:rPr>
+                <w:b/>
+                <w:bCs/>
+              </w:rPr>
+              <w:t>Effect</w:t>
+            </w:r>
+          </w:p>
+        </w:tc>
+      </w:tr>
+      <w:tr>
+        <w:tc>
+          <w:tcPr>
+            <w:tcW w:w="2972" w:type="dxa"/>
+            <w:tcBorders>
+              <w:top w:val="single" w:sz="4" w:space="0" w:color="auto"/>
+              <w:left w:val="single" w:sz="4" w:space="0" w:color="auto"/>
+              <w:bottom w:val="single" w:sz="4" w:space="0" w:color="auto"/>
+              <w:right w:val="single" w:sz="4" w:space="0" w:color="auto"/>
+            </w:tcBorders>
+            <w:hideMark/>
+          </w:tcPr>
+          <w:p>
+            <w:r>
+              <w:rPr>
+                <w:rStyle w:val="HTMLCode"/>
+                <w:rFonts w:eastAsiaTheme="majorEastAsia"/>
+              </w:rPr>
+              <w:t>Heading 1</w:t>
+            </w:r>
+            <w:r>
+              <w:rPr>
+                <w:rStyle w:val="HTMLCode"/>
+                <w:rFonts w:eastAsiaTheme="majorEastAsia"/>
+              </w:rPr>
+              <w:t xml:space="preserve"> – indent 3</w:t>
+            </w:r>
+            <w:r>
+              <w:t xml:space="preserve"> </w:t>
+            </w:r>
+          </w:p>
+        </w:tc>
+        <w:tc>
+          <w:tcPr>
+            <w:tcW w:w="6044" w:type="dxa"/>
+            <w:tcBorders>
+              <w:top w:val="single" w:sz="4" w:space="0" w:color="auto"/>
+              <w:left w:val="single" w:sz="4" w:space="0" w:color="auto"/>
+              <w:bottom w:val="single" w:sz="4" w:space="0" w:color="auto"/>
+              <w:right w:val="single" w:sz="4" w:space="0" w:color="auto"/>
+            </w:tcBorders>
+            <w:hideMark/>
+          </w:tcPr>
+          <w:p>
+            <w:r>
+              <w:t xml:space="preserve">Create </w:t>
+            </w:r>
+            <w:r>
+              <w:t xml:space="preserve">a new </w:t>
+            </w:r>
+            <w:hyperlink r:id="rId48" w:history="1">
+              <w:r>
+                <w:rPr>
+                  <w:rStyle w:val="Hyperlink"/>
+                </w:rPr>
+                <w:t>Canvas page</w:t>
+              </w:r>
+            </w:hyperlink>
+            <w:r>
+              <w:t xml:space="preserve"> </w:t>
+            </w:r>
+            <w:r>
+              <w:t>but indent it 3 levels when adding to the module</w:t>
+            </w:r>
+          </w:p>
+        </w:tc>
+      </w:tr>
+      <w:tr>
+        <w:tc>
+          <w:tcPr>
+            <w:tcW w:w="2972" w:type="dxa"/>
+            <w:tcBorders>
+              <w:top w:val="single" w:sz="4" w:space="0" w:color="auto"/>
+              <w:left w:val="single" w:sz="4" w:space="0" w:color="auto"/>
+              <w:bottom w:val="single" w:sz="4" w:space="0" w:color="auto"/>
+              <w:right w:val="single" w:sz="4" w:space="0" w:color="auto"/>
+            </w:tcBorders>
+            <w:hideMark/>
+          </w:tcPr>
+          <w:p>
+            <w:r>
+              <w:rPr>
+                <w:rStyle w:val="HTMLCode"/>
+                <w:rFonts w:eastAsiaTheme="majorEastAsia"/>
+              </w:rPr>
+              <w:t>Existing Canvas Page</w:t>
+            </w:r>
+            <w:r>
+              <w:rPr>
+                <w:rStyle w:val="HTMLCode"/>
+                <w:rFonts w:eastAsiaTheme="majorEastAsia"/>
+              </w:rPr>
+              <w:t xml:space="preserve"> – indent 2</w:t>
+            </w:r>
+          </w:p>
+        </w:tc>
+        <w:tc>
+          <w:tcPr>
+            <w:tcW w:w="6044" w:type="dxa"/>
+            <w:tcBorders>
+              <w:top w:val="single" w:sz="4" w:space="0" w:color="auto"/>
+              <w:left w:val="single" w:sz="4" w:space="0" w:color="auto"/>
+              <w:bottom w:val="single" w:sz="4" w:space="0" w:color="auto"/>
+              <w:right w:val="single" w:sz="4" w:space="0" w:color="auto"/>
+            </w:tcBorders>
+            <w:hideMark/>
+          </w:tcPr>
+          <w:p>
+            <w:r>
+              <w:t xml:space="preserve">Add </w:t>
+            </w:r>
+            <w:r>
+              <w:t>a Canvas page already available in the course</w:t>
+            </w:r>
+            <w:r>
+              <w:t xml:space="preserve"> matching the text, but indent it 2 levels</w:t>
+            </w:r>
+          </w:p>
+        </w:tc>
+      </w:tr>
+      <w:tr>
+        <w:tc>
+          <w:tcPr>
+            <w:tcW w:w="2972" w:type="dxa"/>
+            <w:tcBorders>
+              <w:top w:val="single" w:sz="4" w:space="0" w:color="auto"/>
+              <w:left w:val="single" w:sz="4" w:space="0" w:color="auto"/>
+              <w:bottom w:val="single" w:sz="4" w:space="0" w:color="auto"/>
+              <w:right w:val="single" w:sz="4" w:space="0" w:color="auto"/>
+            </w:tcBorders>
+            <w:hideMark/>
+          </w:tcPr>
+          <w:p>
+            <w:r>
+              <w:rPr>
+                <w:rStyle w:val="HTMLCode"/>
+                <w:rFonts w:eastAsiaTheme="majorEastAsia"/>
+              </w:rPr>
+              <w:t>Canvas Discussion</w:t>
+            </w:r>
+            <w:r>
+              <w:rPr>
+                <w:rStyle w:val="HTMLCode"/>
+                <w:rFonts w:eastAsiaTheme="majorEastAsia"/>
+              </w:rPr>
+              <w:t xml:space="preserve"> – indent 5</w:t>
+            </w:r>
+          </w:p>
+        </w:tc>
+        <w:tc>
+          <w:tcPr>
+            <w:tcW w:w="6044" w:type="dxa"/>
+            <w:tcBorders>
+              <w:top w:val="single" w:sz="4" w:space="0" w:color="auto"/>
+              <w:left w:val="single" w:sz="4" w:space="0" w:color="auto"/>
+              <w:bottom w:val="single" w:sz="4" w:space="0" w:color="auto"/>
+              <w:right w:val="single" w:sz="4" w:space="0" w:color="auto"/>
+            </w:tcBorders>
+            <w:hideMark/>
+          </w:tcPr>
+          <w:p>
+            <w:r>
+              <w:t>Add a</w:t>
+            </w:r>
+            <w:r>
+              <w:t xml:space="preserve">n existing </w:t>
+            </w:r>
+            <w:hyperlink r:id="rId49" w:history="1">
+              <w:r>
+                <w:rPr>
+                  <w:rStyle w:val="Hyperlink"/>
+                </w:rPr>
+                <w:t>Canvas discussion</w:t>
+              </w:r>
+            </w:hyperlink>
+            <w:r>
+              <w:t xml:space="preserve"> ma</w:t>
+            </w:r>
+            <w:r>
+              <w:t>tching the text, but indent 5 levels</w:t>
+            </w:r>
+          </w:p>
+        </w:tc>
+      </w:tr>
+    </w:tbl>
+    <w:p>
+      <w:pPr>
+        <w:pStyle w:val="Heading1-indent1"/>
+      </w:pPr>
+      <w:r>
+        <w:t>A new page – indented 1</w:t>
+      </w:r>
+    </w:p>
+    <w:p>
+      <w:r>
+        <w:t xml:space="preserve">The above style is the </w:t>
+      </w:r>
+      <w:r>
+        <w:rPr>
+          <w:i/>
+          <w:iCs/>
+        </w:rPr>
+        <w:t>Heading 1 – indent 1</w:t>
+      </w:r>
+    </w:p>
+    <w:p>
+      <w:pPr>
+        <w:pStyle w:val="Heading1-indent5"/>
+      </w:pPr>
+      <w:r>
+        <w:t>A new page – indented 5</w:t>
+      </w:r>
+    </w:p>
+    <w:p>
+      <w:r>
+        <w:t xml:space="preserve">The above style is the </w:t>
+      </w:r>
+      <w:r>
+        <w:rPr>
+          <w:i/>
+          <w:iCs/>
+        </w:rPr>
+        <w:t>Heading 1 – indent 5</w:t>
+      </w:r>
+      <w:r>
+        <w:t xml:space="preserve"> style</w:t>
+      </w:r>
+    </w:p>
+    <w:p>
+      <w:pPr>
+        <w:pStyle w:val="CanvasSubHeader"/>
+      </w:pPr>
+      <w:r>
+        <w:lastRenderedPageBreak/>
+        <w:t>Some existing pages indented to different levels</w:t>
+      </w:r>
+    </w:p>
+    <w:p>
+      <w:pPr>
+        <w:pStyle w:val="Heading1"/>
+      </w:pPr>
+      <w:r>
+        <w:t>Explanation</w:t>
+      </w:r>
+    </w:p>
+    <w:p>
+      <w:r>
+        <w:t>Each of the following will link to existing pages (one defined above) but they will be indented to different levels</w:t>
+      </w:r>
+    </w:p>
+    <w:p>
+      <w:pPr>
+        <w:pStyle w:val="ExistingCanvasPage"/>
+      </w:pPr>
+      <w:r>
+        <w:t>Last page of this module – at least it used to be</w:t>
+      </w:r>
+    </w:p>
+    <w:p>
+      <w:pPr>
+        <w:pStyle w:val="ExistingCanvasPage-indent1"/>
+      </w:pPr>
+      <w:r>
+        <w:t>Last page of this module – at least it used to be</w:t>
+      </w:r>
+    </w:p>
+    <w:p>
+      <w:pPr>
+        <w:pStyle w:val="ExistingCanvasPage-indent2"/>
+      </w:pPr>
+      <w:r>
+        <w:t>Last page of this module – at least it used to be</w:t>
+      </w:r>
+    </w:p>
+    <w:p>
+      <w:pPr>
+        <w:pStyle w:val="ExistingCanvasPage-indent3"/>
+      </w:pPr>
+      <w:r>
+        <w:t>Last page of this module – at least it used to be</w:t>
+      </w:r>
+    </w:p>
+    <w:p>
+      <w:pPr>
+        <w:pStyle w:val="ExistingCanvasPage-indent4"/>
+      </w:pPr>
+      <w:r>
+        <w:t>Last page of this module – at least it used to be</w:t>
+      </w:r>
+    </w:p>
+    <w:p>
+      <w:pPr>
+        <w:pStyle w:val="ExistingCanvasPage-indent5"/>
+      </w:pPr>
+      <w:r>
+        <w:t>Last page of this module – at least it used to be</w:t>
+      </w:r>
+    </w:p>
+    <w:p>
+      <w:pPr>
+        <w:pStyle w:val="CanvasSubHeader"/>
+      </w:pPr>
+      <w:r>
+        <w:t>And canvas sub headers can be indented</w:t>
+      </w:r>
+    </w:p>
+    <w:p>
+      <w:pPr>
+        <w:pStyle w:val="CanvasSubHeader-indent1"/>
+      </w:pPr>
+      <w:r>
+        <w:t>By 1</w:t>
+      </w:r>
+    </w:p>
+    <w:p>
+      <w:pPr>
+        <w:pStyle w:val="CanvasSubHeader-indent2"/>
+      </w:pPr>
+      <w:r>
+        <w:t>By 2</w:t>
+      </w:r>
+    </w:p>
+    <w:p>
+      <w:pPr>
+        <w:pStyle w:val="CanvasSubHeader-indent3"/>
+      </w:pPr>
+      <w:r>
+        <w:t>By 3</w:t>
+      </w:r>
+    </w:p>
+    <w:p>
+      <w:pPr>
+        <w:pStyle w:val="CanvasSubHeader-indent4"/>
+      </w:pPr>
+      <w:r>
+        <w:t>By 4</w:t>
+      </w:r>
+    </w:p>
+    <w:p>
+      <w:pPr>
+        <w:pStyle w:val="Style1"/>
+      </w:pPr>
+      <w:r>
+        <w:t>By 5</w:t>
+      </w:r>
+    </w:p>
     <w:sectPr>
       <w:pgSz w:w="11906" w:h="16838"/>
       <w:pgMar w:top="1440" w:right="1440" w:bottom="1440" w:left="1440" w:header="0" w:footer="0" w:gutter="0"/>
@@ -3604,7 +4666,7 @@
 </file>
 
 <file path=word/comments.xml><?xml version="1.0" encoding="utf-8"?>
-<w:comments xmlns:wpc="http://schemas.microsoft.com/office/word/2010/wordprocessingCanvas" xmlns:cx="http://schemas.microsoft.com/office/drawing/2014/chartex" xmlns:cx1="http://schemas.microsoft.com/office/drawing/2015/9/8/chartex" xmlns:cx2="http://schemas.microsoft.com/office/drawing/2015/10/21/chartex" xmlns:cx3="http://schemas.microsoft.com/office/drawing/2016/5/9/chartex" xmlns:cx4="http://schemas.microsoft.com/office/drawing/2016/5/10/chartex" xmlns:cx5="http://schemas.microsoft.com/office/drawing/2016/5/11/chartex" xmlns:cx6="http://schemas.microsoft.com/office/drawing/2016/5/12/chartex" xmlns:cx7="http://schemas.microsoft.com/office/drawing/2016/5/13/chartex" xmlns:cx8="http://schemas.microsoft.com/office/drawing/2016/5/14/chartex" xmlns:mc="http://schemas.openxmlformats.org/markup-compatibility/2006" xmlns:aink="http://schemas.microsoft.com/office/drawing/2016/ink" xmlns:am3d="http://schemas.microsoft.com/office/drawing/2017/model3d" xmlns:o="urn:schemas-microsoft-com:office:office" xmlns:r="http://schemas.openxmlformats.org/officeDocument/2006/relationships" xmlns:m="http://schemas.openxmlformats.org/officeDocument/2006/math" xmlns:v="urn:schemas-microsoft-com:vml" xmlns:wp14="http://schemas.microsoft.com/office/word/2010/wordprocessingDrawing" xmlns:wp="http://schemas.openxmlformats.org/drawingml/2006/wordprocessingDrawing" xmlns:w10="urn:schemas-microsoft-com:office:word" xmlns:w="http://schemas.openxmlformats.org/wordprocessingml/2006/main" xmlns:w14="http://schemas.microsoft.com/office/word/2010/wordml" xmlns:w15="http://schemas.microsoft.com/office/word/2012/wordml" xmlns:w16cex="http://schemas.microsoft.com/office/word/2018/wordml/cex" xmlns:w16cid="http://schemas.microsoft.com/office/word/2016/wordml/cid" xmlns:w16="http://schemas.microsoft.com/office/word/2018/wordml" xmlns:w16sdtdh="http://schemas.microsoft.com/office/word/2020/wordml/sdtdatahash" xmlns:w16se="http://schemas.microsoft.com/office/word/2015/wordml/symex" xmlns:wpg="http://schemas.microsoft.com/office/word/2010/wordprocessingGroup" xmlns:wpi="http://schemas.microsoft.com/office/word/2010/wordprocessingInk" xmlns:wne="http://schemas.microsoft.com/office/word/2006/wordml" xmlns:wps="http://schemas.microsoft.com/office/word/2010/wordprocessingShape" mc:Ignorable="w14 w15 w16se w16cid w16 w16cex w16sdtdh wp14">
+<w:comments xmlns:wpc="http://schemas.microsoft.com/office/word/2010/wordprocessingCanvas" xmlns:cx="http://schemas.microsoft.com/office/drawing/2014/chartex" xmlns:cx1="http://schemas.microsoft.com/office/drawing/2015/9/8/chartex" xmlns:cx2="http://schemas.microsoft.com/office/drawing/2015/10/21/chartex" xmlns:cx3="http://schemas.microsoft.com/office/drawing/2016/5/9/chartex" xmlns:cx4="http://schemas.microsoft.com/office/drawing/2016/5/10/chartex" xmlns:cx5="http://schemas.microsoft.com/office/drawing/2016/5/11/chartex" xmlns:cx6="http://schemas.microsoft.com/office/drawing/2016/5/12/chartex" xmlns:cx7="http://schemas.microsoft.com/office/drawing/2016/5/13/chartex" xmlns:cx8="http://schemas.microsoft.com/office/drawing/2016/5/14/chartex" xmlns:mc="http://schemas.openxmlformats.org/markup-compatibility/2006" xmlns:aink="http://schemas.microsoft.com/office/drawing/2016/ink" xmlns:am3d="http://schemas.microsoft.com/office/drawing/2017/model3d" xmlns:o="urn:schemas-microsoft-com:office:office" xmlns:oel="http://schemas.microsoft.com/office/2019/extlst" xmlns:r="http://schemas.openxmlformats.org/officeDocument/2006/relationships" xmlns:m="http://schemas.openxmlformats.org/officeDocument/2006/math" xmlns:v="urn:schemas-microsoft-com:vml" xmlns:wp14="http://schemas.microsoft.com/office/word/2010/wordprocessingDrawing" xmlns:wp="http://schemas.openxmlformats.org/drawingml/2006/wordprocessingDrawing" xmlns:w10="urn:schemas-microsoft-com:office:word" xmlns:w="http://schemas.openxmlformats.org/wordprocessingml/2006/main" xmlns:w14="http://schemas.microsoft.com/office/word/2010/wordml" xmlns:w15="http://schemas.microsoft.com/office/word/2012/wordml" xmlns:w16cex="http://schemas.microsoft.com/office/word/2018/wordml/cex" xmlns:w16cid="http://schemas.microsoft.com/office/word/2016/wordml/cid" xmlns:w16="http://schemas.microsoft.com/office/word/2018/wordml" xmlns:w16sdtdh="http://schemas.microsoft.com/office/word/2020/wordml/sdtdatahash" xmlns:w16se="http://schemas.microsoft.com/office/word/2015/wordml/symex" xmlns:wpg="http://schemas.microsoft.com/office/word/2010/wordprocessingGroup" xmlns:wpi="http://schemas.microsoft.com/office/word/2010/wordprocessingInk" xmlns:wne="http://schemas.microsoft.com/office/word/2006/wordml" xmlns:wps="http://schemas.microsoft.com/office/word/2010/wordprocessingShape" mc:Ignorable="w14 w15 w16se w16cid w16 w16cex w16sdtdh wp14">
   <w:comment w:id="0" w:author="David Jones" w:date="2022-02-12T08:53:00Z" w:initials="DJ">
     <w:p>
       <w:pPr>
@@ -3984,7 +5046,7 @@
 </file>
 
 <file path=word/commentsExtended.xml><?xml version="1.0" encoding="utf-8"?>
-<w15:commentsEx xmlns:wpc="http://schemas.microsoft.com/office/word/2010/wordprocessingCanvas" xmlns:cx="http://schemas.microsoft.com/office/drawing/2014/chartex" xmlns:cx1="http://schemas.microsoft.com/office/drawing/2015/9/8/chartex" xmlns:cx2="http://schemas.microsoft.com/office/drawing/2015/10/21/chartex" xmlns:cx3="http://schemas.microsoft.com/office/drawing/2016/5/9/chartex" xmlns:cx4="http://schemas.microsoft.com/office/drawing/2016/5/10/chartex" xmlns:cx5="http://schemas.microsoft.com/office/drawing/2016/5/11/chartex" xmlns:cx6="http://schemas.microsoft.com/office/drawing/2016/5/12/chartex" xmlns:cx7="http://schemas.microsoft.com/office/drawing/2016/5/13/chartex" xmlns:cx8="http://schemas.microsoft.com/office/drawing/2016/5/14/chartex" xmlns:mc="http://schemas.openxmlformats.org/markup-compatibility/2006" xmlns:aink="http://schemas.microsoft.com/office/drawing/2016/ink" xmlns:am3d="http://schemas.microsoft.com/office/drawing/2017/model3d" xmlns:o="urn:schemas-microsoft-com:office:office" xmlns:r="http://schemas.openxmlformats.org/officeDocument/2006/relationships" xmlns:m="http://schemas.openxmlformats.org/officeDocument/2006/math" xmlns:v="urn:schemas-microsoft-com:vml" xmlns:wp14="http://schemas.microsoft.com/office/word/2010/wordprocessingDrawing" xmlns:wp="http://schemas.openxmlformats.org/drawingml/2006/wordprocessingDrawing" xmlns:w10="urn:schemas-microsoft-com:office:word" xmlns:w="http://schemas.openxmlformats.org/wordprocessingml/2006/main" xmlns:w14="http://schemas.microsoft.com/office/word/2010/wordml" xmlns:w15="http://schemas.microsoft.com/office/word/2012/wordml" xmlns:w16cex="http://schemas.microsoft.com/office/word/2018/wordml/cex" xmlns:w16cid="http://schemas.microsoft.com/office/word/2016/wordml/cid" xmlns:w16="http://schemas.microsoft.com/office/word/2018/wordml" xmlns:w16sdtdh="http://schemas.microsoft.com/office/word/2020/wordml/sdtdatahash" xmlns:w16se="http://schemas.microsoft.com/office/word/2015/wordml/symex" xmlns:wpg="http://schemas.microsoft.com/office/word/2010/wordprocessingGroup" xmlns:wpi="http://schemas.microsoft.com/office/word/2010/wordprocessingInk" xmlns:wne="http://schemas.microsoft.com/office/word/2006/wordml" xmlns:wps="http://schemas.microsoft.com/office/word/2010/wordprocessingShape" mc:Ignorable="w14 w15 w16se w16cid w16 w16cex w16sdtdh wp14">
+<w15:commentsEx xmlns:wpc="http://schemas.microsoft.com/office/word/2010/wordprocessingCanvas" xmlns:cx="http://schemas.microsoft.com/office/drawing/2014/chartex" xmlns:cx1="http://schemas.microsoft.com/office/drawing/2015/9/8/chartex" xmlns:cx2="http://schemas.microsoft.com/office/drawing/2015/10/21/chartex" xmlns:cx3="http://schemas.microsoft.com/office/drawing/2016/5/9/chartex" xmlns:cx4="http://schemas.microsoft.com/office/drawing/2016/5/10/chartex" xmlns:cx5="http://schemas.microsoft.com/office/drawing/2016/5/11/chartex" xmlns:cx6="http://schemas.microsoft.com/office/drawing/2016/5/12/chartex" xmlns:cx7="http://schemas.microsoft.com/office/drawing/2016/5/13/chartex" xmlns:cx8="http://schemas.microsoft.com/office/drawing/2016/5/14/chartex" xmlns:mc="http://schemas.openxmlformats.org/markup-compatibility/2006" xmlns:aink="http://schemas.microsoft.com/office/drawing/2016/ink" xmlns:am3d="http://schemas.microsoft.com/office/drawing/2017/model3d" xmlns:o="urn:schemas-microsoft-com:office:office" xmlns:oel="http://schemas.microsoft.com/office/2019/extlst" xmlns:r="http://schemas.openxmlformats.org/officeDocument/2006/relationships" xmlns:m="http://schemas.openxmlformats.org/officeDocument/2006/math" xmlns:v="urn:schemas-microsoft-com:vml" xmlns:wp14="http://schemas.microsoft.com/office/word/2010/wordprocessingDrawing" xmlns:wp="http://schemas.openxmlformats.org/drawingml/2006/wordprocessingDrawing" xmlns:w10="urn:schemas-microsoft-com:office:word" xmlns:w="http://schemas.openxmlformats.org/wordprocessingml/2006/main" xmlns:w14="http://schemas.microsoft.com/office/word/2010/wordml" xmlns:w15="http://schemas.microsoft.com/office/word/2012/wordml" xmlns:w16cex="http://schemas.microsoft.com/office/word/2018/wordml/cex" xmlns:w16cid="http://schemas.microsoft.com/office/word/2016/wordml/cid" xmlns:w16="http://schemas.microsoft.com/office/word/2018/wordml" xmlns:w16sdtdh="http://schemas.microsoft.com/office/word/2020/wordml/sdtdatahash" xmlns:w16se="http://schemas.microsoft.com/office/word/2015/wordml/symex" xmlns:wpg="http://schemas.microsoft.com/office/word/2010/wordprocessingGroup" xmlns:wpi="http://schemas.microsoft.com/office/word/2010/wordprocessingInk" xmlns:wne="http://schemas.microsoft.com/office/word/2006/wordml" xmlns:wps="http://schemas.microsoft.com/office/word/2010/wordprocessingShape" mc:Ignorable="w14 w15 w16se w16cid w16 w16cex w16sdtdh wp14">
   <w15:commentEx w15:paraId="242CCD85" w15:done="0"/>
   <w15:commentEx w15:paraId="2DE95D22" w15:done="0"/>
   <w15:commentEx w15:paraId="1C8A76B6" w15:done="0"/>
@@ -4003,7 +5065,7 @@
 </file>
 
 <file path=word/commentsExtensible.xml><?xml version="1.0" encoding="utf-8"?>
-<w16cex:commentsExtensible xmlns:wpc="http://schemas.microsoft.com/office/word/2010/wordprocessingCanvas" xmlns:cx="http://schemas.microsoft.com/office/drawing/2014/chartex" xmlns:cx1="http://schemas.microsoft.com/office/drawing/2015/9/8/chartex" xmlns:cx2="http://schemas.microsoft.com/office/drawing/2015/10/21/chartex" xmlns:cx3="http://schemas.microsoft.com/office/drawing/2016/5/9/chartex" xmlns:cx4="http://schemas.microsoft.com/office/drawing/2016/5/10/chartex" xmlns:cx5="http://schemas.microsoft.com/office/drawing/2016/5/11/chartex" xmlns:cx6="http://schemas.microsoft.com/office/drawing/2016/5/12/chartex" xmlns:cx7="http://schemas.microsoft.com/office/drawing/2016/5/13/chartex" xmlns:cx8="http://schemas.microsoft.com/office/drawing/2016/5/14/chartex" xmlns:mc="http://schemas.openxmlformats.org/markup-compatibility/2006" xmlns:aink="http://schemas.microsoft.com/office/drawing/2016/ink" xmlns:am3d="http://schemas.microsoft.com/office/drawing/2017/model3d" xmlns:o="urn:schemas-microsoft-com:office:office" xmlns:r="http://schemas.openxmlformats.org/officeDocument/2006/relationships" xmlns:m="http://schemas.openxmlformats.org/officeDocument/2006/math" xmlns:v="urn:schemas-microsoft-com:vml" xmlns:wp14="http://schemas.microsoft.com/office/word/2010/wordprocessingDrawing" xmlns:wp="http://schemas.openxmlformats.org/drawingml/2006/wordprocessingDrawing" xmlns:w10="urn:schemas-microsoft-com:office:word" xmlns:w="http://schemas.openxmlformats.org/wordprocessingml/2006/main" xmlns:w14="http://schemas.microsoft.com/office/word/2010/wordml" xmlns:w15="http://schemas.microsoft.com/office/word/2012/wordml" xmlns:w16cex="http://schemas.microsoft.com/office/word/2018/wordml/cex" xmlns:w16cid="http://schemas.microsoft.com/office/word/2016/wordml/cid" xmlns:w16="http://schemas.microsoft.com/office/word/2018/wordml" xmlns:w16sdtdh="http://schemas.microsoft.com/office/word/2020/wordml/sdtdatahash" xmlns:w16se="http://schemas.microsoft.com/office/word/2015/wordml/symex" xmlns:wpg="http://schemas.microsoft.com/office/word/2010/wordprocessingGroup" xmlns:wpi="http://schemas.microsoft.com/office/word/2010/wordprocessingInk" xmlns:wne="http://schemas.microsoft.com/office/word/2006/wordml" xmlns:wps="http://schemas.microsoft.com/office/word/2010/wordprocessingShape" mc:Ignorable="w14 w15 w16se w16cid w16 w16cex w16sdtdh wp14">
+<w16cex:commentsExtensible xmlns:wpc="http://schemas.microsoft.com/office/word/2010/wordprocessingCanvas" xmlns:cx="http://schemas.microsoft.com/office/drawing/2014/chartex" xmlns:cx1="http://schemas.microsoft.com/office/drawing/2015/9/8/chartex" xmlns:cx2="http://schemas.microsoft.com/office/drawing/2015/10/21/chartex" xmlns:cx3="http://schemas.microsoft.com/office/drawing/2016/5/9/chartex" xmlns:cx4="http://schemas.microsoft.com/office/drawing/2016/5/10/chartex" xmlns:cx5="http://schemas.microsoft.com/office/drawing/2016/5/11/chartex" xmlns:cx6="http://schemas.microsoft.com/office/drawing/2016/5/12/chartex" xmlns:cx7="http://schemas.microsoft.com/office/drawing/2016/5/13/chartex" xmlns:cx8="http://schemas.microsoft.com/office/drawing/2016/5/14/chartex" xmlns:mc="http://schemas.openxmlformats.org/markup-compatibility/2006" xmlns:aink="http://schemas.microsoft.com/office/drawing/2016/ink" xmlns:am3d="http://schemas.microsoft.com/office/drawing/2017/model3d" xmlns:o="urn:schemas-microsoft-com:office:office" xmlns:oel="http://schemas.microsoft.com/office/2019/extlst" xmlns:r="http://schemas.openxmlformats.org/officeDocument/2006/relationships" xmlns:m="http://schemas.openxmlformats.org/officeDocument/2006/math" xmlns:v="urn:schemas-microsoft-com:vml" xmlns:wp14="http://schemas.microsoft.com/office/word/2010/wordprocessingDrawing" xmlns:wp="http://schemas.openxmlformats.org/drawingml/2006/wordprocessingDrawing" xmlns:w10="urn:schemas-microsoft-com:office:word" xmlns:w="http://schemas.openxmlformats.org/wordprocessingml/2006/main" xmlns:w14="http://schemas.microsoft.com/office/word/2010/wordml" xmlns:w15="http://schemas.microsoft.com/office/word/2012/wordml" xmlns:w16cex="http://schemas.microsoft.com/office/word/2018/wordml/cex" xmlns:w16cid="http://schemas.microsoft.com/office/word/2016/wordml/cid" xmlns:w16="http://schemas.microsoft.com/office/word/2018/wordml" xmlns:w16sdtdh="http://schemas.microsoft.com/office/word/2020/wordml/sdtdatahash" xmlns:w16se="http://schemas.microsoft.com/office/word/2015/wordml/symex" xmlns:wpg="http://schemas.microsoft.com/office/word/2010/wordprocessingGroup" xmlns:wpi="http://schemas.microsoft.com/office/word/2010/wordprocessingInk" xmlns:wne="http://schemas.microsoft.com/office/word/2006/wordml" xmlns:wps="http://schemas.microsoft.com/office/word/2010/wordprocessingShape" mc:Ignorable="w14 w15 w16se w16cid w16 w16cex w16sdtdh wp14">
   <w16cex:commentExtensible w16cex:durableId="25B1F3F2" w16cex:dateUtc="2022-02-11T22:53:00Z"/>
   <w16cex:commentExtensible w16cex:durableId="2697690C" w16cex:dateUtc="2022-08-05T00:01:00Z"/>
   <w16cex:commentExtensible w16cex:durableId="2697692F" w16cex:dateUtc="2022-08-05T00:02:00Z"/>
@@ -4022,7 +5084,7 @@
 </file>
 
 <file path=word/commentsIds.xml><?xml version="1.0" encoding="utf-8"?>
-<w16cid:commentsIds xmlns:wpc="http://schemas.microsoft.com/office/word/2010/wordprocessingCanvas" xmlns:cx="http://schemas.microsoft.com/office/drawing/2014/chartex" xmlns:cx1="http://schemas.microsoft.com/office/drawing/2015/9/8/chartex" xmlns:cx2="http://schemas.microsoft.com/office/drawing/2015/10/21/chartex" xmlns:cx3="http://schemas.microsoft.com/office/drawing/2016/5/9/chartex" xmlns:cx4="http://schemas.microsoft.com/office/drawing/2016/5/10/chartex" xmlns:cx5="http://schemas.microsoft.com/office/drawing/2016/5/11/chartex" xmlns:cx6="http://schemas.microsoft.com/office/drawing/2016/5/12/chartex" xmlns:cx7="http://schemas.microsoft.com/office/drawing/2016/5/13/chartex" xmlns:cx8="http://schemas.microsoft.com/office/drawing/2016/5/14/chartex" xmlns:mc="http://schemas.openxmlformats.org/markup-compatibility/2006" xmlns:aink="http://schemas.microsoft.com/office/drawing/2016/ink" xmlns:am3d="http://schemas.microsoft.com/office/drawing/2017/model3d" xmlns:o="urn:schemas-microsoft-com:office:office" xmlns:r="http://schemas.openxmlformats.org/officeDocument/2006/relationships" xmlns:m="http://schemas.openxmlformats.org/officeDocument/2006/math" xmlns:v="urn:schemas-microsoft-com:vml" xmlns:wp14="http://schemas.microsoft.com/office/word/2010/wordprocessingDrawing" xmlns:wp="http://schemas.openxmlformats.org/drawingml/2006/wordprocessingDrawing" xmlns:w10="urn:schemas-microsoft-com:office:word" xmlns:w="http://schemas.openxmlformats.org/wordprocessingml/2006/main" xmlns:w14="http://schemas.microsoft.com/office/word/2010/wordml" xmlns:w15="http://schemas.microsoft.com/office/word/2012/wordml" xmlns:w16cex="http://schemas.microsoft.com/office/word/2018/wordml/cex" xmlns:w16cid="http://schemas.microsoft.com/office/word/2016/wordml/cid" xmlns:w16="http://schemas.microsoft.com/office/word/2018/wordml" xmlns:w16sdtdh="http://schemas.microsoft.com/office/word/2020/wordml/sdtdatahash" xmlns:w16se="http://schemas.microsoft.com/office/word/2015/wordml/symex" xmlns:wpg="http://schemas.microsoft.com/office/word/2010/wordprocessingGroup" xmlns:wpi="http://schemas.microsoft.com/office/word/2010/wordprocessingInk" xmlns:wne="http://schemas.microsoft.com/office/word/2006/wordml" xmlns:wps="http://schemas.microsoft.com/office/word/2010/wordprocessingShape" mc:Ignorable="w14 w15 w16se w16cid w16 w16cex w16sdtdh wp14">
+<w16cid:commentsIds xmlns:wpc="http://schemas.microsoft.com/office/word/2010/wordprocessingCanvas" xmlns:cx="http://schemas.microsoft.com/office/drawing/2014/chartex" xmlns:cx1="http://schemas.microsoft.com/office/drawing/2015/9/8/chartex" xmlns:cx2="http://schemas.microsoft.com/office/drawing/2015/10/21/chartex" xmlns:cx3="http://schemas.microsoft.com/office/drawing/2016/5/9/chartex" xmlns:cx4="http://schemas.microsoft.com/office/drawing/2016/5/10/chartex" xmlns:cx5="http://schemas.microsoft.com/office/drawing/2016/5/11/chartex" xmlns:cx6="http://schemas.microsoft.com/office/drawing/2016/5/12/chartex" xmlns:cx7="http://schemas.microsoft.com/office/drawing/2016/5/13/chartex" xmlns:cx8="http://schemas.microsoft.com/office/drawing/2016/5/14/chartex" xmlns:mc="http://schemas.openxmlformats.org/markup-compatibility/2006" xmlns:aink="http://schemas.microsoft.com/office/drawing/2016/ink" xmlns:am3d="http://schemas.microsoft.com/office/drawing/2017/model3d" xmlns:o="urn:schemas-microsoft-com:office:office" xmlns:oel="http://schemas.microsoft.com/office/2019/extlst" xmlns:r="http://schemas.openxmlformats.org/officeDocument/2006/relationships" xmlns:m="http://schemas.openxmlformats.org/officeDocument/2006/math" xmlns:v="urn:schemas-microsoft-com:vml" xmlns:wp14="http://schemas.microsoft.com/office/word/2010/wordprocessingDrawing" xmlns:wp="http://schemas.openxmlformats.org/drawingml/2006/wordprocessingDrawing" xmlns:w10="urn:schemas-microsoft-com:office:word" xmlns:w="http://schemas.openxmlformats.org/wordprocessingml/2006/main" xmlns:w14="http://schemas.microsoft.com/office/word/2010/wordml" xmlns:w15="http://schemas.microsoft.com/office/word/2012/wordml" xmlns:w16cex="http://schemas.microsoft.com/office/word/2018/wordml/cex" xmlns:w16cid="http://schemas.microsoft.com/office/word/2016/wordml/cid" xmlns:w16="http://schemas.microsoft.com/office/word/2018/wordml" xmlns:w16sdtdh="http://schemas.microsoft.com/office/word/2020/wordml/sdtdatahash" xmlns:w16se="http://schemas.microsoft.com/office/word/2015/wordml/symex" xmlns:wpg="http://schemas.microsoft.com/office/word/2010/wordprocessingGroup" xmlns:wpi="http://schemas.microsoft.com/office/word/2010/wordprocessingInk" xmlns:wne="http://schemas.microsoft.com/office/word/2006/wordml" xmlns:wps="http://schemas.microsoft.com/office/word/2010/wordprocessingShape" mc:Ignorable="w14 w15 w16se w16cid w16 w16cex w16sdtdh wp14">
   <w16cid:commentId w16cid:paraId="242CCD85" w16cid:durableId="25B1F3F2"/>
   <w16cid:commentId w16cid:paraId="2DE95D22" w16cid:durableId="2697690C"/>
   <w16cid:commentId w16cid:paraId="1C8A76B6" w16cid:durableId="2697692F"/>
@@ -4059,7 +5121,7 @@
 </file>
 
 <file path=word/numbering.xml><?xml version="1.0" encoding="utf-8"?>
-<w:numbering xmlns:wpc="http://schemas.microsoft.com/office/word/2010/wordprocessingCanvas" xmlns:cx="http://schemas.microsoft.com/office/drawing/2014/chartex" xmlns:cx1="http://schemas.microsoft.com/office/drawing/2015/9/8/chartex" xmlns:cx2="http://schemas.microsoft.com/office/drawing/2015/10/21/chartex" xmlns:cx3="http://schemas.microsoft.com/office/drawing/2016/5/9/chartex" xmlns:cx4="http://schemas.microsoft.com/office/drawing/2016/5/10/chartex" xmlns:cx5="http://schemas.microsoft.com/office/drawing/2016/5/11/chartex" xmlns:cx6="http://schemas.microsoft.com/office/drawing/2016/5/12/chartex" xmlns:cx7="http://schemas.microsoft.com/office/drawing/2016/5/13/chartex" xmlns:cx8="http://schemas.microsoft.com/office/drawing/2016/5/14/chartex" xmlns:mc="http://schemas.openxmlformats.org/markup-compatibility/2006" xmlns:aink="http://schemas.microsoft.com/office/drawing/2016/ink" xmlns:am3d="http://schemas.microsoft.com/office/drawing/2017/model3d" xmlns:o="urn:schemas-microsoft-com:office:office" xmlns:r="http://schemas.openxmlformats.org/officeDocument/2006/relationships" xmlns:m="http://schemas.openxmlformats.org/officeDocument/2006/math" xmlns:v="urn:schemas-microsoft-com:vml" xmlns:wp14="http://schemas.microsoft.com/office/word/2010/wordprocessingDrawing" xmlns:wp="http://schemas.openxmlformats.org/drawingml/2006/wordprocessingDrawing" xmlns:w10="urn:schemas-microsoft-com:office:word" xmlns:w="http://schemas.openxmlformats.org/wordprocessingml/2006/main" xmlns:w14="http://schemas.microsoft.com/office/word/2010/wordml" xmlns:w15="http://schemas.microsoft.com/office/word/2012/wordml" xmlns:w16cex="http://schemas.microsoft.com/office/word/2018/wordml/cex" xmlns:w16cid="http://schemas.microsoft.com/office/word/2016/wordml/cid" xmlns:w16="http://schemas.microsoft.com/office/word/2018/wordml" xmlns:w16sdtdh="http://schemas.microsoft.com/office/word/2020/wordml/sdtdatahash" xmlns:w16se="http://schemas.microsoft.com/office/word/2015/wordml/symex" xmlns:wpg="http://schemas.microsoft.com/office/word/2010/wordprocessingGroup" xmlns:wpi="http://schemas.microsoft.com/office/word/2010/wordprocessingInk" xmlns:wne="http://schemas.microsoft.com/office/word/2006/wordml" xmlns:wps="http://schemas.microsoft.com/office/word/2010/wordprocessingShape" mc:Ignorable="w14 w15 w16se w16cid w16 w16cex w16sdtdh wp14">
+<w:numbering xmlns:wpc="http://schemas.microsoft.com/office/word/2010/wordprocessingCanvas" xmlns:cx="http://schemas.microsoft.com/office/drawing/2014/chartex" xmlns:cx1="http://schemas.microsoft.com/office/drawing/2015/9/8/chartex" xmlns:cx2="http://schemas.microsoft.com/office/drawing/2015/10/21/chartex" xmlns:cx3="http://schemas.microsoft.com/office/drawing/2016/5/9/chartex" xmlns:cx4="http://schemas.microsoft.com/office/drawing/2016/5/10/chartex" xmlns:cx5="http://schemas.microsoft.com/office/drawing/2016/5/11/chartex" xmlns:cx6="http://schemas.microsoft.com/office/drawing/2016/5/12/chartex" xmlns:cx7="http://schemas.microsoft.com/office/drawing/2016/5/13/chartex" xmlns:cx8="http://schemas.microsoft.com/office/drawing/2016/5/14/chartex" xmlns:mc="http://schemas.openxmlformats.org/markup-compatibility/2006" xmlns:aink="http://schemas.microsoft.com/office/drawing/2016/ink" xmlns:am3d="http://schemas.microsoft.com/office/drawing/2017/model3d" xmlns:o="urn:schemas-microsoft-com:office:office" xmlns:oel="http://schemas.microsoft.com/office/2019/extlst" xmlns:r="http://schemas.openxmlformats.org/officeDocument/2006/relationships" xmlns:m="http://schemas.openxmlformats.org/officeDocument/2006/math" xmlns:v="urn:schemas-microsoft-com:vml" xmlns:wp14="http://schemas.microsoft.com/office/word/2010/wordprocessingDrawing" xmlns:wp="http://schemas.openxmlformats.org/drawingml/2006/wordprocessingDrawing" xmlns:w10="urn:schemas-microsoft-com:office:word" xmlns:w="http://schemas.openxmlformats.org/wordprocessingml/2006/main" xmlns:w14="http://schemas.microsoft.com/office/word/2010/wordml" xmlns:w15="http://schemas.microsoft.com/office/word/2012/wordml" xmlns:w16cex="http://schemas.microsoft.com/office/word/2018/wordml/cex" xmlns:w16cid="http://schemas.microsoft.com/office/word/2016/wordml/cid" xmlns:w16="http://schemas.microsoft.com/office/word/2018/wordml" xmlns:w16sdtdh="http://schemas.microsoft.com/office/word/2020/wordml/sdtdatahash" xmlns:w16se="http://schemas.microsoft.com/office/word/2015/wordml/symex" xmlns:wpg="http://schemas.microsoft.com/office/word/2010/wordprocessingGroup" xmlns:wpi="http://schemas.microsoft.com/office/word/2010/wordprocessingInk" xmlns:wne="http://schemas.microsoft.com/office/word/2006/wordml" xmlns:wps="http://schemas.microsoft.com/office/word/2010/wordprocessingShape" mc:Ignorable="w14 w15 w16se w16cid w16 w16cex w16sdtdh wp14">
   <w:numPicBullet w:numPicBulletId="0">
     <w:pict>
       <v:shapetype id="_x0000_t75" coordsize="21600,21600" o:spt="75" o:preferrelative="t" path="m@4@5l@4@11@9@11@9@5xe" filled="f" stroked="f">
@@ -4081,70 +5143,70 @@
         <v:path o:extrusionok="f" gradientshapeok="t" o:connecttype="rect"/>
         <o:lock v:ext="edit" aspectratio="t"/>
       </v:shapetype>
-      <v:shape id="_x0000_i3186" type="#_x0000_t75" style="width:540pt;height:540pt" o:bullet="t">
+      <v:shape id="_x0000_i4706" type="#_x0000_t75" style="width:540pt;height:540pt" o:bullet="t">
         <v:imagedata r:id="rId1" o:title="document-309065_960_720[1]"/>
       </v:shape>
     </w:pict>
   </w:numPicBullet>
   <w:numPicBullet w:numPicBulletId="1">
     <w:pict>
-      <v:shape id="_x0000_i3187" type="#_x0000_t75" style="width:384pt;height:384pt" o:bullet="t">
+      <v:shape id="_x0000_i4707" type="#_x0000_t75" style="width:384pt;height:384pt" o:bullet="t">
         <v:imagedata r:id="rId2" o:title="3122008[1]"/>
       </v:shape>
     </w:pict>
   </w:numPicBullet>
   <w:numPicBullet w:numPicBulletId="2">
     <w:pict>
-      <v:shape id="_x0000_i3188" type="#_x0000_t75" style="width:615pt;height:487.5pt" o:bullet="t">
+      <v:shape id="_x0000_i4708" type="#_x0000_t75" style="width:615pt;height:487.5pt" o:bullet="t">
         <v:imagedata r:id="rId3" o:title="icon-folder"/>
       </v:shape>
     </w:pict>
   </w:numPicBullet>
   <w:numPicBullet w:numPicBulletId="3">
     <w:pict>
-      <v:shape id="_x0000_i3189" type="#_x0000_t75" style="width:10in;height:7in" o:bullet="t">
+      <v:shape id="_x0000_i4709" type="#_x0000_t75" style="width:10in;height:7in" o:bullet="t">
         <v:imagedata r:id="rId4" o:title="checklist-1402461_960_720[1]"/>
       </v:shape>
     </w:pict>
   </w:numPicBullet>
   <w:numPicBullet w:numPicBulletId="4">
     <w:pict>
-      <v:shape id="_x0000_i3190" type="#_x0000_t75" style="width:480pt;height:240pt" o:bullet="t">
+      <v:shape id="_x0000_i4710" type="#_x0000_t75" style="width:480pt;height:240pt" o:bullet="t">
         <v:imagedata r:id="rId5" o:title="ribbon-29767_640[1]"/>
       </v:shape>
     </w:pict>
   </w:numPicBullet>
   <w:numPicBullet w:numPicBulletId="5">
     <w:pict>
-      <v:shape id="_x0000_i3191" type="#_x0000_t75" style="width:1153pt;height:865pt" o:bullet="t">
+      <v:shape id="_x0000_i4711" type="#_x0000_t75" style="width:1153pt;height:865pt" o:bullet="t">
         <v:imagedata r:id="rId6" o:title="UGent_2013_Quiz_button[1]"/>
       </v:shape>
     </w:pict>
   </w:numPicBullet>
   <w:numPicBullet w:numPicBulletId="6">
     <w:pict>
-      <v:shape id="_x0000_i3192" type="#_x0000_t75" style="width:544.5pt;height:540pt" o:bullet="t">
+      <v:shape id="_x0000_i4712" type="#_x0000_t75" style="width:544.5pt;height:540pt" o:bullet="t">
         <v:imagedata r:id="rId7" o:title="quiz-2058888_960_720[1]"/>
       </v:shape>
     </w:pict>
   </w:numPicBullet>
   <w:numPicBullet w:numPicBulletId="7">
     <w:pict>
-      <v:shape id="_x0000_i3193" type="#_x0000_t75" style="width:756pt;height:756pt" o:bullet="t">
+      <v:shape id="_x0000_i4713" type="#_x0000_t75" style="width:756pt;height:756pt" o:bullet="t">
         <v:imagedata r:id="rId8" o:title="links[1]"/>
       </v:shape>
     </w:pict>
   </w:numPicBullet>
   <w:numPicBullet w:numPicBulletId="8">
     <w:pict>
-      <v:shape id="_x0000_i3194" type="#_x0000_t75" style="width:480pt;height:440pt" o:bullet="t">
+      <v:shape id="_x0000_i4714" type="#_x0000_t75" style="width:480pt;height:440pt" o:bullet="t">
         <v:imagedata r:id="rId9" o:title="23500-9-tools-clipart[1]"/>
       </v:shape>
     </w:pict>
   </w:numPicBullet>
   <w:numPicBullet w:numPicBulletId="9">
     <w:pict>
-      <v:shape id="_x0000_i3195" type="#_x0000_t75" style="width:346pt;height:346pt" o:bullet="t">
+      <v:shape id="_x0000_i4715" type="#_x0000_t75" style="width:346pt;height:346pt" o:bullet="t">
         <v:imagedata r:id="rId10" o:title="FAQ-2[1]"/>
       </v:shape>
     </w:pict>
@@ -5387,8 +6449,8 @@
   <w:abstractNum w:abstractNumId="12" w15:restartNumberingAfterBreak="0">
     <w:nsid w:val="382178F1"/>
     <w:multiLevelType w:val="hybridMultilevel"/>
-    <w:tmpl w:val="D144AD10"/>
-    <w:lvl w:ilvl="0" w:tplc="AAA87D84">
+    <w:tmpl w:val="EB4C7942"/>
+    <w:lvl w:ilvl="0" w:tplc="4EF44E8C">
       <w:start w:val="1"/>
       <w:numFmt w:val="bullet"/>
       <w:pStyle w:val="ExistingCanvasPage"/>
@@ -6500,8 +7562,8 @@
   <w:abstractNum w:abstractNumId="21" w15:restartNumberingAfterBreak="0">
     <w:nsid w:val="64F85AE2"/>
     <w:multiLevelType w:val="hybridMultilevel"/>
-    <w:tmpl w:val="93FE1C9C"/>
-    <w:lvl w:ilvl="0" w:tplc="064CED6A">
+    <w:tmpl w:val="C076DF98"/>
+    <w:lvl w:ilvl="0" w:tplc="58D076AE">
       <w:start w:val="1"/>
       <w:numFmt w:val="bullet"/>
       <w:pStyle w:val="CanvasSubHeader"/>
@@ -7327,95 +8389,95 @@
       </w:pPr>
     </w:lvl>
   </w:abstractNum>
-  <w:num w:numId="1">
+  <w:num w:numId="1" w16cid:durableId="1446314957">
     <w:abstractNumId w:val="14"/>
   </w:num>
-  <w:num w:numId="2">
+  <w:num w:numId="2" w16cid:durableId="1268805644">
     <w:abstractNumId w:val="2"/>
   </w:num>
-  <w:num w:numId="3">
+  <w:num w:numId="3" w16cid:durableId="747312519">
     <w:abstractNumId w:val="13"/>
   </w:num>
-  <w:num w:numId="4">
+  <w:num w:numId="4" w16cid:durableId="2098551115">
     <w:abstractNumId w:val="25"/>
   </w:num>
-  <w:num w:numId="5">
+  <w:num w:numId="5" w16cid:durableId="643508123">
     <w:abstractNumId w:val="15"/>
   </w:num>
-  <w:num w:numId="6">
+  <w:num w:numId="6" w16cid:durableId="341012291">
     <w:abstractNumId w:val="19"/>
   </w:num>
-  <w:num w:numId="7">
+  <w:num w:numId="7" w16cid:durableId="1578591621">
     <w:abstractNumId w:val="27"/>
   </w:num>
-  <w:num w:numId="8">
+  <w:num w:numId="8" w16cid:durableId="2088182801">
     <w:abstractNumId w:val="17"/>
   </w:num>
-  <w:num w:numId="9">
+  <w:num w:numId="9" w16cid:durableId="463499482">
     <w:abstractNumId w:val="9"/>
   </w:num>
-  <w:num w:numId="10">
+  <w:num w:numId="10" w16cid:durableId="1647858612">
     <w:abstractNumId w:val="16"/>
   </w:num>
-  <w:num w:numId="11">
+  <w:num w:numId="11" w16cid:durableId="347104557">
     <w:abstractNumId w:val="24"/>
   </w:num>
-  <w:num w:numId="12">
+  <w:num w:numId="12" w16cid:durableId="780035017">
     <w:abstractNumId w:val="11"/>
   </w:num>
-  <w:num w:numId="13">
+  <w:num w:numId="13" w16cid:durableId="935285580">
     <w:abstractNumId w:val="18"/>
   </w:num>
-  <w:num w:numId="14">
+  <w:num w:numId="14" w16cid:durableId="401489323">
     <w:abstractNumId w:val="12"/>
   </w:num>
-  <w:num w:numId="15">
+  <w:num w:numId="15" w16cid:durableId="1331250845">
     <w:abstractNumId w:val="26"/>
   </w:num>
-  <w:num w:numId="16">
+  <w:num w:numId="16" w16cid:durableId="1834831176">
     <w:abstractNumId w:val="4"/>
   </w:num>
-  <w:num w:numId="17">
+  <w:num w:numId="17" w16cid:durableId="1355613870">
     <w:abstractNumId w:val="10"/>
   </w:num>
-  <w:num w:numId="18">
+  <w:num w:numId="18" w16cid:durableId="119230273">
     <w:abstractNumId w:val="21"/>
   </w:num>
-  <w:num w:numId="19">
+  <w:num w:numId="19" w16cid:durableId="932670089">
     <w:abstractNumId w:val="6"/>
   </w:num>
-  <w:num w:numId="20">
+  <w:num w:numId="20" w16cid:durableId="477843973">
     <w:abstractNumId w:val="3"/>
   </w:num>
-  <w:num w:numId="21">
+  <w:num w:numId="21" w16cid:durableId="966935558">
     <w:abstractNumId w:val="22"/>
   </w:num>
-  <w:num w:numId="22">
+  <w:num w:numId="22" w16cid:durableId="1479348465">
     <w:abstractNumId w:val="1"/>
   </w:num>
-  <w:num w:numId="23">
+  <w:num w:numId="23" w16cid:durableId="2094547011">
     <w:abstractNumId w:val="0"/>
   </w:num>
-  <w:num w:numId="24">
+  <w:num w:numId="24" w16cid:durableId="1221747796">
     <w:abstractNumId w:val="8"/>
   </w:num>
-  <w:num w:numId="25">
+  <w:num w:numId="25" w16cid:durableId="1523520037">
     <w:abstractNumId w:val="5"/>
   </w:num>
-  <w:num w:numId="26">
+  <w:num w:numId="26" w16cid:durableId="783580125">
     <w:abstractNumId w:val="23"/>
   </w:num>
-  <w:num w:numId="27">
+  <w:num w:numId="27" w16cid:durableId="1815563247">
     <w:abstractNumId w:val="20"/>
   </w:num>
-  <w:num w:numId="28">
+  <w:num w:numId="28" w16cid:durableId="1887568707">
     <w:abstractNumId w:val="7"/>
   </w:num>
 </w:numbering>
 </file>
 
 <file path=word/people.xml><?xml version="1.0" encoding="utf-8"?>
-<w15:people xmlns:wpc="http://schemas.microsoft.com/office/word/2010/wordprocessingCanvas" xmlns:cx="http://schemas.microsoft.com/office/drawing/2014/chartex" xmlns:cx1="http://schemas.microsoft.com/office/drawing/2015/9/8/chartex" xmlns:cx2="http://schemas.microsoft.com/office/drawing/2015/10/21/chartex" xmlns:cx3="http://schemas.microsoft.com/office/drawing/2016/5/9/chartex" xmlns:cx4="http://schemas.microsoft.com/office/drawing/2016/5/10/chartex" xmlns:cx5="http://schemas.microsoft.com/office/drawing/2016/5/11/chartex" xmlns:cx6="http://schemas.microsoft.com/office/drawing/2016/5/12/chartex" xmlns:cx7="http://schemas.microsoft.com/office/drawing/2016/5/13/chartex" xmlns:cx8="http://schemas.microsoft.com/office/drawing/2016/5/14/chartex" xmlns:mc="http://schemas.openxmlformats.org/markup-compatibility/2006" xmlns:aink="http://schemas.microsoft.com/office/drawing/2016/ink" xmlns:am3d="http://schemas.microsoft.com/office/drawing/2017/model3d" xmlns:o="urn:schemas-microsoft-com:office:office" xmlns:r="http://schemas.openxmlformats.org/officeDocument/2006/relationships" xmlns:m="http://schemas.openxmlformats.org/officeDocument/2006/math" xmlns:v="urn:schemas-microsoft-com:vml" xmlns:wp14="http://schemas.microsoft.com/office/word/2010/wordprocessingDrawing" xmlns:wp="http://schemas.openxmlformats.org/drawingml/2006/wordprocessingDrawing" xmlns:w10="urn:schemas-microsoft-com:office:word" xmlns:w="http://schemas.openxmlformats.org/wordprocessingml/2006/main" xmlns:w14="http://schemas.microsoft.com/office/word/2010/wordml" xmlns:w15="http://schemas.microsoft.com/office/word/2012/wordml" xmlns:w16cex="http://schemas.microsoft.com/office/word/2018/wordml/cex" xmlns:w16cid="http://schemas.microsoft.com/office/word/2016/wordml/cid" xmlns:w16="http://schemas.microsoft.com/office/word/2018/wordml" xmlns:w16sdtdh="http://schemas.microsoft.com/office/word/2020/wordml/sdtdatahash" xmlns:w16se="http://schemas.microsoft.com/office/word/2015/wordml/symex" xmlns:wpg="http://schemas.microsoft.com/office/word/2010/wordprocessingGroup" xmlns:wpi="http://schemas.microsoft.com/office/word/2010/wordprocessingInk" xmlns:wne="http://schemas.microsoft.com/office/word/2006/wordml" xmlns:wps="http://schemas.microsoft.com/office/word/2010/wordprocessingShape" mc:Ignorable="w14 w15 w16se w16cid w16 w16cex w16sdtdh wp14">
+<w15:people xmlns:wpc="http://schemas.microsoft.com/office/word/2010/wordprocessingCanvas" xmlns:cx="http://schemas.microsoft.com/office/drawing/2014/chartex" xmlns:cx1="http://schemas.microsoft.com/office/drawing/2015/9/8/chartex" xmlns:cx2="http://schemas.microsoft.com/office/drawing/2015/10/21/chartex" xmlns:cx3="http://schemas.microsoft.com/office/drawing/2016/5/9/chartex" xmlns:cx4="http://schemas.microsoft.com/office/drawing/2016/5/10/chartex" xmlns:cx5="http://schemas.microsoft.com/office/drawing/2016/5/11/chartex" xmlns:cx6="http://schemas.microsoft.com/office/drawing/2016/5/12/chartex" xmlns:cx7="http://schemas.microsoft.com/office/drawing/2016/5/13/chartex" xmlns:cx8="http://schemas.microsoft.com/office/drawing/2016/5/14/chartex" xmlns:mc="http://schemas.openxmlformats.org/markup-compatibility/2006" xmlns:aink="http://schemas.microsoft.com/office/drawing/2016/ink" xmlns:am3d="http://schemas.microsoft.com/office/drawing/2017/model3d" xmlns:o="urn:schemas-microsoft-com:office:office" xmlns:oel="http://schemas.microsoft.com/office/2019/extlst" xmlns:r="http://schemas.openxmlformats.org/officeDocument/2006/relationships" xmlns:m="http://schemas.openxmlformats.org/officeDocument/2006/math" xmlns:v="urn:schemas-microsoft-com:vml" xmlns:wp14="http://schemas.microsoft.com/office/word/2010/wordprocessingDrawing" xmlns:wp="http://schemas.openxmlformats.org/drawingml/2006/wordprocessingDrawing" xmlns:w10="urn:schemas-microsoft-com:office:word" xmlns:w="http://schemas.openxmlformats.org/wordprocessingml/2006/main" xmlns:w14="http://schemas.microsoft.com/office/word/2010/wordml" xmlns:w15="http://schemas.microsoft.com/office/word/2012/wordml" xmlns:w16cex="http://schemas.microsoft.com/office/word/2018/wordml/cex" xmlns:w16cid="http://schemas.microsoft.com/office/word/2016/wordml/cid" xmlns:w16="http://schemas.microsoft.com/office/word/2018/wordml" xmlns:w16sdtdh="http://schemas.microsoft.com/office/word/2020/wordml/sdtdatahash" xmlns:w16se="http://schemas.microsoft.com/office/word/2015/wordml/symex" xmlns:wpg="http://schemas.microsoft.com/office/word/2010/wordprocessingGroup" xmlns:wpi="http://schemas.microsoft.com/office/word/2010/wordprocessingInk" xmlns:wne="http://schemas.microsoft.com/office/word/2006/wordml" xmlns:wps="http://schemas.microsoft.com/office/word/2010/wordprocessingShape" mc:Ignorable="w14 w15 w16se w16cid w16 w16cex w16sdtdh wp14">
   <w15:person w15:author="David Jones">
     <w15:presenceInfo w15:providerId="AD" w15:userId="S::d.jones6@griffith.edu.au::fbb00e54-1bde-4007-83d6-efa7c85a0cc3"/>
   </w15:person>
@@ -7920,7 +8982,6 @@
   <w:style w:type="character" w:default="1" w:styleId="DefaultParagraphFont">
     <w:name w:val="Default Paragraph Font"/>
     <w:uiPriority w:val="1"/>
-    <w:semiHidden/>
     <w:unhideWhenUsed/>
   </w:style>
   <w:style w:type="table" w:default="1" w:styleId="TableNormal">
@@ -8854,6 +9915,164 @@
       <w:u w:val="single"/>
     </w:rPr>
   </w:style>
+  <w:style w:type="paragraph" w:customStyle="1" w:styleId="Heading1-indent1">
+    <w:name w:val="Heading 1 - indent 1"/>
+    <w:basedOn w:val="Heading1"/>
+    <w:link w:val="Heading1-indent1Char"/>
+    <w:qFormat/>
+    <w:rsid w:val="00F3067A"/>
+    <w:pPr>
+      <w:ind w:left="284"/>
+    </w:pPr>
+  </w:style>
+  <w:style w:type="paragraph" w:customStyle="1" w:styleId="Heading1-indent2">
+    <w:name w:val="Heading 1 - indent 2"/>
+    <w:basedOn w:val="Heading1"/>
+    <w:qFormat/>
+    <w:rsid w:val="00970EA9"/>
+    <w:pPr>
+      <w:ind w:left="567"/>
+    </w:pPr>
+  </w:style>
+  <w:style w:type="character" w:customStyle="1" w:styleId="Heading1-indent1Char">
+    <w:name w:val="Heading 1 - indent 1 Char"/>
+    <w:basedOn w:val="Heading1Char"/>
+    <w:link w:val="Heading1-indent1"/>
+    <w:rsid w:val="00F3067A"/>
+    <w:rPr>
+      <w:rFonts w:asciiTheme="majorHAnsi" w:eastAsiaTheme="majorEastAsia" w:hAnsiTheme="majorHAnsi" w:cs="Mangal"/>
+      <w:color w:val="2F5496" w:themeColor="accent1" w:themeShade="BF"/>
+      <w:sz w:val="32"/>
+      <w:szCs w:val="29"/>
+      <w:lang w:eastAsia="zh-CN" w:bidi="hi-IN"/>
+    </w:rPr>
+  </w:style>
+  <w:style w:type="paragraph" w:customStyle="1" w:styleId="Heading1-indent3">
+    <w:name w:val="Heading 1 - indent 3"/>
+    <w:basedOn w:val="Heading1-indent2"/>
+    <w:qFormat/>
+    <w:rsid w:val="00970EA9"/>
+    <w:pPr>
+      <w:ind w:left="851"/>
+    </w:pPr>
+  </w:style>
+  <w:style w:type="paragraph" w:customStyle="1" w:styleId="Heading1-indent4">
+    <w:name w:val="Heading 1 - indent 4"/>
+    <w:basedOn w:val="Heading1-indent3"/>
+    <w:qFormat/>
+    <w:rsid w:val="00970EA9"/>
+    <w:pPr>
+      <w:ind w:left="1134"/>
+    </w:pPr>
+  </w:style>
+  <w:style w:type="paragraph" w:customStyle="1" w:styleId="Heading1-indent5">
+    <w:name w:val="Heading 1 - indent 5"/>
+    <w:basedOn w:val="Heading1-indent4"/>
+    <w:qFormat/>
+    <w:rsid w:val="00970EA9"/>
+    <w:pPr>
+      <w:ind w:left="1418"/>
+    </w:pPr>
+  </w:style>
+  <w:style w:type="paragraph" w:customStyle="1" w:styleId="ExistingCanvasPage-indent1">
+    <w:name w:val="Existing Canvas Page - indent 1"/>
+    <w:basedOn w:val="ExistingCanvasPage"/>
+    <w:qFormat/>
+    <w:rsid w:val="00ED114C"/>
+    <w:pPr>
+      <w:ind w:left="641"/>
+    </w:pPr>
+  </w:style>
+  <w:style w:type="paragraph" w:customStyle="1" w:styleId="ExistingCanvasPage-indent2">
+    <w:name w:val="Existing Canvas Page - indent 2"/>
+    <w:basedOn w:val="ExistingCanvasPage"/>
+    <w:qFormat/>
+    <w:rsid w:val="00ED114C"/>
+    <w:pPr>
+      <w:ind w:left="924"/>
+    </w:pPr>
+  </w:style>
+  <w:style w:type="paragraph" w:customStyle="1" w:styleId="ExistingCanvasPage-indent3">
+    <w:name w:val="Existing Canvas Page - indent 3"/>
+    <w:basedOn w:val="ExistingCanvasPage"/>
+    <w:qFormat/>
+    <w:rsid w:val="00ED114C"/>
+    <w:pPr>
+      <w:ind w:left="1208"/>
+    </w:pPr>
+  </w:style>
+  <w:style w:type="paragraph" w:customStyle="1" w:styleId="ExistingCanvasPage-indent4">
+    <w:name w:val="Existing Canvas Page - indent 4"/>
+    <w:basedOn w:val="ExistingCanvasPage"/>
+    <w:qFormat/>
+    <w:rsid w:val="00ED114C"/>
+    <w:pPr>
+      <w:ind w:left="1491"/>
+    </w:pPr>
+  </w:style>
+  <w:style w:type="paragraph" w:customStyle="1" w:styleId="ExistingCanvasPage-indent5">
+    <w:name w:val="Existing Canvas Page - indent 5"/>
+    <w:basedOn w:val="ExistingCanvasPage"/>
+    <w:qFormat/>
+    <w:rsid w:val="00ED114C"/>
+    <w:pPr>
+      <w:ind w:left="1775"/>
+    </w:pPr>
+  </w:style>
+  <w:style w:type="paragraph" w:customStyle="1" w:styleId="CanvasSubHeader-indent1">
+    <w:name w:val="Canvas SubHeader - indent 1"/>
+    <w:basedOn w:val="CanvasSubHeader"/>
+    <w:qFormat/>
+    <w:rsid w:val="00977DBC"/>
+    <w:pPr>
+      <w:ind w:left="641"/>
+    </w:pPr>
+    <w:rPr>
+      <w:highlight w:val="none"/>
+    </w:rPr>
+  </w:style>
+  <w:style w:type="paragraph" w:customStyle="1" w:styleId="CanvasSubHeader-indent2">
+    <w:name w:val="Canvas SubHeader - indent 2"/>
+    <w:basedOn w:val="CanvasSubHeader-indent1"/>
+    <w:qFormat/>
+    <w:rsid w:val="00977DBC"/>
+    <w:pPr>
+      <w:ind w:left="924"/>
+    </w:pPr>
+  </w:style>
+  <w:style w:type="paragraph" w:customStyle="1" w:styleId="CanvasSubHeader-indent3">
+    <w:name w:val="Canvas SubHeader - indent 3"/>
+    <w:basedOn w:val="CanvasSubHeader-indent2"/>
+    <w:qFormat/>
+    <w:rsid w:val="00977DBC"/>
+    <w:pPr>
+      <w:ind w:left="1208"/>
+    </w:pPr>
+  </w:style>
+  <w:style w:type="paragraph" w:customStyle="1" w:styleId="CanvasSubHeader-indent4">
+    <w:name w:val="Canvas SubHeader - indent 4"/>
+    <w:basedOn w:val="CanvasSubHeader-indent3"/>
+    <w:qFormat/>
+    <w:rsid w:val="00977DBC"/>
+    <w:pPr>
+      <w:ind w:left="1491"/>
+    </w:pPr>
+  </w:style>
+  <w:style w:type="paragraph" w:customStyle="1" w:styleId="CanvasSubHeader-indent5">
+    <w:name w:val="Canvas SubHeader - indent 5"/>
+    <w:basedOn w:val="CanvasSubHeader-indent4"/>
+    <w:qFormat/>
+    <w:rsid w:val="00977DBC"/>
+  </w:style>
+  <w:style w:type="paragraph" w:customStyle="1" w:styleId="Style1">
+    <w:name w:val="Style1"/>
+    <w:basedOn w:val="CanvasSubHeader-indent5"/>
+    <w:qFormat/>
+    <w:rsid w:val="00977DBC"/>
+    <w:pPr>
+      <w:ind w:left="1775"/>
+    </w:pPr>
+  </w:style>
 </w:styles>
 </file>
 
@@ -9159,6 +10378,19 @@
 </file>
 
 <file path=customXml/item2.xml><?xml version="1.0" encoding="utf-8"?>
+<b:Sources xmlns:b="http://schemas.openxmlformats.org/officeDocument/2006/bibliography" xmlns="http://schemas.openxmlformats.org/officeDocument/2006/bibliography" SelectedStyle="\APASixthEditionOfficeOnline.xsl" StyleName="APA" Version="6"/>
+</file>
+
+<file path=customXml/item3.xml><?xml version="1.0" encoding="utf-8"?>
+<?mso-contentType ?>
+<FormTemplates xmlns="http://schemas.microsoft.com/sharepoint/v3/contenttype/forms">
+  <Display>DocumentLibraryForm</Display>
+  <Edit>DocumentLibraryForm</Edit>
+  <New>DocumentLibraryForm</New>
+</FormTemplates>
+</file>
+
+<file path=customXml/item4.xml><?xml version="1.0" encoding="utf-8"?>
 <ct:contentTypeSchema xmlns:ct="http://schemas.microsoft.com/office/2006/metadata/contentType" xmlns:ma="http://schemas.microsoft.com/office/2006/metadata/properties/metaAttributes" ct:_="" ma:_="" ma:contentTypeName="Document" ma:contentTypeID="0x01010021E63F40A0B56246802A2426A68FD0B6" ma:contentTypeVersion="12" ma:contentTypeDescription="Create a new document." ma:contentTypeScope="" ma:versionID="bcea00ebb7ae5df28d5e559f46a95718">
   <xsd:schema xmlns:xsd="http://www.w3.org/2001/XMLSchema" xmlns:xs="http://www.w3.org/2001/XMLSchema" xmlns:p="http://schemas.microsoft.com/office/2006/metadata/properties" xmlns:ns2="0f1150f7-1cc7-404c-836d-06b705d22105" xmlns:ns3="62e5ab32-9050-4869-8996-2bd029566d50" targetNamespace="http://schemas.microsoft.com/office/2006/metadata/properties" ma:root="true" ma:fieldsID="3aed73600d151f295cdd3ce8c61eabf2" ns2:_="" ns3:_="">
     <xsd:import namespace="0f1150f7-1cc7-404c-836d-06b705d22105"/>
@@ -9375,19 +10607,6 @@
 </ct:contentTypeSchema>
 </file>
 
-<file path=customXml/item3.xml><?xml version="1.0" encoding="utf-8"?>
-<?mso-contentType ?>
-<FormTemplates xmlns="http://schemas.microsoft.com/sharepoint/v3/contenttype/forms">
-  <Display>DocumentLibraryForm</Display>
-  <Edit>DocumentLibraryForm</Edit>
-  <New>DocumentLibraryForm</New>
-</FormTemplates>
-</file>
-
-<file path=customXml/item4.xml><?xml version="1.0" encoding="utf-8"?>
-<b:Sources xmlns:b="http://schemas.openxmlformats.org/officeDocument/2006/bibliography" xmlns="http://schemas.openxmlformats.org/officeDocument/2006/bibliography" SelectedStyle="\APASixthEditionOfficeOnline.xsl" StyleName="APA" Version="6"/>
-</file>
-
 <file path=customXml/itemProps1.xml><?xml version="1.0" encoding="utf-8"?>
 <ds:datastoreItem xmlns:ds="http://schemas.openxmlformats.org/officeDocument/2006/customXml" ds:itemID="{6AE47011-FF1B-4591-8C0F-1B5B29981C8F}">
   <ds:schemaRefs>
@@ -9398,6 +10617,22 @@
 </file>
 
 <file path=customXml/itemProps2.xml><?xml version="1.0" encoding="utf-8"?>
+<ds:datastoreItem xmlns:ds="http://schemas.openxmlformats.org/officeDocument/2006/customXml" ds:itemID="{9D10130D-903C-4C04-80CA-4D5CFCD561EF}">
+  <ds:schemaRefs>
+    <ds:schemaRef ds:uri="http://schemas.openxmlformats.org/officeDocument/2006/bibliography"/>
+  </ds:schemaRefs>
+</ds:datastoreItem>
+</file>
+
+<file path=customXml/itemProps3.xml><?xml version="1.0" encoding="utf-8"?>
+<ds:datastoreItem xmlns:ds="http://schemas.openxmlformats.org/officeDocument/2006/customXml" ds:itemID="{479E764B-4064-423F-B093-693C9D04465F}">
+  <ds:schemaRefs>
+    <ds:schemaRef ds:uri="http://schemas.microsoft.com/sharepoint/v3/contenttype/forms"/>
+  </ds:schemaRefs>
+</ds:datastoreItem>
+</file>
+
+<file path=customXml/itemProps4.xml><?xml version="1.0" encoding="utf-8"?>
 <ds:datastoreItem xmlns:ds="http://schemas.openxmlformats.org/officeDocument/2006/customXml" ds:itemID="{0D69FF46-A65A-4457-A0C9-8CF36077C51A}">
   <ds:schemaRefs>
     <ds:schemaRef ds:uri="http://schemas.microsoft.com/office/2006/metadata/contentType"/>
@@ -9414,20 +10649,4 @@
     <ds:schemaRef ds:uri="http://schemas.microsoft.com/internal/obd"/>
   </ds:schemaRefs>
 </ds:datastoreItem>
-</file>
-
-<file path=customXml/itemProps3.xml><?xml version="1.0" encoding="utf-8"?>
-<ds:datastoreItem xmlns:ds="http://schemas.openxmlformats.org/officeDocument/2006/customXml" ds:itemID="{479E764B-4064-423F-B093-693C9D04465F}">
-  <ds:schemaRefs>
-    <ds:schemaRef ds:uri="http://schemas.microsoft.com/sharepoint/v3/contenttype/forms"/>
-  </ds:schemaRefs>
-</ds:datastoreItem>
-</file>
-
-<file path=customXml/itemProps4.xml><?xml version="1.0" encoding="utf-8"?>
-<ds:datastoreItem xmlns:ds="http://schemas.openxmlformats.org/officeDocument/2006/customXml" ds:itemID="{9D10130D-903C-4C04-80CA-4D5CFCD561EF}">
-  <ds:schemaRefs>
-    <ds:schemaRef ds:uri="http://schemas.openxmlformats.org/officeDocument/2006/bibliography"/>
-  </ds:schemaRefs>
-</ds:datastoreItem>
 </file>
</xml_diff>

<commit_message>
Added indent styles of h1s #59
</commit_message>
<xml_diff>
--- a/sample w2c.docx
+++ b/sample w2c.docx
@@ -61,11 +61,27 @@
           <w:rPr>
             <w:rStyle w:val="Hyperlink"/>
           </w:rPr>
-          <w:t>word2canvas userscript</w:t>
+          <w:t xml:space="preserve">word2canvas </w:t>
         </w:r>
+        <w:proofErr w:type="spellStart"/>
+        <w:r>
+          <w:rPr>
+            <w:rStyle w:val="Hyperlink"/>
+          </w:rPr>
+          <w:t>userscript</w:t>
+        </w:r>
+        <w:proofErr w:type="spellEnd"/>
       </w:hyperlink>
       <w:r>
-        <w:t xml:space="preserve">. That userscript provides a way for to create a </w:t>
+        <w:t xml:space="preserve">. That </w:t>
+      </w:r>
+      <w:proofErr w:type="spellStart"/>
+      <w:r>
+        <w:t>userscript</w:t>
+      </w:r>
+      <w:proofErr w:type="spellEnd"/>
+      <w:r>
+        <w:t xml:space="preserve"> provides a way for to create a </w:t>
       </w:r>
       <w:hyperlink r:id="rId15" w:history="1">
         <w:r>
@@ -135,12 +151,14 @@
       <w:r>
         <w:t xml:space="preserve">Read it; </w:t>
       </w:r>
+      <w:proofErr w:type="gramStart"/>
       <w:r>
         <w:t>or</w:t>
       </w:r>
       <w:r>
         <w:t>,</w:t>
       </w:r>
+      <w:proofErr w:type="gramEnd"/>
       <w:r>
         <w:br/>
         <w:t xml:space="preserve">Read the text of the document and the Word comments to get some appreciation of the </w:t>
@@ -178,7 +196,21 @@
         <w:rPr>
           <w:rStyle w:val="Hyperlink"/>
         </w:rPr>
-        <w:t>word2canvas userscript installed</w:t>
+        <w:t xml:space="preserve">word2canvas </w:t>
+      </w:r>
+      <w:proofErr w:type="spellStart"/>
+      <w:r>
+        <w:rPr>
+          <w:rStyle w:val="Hyperlink"/>
+        </w:rPr>
+        <w:t>userscript</w:t>
+      </w:r>
+      <w:proofErr w:type="spellEnd"/>
+      <w:r>
+        <w:rPr>
+          <w:rStyle w:val="Hyperlink"/>
+        </w:rPr>
+        <w:t xml:space="preserve"> installed</w:t>
       </w:r>
       <w:r>
         <w:fldChar w:fldCharType="end"/>
@@ -194,7 +226,15 @@
         <w:t xml:space="preserve"> you can use this document (and the </w:t>
       </w:r>
       <w:r>
-        <w:t>pre-reqs in the following section</w:t>
+        <w:t>pre-</w:t>
+      </w:r>
+      <w:proofErr w:type="spellStart"/>
+      <w:r>
+        <w:t>reqs</w:t>
+      </w:r>
+      <w:proofErr w:type="spellEnd"/>
+      <w:r>
+        <w:t xml:space="preserve"> in the following section</w:t>
       </w:r>
       <w:r>
         <w:t xml:space="preserve">) to </w:t>
@@ -284,8 +324,13 @@
           <w:numId w:val="28"/>
         </w:numPr>
       </w:pPr>
-      <w:r>
-        <w:t>A number of files in the course's Files area, including</w:t>
+      <w:proofErr w:type="gramStart"/>
+      <w:r>
+        <w:t>A number of</w:t>
+      </w:r>
+      <w:proofErr w:type="gramEnd"/>
+      <w:r>
+        <w:t xml:space="preserve"> files in the course's Files area, including</w:t>
       </w:r>
     </w:p>
     <w:p>
@@ -330,8 +375,13 @@
       <w:pPr>
         <w:pStyle w:val="Heading2"/>
       </w:pPr>
-      <w:r>
-        <w:t>Other useful pre-requisite knowledge</w:t>
+      <w:proofErr w:type="gramStart"/>
+      <w:r>
+        <w:t>Other</w:t>
+      </w:r>
+      <w:proofErr w:type="gramEnd"/>
+      <w:r>
+        <w:t xml:space="preserve"> useful pre-requisite knowledge</w:t>
       </w:r>
     </w:p>
     <w:p>
@@ -394,7 +444,47 @@
         <w:pStyle w:val="Embed"/>
       </w:pPr>
       <w:r>
-        <w:t>&lt;iframe width="560" height="315" src="https://www.youtube.com/embed/WUU3kjT3Fj0" title="YouTube video player" frameborder="0" allow="accelerometer; autoplay; clipboard-write; encrypted-media; gyroscope; picture-in-picture" allowfullscreen&gt;&lt;/iframe&gt;</w:t>
+        <w:t>&lt;</w:t>
+      </w:r>
+      <w:proofErr w:type="spellStart"/>
+      <w:r>
+        <w:t>iframe</w:t>
+      </w:r>
+      <w:proofErr w:type="spellEnd"/>
+      <w:r>
+        <w:t xml:space="preserve"> width="560" height="315" </w:t>
+      </w:r>
+      <w:proofErr w:type="spellStart"/>
+      <w:r>
+        <w:t>src</w:t>
+      </w:r>
+      <w:proofErr w:type="spellEnd"/>
+      <w:r>
+        <w:t xml:space="preserve">="https://www.youtube.com/embed/WUU3kjT3Fj0" title="YouTube video player" frameborder="0" allow="accelerometer; </w:t>
+      </w:r>
+      <w:proofErr w:type="spellStart"/>
+      <w:r>
+        <w:t>autoplay</w:t>
+      </w:r>
+      <w:proofErr w:type="spellEnd"/>
+      <w:r>
+        <w:t xml:space="preserve">; clipboard-write; encrypted-media; gyroscope; picture-in-picture" </w:t>
+      </w:r>
+      <w:proofErr w:type="spellStart"/>
+      <w:r>
+        <w:t>allowfullscreen</w:t>
+      </w:r>
+      <w:proofErr w:type="spellEnd"/>
+      <w:r>
+        <w:t>&gt;&lt;/</w:t>
+      </w:r>
+      <w:proofErr w:type="spellStart"/>
+      <w:r>
+        <w:t>iframe</w:t>
+      </w:r>
+      <w:proofErr w:type="spellEnd"/>
+      <w:r>
+        <w:t>&gt;</w:t>
       </w:r>
     </w:p>
     <w:p/>
@@ -479,7 +569,29 @@
           <w:i/>
           <w:iCs w:val="0"/>
         </w:rPr>
-        <w:t xml:space="preserve"> really bad title for this page – fix it.</w:t>
+        <w:t xml:space="preserve"> </w:t>
+      </w:r>
+      <w:proofErr w:type="gramStart"/>
+      <w:r>
+        <w:rPr>
+          <w:rStyle w:val="placeholder"/>
+          <w:b/>
+          <w:bCs/>
+          <w:i/>
+          <w:iCs w:val="0"/>
+        </w:rPr>
+        <w:t>really bad</w:t>
+      </w:r>
+      <w:proofErr w:type="gramEnd"/>
+      <w:r>
+        <w:rPr>
+          <w:rStyle w:val="placeholder"/>
+          <w:b/>
+          <w:bCs/>
+          <w:i/>
+          <w:iCs w:val="0"/>
+        </w:rPr>
+        <w:t xml:space="preserve"> title for this page – fix it.</w:t>
       </w:r>
     </w:p>
     <w:p>
@@ -492,7 +604,15 @@
     </w:p>
     <w:p>
       <w:r>
-        <w:t xml:space="preserve">Word2canvas recognises a list of specific Word styles – summarised in the following table. Each Word style directs word2canvas to make specific changes to the content.  e.g. a </w:t>
+        <w:t xml:space="preserve">Word2canvas recognises a list of specific Word styles – summarised in the following table. Each Word style directs word2canvas to make specific changes to the content.  </w:t>
+      </w:r>
+      <w:proofErr w:type="gramStart"/>
+      <w:r>
+        <w:t>e.g.</w:t>
+      </w:r>
+      <w:proofErr w:type="gramEnd"/>
+      <w:r>
+        <w:t xml:space="preserve"> a </w:t>
       </w:r>
       <w:r>
         <w:rPr>
@@ -507,7 +627,23 @@
     </w:p>
     <w:p>
       <w:r>
-        <w:t xml:space="preserve">Some of these styles rely on some resources (e.g. discussions, quizzes, assignments, files etc) already existing in the Canvas course site. e.g. the </w:t>
+        <w:t>Some of these styles rely on some resources (</w:t>
+      </w:r>
+      <w:proofErr w:type="gramStart"/>
+      <w:r>
+        <w:t>e.g.</w:t>
+      </w:r>
+      <w:proofErr w:type="gramEnd"/>
+      <w:r>
+        <w:t xml:space="preserve"> discussions, quizzes, assignments, files etc) already existing in the Canvas course site. </w:t>
+      </w:r>
+      <w:proofErr w:type="gramStart"/>
+      <w:r>
+        <w:t>e.g.</w:t>
+      </w:r>
+      <w:proofErr w:type="gramEnd"/>
+      <w:r>
+        <w:t xml:space="preserve"> the </w:t>
       </w:r>
       <w:r>
         <w:rPr>
@@ -545,7 +681,15 @@
         <w:t>Title</w:t>
       </w:r>
       <w:r>
-        <w:t xml:space="preserve"> style, the styles in the following tables are "heading" styles. i.e. they are based on the Word </w:t>
+        <w:t xml:space="preserve"> style, the styles in the following tables are "heading" styles. </w:t>
+      </w:r>
+      <w:proofErr w:type="gramStart"/>
+      <w:r>
+        <w:t>i.e.</w:t>
+      </w:r>
+      <w:proofErr w:type="gramEnd"/>
+      <w:r>
+        <w:t xml:space="preserve"> they are based on the Word </w:t>
       </w:r>
       <w:r>
         <w:rPr>
@@ -858,8 +1002,17 @@
                 <w:rStyle w:val="HTMLCode"/>
                 <w:rFonts w:eastAsiaTheme="majorEastAsia"/>
               </w:rPr>
-              <w:t>Canvas SubHeader</w:t>
-            </w:r>
+              <w:t xml:space="preserve">Canvas </w:t>
+            </w:r>
+            <w:proofErr w:type="spellStart"/>
+            <w:r>
+              <w:rPr>
+                <w:rStyle w:val="HTMLCode"/>
+                <w:rFonts w:eastAsiaTheme="majorEastAsia"/>
+              </w:rPr>
+              <w:t>SubHeader</w:t>
+            </w:r>
+            <w:proofErr w:type="spellEnd"/>
           </w:p>
         </w:tc>
         <w:tc>
@@ -1063,8 +1216,17 @@
                 <w:rStyle w:val="HTMLCode"/>
                 <w:rFonts w:eastAsiaTheme="majorEastAsia"/>
               </w:rPr>
-              <w:t>Canvas External Url</w:t>
-            </w:r>
+              <w:t xml:space="preserve">Canvas External </w:t>
+            </w:r>
+            <w:proofErr w:type="spellStart"/>
+            <w:r>
+              <w:rPr>
+                <w:rStyle w:val="HTMLCode"/>
+                <w:rFonts w:eastAsiaTheme="majorEastAsia"/>
+              </w:rPr>
+              <w:t>Url</w:t>
+            </w:r>
+            <w:proofErr w:type="spellEnd"/>
           </w:p>
         </w:tc>
         <w:tc>
@@ -1321,7 +1483,15 @@
               <w:t>Modules</w:t>
             </w:r>
             <w:r>
-              <w:t>). In Canvas, this name is replace with the actual link to the menu item</w:t>
+              <w:t xml:space="preserve">). In Canvas, this name is </w:t>
+            </w:r>
+            <w:proofErr w:type="gramStart"/>
+            <w:r>
+              <w:t>replace</w:t>
+            </w:r>
+            <w:proofErr w:type="gramEnd"/>
+            <w:r>
+              <w:t xml:space="preserve"> with the actual link to the menu item</w:t>
             </w:r>
           </w:p>
         </w:tc>
@@ -1374,7 +1544,15 @@
               <w:t>a placeholder</w:t>
             </w:r>
             <w:r>
-              <w:t>. i.e. text that should be replaced at a later date with some other value.</w:t>
+              <w:t xml:space="preserve">. </w:t>
+            </w:r>
+            <w:proofErr w:type="gramStart"/>
+            <w:r>
+              <w:t>i.e.</w:t>
+            </w:r>
+            <w:proofErr w:type="gramEnd"/>
+            <w:r>
+              <w:t xml:space="preserve"> text that should be replaced at a later date with some other value.</w:t>
             </w:r>
           </w:p>
         </w:tc>
@@ -1472,7 +1650,31 @@
           </w:tcPr>
           <w:p>
             <w:r>
-              <w:t>Applied to embedded HTML img tag. i.e. specifies a link to an image. But the src for the image is the name of a file within the Canvas files area. In Canvas, the filename will be replaced with the URL of the matching file</w:t>
+              <w:t xml:space="preserve">Applied to embedded HTML </w:t>
+            </w:r>
+            <w:proofErr w:type="spellStart"/>
+            <w:r>
+              <w:t>img</w:t>
+            </w:r>
+            <w:proofErr w:type="spellEnd"/>
+            <w:r>
+              <w:t xml:space="preserve"> tag. </w:t>
+            </w:r>
+            <w:proofErr w:type="gramStart"/>
+            <w:r>
+              <w:t>i.e.</w:t>
+            </w:r>
+            <w:proofErr w:type="gramEnd"/>
+            <w:r>
+              <w:t xml:space="preserve"> specifies a link to an image. But the </w:t>
+            </w:r>
+            <w:proofErr w:type="spellStart"/>
+            <w:r>
+              <w:t>src</w:t>
+            </w:r>
+            <w:proofErr w:type="spellEnd"/>
+            <w:r>
+              <w:t xml:space="preserve"> for the image is the name of a file within the Canvas files area. In Canvas, the filename will be replaced with the URL of the matching file</w:t>
             </w:r>
           </w:p>
         </w:tc>
@@ -1484,7 +1686,15 @@
         <w:pStyle w:val="Heading1"/>
       </w:pPr>
       <w:r>
-        <w:t>And also the "content interface" styles</w:t>
+        <w:t xml:space="preserve">And </w:t>
+      </w:r>
+      <w:proofErr w:type="gramStart"/>
+      <w:r>
+        <w:t>also</w:t>
+      </w:r>
+      <w:proofErr w:type="gramEnd"/>
+      <w:r>
+        <w:t xml:space="preserve"> the "content interface" styles</w:t>
       </w:r>
     </w:p>
     <w:p>
@@ -1523,7 +1733,15 @@
         <w:t xml:space="preserve"> Most are special styles to indicate a particular learning design.</w:t>
       </w:r>
       <w:r>
-        <w:t xml:space="preserve"> All of these styles are "inline" styles.</w:t>
+        <w:t xml:space="preserve"> </w:t>
+      </w:r>
+      <w:proofErr w:type="gramStart"/>
+      <w:r>
+        <w:t>All of</w:t>
+      </w:r>
+      <w:proofErr w:type="gramEnd"/>
+      <w:r>
+        <w:t xml:space="preserve"> these styles are "inline" styles.</w:t>
       </w:r>
     </w:p>
     <w:tbl>
@@ -1553,7 +1771,23 @@
                 <w:b/>
                 <w:bCs/>
               </w:rPr>
-              <w:t>"content interface" styles</w:t>
+              <w:t>"</w:t>
+            </w:r>
+            <w:proofErr w:type="gramStart"/>
+            <w:r>
+              <w:rPr>
+                <w:b/>
+                <w:bCs/>
+              </w:rPr>
+              <w:t>content</w:t>
+            </w:r>
+            <w:proofErr w:type="gramEnd"/>
+            <w:r>
+              <w:rPr>
+                <w:b/>
+                <w:bCs/>
+              </w:rPr>
+              <w:t xml:space="preserve"> interface" styles</w:t>
             </w:r>
           </w:p>
         </w:tc>
@@ -1861,12 +2095,14 @@
                 <w:rFonts w:ascii="Courier New" w:hAnsi="Courier New" w:cs="Courier New"/>
               </w:rPr>
             </w:pPr>
+            <w:proofErr w:type="spellStart"/>
             <w:r>
               <w:rPr>
                 <w:rFonts w:ascii="Courier New" w:hAnsi="Courier New" w:cs="Courier New"/>
               </w:rPr>
               <w:t>PictureRight</w:t>
             </w:r>
+            <w:proofErr w:type="spellEnd"/>
           </w:p>
         </w:tc>
         <w:tc>
@@ -1875,7 +2111,15 @@
           </w:tcPr>
           <w:p>
             <w:r>
-              <w:t>Similar styling to "picture", but the image is also floated to the right. i.e. so other text can flow to the left.</w:t>
+              <w:t xml:space="preserve">Similar styling to "picture", but the image is also floated to the right. </w:t>
+            </w:r>
+            <w:proofErr w:type="gramStart"/>
+            <w:r>
+              <w:t>i.e.</w:t>
+            </w:r>
+            <w:proofErr w:type="gramEnd"/>
+            <w:r>
+              <w:t xml:space="preserve"> so other text can flow to the left.</w:t>
             </w:r>
           </w:p>
         </w:tc>
@@ -1966,7 +2210,15 @@
           </w:tcPr>
           <w:p>
             <w:r>
-              <w:t>Same as "poem", but floats the poem to the right.</w:t>
+              <w:t>Same as "poem</w:t>
+            </w:r>
+            <w:proofErr w:type="gramStart"/>
+            <w:r>
+              <w:t>", but</w:t>
+            </w:r>
+            <w:proofErr w:type="gramEnd"/>
+            <w:r>
+              <w:t xml:space="preserve"> floats the poem to the right.</w:t>
             </w:r>
           </w:p>
         </w:tc>
@@ -2072,7 +2324,15 @@
     </w:p>
     <w:p>
       <w:r>
-        <w:t>The first time will be at the start of the module and it will be a new page. The second time will be the page following this, but it will be the same module.</w:t>
+        <w:t xml:space="preserve">The first time will be at the start of the </w:t>
+      </w:r>
+      <w:proofErr w:type="gramStart"/>
+      <w:r>
+        <w:t>module</w:t>
+      </w:r>
+      <w:proofErr w:type="gramEnd"/>
+      <w:r>
+        <w:t xml:space="preserve"> and it will be a new page. The second time will be the page following this, but it will be the same module.</w:t>
       </w:r>
     </w:p>
     <w:p/>
@@ -2109,7 +2369,15 @@
         <w:t>About this document</w:t>
       </w:r>
       <w:r>
-        <w:t>. i.e. should be the first section of this document</w:t>
+        <w:t xml:space="preserve">. </w:t>
+      </w:r>
+      <w:proofErr w:type="gramStart"/>
+      <w:r>
+        <w:t>i.e.</w:t>
+      </w:r>
+      <w:proofErr w:type="gramEnd"/>
+      <w:r>
+        <w:t xml:space="preserve"> should be the first section of this document</w:t>
       </w:r>
     </w:p>
     <w:p>
@@ -2310,11 +2578,19 @@
           <w:highlight w:val="none"/>
         </w:rPr>
       </w:pPr>
+      <w:proofErr w:type="spellStart"/>
       <w:r>
         <w:rPr>
           <w:highlight w:val="none"/>
         </w:rPr>
-        <w:t>Cric Info</w:t>
+        <w:t>Cric</w:t>
+      </w:r>
+      <w:proofErr w:type="spellEnd"/>
+      <w:r>
+        <w:rPr>
+          <w:highlight w:val="none"/>
+        </w:rPr>
+        <w:t xml:space="preserve"> Info</w:t>
       </w:r>
       <w:commentRangeStart w:id="11"/>
       <w:commentRangeEnd w:id="11"/>
@@ -2407,7 +2683,15 @@
         <w:t>FAQ Body 1</w:t>
       </w:r>
       <w:r>
-        <w:t xml:space="preserve"> styles are used to support Frequently Asked Questions. Where the question is the accordion heading and the body is the answer.</w:t>
+        <w:t xml:space="preserve"> styles are used to support Frequently Asked Questions. Where the question is the accordion </w:t>
+      </w:r>
+      <w:proofErr w:type="gramStart"/>
+      <w:r>
+        <w:t>heading</w:t>
+      </w:r>
+      <w:proofErr w:type="gramEnd"/>
+      <w:r>
+        <w:t xml:space="preserve"> and the body is the answer.</w:t>
       </w:r>
     </w:p>
     <w:p>
@@ -2485,7 +2769,15 @@
     </w:p>
     <w:p>
       <w:r>
-        <w:t>The "inline" styles shown here work within the content of a page in the new  module.</w:t>
+        <w:t xml:space="preserve">The "inline" styles shown here work within the content of a page in the </w:t>
+      </w:r>
+      <w:proofErr w:type="gramStart"/>
+      <w:r>
+        <w:t>new  module</w:t>
+      </w:r>
+      <w:proofErr w:type="gramEnd"/>
+      <w:r>
+        <w:t>.</w:t>
       </w:r>
     </w:p>
     <w:p>
@@ -2527,7 +2819,15 @@
     </w:p>
     <w:p>
       <w:r>
-        <w:t>The idea here is that rather than manually visit the Canvas course site and discover the URL for a  file or a menu item, we can just use the name. If we use the right style, word2canvas will find the URL and replace the name.</w:t>
+        <w:t xml:space="preserve">The idea here is that rather than manually visit the Canvas course site and discover the URL for </w:t>
+      </w:r>
+      <w:proofErr w:type="gramStart"/>
+      <w:r>
+        <w:t>a  file</w:t>
+      </w:r>
+      <w:proofErr w:type="gramEnd"/>
+      <w:r>
+        <w:t xml:space="preserve"> or a menu item, we can just use the name. If we use the right style, word2canvas will find the URL and replace the name.</w:t>
       </w:r>
     </w:p>
     <w:p>
@@ -2540,7 +2840,15 @@
     </w:p>
     <w:p>
       <w:r>
-        <w:t xml:space="preserve">We can also link to a file – e.g. a </w:t>
+        <w:t xml:space="preserve">We can also link to a file – </w:t>
+      </w:r>
+      <w:proofErr w:type="gramStart"/>
+      <w:r>
+        <w:t>e.g.</w:t>
+      </w:r>
+      <w:proofErr w:type="gramEnd"/>
+      <w:r>
+        <w:t xml:space="preserve"> a </w:t>
       </w:r>
       <w:hyperlink r:id="rId32" w:history="1">
         <w:r>
@@ -2564,7 +2872,15 @@
     </w:p>
     <w:p>
       <w:r>
-        <w:t xml:space="preserve">Or we can link to one of the menu item – e.g. </w:t>
+        <w:t xml:space="preserve">Or we can link to one of the menu </w:t>
+      </w:r>
+      <w:proofErr w:type="gramStart"/>
+      <w:r>
+        <w:t>item</w:t>
+      </w:r>
+      <w:proofErr w:type="gramEnd"/>
+      <w:r>
+        <w:t xml:space="preserve"> – e.g. </w:t>
       </w:r>
       <w:hyperlink r:id="rId33" w:history="1">
         <w:r>
@@ -2602,7 +2918,35 @@
           <w:rStyle w:val="BlackboardImage"/>
         </w:rPr>
         <w:lastRenderedPageBreak/>
-        <w:t>&lt;img src="</w:t>
+        <w:t>&lt;</w:t>
+      </w:r>
+      <w:proofErr w:type="spellStart"/>
+      <w:r>
+        <w:rPr>
+          <w:rStyle w:val="BlackboardImage"/>
+        </w:rPr>
+        <w:t>img</w:t>
+      </w:r>
+      <w:proofErr w:type="spellEnd"/>
+      <w:r>
+        <w:rPr>
+          <w:rStyle w:val="BlackboardImage"/>
+        </w:rPr>
+        <w:t xml:space="preserve"> </w:t>
+      </w:r>
+      <w:proofErr w:type="spellStart"/>
+      <w:r>
+        <w:rPr>
+          <w:rStyle w:val="BlackboardImage"/>
+        </w:rPr>
+        <w:t>src</w:t>
+      </w:r>
+      <w:proofErr w:type="spellEnd"/>
+      <w:r>
+        <w:rPr>
+          <w:rStyle w:val="BlackboardImage"/>
+        </w:rPr>
+        <w:t>="</w:t>
       </w:r>
       <w:r>
         <w:rPr>
@@ -2634,7 +2978,124 @@
         <w:t>&lt;p&gt;</w:t>
       </w:r>
       <w:r>
-        <w:t>By Version 1 by &lt;a href="https://meta.wikimedia.org/wiki/User:Nohat" class="extiw" title="meta:User:Nohat"&gt;Nohat&lt;/a&gt; (concept by &lt;a href="https://meta.wikimedia.org/wiki/User:Paullusmagnus" class="extiw" title="meta:User:Paullusmagnus"&gt;Paullusmagnus&lt;/a&gt;); Wikimedia. - &lt;a href="//commons.wikimedia.org/wiki/File:Wikipedia-logo.svg" class="mw-redirect" title="File:Wikipedia-logo.svg"&gt;File:Wikipedia-logo.svg&lt;/a&gt; as of &lt;a class="external text" href="https://upload.wikimedia.org/wikipedia/commons/archive/8/80/20100615232840!Wikipedia-logo-v2.svg"&gt;14 May 2010T23:16:42&lt;/a&gt;, &lt;a href="https://creativecommons.org/licenses/by-sa/3.0" title="Creative Commons Attribution-Share Alike 3.0"&gt;CC BY-SA 3.0&lt;/a&gt;, &lt;a href="https://commons.wikimedia.org/w/index.php?curid=10337301"&gt;Link&lt;/a&gt;&lt;/p&gt;</w:t>
+        <w:t xml:space="preserve">By Version 1 by &lt;a </w:t>
+      </w:r>
+      <w:proofErr w:type="spellStart"/>
+      <w:r>
+        <w:t>href</w:t>
+      </w:r>
+      <w:proofErr w:type="spellEnd"/>
+      <w:r>
+        <w:t>="https://meta.wikimedia.org/wiki/</w:t>
+      </w:r>
+      <w:proofErr w:type="spellStart"/>
+      <w:r>
+        <w:t>User:Nohat</w:t>
+      </w:r>
+      <w:proofErr w:type="spellEnd"/>
+      <w:r>
+        <w:t>" class="</w:t>
+      </w:r>
+      <w:proofErr w:type="spellStart"/>
+      <w:r>
+        <w:t>extiw</w:t>
+      </w:r>
+      <w:proofErr w:type="spellEnd"/>
+      <w:r>
+        <w:t>" title="</w:t>
+      </w:r>
+      <w:proofErr w:type="spellStart"/>
+      <w:proofErr w:type="gramStart"/>
+      <w:r>
+        <w:t>meta:User</w:t>
+      </w:r>
+      <w:proofErr w:type="gramEnd"/>
+      <w:r>
+        <w:t>:Nohat</w:t>
+      </w:r>
+      <w:proofErr w:type="spellEnd"/>
+      <w:r>
+        <w:t>"&gt;</w:t>
+      </w:r>
+      <w:proofErr w:type="spellStart"/>
+      <w:r>
+        <w:t>Nohat</w:t>
+      </w:r>
+      <w:proofErr w:type="spellEnd"/>
+      <w:r>
+        <w:t xml:space="preserve">&lt;/a&gt; (concept by &lt;a </w:t>
+      </w:r>
+      <w:proofErr w:type="spellStart"/>
+      <w:r>
+        <w:t>href</w:t>
+      </w:r>
+      <w:proofErr w:type="spellEnd"/>
+      <w:r>
+        <w:t>="https://meta.wikimedia.org/wiki/</w:t>
+      </w:r>
+      <w:proofErr w:type="spellStart"/>
+      <w:r>
+        <w:t>User:Paullusmagnus</w:t>
+      </w:r>
+      <w:proofErr w:type="spellEnd"/>
+      <w:r>
+        <w:t>" class="</w:t>
+      </w:r>
+      <w:proofErr w:type="spellStart"/>
+      <w:r>
+        <w:t>extiw</w:t>
+      </w:r>
+      <w:proofErr w:type="spellEnd"/>
+      <w:r>
+        <w:t>" title="</w:t>
+      </w:r>
+      <w:proofErr w:type="spellStart"/>
+      <w:r>
+        <w:t>meta:User:Paullusmagnus</w:t>
+      </w:r>
+      <w:proofErr w:type="spellEnd"/>
+      <w:r>
+        <w:t>"&gt;</w:t>
+      </w:r>
+      <w:proofErr w:type="spellStart"/>
+      <w:r>
+        <w:t>Paullusmagnus</w:t>
+      </w:r>
+      <w:proofErr w:type="spellEnd"/>
+      <w:r>
+        <w:t xml:space="preserve">&lt;/a&gt;); Wikimedia. - &lt;a </w:t>
+      </w:r>
+      <w:proofErr w:type="spellStart"/>
+      <w:r>
+        <w:t>href</w:t>
+      </w:r>
+      <w:proofErr w:type="spellEnd"/>
+      <w:r>
+        <w:t>="//commons.wikimedia.org/wiki/</w:t>
+      </w:r>
+      <w:proofErr w:type="spellStart"/>
+      <w:r>
+        <w:t>File:Wikipedia-logo.svg</w:t>
+      </w:r>
+      <w:proofErr w:type="spellEnd"/>
+      <w:r>
+        <w:t xml:space="preserve">" class="mw-redirect" title="File:Wikipedia-logo.svg"&gt;File:Wikipedia-logo.svg&lt;/a&gt; as of &lt;a class="external text" href="https://upload.wikimedia.org/wikipedia/commons/archive/8/80/20100615232840!Wikipedia-logo-v2.svg"&gt;14 May 2010T23:16:42&lt;/a&gt;, &lt;a </w:t>
+      </w:r>
+      <w:proofErr w:type="spellStart"/>
+      <w:r>
+        <w:t>href</w:t>
+      </w:r>
+      <w:proofErr w:type="spellEnd"/>
+      <w:r>
+        <w:t>="https://creativecommons.org/licenses/by-</w:t>
+      </w:r>
+      <w:proofErr w:type="spellStart"/>
+      <w:r>
+        <w:t>sa</w:t>
+      </w:r>
+      <w:proofErr w:type="spellEnd"/>
+      <w:r>
+        <w:t>/3.0" title="Creative Commons Attribution-Share Alike 3.0"&gt;CC BY-SA 3.0&lt;/a&gt;, &lt;a href="https://commons.wikimedia.org/w/index.php?curid=10337301"&gt;Link&lt;/a&gt;&lt;/p&gt;</w:t>
       </w:r>
     </w:p>
     <w:p>
@@ -2680,7 +3141,15 @@
         </w:r>
       </w:hyperlink>
       <w:r>
-        <w:t xml:space="preserve"> is when you manually change the styling of some text directly. e.g. you use </w:t>
+        <w:t xml:space="preserve"> is when you manually change the styling of some text directly. </w:t>
+      </w:r>
+      <w:proofErr w:type="gramStart"/>
+      <w:r>
+        <w:t>e.g.</w:t>
+      </w:r>
+      <w:proofErr w:type="gramEnd"/>
+      <w:r>
+        <w:t xml:space="preserve"> you use </w:t>
       </w:r>
       <w:r>
         <w:rPr>
@@ -3072,7 +3541,15 @@
     </w:p>
     <w:p>
       <w:r>
-        <w:t>As currently implemented most of these styles are implemented pragmatically to aid migration of Content Interface content from Blackboard to Canvas.</w:t>
+        <w:t xml:space="preserve">As currently </w:t>
+      </w:r>
+      <w:proofErr w:type="gramStart"/>
+      <w:r>
+        <w:t>implemented</w:t>
+      </w:r>
+      <w:proofErr w:type="gramEnd"/>
+      <w:r>
+        <w:t xml:space="preserve"> most of these styles are implemented pragmatically to aid migration of Content Interface content from Blackboard to Canvas.</w:t>
       </w:r>
     </w:p>
     <w:p>
@@ -3111,8 +3588,13 @@
     </w:p>
     <w:p>
       <w:r>
-        <w:t>Anything that goes here will be within the flasback</w:t>
-      </w:r>
+        <w:t xml:space="preserve">Anything that goes here will be within the </w:t>
+      </w:r>
+      <w:proofErr w:type="spellStart"/>
+      <w:r>
+        <w:t>flasback</w:t>
+      </w:r>
+      <w:proofErr w:type="spellEnd"/>
     </w:p>
     <w:p>
       <w:pPr>
@@ -3141,7 +3623,15 @@
     </w:p>
     <w:p>
       <w:r>
-        <w:t>And just what ever content you want within</w:t>
+        <w:t xml:space="preserve">And just </w:t>
+      </w:r>
+      <w:proofErr w:type="spellStart"/>
+      <w:r>
+        <w:t>what ever</w:t>
+      </w:r>
+      <w:proofErr w:type="spellEnd"/>
+      <w:r>
+        <w:t xml:space="preserve"> content you want within</w:t>
       </w:r>
     </w:p>
     <w:p>
@@ -3441,17 +3931,24 @@
       <w:r>
         <w:t xml:space="preserve"> and </w:t>
       </w:r>
+      <w:proofErr w:type="spellStart"/>
       <w:r>
         <w:t>PictureRight</w:t>
       </w:r>
+      <w:proofErr w:type="spellEnd"/>
     </w:p>
     <w:p>
       <w:pPr>
         <w:pStyle w:val="PictureRight"/>
       </w:pPr>
       <w:r>
-        <w:t>Start PictureRight</w:t>
-      </w:r>
+        <w:t xml:space="preserve">Start </w:t>
+      </w:r>
+      <w:proofErr w:type="spellStart"/>
+      <w:r>
+        <w:t>PictureRight</w:t>
+      </w:r>
+      <w:proofErr w:type="spellEnd"/>
     </w:p>
     <w:p>
       <w:pPr>
@@ -3463,7 +3960,35 @@
         <w:rPr>
           <w:rStyle w:val="BlackboardImage"/>
         </w:rPr>
-        <w:t>&lt;img src="wikipedia-logo.png" alt="local copy of the Wikipedia logo" /&gt;</w:t>
+        <w:t>&lt;</w:t>
+      </w:r>
+      <w:proofErr w:type="spellStart"/>
+      <w:r>
+        <w:rPr>
+          <w:rStyle w:val="BlackboardImage"/>
+        </w:rPr>
+        <w:t>img</w:t>
+      </w:r>
+      <w:proofErr w:type="spellEnd"/>
+      <w:r>
+        <w:rPr>
+          <w:rStyle w:val="BlackboardImage"/>
+        </w:rPr>
+        <w:t xml:space="preserve"> </w:t>
+      </w:r>
+      <w:proofErr w:type="spellStart"/>
+      <w:r>
+        <w:rPr>
+          <w:rStyle w:val="BlackboardImage"/>
+        </w:rPr>
+        <w:t>src</w:t>
+      </w:r>
+      <w:proofErr w:type="spellEnd"/>
+      <w:r>
+        <w:rPr>
+          <w:rStyle w:val="BlackboardImage"/>
+        </w:rPr>
+        <w:t>="wikipedia-logo.png" alt="local copy of the Wikipedia logo" /&gt;</w:t>
       </w:r>
     </w:p>
     <w:p>
@@ -3517,7 +4042,15 @@
         <w:pStyle w:val="Embed"/>
       </w:pPr>
       <w:r>
-        <w:t>&lt;img src="</w:t>
+        <w:t>&lt;</w:t>
+      </w:r>
+      <w:proofErr w:type="spellStart"/>
+      <w:r>
+        <w:t>img</w:t>
+      </w:r>
+      <w:proofErr w:type="spellEnd"/>
+      <w:r>
+        <w:t xml:space="preserve"> src="</w:t>
       </w:r>
       <w:r>
         <w:t>https://upload.wikimedia.org/wikipedia/commons/thumb/e/e1/Lotus_flower_at_West_Lake%2C_Hangzhou_%282790886703%29.jpg/450px-Lotus_flower_at_West_Lake%2C_Hangzhou_%282790886703%29.jpg</w:t>
@@ -3568,13 +4101,47 @@
         <w:pStyle w:val="Embed"/>
       </w:pPr>
       <w:r>
-        <w:t>&lt;iframe width="560" height="315" src="https://www.youtube.com/embed/mPbclTnMLlc" title="YouTube video player" frameborder="0" allow="accelerometer; autoplay; clipboard-write; encrypted-media; gyroscope; picture-in-picture" allowfullscreen&gt;&lt;/</w:t>
+        <w:t>&lt;</w:t>
+      </w:r>
+      <w:proofErr w:type="spellStart"/>
+      <w:r>
+        <w:t>iframe</w:t>
+      </w:r>
+      <w:proofErr w:type="spellEnd"/>
+      <w:r>
+        <w:t xml:space="preserve"> width="560" height="315" </w:t>
+      </w:r>
+      <w:proofErr w:type="spellStart"/>
+      <w:r>
+        <w:t>src</w:t>
+      </w:r>
+      <w:proofErr w:type="spellEnd"/>
+      <w:r>
+        <w:t xml:space="preserve">="https://www.youtube.com/embed/mPbclTnMLlc" title="YouTube video player" frameborder="0" allow="accelerometer; </w:t>
+      </w:r>
+      <w:proofErr w:type="spellStart"/>
+      <w:r>
+        <w:t>autoplay</w:t>
+      </w:r>
+      <w:proofErr w:type="spellEnd"/>
+      <w:r>
+        <w:t xml:space="preserve">; clipboard-write; encrypted-media; gyroscope; picture-in-picture" </w:t>
+      </w:r>
+      <w:proofErr w:type="spellStart"/>
+      <w:r>
+        <w:t>allowfullscreen</w:t>
+      </w:r>
+      <w:proofErr w:type="spellEnd"/>
+      <w:r>
+        <w:t>&gt;&lt;/</w:t>
       </w:r>
       <w:commentRangeStart w:id="14"/>
+      <w:proofErr w:type="spellStart"/>
       <w:r>
         <w:t>iframe</w:t>
       </w:r>
       <w:commentRangeEnd w:id="14"/>
+      <w:proofErr w:type="spellEnd"/>
       <w:r>
         <w:rPr>
           <w:rStyle w:val="CommentReference"/>
@@ -3638,7 +4205,15 @@
     </w:p>
     <w:p>
       <w:r>
-        <w:t xml:space="preserve">Each of the Word styles (recognised by word2canvas) listed in the following table are baed on the standard Word </w:t>
+        <w:t xml:space="preserve">Each of the Word styles (recognised by word2canvas) listed in the following table are </w:t>
+      </w:r>
+      <w:proofErr w:type="spellStart"/>
+      <w:r>
+        <w:t>baed</w:t>
+      </w:r>
+      <w:proofErr w:type="spellEnd"/>
+      <w:r>
+        <w:t xml:space="preserve"> on the standard Word </w:t>
       </w:r>
       <w:r>
         <w:rPr>
@@ -3665,7 +4240,15 @@
     </w:p>
     <w:p>
       <w:r>
-        <w:t>By default, all of these items will not be indented. To indent an item, you need to use a modified style name…</w:t>
+        <w:t xml:space="preserve">By default, </w:t>
+      </w:r>
+      <w:proofErr w:type="gramStart"/>
+      <w:r>
+        <w:t>all of</w:t>
+      </w:r>
+      <w:proofErr w:type="gramEnd"/>
+      <w:r>
+        <w:t xml:space="preserve"> these items will not be indented. To indent an item, you need to use a modified style name…</w:t>
       </w:r>
     </w:p>
     <w:tbl>
@@ -3897,8 +4480,17 @@
                 <w:rStyle w:val="HTMLCode"/>
                 <w:rFonts w:eastAsiaTheme="majorEastAsia"/>
               </w:rPr>
-              <w:t>Canvas SubHeader</w:t>
-            </w:r>
+              <w:t xml:space="preserve">Canvas </w:t>
+            </w:r>
+            <w:proofErr w:type="spellStart"/>
+            <w:r>
+              <w:rPr>
+                <w:rStyle w:val="HTMLCode"/>
+                <w:rFonts w:eastAsiaTheme="majorEastAsia"/>
+              </w:rPr>
+              <w:t>SubHeader</w:t>
+            </w:r>
+            <w:proofErr w:type="spellEnd"/>
           </w:p>
         </w:tc>
         <w:tc>
@@ -4102,8 +4694,17 @@
                 <w:rStyle w:val="HTMLCode"/>
                 <w:rFonts w:eastAsiaTheme="majorEastAsia"/>
               </w:rPr>
-              <w:t>Canvas External Url</w:t>
-            </w:r>
+              <w:t xml:space="preserve">Canvas External </w:t>
+            </w:r>
+            <w:proofErr w:type="spellStart"/>
+            <w:r>
+              <w:rPr>
+                <w:rStyle w:val="HTMLCode"/>
+                <w:rFonts w:eastAsiaTheme="majorEastAsia"/>
+              </w:rPr>
+              <w:t>Url</w:t>
+            </w:r>
+            <w:proofErr w:type="spellEnd"/>
           </w:p>
         </w:tc>
         <w:tc>
@@ -4654,6 +5255,7 @@
         <w:t>By 5</w:t>
       </w:r>
     </w:p>
+    <w:p/>
     <w:sectPr>
       <w:pgSz w:w="11906" w:h="16838"/>
       <w:pgMar w:top="1440" w:right="1440" w:bottom="1440" w:left="1440" w:header="0" w:footer="0" w:gutter="0"/>
@@ -5143,70 +5745,70 @@
         <v:path o:extrusionok="f" gradientshapeok="t" o:connecttype="rect"/>
         <o:lock v:ext="edit" aspectratio="t"/>
       </v:shapetype>
-      <v:shape id="_x0000_i4706" type="#_x0000_t75" style="width:540pt;height:540pt" o:bullet="t">
+      <v:shape id="_x0000_i6636" type="#_x0000_t75" style="width:540pt;height:540pt" o:bullet="t">
         <v:imagedata r:id="rId1" o:title="document-309065_960_720[1]"/>
       </v:shape>
     </w:pict>
   </w:numPicBullet>
   <w:numPicBullet w:numPicBulletId="1">
     <w:pict>
-      <v:shape id="_x0000_i4707" type="#_x0000_t75" style="width:384pt;height:384pt" o:bullet="t">
+      <v:shape id="_x0000_i6637" type="#_x0000_t75" style="width:384pt;height:384pt" o:bullet="t">
         <v:imagedata r:id="rId2" o:title="3122008[1]"/>
       </v:shape>
     </w:pict>
   </w:numPicBullet>
   <w:numPicBullet w:numPicBulletId="2">
     <w:pict>
-      <v:shape id="_x0000_i4708" type="#_x0000_t75" style="width:615pt;height:487.5pt" o:bullet="t">
+      <v:shape id="_x0000_i6638" type="#_x0000_t75" style="width:615pt;height:487.5pt" o:bullet="t">
         <v:imagedata r:id="rId3" o:title="icon-folder"/>
       </v:shape>
     </w:pict>
   </w:numPicBullet>
   <w:numPicBullet w:numPicBulletId="3">
     <w:pict>
-      <v:shape id="_x0000_i4709" type="#_x0000_t75" style="width:10in;height:7in" o:bullet="t">
+      <v:shape id="_x0000_i6639" type="#_x0000_t75" style="width:10in;height:7in" o:bullet="t">
         <v:imagedata r:id="rId4" o:title="checklist-1402461_960_720[1]"/>
       </v:shape>
     </w:pict>
   </w:numPicBullet>
   <w:numPicBullet w:numPicBulletId="4">
     <w:pict>
-      <v:shape id="_x0000_i4710" type="#_x0000_t75" style="width:480pt;height:240pt" o:bullet="t">
+      <v:shape id="_x0000_i6640" type="#_x0000_t75" style="width:480pt;height:240pt" o:bullet="t">
         <v:imagedata r:id="rId5" o:title="ribbon-29767_640[1]"/>
       </v:shape>
     </w:pict>
   </w:numPicBullet>
   <w:numPicBullet w:numPicBulletId="5">
     <w:pict>
-      <v:shape id="_x0000_i4711" type="#_x0000_t75" style="width:1153pt;height:865pt" o:bullet="t">
+      <v:shape id="_x0000_i6641" type="#_x0000_t75" style="width:1153pt;height:865pt" o:bullet="t">
         <v:imagedata r:id="rId6" o:title="UGent_2013_Quiz_button[1]"/>
       </v:shape>
     </w:pict>
   </w:numPicBullet>
   <w:numPicBullet w:numPicBulletId="6">
     <w:pict>
-      <v:shape id="_x0000_i4712" type="#_x0000_t75" style="width:544.5pt;height:540pt" o:bullet="t">
+      <v:shape id="_x0000_i6642" type="#_x0000_t75" style="width:544.5pt;height:540pt" o:bullet="t">
         <v:imagedata r:id="rId7" o:title="quiz-2058888_960_720[1]"/>
       </v:shape>
     </w:pict>
   </w:numPicBullet>
   <w:numPicBullet w:numPicBulletId="7">
     <w:pict>
-      <v:shape id="_x0000_i4713" type="#_x0000_t75" style="width:756pt;height:756pt" o:bullet="t">
+      <v:shape id="_x0000_i6643" type="#_x0000_t75" style="width:756pt;height:756pt" o:bullet="t">
         <v:imagedata r:id="rId8" o:title="links[1]"/>
       </v:shape>
     </w:pict>
   </w:numPicBullet>
   <w:numPicBullet w:numPicBulletId="8">
     <w:pict>
-      <v:shape id="_x0000_i4714" type="#_x0000_t75" style="width:480pt;height:440pt" o:bullet="t">
+      <v:shape id="_x0000_i6644" type="#_x0000_t75" style="width:480pt;height:440pt" o:bullet="t">
         <v:imagedata r:id="rId9" o:title="23500-9-tools-clipart[1]"/>
       </v:shape>
     </w:pict>
   </w:numPicBullet>
   <w:numPicBullet w:numPicBulletId="9">
     <w:pict>
-      <v:shape id="_x0000_i4715" type="#_x0000_t75" style="width:346pt;height:346pt" o:bullet="t">
+      <v:shape id="_x0000_i6645" type="#_x0000_t75" style="width:346pt;height:346pt" o:bullet="t">
         <v:imagedata r:id="rId10" o:title="FAQ-2[1]"/>
       </v:shape>
     </w:pict>
@@ -5393,8 +5995,8 @@
   <w:abstractNum w:abstractNumId="3" w15:restartNumberingAfterBreak="0">
     <w:nsid w:val="09A94690"/>
     <w:multiLevelType w:val="hybridMultilevel"/>
-    <w:tmpl w:val="A5F08BFC"/>
-    <w:lvl w:ilvl="0" w:tplc="96EC4330">
+    <w:tmpl w:val="9FB2F528"/>
+    <w:lvl w:ilvl="0" w:tplc="92705C14">
       <w:start w:val="1"/>
       <w:numFmt w:val="bullet"/>
       <w:pStyle w:val="CanvasExternalUrl"/>
@@ -5509,8 +6111,8 @@
   <w:abstractNum w:abstractNumId="4" w15:restartNumberingAfterBreak="0">
     <w:nsid w:val="0E562C4C"/>
     <w:multiLevelType w:val="hybridMultilevel"/>
-    <w:tmpl w:val="1B4EC9EC"/>
-    <w:lvl w:ilvl="0" w:tplc="32AE9784">
+    <w:tmpl w:val="2978356E"/>
+    <w:lvl w:ilvl="0" w:tplc="30CA1E04">
       <w:start w:val="1"/>
       <w:numFmt w:val="bullet"/>
       <w:pStyle w:val="CanvasFile"/>
@@ -5739,8 +6341,8 @@
   <w:abstractNum w:abstractNumId="6" w15:restartNumberingAfterBreak="0">
     <w:nsid w:val="16CD6AEF"/>
     <w:multiLevelType w:val="hybridMultilevel"/>
-    <w:tmpl w:val="017C690E"/>
-    <w:lvl w:ilvl="0" w:tplc="C6C0580C">
+    <w:tmpl w:val="7476495A"/>
+    <w:lvl w:ilvl="0" w:tplc="5BC6177A">
       <w:start w:val="1"/>
       <w:numFmt w:val="bullet"/>
       <w:pStyle w:val="CanvasQuiz"/>
@@ -6193,8 +6795,8 @@
   <w:abstractNum w:abstractNumId="10" w15:restartNumberingAfterBreak="0">
     <w:nsid w:val="2B59217E"/>
     <w:multiLevelType w:val="hybridMultilevel"/>
-    <w:tmpl w:val="1D9EAA94"/>
-    <w:lvl w:ilvl="0" w:tplc="4364CA48">
+    <w:tmpl w:val="6E147A9C"/>
+    <w:lvl w:ilvl="0" w:tplc="0FCEC852">
       <w:start w:val="1"/>
       <w:numFmt w:val="bullet"/>
       <w:pStyle w:val="CanvasAssignment"/>
@@ -7678,8 +8280,8 @@
   <w:abstractNum w:abstractNumId="22" w15:restartNumberingAfterBreak="0">
     <w:nsid w:val="68207025"/>
     <w:multiLevelType w:val="hybridMultilevel"/>
-    <w:tmpl w:val="08B0CA3E"/>
-    <w:lvl w:ilvl="0" w:tplc="4976C1CC">
+    <w:tmpl w:val="FF66775E"/>
+    <w:lvl w:ilvl="0" w:tplc="D6FAD574">
       <w:start w:val="1"/>
       <w:numFmt w:val="bullet"/>
       <w:pStyle w:val="CanvasExternalTool"/>
@@ -8163,8 +8765,8 @@
   <w:abstractNum w:abstractNumId="26" w15:restartNumberingAfterBreak="0">
     <w:nsid w:val="752F675A"/>
     <w:multiLevelType w:val="hybridMultilevel"/>
-    <w:tmpl w:val="89D2A8C8"/>
-    <w:lvl w:ilvl="0" w:tplc="54CEE752">
+    <w:tmpl w:val="9642E5FC"/>
+    <w:lvl w:ilvl="0" w:tplc="BBDED0FC">
       <w:start w:val="1"/>
       <w:numFmt w:val="bullet"/>
       <w:pStyle w:val="CanvasDiscussion"/>
@@ -10069,6 +10671,288 @@
     <w:basedOn w:val="CanvasSubHeader-indent5"/>
     <w:qFormat/>
     <w:rsid w:val="00977DBC"/>
+    <w:pPr>
+      <w:ind w:left="1775"/>
+    </w:pPr>
+  </w:style>
+  <w:style w:type="paragraph" w:customStyle="1" w:styleId="CanvasAssignment-indent1">
+    <w:name w:val="Canvas Assignment - indent 1"/>
+    <w:basedOn w:val="CanvasAssignment"/>
+    <w:qFormat/>
+    <w:rsid w:val="0046097A"/>
+    <w:pPr>
+      <w:ind w:left="641"/>
+    </w:pPr>
+    <w:rPr>
+      <w:highlight w:val="none"/>
+    </w:rPr>
+  </w:style>
+  <w:style w:type="paragraph" w:customStyle="1" w:styleId="CanvasAssignment-indent2">
+    <w:name w:val="Canvas Assignment - indent 2"/>
+    <w:basedOn w:val="CanvasAssignment-indent1"/>
+    <w:qFormat/>
+    <w:rsid w:val="0046097A"/>
+    <w:pPr>
+      <w:ind w:left="924"/>
+    </w:pPr>
+  </w:style>
+  <w:style w:type="paragraph" w:customStyle="1" w:styleId="CanvasAssignment-indent3">
+    <w:name w:val="Canvas Assignment - indent 3"/>
+    <w:basedOn w:val="CanvasAssignment-indent2"/>
+    <w:qFormat/>
+    <w:rsid w:val="0046097A"/>
+    <w:pPr>
+      <w:ind w:left="1208"/>
+    </w:pPr>
+  </w:style>
+  <w:style w:type="paragraph" w:customStyle="1" w:styleId="CanvasAssignment-indent4">
+    <w:name w:val="Canvas Assignment - indent 4"/>
+    <w:basedOn w:val="CanvasAssignment-indent3"/>
+    <w:qFormat/>
+    <w:rsid w:val="0046097A"/>
+    <w:pPr>
+      <w:ind w:left="1491"/>
+    </w:pPr>
+  </w:style>
+  <w:style w:type="paragraph" w:customStyle="1" w:styleId="CanvasAssignment-indent5">
+    <w:name w:val="Canvas Assignment - indent 5"/>
+    <w:basedOn w:val="CanvasAssignment-indent4"/>
+    <w:qFormat/>
+    <w:rsid w:val="0046097A"/>
+    <w:pPr>
+      <w:ind w:left="1775"/>
+    </w:pPr>
+  </w:style>
+  <w:style w:type="paragraph" w:customStyle="1" w:styleId="CanvasDiscussion-indent1">
+    <w:name w:val="Canvas Discussion - indent 1"/>
+    <w:basedOn w:val="CanvasDiscussion"/>
+    <w:qFormat/>
+    <w:rsid w:val="002210E5"/>
+    <w:pPr>
+      <w:ind w:left="641"/>
+    </w:pPr>
+    <w:rPr>
+      <w:highlight w:val="none"/>
+    </w:rPr>
+  </w:style>
+  <w:style w:type="paragraph" w:customStyle="1" w:styleId="CanvasDiscussion-indent2">
+    <w:name w:val="Canvas Discussion - indent 2"/>
+    <w:basedOn w:val="CanvasDiscussion-indent1"/>
+    <w:qFormat/>
+    <w:rsid w:val="002210E5"/>
+    <w:pPr>
+      <w:ind w:left="924"/>
+    </w:pPr>
+  </w:style>
+  <w:style w:type="paragraph" w:customStyle="1" w:styleId="CanvasDiscussion-indent3">
+    <w:name w:val="Canvas Discussion - indent 3"/>
+    <w:basedOn w:val="CanvasDiscussion-indent2"/>
+    <w:qFormat/>
+    <w:rsid w:val="002210E5"/>
+    <w:pPr>
+      <w:ind w:left="1208"/>
+    </w:pPr>
+  </w:style>
+  <w:style w:type="paragraph" w:customStyle="1" w:styleId="CanvasDiscussion-indent4">
+    <w:name w:val="Canvas Discussion - indent 4"/>
+    <w:basedOn w:val="CanvasDiscussion-indent3"/>
+    <w:qFormat/>
+    <w:rsid w:val="002210E5"/>
+    <w:pPr>
+      <w:ind w:left="1491"/>
+    </w:pPr>
+  </w:style>
+  <w:style w:type="paragraph" w:customStyle="1" w:styleId="CanvasDiscussion-indent5">
+    <w:name w:val="Canvas Discussion - indent 5"/>
+    <w:basedOn w:val="CanvasDiscussion-indent4"/>
+    <w:qFormat/>
+    <w:rsid w:val="002210E5"/>
+    <w:pPr>
+      <w:ind w:left="1775"/>
+    </w:pPr>
+  </w:style>
+  <w:style w:type="paragraph" w:customStyle="1" w:styleId="CanvasExternalTool-indent1">
+    <w:name w:val="Canvas External Tool - indent 1"/>
+    <w:basedOn w:val="CanvasExternalTool"/>
+    <w:qFormat/>
+    <w:rsid w:val="002210E5"/>
+    <w:pPr>
+      <w:ind w:left="641"/>
+    </w:pPr>
+  </w:style>
+  <w:style w:type="paragraph" w:customStyle="1" w:styleId="CanvasExternalTool-indent2">
+    <w:name w:val="Canvas External Tool - indent 2"/>
+    <w:basedOn w:val="CanvasExternalTool-indent1"/>
+    <w:qFormat/>
+    <w:rsid w:val="002210E5"/>
+    <w:pPr>
+      <w:ind w:left="924"/>
+    </w:pPr>
+  </w:style>
+  <w:style w:type="paragraph" w:customStyle="1" w:styleId="CanvasExternalTool-indent3">
+    <w:name w:val="Canvas External Tool - indent 3"/>
+    <w:basedOn w:val="CanvasExternalTool-indent2"/>
+    <w:qFormat/>
+    <w:rsid w:val="002210E5"/>
+    <w:pPr>
+      <w:ind w:left="1208"/>
+    </w:pPr>
+  </w:style>
+  <w:style w:type="paragraph" w:customStyle="1" w:styleId="CanvasExternalTool-indent4">
+    <w:name w:val="Canvas External Tool - indent 4"/>
+    <w:basedOn w:val="CanvasExternalTool-indent3"/>
+    <w:qFormat/>
+    <w:rsid w:val="002210E5"/>
+    <w:pPr>
+      <w:ind w:left="1491"/>
+    </w:pPr>
+  </w:style>
+  <w:style w:type="paragraph" w:customStyle="1" w:styleId="CanvasExternalTool-indent5">
+    <w:name w:val="Canvas External Tool - indent 5"/>
+    <w:basedOn w:val="CanvasExternalTool-indent4"/>
+    <w:qFormat/>
+    <w:rsid w:val="002210E5"/>
+    <w:pPr>
+      <w:ind w:left="1775"/>
+    </w:pPr>
+  </w:style>
+  <w:style w:type="paragraph" w:customStyle="1" w:styleId="CanvasExternalUrl-indent1">
+    <w:name w:val="Canvas External Url - indent 1"/>
+    <w:basedOn w:val="CanvasExternalUrl"/>
+    <w:qFormat/>
+    <w:rsid w:val="002210E5"/>
+    <w:pPr>
+      <w:ind w:left="641"/>
+    </w:pPr>
+    <w:rPr>
+      <w:highlight w:val="none"/>
+    </w:rPr>
+  </w:style>
+  <w:style w:type="paragraph" w:customStyle="1" w:styleId="CanvasExternalUrl-indent2">
+    <w:name w:val="Canvas External Url - indent 2"/>
+    <w:basedOn w:val="CanvasExternalUrl-indent1"/>
+    <w:qFormat/>
+    <w:rsid w:val="002210E5"/>
+    <w:pPr>
+      <w:ind w:left="924"/>
+    </w:pPr>
+  </w:style>
+  <w:style w:type="paragraph" w:customStyle="1" w:styleId="CanvasExternalUrl-indent3">
+    <w:name w:val="Canvas External Url - indent 3"/>
+    <w:basedOn w:val="CanvasExternalUrl-indent2"/>
+    <w:qFormat/>
+    <w:rsid w:val="002210E5"/>
+    <w:pPr>
+      <w:ind w:left="1208"/>
+    </w:pPr>
+  </w:style>
+  <w:style w:type="paragraph" w:customStyle="1" w:styleId="CanvasExternalUrl-indent4">
+    <w:name w:val="Canvas External Url - indent 4"/>
+    <w:basedOn w:val="CanvasExternalUrl-indent3"/>
+    <w:qFormat/>
+    <w:rsid w:val="002210E5"/>
+    <w:pPr>
+      <w:ind w:left="1491"/>
+    </w:pPr>
+  </w:style>
+  <w:style w:type="paragraph" w:customStyle="1" w:styleId="CanvasExternalUrl-indent5">
+    <w:name w:val="Canvas External Url - indent 5"/>
+    <w:basedOn w:val="CanvasExternalUrl-indent4"/>
+    <w:qFormat/>
+    <w:rsid w:val="002210E5"/>
+    <w:pPr>
+      <w:ind w:left="1775"/>
+    </w:pPr>
+  </w:style>
+  <w:style w:type="paragraph" w:customStyle="1" w:styleId="CanvasFile-indent1">
+    <w:name w:val="Canvas File - indent 1"/>
+    <w:basedOn w:val="CanvasFile"/>
+    <w:qFormat/>
+    <w:rsid w:val="002210E5"/>
+    <w:pPr>
+      <w:ind w:left="641"/>
+    </w:pPr>
+    <w:rPr>
+      <w:highlight w:val="none"/>
+    </w:rPr>
+  </w:style>
+  <w:style w:type="paragraph" w:customStyle="1" w:styleId="CanvasFile-indent2">
+    <w:name w:val="Canvas File - indent 2"/>
+    <w:basedOn w:val="CanvasFile-indent1"/>
+    <w:qFormat/>
+    <w:rsid w:val="002210E5"/>
+    <w:pPr>
+      <w:ind w:left="924"/>
+    </w:pPr>
+  </w:style>
+  <w:style w:type="paragraph" w:customStyle="1" w:styleId="CanvasFile-indent3">
+    <w:name w:val="Canvas File - indent 3"/>
+    <w:basedOn w:val="CanvasFile-indent2"/>
+    <w:qFormat/>
+    <w:rsid w:val="002210E5"/>
+    <w:pPr>
+      <w:ind w:left="1208"/>
+    </w:pPr>
+  </w:style>
+  <w:style w:type="paragraph" w:customStyle="1" w:styleId="CanvasFile-indent4">
+    <w:name w:val="Canvas File - indent 4"/>
+    <w:basedOn w:val="CanvasFile-indent3"/>
+    <w:qFormat/>
+    <w:rsid w:val="002210E5"/>
+    <w:pPr>
+      <w:ind w:left="1491"/>
+    </w:pPr>
+  </w:style>
+  <w:style w:type="paragraph" w:customStyle="1" w:styleId="CanvasFile-indent5">
+    <w:name w:val="Canvas File - indent 5"/>
+    <w:basedOn w:val="CanvasFile-indent4"/>
+    <w:qFormat/>
+    <w:rsid w:val="002210E5"/>
+    <w:pPr>
+      <w:ind w:left="1775"/>
+    </w:pPr>
+  </w:style>
+  <w:style w:type="paragraph" w:customStyle="1" w:styleId="CanvasQuiz-indent1">
+    <w:name w:val="Canvas Quiz - indent 1"/>
+    <w:basedOn w:val="CanvasQuiz"/>
+    <w:qFormat/>
+    <w:rsid w:val="006C488E"/>
+    <w:pPr>
+      <w:ind w:left="641"/>
+    </w:pPr>
+  </w:style>
+  <w:style w:type="paragraph" w:customStyle="1" w:styleId="CanvasQuiz-indent2">
+    <w:name w:val="Canvas Quiz - indent 2"/>
+    <w:basedOn w:val="CanvasQuiz-indent1"/>
+    <w:qFormat/>
+    <w:rsid w:val="006C488E"/>
+    <w:pPr>
+      <w:ind w:left="924"/>
+    </w:pPr>
+  </w:style>
+  <w:style w:type="paragraph" w:customStyle="1" w:styleId="CanvasQuiz-indent3">
+    <w:name w:val="Canvas Quiz - indent 3"/>
+    <w:basedOn w:val="CanvasQuiz-indent2"/>
+    <w:qFormat/>
+    <w:rsid w:val="006C488E"/>
+    <w:pPr>
+      <w:ind w:left="1208"/>
+    </w:pPr>
+  </w:style>
+  <w:style w:type="paragraph" w:customStyle="1" w:styleId="CanvasQuiz-indent4">
+    <w:name w:val="Canvas Quiz - indent 4"/>
+    <w:basedOn w:val="CanvasQuiz-indent3"/>
+    <w:qFormat/>
+    <w:rsid w:val="006C488E"/>
+    <w:pPr>
+      <w:ind w:left="1491"/>
+    </w:pPr>
+  </w:style>
+  <w:style w:type="paragraph" w:customStyle="1" w:styleId="CanvasQuiz-indent5">
+    <w:name w:val="Canvas Quiz - indent 5"/>
+    <w:basedOn w:val="CanvasQuiz-indent4"/>
+    <w:qFormat/>
+    <w:rsid w:val="006C488E"/>
     <w:pPr>
       <w:ind w:left="1775"/>
     </w:pPr>

</xml_diff>

<commit_message>
getting FAQs to work again?
</commit_message>
<xml_diff>
--- a/sample w2c.docx
+++ b/sample w2c.docx
@@ -493,7 +493,6 @@
         <w:pStyle w:val="Heading1"/>
       </w:pPr>
       <w:r>
-        <w:lastRenderedPageBreak/>
         <w:t>Create a new page</w:t>
       </w:r>
       <w:r>
@@ -599,6 +598,7 @@
         <w:pStyle w:val="Heading1"/>
       </w:pPr>
       <w:r>
+        <w:lastRenderedPageBreak/>
         <w:t>Introducing the word2canvas Word styles</w:t>
       </w:r>
     </w:p>
@@ -722,8 +722,8 @@
         <w:tblLook w:val="04A0" w:firstRow="1" w:lastRow="0" w:firstColumn="1" w:lastColumn="0" w:noHBand="0" w:noVBand="1"/>
       </w:tblPr>
       <w:tblGrid>
-        <w:gridCol w:w="2245"/>
-        <w:gridCol w:w="6771"/>
+        <w:gridCol w:w="2404"/>
+        <w:gridCol w:w="6612"/>
       </w:tblGrid>
       <w:tr>
         <w:tc>
@@ -746,7 +746,7 @@
                 <w:rFonts w:ascii="Times New Roman" w:hAnsi="Times New Roman" w:cs="Times New Roman"/>
                 <w:b/>
                 <w:bCs/>
-                <w:lang w:eastAsia="en-AU" w:bidi="ar-SA"/>
+                <w:lang w:eastAsia="en-AU"/>
               </w:rPr>
             </w:pPr>
             <w:r>
@@ -1327,8 +1327,8 @@
         <w:tblLook w:val="04A0" w:firstRow="1" w:lastRow="0" w:firstColumn="1" w:lastColumn="0" w:noHBand="0" w:noVBand="1"/>
       </w:tblPr>
       <w:tblGrid>
-        <w:gridCol w:w="1686"/>
-        <w:gridCol w:w="7330"/>
+        <w:gridCol w:w="1719"/>
+        <w:gridCol w:w="7297"/>
       </w:tblGrid>
       <w:tr>
         <w:tc>
@@ -1353,7 +1353,6 @@
                 <w:b/>
                 <w:bCs/>
               </w:rPr>
-              <w:lastRenderedPageBreak/>
               <w:t>w2c style</w:t>
             </w:r>
           </w:p>
@@ -1580,6 +1579,7 @@
                 <w:rStyle w:val="HTMLCode"/>
                 <w:rFonts w:eastAsiaTheme="majorEastAsia"/>
               </w:rPr>
+              <w:lastRenderedPageBreak/>
               <w:t>hide</w:t>
             </w:r>
           </w:p>
@@ -2068,7 +2068,6 @@
               <w:rPr>
                 <w:rFonts w:ascii="Courier New" w:hAnsi="Courier New" w:cs="Courier New"/>
               </w:rPr>
-              <w:lastRenderedPageBreak/>
               <w:t>Picture</w:t>
             </w:r>
           </w:p>
@@ -2319,7 +2318,11 @@
         <w:t xml:space="preserve"> – with the </w:t>
       </w:r>
       <w:r>
-        <w:t>first heading in this document, you should see that they are the same. In theory, this means that word2canvas should add this page to the module twice.</w:t>
+        <w:t xml:space="preserve">first heading in this document, you should </w:t>
+      </w:r>
+      <w:r>
+        <w:lastRenderedPageBreak/>
+        <w:t>see that they are the same. In theory, this means that word2canvas should add this page to the module twice.</w:t>
       </w:r>
     </w:p>
     <w:p>
@@ -2526,7 +2529,6 @@
     </w:p>
     <w:p>
       <w:r>
-        <w:lastRenderedPageBreak/>
         <w:t xml:space="preserve">Similarly, the next heading – which has a </w:t>
       </w:r>
       <w:r>
@@ -2740,7 +2742,11 @@
     </w:p>
     <w:p>
       <w:r>
-        <w:t>When using word2canvas there is an option to turn all Heading 2s into an accordion. No additional change is required within the Word document.  Any Heading 2 will become an accordion.</w:t>
+        <w:t xml:space="preserve">When using word2canvas there is an option to turn all Heading 2s into an accordion. No additional change is </w:t>
+      </w:r>
+      <w:r>
+        <w:lastRenderedPageBreak/>
+        <w:t>required within the Word document.  Any Heading 2 will become an accordion.</w:t>
       </w:r>
     </w:p>
     <w:p/>
@@ -2917,7 +2923,6 @@
         <w:rPr>
           <w:rStyle w:val="BlackboardImage"/>
         </w:rPr>
-        <w:lastRenderedPageBreak/>
         <w:t>&lt;</w:t>
       </w:r>
       <w:proofErr w:type="spellStart"/>
@@ -3293,6 +3298,7 @@
     </w:p>
     <w:p>
       <w:r>
+        <w:lastRenderedPageBreak/>
         <w:t>For example, the above section looks like the following when placed into Canvas by word2canvas</w:t>
       </w:r>
     </w:p>
@@ -3402,7 +3408,6 @@
         <w:rPr>
           <w:noProof/>
         </w:rPr>
-        <w:lastRenderedPageBreak/>
         <w:drawing>
           <wp:inline distT="0" distB="0" distL="0" distR="0" wp14:anchorId="001D93FD" wp14:editId="09C30F08">
             <wp:extent cx="5416828" cy="2076557"/>
@@ -3486,6 +3491,7 @@
         <w:rPr>
           <w:noProof/>
         </w:rPr>
+        <w:lastRenderedPageBreak/>
         <w:drawing>
           <wp:inline distT="0" distB="0" distL="0" distR="0" wp14:anchorId="198D6BFA" wp14:editId="2A499B15">
             <wp:extent cx="5731510" cy="2658745"/>
@@ -3601,7 +3607,6 @@
         <w:pStyle w:val="flashback"/>
       </w:pPr>
       <w:r>
-        <w:lastRenderedPageBreak/>
         <w:t>End flashback – text in these coloured paragraphs will be removed in Canvas</w:t>
       </w:r>
     </w:p>
@@ -3726,6 +3731,7 @@
     </w:p>
     <w:p>
       <w:r>
+        <w:lastRenderedPageBreak/>
         <w:t>Details of some reading goes here</w:t>
       </w:r>
     </w:p>
@@ -3883,157 +3889,157 @@
         <w:pStyle w:val="Note"/>
       </w:pPr>
       <w:r>
+        <w:t>End the note</w:t>
+      </w:r>
+    </w:p>
+    <w:p>
+      <w:pPr>
+        <w:pStyle w:val="Heading2"/>
+      </w:pPr>
+      <w:r>
+        <w:t>Added advice</w:t>
+      </w:r>
+    </w:p>
+    <w:p>
+      <w:r>
+        <w:t>Originally, added advice was used to automatically added some advice about using Stream</w:t>
+      </w:r>
+    </w:p>
+    <w:p>
+      <w:pPr>
+        <w:pStyle w:val="AddedAdvice"/>
+      </w:pPr>
+      <w:r>
+        <w:t>Start</w:t>
+      </w:r>
+    </w:p>
+    <w:p>
+      <w:r>
+        <w:t>Small instructions to be added</w:t>
+      </w:r>
+    </w:p>
+    <w:p>
+      <w:pPr>
+        <w:pStyle w:val="AddedAdvice"/>
+      </w:pPr>
+      <w:r>
+        <w:t>End</w:t>
+      </w:r>
+    </w:p>
+    <w:p>
+      <w:pPr>
+        <w:pStyle w:val="Heading1"/>
+      </w:pPr>
+      <w:r>
+        <w:t>Picture</w:t>
+      </w:r>
+      <w:r>
+        <w:t xml:space="preserve"> and </w:t>
+      </w:r>
+      <w:proofErr w:type="spellStart"/>
+      <w:r>
+        <w:t>PictureRight</w:t>
+      </w:r>
+      <w:proofErr w:type="spellEnd"/>
+    </w:p>
+    <w:p>
+      <w:pPr>
+        <w:pStyle w:val="PictureRight"/>
+      </w:pPr>
+      <w:r>
+        <w:t xml:space="preserve">Start </w:t>
+      </w:r>
+      <w:proofErr w:type="spellStart"/>
+      <w:r>
+        <w:t>PictureRight</w:t>
+      </w:r>
+      <w:proofErr w:type="spellEnd"/>
+    </w:p>
+    <w:p>
+      <w:pPr>
+        <w:rPr>
+          <w:rStyle w:val="BlackboardImage"/>
+        </w:rPr>
+      </w:pPr>
+      <w:r>
+        <w:rPr>
+          <w:rStyle w:val="BlackboardImage"/>
+        </w:rPr>
+        <w:t>&lt;</w:t>
+      </w:r>
+      <w:proofErr w:type="spellStart"/>
+      <w:r>
+        <w:rPr>
+          <w:rStyle w:val="BlackboardImage"/>
+        </w:rPr>
+        <w:t>img</w:t>
+      </w:r>
+      <w:proofErr w:type="spellEnd"/>
+      <w:r>
+        <w:rPr>
+          <w:rStyle w:val="BlackboardImage"/>
+        </w:rPr>
+        <w:t xml:space="preserve"> </w:t>
+      </w:r>
+      <w:proofErr w:type="spellStart"/>
+      <w:r>
+        <w:rPr>
+          <w:rStyle w:val="BlackboardImage"/>
+        </w:rPr>
+        <w:t>src</w:t>
+      </w:r>
+      <w:proofErr w:type="spellEnd"/>
+      <w:r>
+        <w:rPr>
+          <w:rStyle w:val="BlackboardImage"/>
+        </w:rPr>
+        <w:t>="wikipedia-logo.png" alt="local copy of the Wikipedia logo" /&gt;</w:t>
+      </w:r>
+    </w:p>
+    <w:p>
+      <w:r>
+        <w:t>And this is the caption</w:t>
+      </w:r>
+    </w:p>
+    <w:p>
+      <w:pPr>
+        <w:pStyle w:val="PictureRight"/>
+      </w:pPr>
+      <w:r>
+        <w:t>End</w:t>
+      </w:r>
+    </w:p>
+    <w:p>
+      <w:r>
+        <w:t>The picture styles are both designed to be used with images.</w:t>
+      </w:r>
+    </w:p>
+    <w:p>
+      <w:r>
+        <w:t>The only good way of including images currently is via HTML embeds.</w:t>
+      </w:r>
+    </w:p>
+    <w:p>
+      <w:r>
+        <w:t>The picture right example at the beginning of this section is using a Blackboard Image style to link to an image in the Canvas Files area.</w:t>
+      </w:r>
+    </w:p>
+    <w:p>
+      <w:r>
+        <w:t>Because it is a Picture Right style it will float to the right and this text will flow to the left of it.</w:t>
+      </w:r>
+    </w:p>
+    <w:p>
+      <w:r>
+        <w:t>Kind of way this long list of separate paragraphs is being used.</w:t>
+      </w:r>
+    </w:p>
+    <w:p>
+      <w:pPr>
+        <w:pStyle w:val="Picture"/>
+      </w:pPr>
+      <w:r>
         <w:lastRenderedPageBreak/>
-        <w:t>End the note</w:t>
-      </w:r>
-    </w:p>
-    <w:p>
-      <w:pPr>
-        <w:pStyle w:val="Heading2"/>
-      </w:pPr>
-      <w:r>
-        <w:t>Added advice</w:t>
-      </w:r>
-    </w:p>
-    <w:p>
-      <w:r>
-        <w:t>Originally, added advice was used to automatically added some advice about using Stream</w:t>
-      </w:r>
-    </w:p>
-    <w:p>
-      <w:pPr>
-        <w:pStyle w:val="AddedAdvice"/>
-      </w:pPr>
-      <w:r>
-        <w:t>Start</w:t>
-      </w:r>
-    </w:p>
-    <w:p>
-      <w:r>
-        <w:t>Small instructions to be added</w:t>
-      </w:r>
-    </w:p>
-    <w:p>
-      <w:pPr>
-        <w:pStyle w:val="AddedAdvice"/>
-      </w:pPr>
-      <w:r>
-        <w:t>End</w:t>
-      </w:r>
-    </w:p>
-    <w:p>
-      <w:pPr>
-        <w:pStyle w:val="Heading1"/>
-      </w:pPr>
-      <w:r>
-        <w:t>Picture</w:t>
-      </w:r>
-      <w:r>
-        <w:t xml:space="preserve"> and </w:t>
-      </w:r>
-      <w:proofErr w:type="spellStart"/>
-      <w:r>
-        <w:t>PictureRight</w:t>
-      </w:r>
-      <w:proofErr w:type="spellEnd"/>
-    </w:p>
-    <w:p>
-      <w:pPr>
-        <w:pStyle w:val="PictureRight"/>
-      </w:pPr>
-      <w:r>
-        <w:t xml:space="preserve">Start </w:t>
-      </w:r>
-      <w:proofErr w:type="spellStart"/>
-      <w:r>
-        <w:t>PictureRight</w:t>
-      </w:r>
-      <w:proofErr w:type="spellEnd"/>
-    </w:p>
-    <w:p>
-      <w:pPr>
-        <w:rPr>
-          <w:rStyle w:val="BlackboardImage"/>
-        </w:rPr>
-      </w:pPr>
-      <w:r>
-        <w:rPr>
-          <w:rStyle w:val="BlackboardImage"/>
-        </w:rPr>
-        <w:t>&lt;</w:t>
-      </w:r>
-      <w:proofErr w:type="spellStart"/>
-      <w:r>
-        <w:rPr>
-          <w:rStyle w:val="BlackboardImage"/>
-        </w:rPr>
-        <w:t>img</w:t>
-      </w:r>
-      <w:proofErr w:type="spellEnd"/>
-      <w:r>
-        <w:rPr>
-          <w:rStyle w:val="BlackboardImage"/>
-        </w:rPr>
-        <w:t xml:space="preserve"> </w:t>
-      </w:r>
-      <w:proofErr w:type="spellStart"/>
-      <w:r>
-        <w:rPr>
-          <w:rStyle w:val="BlackboardImage"/>
-        </w:rPr>
-        <w:t>src</w:t>
-      </w:r>
-      <w:proofErr w:type="spellEnd"/>
-      <w:r>
-        <w:rPr>
-          <w:rStyle w:val="BlackboardImage"/>
-        </w:rPr>
-        <w:t>="wikipedia-logo.png" alt="local copy of the Wikipedia logo" /&gt;</w:t>
-      </w:r>
-    </w:p>
-    <w:p>
-      <w:r>
-        <w:t>And this is the caption</w:t>
-      </w:r>
-    </w:p>
-    <w:p>
-      <w:pPr>
-        <w:pStyle w:val="PictureRight"/>
-      </w:pPr>
-      <w:r>
-        <w:t>End</w:t>
-      </w:r>
-    </w:p>
-    <w:p>
-      <w:r>
-        <w:t>The picture styles are both designed to be used with images.</w:t>
-      </w:r>
-    </w:p>
-    <w:p>
-      <w:r>
-        <w:t>The only good way of including images currently is via HTML embeds.</w:t>
-      </w:r>
-    </w:p>
-    <w:p>
-      <w:r>
-        <w:t>The picture right example at the beginning of this section is using a Blackboard Image style to link to an image in the Canvas Files area.</w:t>
-      </w:r>
-    </w:p>
-    <w:p>
-      <w:r>
-        <w:t>Because it is a Picture Right style it will float to the right and this text will flow to the left of it.</w:t>
-      </w:r>
-    </w:p>
-    <w:p>
-      <w:r>
-        <w:t>Kind of way this long list of separate paragraphs is being used.</w:t>
-      </w:r>
-    </w:p>
-    <w:p>
-      <w:pPr>
-        <w:pStyle w:val="Picture"/>
-      </w:pPr>
-      <w:r>
         <w:t>Start picture</w:t>
       </w:r>
     </w:p>
@@ -4188,11 +4194,7 @@
         </w:r>
       </w:hyperlink>
       <w:r>
-        <w:t xml:space="preserve">. There are 5 levels of indentation. The following </w:t>
-      </w:r>
-      <w:r>
-        <w:lastRenderedPageBreak/>
-        <w:t>explains how you indent module items in word2canvas.</w:t>
+        <w:t>. There are 5 levels of indentation. The following explains how you indent module items in word2canvas.</w:t>
       </w:r>
     </w:p>
     <w:p>
@@ -4258,8 +4260,8 @@
         <w:tblLook w:val="04A0" w:firstRow="1" w:lastRow="0" w:firstColumn="1" w:lastColumn="0" w:noHBand="0" w:noVBand="1"/>
       </w:tblPr>
       <w:tblGrid>
-        <w:gridCol w:w="2245"/>
-        <w:gridCol w:w="6771"/>
+        <w:gridCol w:w="2404"/>
+        <w:gridCol w:w="6612"/>
       </w:tblGrid>
       <w:tr>
         <w:tc>
@@ -4282,7 +4284,7 @@
                 <w:rFonts w:ascii="Times New Roman" w:hAnsi="Times New Roman" w:cs="Times New Roman"/>
                 <w:b/>
                 <w:bCs/>
-                <w:lang w:eastAsia="en-AU" w:bidi="ar-SA"/>
+                <w:lang w:eastAsia="en-AU"/>
               </w:rPr>
             </w:pPr>
             <w:r>
@@ -4790,6 +4792,7 @@
         <w:pStyle w:val="Heading2"/>
       </w:pPr>
       <w:r>
+        <w:lastRenderedPageBreak/>
         <w:t xml:space="preserve">“Heading 1” + </w:t>
       </w:r>
       <w:r>
@@ -4839,7 +4842,7 @@
     </w:p>
     <w:tbl>
       <w:tblPr>
-        <w:tblStyle w:val="TableGrid"/>
+        <w:tblStyle w:val="ColorfulList-Accent6"/>
         <w:tblW w:w="0" w:type="auto"/>
         <w:tblLook w:val="04A0" w:firstRow="1" w:lastRow="0" w:firstColumn="1" w:lastColumn="0" w:noHBand="0" w:noVBand="1"/>
       </w:tblPr>
@@ -4848,15 +4851,13 @@
         <w:gridCol w:w="6044"/>
       </w:tblGrid>
       <w:tr>
+        <w:trPr>
+          <w:cnfStyle w:val="100000000000" w:firstRow="1" w:lastRow="0" w:firstColumn="0" w:lastColumn="0" w:oddVBand="0" w:evenVBand="0" w:oddHBand="0" w:evenHBand="0" w:firstRowFirstColumn="0" w:firstRowLastColumn="0" w:lastRowFirstColumn="0" w:lastRowLastColumn="0"/>
+        </w:trPr>
         <w:tc>
           <w:tcPr>
+            <w:cnfStyle w:val="001000000000" w:firstRow="0" w:lastRow="0" w:firstColumn="1" w:lastColumn="0" w:oddVBand="0" w:evenVBand="0" w:oddHBand="0" w:evenHBand="0" w:firstRowFirstColumn="0" w:firstRowLastColumn="0" w:lastRowFirstColumn="0" w:lastRowLastColumn="0"/>
             <w:tcW w:w="2972" w:type="dxa"/>
-            <w:tcBorders>
-              <w:top w:val="single" w:sz="4" w:space="0" w:color="auto"/>
-              <w:left w:val="single" w:sz="4" w:space="0" w:color="auto"/>
-              <w:bottom w:val="single" w:sz="4" w:space="0" w:color="auto"/>
-              <w:right w:val="single" w:sz="4" w:space="0" w:color="auto"/>
-            </w:tcBorders>
             <w:hideMark/>
           </w:tcPr>
           <w:p>
@@ -4866,16 +4867,12 @@
               <w:jc w:val="center"/>
               <w:rPr>
                 <w:rFonts w:ascii="Times New Roman" w:hAnsi="Times New Roman" w:cs="Times New Roman"/>
-                <w:b/>
-                <w:bCs/>
-                <w:lang w:eastAsia="en-AU" w:bidi="ar-SA"/>
+                <w:b w:val="0"/>
+                <w:bCs w:val="0"/>
+                <w:lang w:eastAsia="en-AU"/>
               </w:rPr>
             </w:pPr>
             <w:r>
-              <w:rPr>
-                <w:b/>
-                <w:bCs/>
-              </w:rPr>
               <w:t>w2c style</w:t>
             </w:r>
           </w:p>
@@ -4883,42 +4880,31 @@
         <w:tc>
           <w:tcPr>
             <w:tcW w:w="6044" w:type="dxa"/>
-            <w:tcBorders>
-              <w:top w:val="single" w:sz="4" w:space="0" w:color="auto"/>
-              <w:left w:val="single" w:sz="4" w:space="0" w:color="auto"/>
-              <w:bottom w:val="single" w:sz="4" w:space="0" w:color="auto"/>
-              <w:right w:val="single" w:sz="4" w:space="0" w:color="auto"/>
-            </w:tcBorders>
             <w:hideMark/>
           </w:tcPr>
           <w:p>
             <w:pPr>
               <w:jc w:val="center"/>
+              <w:cnfStyle w:val="100000000000" w:firstRow="1" w:lastRow="0" w:firstColumn="0" w:lastColumn="0" w:oddVBand="0" w:evenVBand="0" w:oddHBand="0" w:evenHBand="0" w:firstRowFirstColumn="0" w:firstRowLastColumn="0" w:lastRowFirstColumn="0" w:lastRowLastColumn="0"/>
               <w:rPr>
-                <w:b/>
-                <w:bCs/>
+                <w:b w:val="0"/>
+                <w:bCs w:val="0"/>
               </w:rPr>
             </w:pPr>
             <w:r>
-              <w:rPr>
-                <w:b/>
-                <w:bCs/>
-              </w:rPr>
               <w:t>Effect</w:t>
             </w:r>
           </w:p>
         </w:tc>
       </w:tr>
       <w:tr>
+        <w:trPr>
+          <w:cnfStyle w:val="000000100000" w:firstRow="0" w:lastRow="0" w:firstColumn="0" w:lastColumn="0" w:oddVBand="0" w:evenVBand="0" w:oddHBand="1" w:evenHBand="0" w:firstRowFirstColumn="0" w:firstRowLastColumn="0" w:lastRowFirstColumn="0" w:lastRowLastColumn="0"/>
+        </w:trPr>
         <w:tc>
           <w:tcPr>
+            <w:cnfStyle w:val="001000000000" w:firstRow="0" w:lastRow="0" w:firstColumn="1" w:lastColumn="0" w:oddVBand="0" w:evenVBand="0" w:oddHBand="0" w:evenHBand="0" w:firstRowFirstColumn="0" w:firstRowLastColumn="0" w:lastRowFirstColumn="0" w:lastRowLastColumn="0"/>
             <w:tcW w:w="2972" w:type="dxa"/>
-            <w:tcBorders>
-              <w:top w:val="single" w:sz="4" w:space="0" w:color="auto"/>
-              <w:left w:val="single" w:sz="4" w:space="0" w:color="auto"/>
-              <w:bottom w:val="single" w:sz="4" w:space="0" w:color="auto"/>
-              <w:right w:val="single" w:sz="4" w:space="0" w:color="auto"/>
-            </w:tcBorders>
             <w:hideMark/>
           </w:tcPr>
           <w:p>
@@ -4927,14 +4913,7 @@
                 <w:rStyle w:val="HTMLCode"/>
                 <w:rFonts w:eastAsiaTheme="majorEastAsia"/>
               </w:rPr>
-              <w:t>Heading 1</w:t>
-            </w:r>
-            <w:r>
-              <w:rPr>
-                <w:rStyle w:val="HTMLCode"/>
-                <w:rFonts w:eastAsiaTheme="majorEastAsia"/>
-              </w:rPr>
-              <w:t xml:space="preserve"> – indent 3</w:t>
+              <w:t>Heading 1 – indent 3</w:t>
             </w:r>
             <w:r>
               <w:t xml:space="preserve"> </w:t>
@@ -4944,20 +4923,14 @@
         <w:tc>
           <w:tcPr>
             <w:tcW w:w="6044" w:type="dxa"/>
-            <w:tcBorders>
-              <w:top w:val="single" w:sz="4" w:space="0" w:color="auto"/>
-              <w:left w:val="single" w:sz="4" w:space="0" w:color="auto"/>
-              <w:bottom w:val="single" w:sz="4" w:space="0" w:color="auto"/>
-              <w:right w:val="single" w:sz="4" w:space="0" w:color="auto"/>
-            </w:tcBorders>
             <w:hideMark/>
           </w:tcPr>
           <w:p>
-            <w:r>
-              <w:t xml:space="preserve">Create </w:t>
-            </w:r>
-            <w:r>
-              <w:t xml:space="preserve">a new </w:t>
+            <w:pPr>
+              <w:cnfStyle w:val="000000100000" w:firstRow="0" w:lastRow="0" w:firstColumn="0" w:lastColumn="0" w:oddVBand="0" w:evenVBand="0" w:oddHBand="1" w:evenHBand="0" w:firstRowFirstColumn="0" w:firstRowLastColumn="0" w:lastRowFirstColumn="0" w:lastRowLastColumn="0"/>
+            </w:pPr>
+            <w:r>
+              <w:t xml:space="preserve">Create a new </w:t>
             </w:r>
             <w:hyperlink r:id="rId48" w:history="1">
               <w:r>
@@ -4979,13 +4952,8 @@
       <w:tr>
         <w:tc>
           <w:tcPr>
+            <w:cnfStyle w:val="001000000000" w:firstRow="0" w:lastRow="0" w:firstColumn="1" w:lastColumn="0" w:oddVBand="0" w:evenVBand="0" w:oddHBand="0" w:evenHBand="0" w:firstRowFirstColumn="0" w:firstRowLastColumn="0" w:lastRowFirstColumn="0" w:lastRowLastColumn="0"/>
             <w:tcW w:w="2972" w:type="dxa"/>
-            <w:tcBorders>
-              <w:top w:val="single" w:sz="4" w:space="0" w:color="auto"/>
-              <w:left w:val="single" w:sz="4" w:space="0" w:color="auto"/>
-              <w:bottom w:val="single" w:sz="4" w:space="0" w:color="auto"/>
-              <w:right w:val="single" w:sz="4" w:space="0" w:color="auto"/>
-            </w:tcBorders>
             <w:hideMark/>
           </w:tcPr>
           <w:p>
@@ -4994,51 +4962,33 @@
                 <w:rStyle w:val="HTMLCode"/>
                 <w:rFonts w:eastAsiaTheme="majorEastAsia"/>
               </w:rPr>
-              <w:t>Existing Canvas Page</w:t>
-            </w:r>
-            <w:r>
-              <w:rPr>
-                <w:rStyle w:val="HTMLCode"/>
-                <w:rFonts w:eastAsiaTheme="majorEastAsia"/>
-              </w:rPr>
-              <w:t xml:space="preserve"> – indent 2</w:t>
+              <w:t>Existing Canvas Page – indent 2</w:t>
             </w:r>
           </w:p>
         </w:tc>
         <w:tc>
           <w:tcPr>
             <w:tcW w:w="6044" w:type="dxa"/>
-            <w:tcBorders>
-              <w:top w:val="single" w:sz="4" w:space="0" w:color="auto"/>
-              <w:left w:val="single" w:sz="4" w:space="0" w:color="auto"/>
-              <w:bottom w:val="single" w:sz="4" w:space="0" w:color="auto"/>
-              <w:right w:val="single" w:sz="4" w:space="0" w:color="auto"/>
-            </w:tcBorders>
             <w:hideMark/>
           </w:tcPr>
           <w:p>
-            <w:r>
-              <w:t xml:space="preserve">Add </w:t>
-            </w:r>
-            <w:r>
-              <w:t>a Canvas page already available in the course</w:t>
-            </w:r>
-            <w:r>
-              <w:t xml:space="preserve"> matching the text, but indent it 2 levels</w:t>
+            <w:pPr>
+              <w:cnfStyle w:val="000000000000" w:firstRow="0" w:lastRow="0" w:firstColumn="0" w:lastColumn="0" w:oddVBand="0" w:evenVBand="0" w:oddHBand="0" w:evenHBand="0" w:firstRowFirstColumn="0" w:firstRowLastColumn="0" w:lastRowFirstColumn="0" w:lastRowLastColumn="0"/>
+            </w:pPr>
+            <w:r>
+              <w:t>Add a Canvas page already available in the course matching the text, but indent it 2 levels</w:t>
             </w:r>
           </w:p>
         </w:tc>
       </w:tr>
       <w:tr>
+        <w:trPr>
+          <w:cnfStyle w:val="000000100000" w:firstRow="0" w:lastRow="0" w:firstColumn="0" w:lastColumn="0" w:oddVBand="0" w:evenVBand="0" w:oddHBand="1" w:evenHBand="0" w:firstRowFirstColumn="0" w:firstRowLastColumn="0" w:lastRowFirstColumn="0" w:lastRowLastColumn="0"/>
+        </w:trPr>
         <w:tc>
           <w:tcPr>
+            <w:cnfStyle w:val="001000000000" w:firstRow="0" w:lastRow="0" w:firstColumn="1" w:lastColumn="0" w:oddVBand="0" w:evenVBand="0" w:oddHBand="0" w:evenHBand="0" w:firstRowFirstColumn="0" w:firstRowLastColumn="0" w:lastRowFirstColumn="0" w:lastRowLastColumn="0"/>
             <w:tcW w:w="2972" w:type="dxa"/>
-            <w:tcBorders>
-              <w:top w:val="single" w:sz="4" w:space="0" w:color="auto"/>
-              <w:left w:val="single" w:sz="4" w:space="0" w:color="auto"/>
-              <w:bottom w:val="single" w:sz="4" w:space="0" w:color="auto"/>
-              <w:right w:val="single" w:sz="4" w:space="0" w:color="auto"/>
-            </w:tcBorders>
             <w:hideMark/>
           </w:tcPr>
           <w:p>
@@ -5047,34 +4997,21 @@
                 <w:rStyle w:val="HTMLCode"/>
                 <w:rFonts w:eastAsiaTheme="majorEastAsia"/>
               </w:rPr>
-              <w:t>Canvas Discussion</w:t>
-            </w:r>
-            <w:r>
-              <w:rPr>
-                <w:rStyle w:val="HTMLCode"/>
-                <w:rFonts w:eastAsiaTheme="majorEastAsia"/>
-              </w:rPr>
-              <w:t xml:space="preserve"> – indent 5</w:t>
+              <w:t>Canvas Discussion – indent 5</w:t>
             </w:r>
           </w:p>
         </w:tc>
         <w:tc>
           <w:tcPr>
             <w:tcW w:w="6044" w:type="dxa"/>
-            <w:tcBorders>
-              <w:top w:val="single" w:sz="4" w:space="0" w:color="auto"/>
-              <w:left w:val="single" w:sz="4" w:space="0" w:color="auto"/>
-              <w:bottom w:val="single" w:sz="4" w:space="0" w:color="auto"/>
-              <w:right w:val="single" w:sz="4" w:space="0" w:color="auto"/>
-            </w:tcBorders>
             <w:hideMark/>
           </w:tcPr>
           <w:p>
-            <w:r>
-              <w:t>Add a</w:t>
-            </w:r>
-            <w:r>
-              <w:t xml:space="preserve">n existing </w:t>
+            <w:pPr>
+              <w:cnfStyle w:val="000000100000" w:firstRow="0" w:lastRow="0" w:firstColumn="0" w:lastColumn="0" w:oddVBand="0" w:evenVBand="0" w:oddHBand="1" w:evenHBand="0" w:firstRowFirstColumn="0" w:firstRowLastColumn="0" w:lastRowFirstColumn="0" w:lastRowLastColumn="0"/>
+            </w:pPr>
+            <w:r>
+              <w:t xml:space="preserve">Add an existing </w:t>
             </w:r>
             <w:hyperlink r:id="rId49" w:history="1">
               <w:r>
@@ -5096,6 +5033,22 @@
     </w:tbl>
     <w:p>
       <w:pPr>
+        <w:pStyle w:val="Heading4"/>
+      </w:pPr>
+      <w:r>
+        <w:t>Heading 4 to keep it there?</w:t>
+      </w:r>
+    </w:p>
+    <w:p>
+      <w:pPr>
+        <w:pStyle w:val="Heading5"/>
+      </w:pPr>
+      <w:r>
+        <w:t>Heading 5</w:t>
+      </w:r>
+    </w:p>
+    <w:p>
+      <w:pPr>
         <w:pStyle w:val="Heading1-indent1"/>
       </w:pPr>
       <w:r>
@@ -5142,28 +5095,28 @@
         <w:pStyle w:val="CanvasSubHeader"/>
       </w:pPr>
       <w:r>
+        <w:t>Some existing pages indented to different levels</w:t>
+      </w:r>
+    </w:p>
+    <w:p>
+      <w:pPr>
+        <w:pStyle w:val="Heading1"/>
+      </w:pPr>
+      <w:r>
+        <w:t>Explanation</w:t>
+      </w:r>
+    </w:p>
+    <w:p>
+      <w:r>
+        <w:t>Each of the following will link to existing pages (one defined above) but they will be indented to different levels</w:t>
+      </w:r>
+    </w:p>
+    <w:p>
+      <w:pPr>
+        <w:pStyle w:val="ExistingCanvasPage"/>
+      </w:pPr>
+      <w:r>
         <w:lastRenderedPageBreak/>
-        <w:t>Some existing pages indented to different levels</w:t>
-      </w:r>
-    </w:p>
-    <w:p>
-      <w:pPr>
-        <w:pStyle w:val="Heading1"/>
-      </w:pPr>
-      <w:r>
-        <w:t>Explanation</w:t>
-      </w:r>
-    </w:p>
-    <w:p>
-      <w:r>
-        <w:t>Each of the following will link to existing pages (one defined above) but they will be indented to different levels</w:t>
-      </w:r>
-    </w:p>
-    <w:p>
-      <w:pPr>
-        <w:pStyle w:val="ExistingCanvasPage"/>
-      </w:pPr>
-      <w:r>
         <w:t>Last page of this module – at least it used to be</w:t>
       </w:r>
     </w:p>
@@ -5255,7 +5208,6 @@
         <w:t>By 5</w:t>
       </w:r>
     </w:p>
-    <w:p/>
     <w:sectPr>
       <w:pgSz w:w="11906" w:h="16838"/>
       <w:pgMar w:top="1440" w:right="1440" w:bottom="1440" w:left="1440" w:header="0" w:footer="0" w:gutter="0"/>
@@ -5745,75 +5697,223 @@
         <v:path o:extrusionok="f" gradientshapeok="t" o:connecttype="rect"/>
         <o:lock v:ext="edit" aspectratio="t"/>
       </v:shapetype>
-      <v:shape id="_x0000_i6636" type="#_x0000_t75" style="width:540pt;height:540pt" o:bullet="t">
+      <v:shape id="_x0000_i3646" type="#_x0000_t75" style="width:540pt;height:540pt" o:bullet="t">
         <v:imagedata r:id="rId1" o:title="document-309065_960_720[1]"/>
       </v:shape>
     </w:pict>
   </w:numPicBullet>
   <w:numPicBullet w:numPicBulletId="1">
     <w:pict>
-      <v:shape id="_x0000_i6637" type="#_x0000_t75" style="width:384pt;height:384pt" o:bullet="t">
+      <v:shape id="_x0000_i3647" type="#_x0000_t75" style="width:385.5pt;height:385.5pt" o:bullet="t">
         <v:imagedata r:id="rId2" o:title="3122008[1]"/>
       </v:shape>
     </w:pict>
   </w:numPicBullet>
   <w:numPicBullet w:numPicBulletId="2">
     <w:pict>
-      <v:shape id="_x0000_i6638" type="#_x0000_t75" style="width:615pt;height:487.5pt" o:bullet="t">
+      <v:shape id="_x0000_i3648" type="#_x0000_t75" style="width:617pt;height:488.5pt" o:bullet="t">
         <v:imagedata r:id="rId3" o:title="icon-folder"/>
       </v:shape>
     </w:pict>
   </w:numPicBullet>
   <w:numPicBullet w:numPicBulletId="3">
     <w:pict>
-      <v:shape id="_x0000_i6639" type="#_x0000_t75" style="width:10in;height:7in" o:bullet="t">
+      <v:shape id="_x0000_i3649" type="#_x0000_t75" style="width:10in;height:7in" o:bullet="t">
         <v:imagedata r:id="rId4" o:title="checklist-1402461_960_720[1]"/>
       </v:shape>
     </w:pict>
   </w:numPicBullet>
   <w:numPicBullet w:numPicBulletId="4">
     <w:pict>
-      <v:shape id="_x0000_i6640" type="#_x0000_t75" style="width:480pt;height:240pt" o:bullet="t">
+      <v:shape id="_x0000_i3650" type="#_x0000_t75" style="width:478pt;height:241.5pt" o:bullet="t">
         <v:imagedata r:id="rId5" o:title="ribbon-29767_640[1]"/>
       </v:shape>
     </w:pict>
   </w:numPicBullet>
   <w:numPicBullet w:numPicBulletId="5">
     <w:pict>
-      <v:shape id="_x0000_i6641" type="#_x0000_t75" style="width:1153pt;height:865pt" o:bullet="t">
+      <v:shape id="_x0000_i3651" type="#_x0000_t75" style="width:1151.5pt;height:12in" o:bullet="t">
         <v:imagedata r:id="rId6" o:title="UGent_2013_Quiz_button[1]"/>
       </v:shape>
     </w:pict>
   </w:numPicBullet>
   <w:numPicBullet w:numPicBulletId="6">
     <w:pict>
-      <v:shape id="_x0000_i6642" type="#_x0000_t75" style="width:544.5pt;height:540pt" o:bullet="t">
+      <v:shape id="_x0000_i3652" type="#_x0000_t75" style="width:545pt;height:540pt" o:bullet="t">
         <v:imagedata r:id="rId7" o:title="quiz-2058888_960_720[1]"/>
       </v:shape>
     </w:pict>
   </w:numPicBullet>
   <w:numPicBullet w:numPicBulletId="7">
     <w:pict>
-      <v:shape id="_x0000_i6643" type="#_x0000_t75" style="width:756pt;height:756pt" o:bullet="t">
+      <v:shape id="_x0000_i3653" type="#_x0000_t75" style="width:756pt;height:756pt" o:bullet="t">
         <v:imagedata r:id="rId8" o:title="links[1]"/>
       </v:shape>
     </w:pict>
   </w:numPicBullet>
   <w:numPicBullet w:numPicBulletId="8">
     <w:pict>
-      <v:shape id="_x0000_i6644" type="#_x0000_t75" style="width:480pt;height:440pt" o:bullet="t">
+      <v:shape id="_x0000_i3654" type="#_x0000_t75" style="width:478pt;height:442pt" o:bullet="t">
         <v:imagedata r:id="rId9" o:title="23500-9-tools-clipart[1]"/>
       </v:shape>
     </w:pict>
   </w:numPicBullet>
   <w:numPicBullet w:numPicBulletId="9">
     <w:pict>
-      <v:shape id="_x0000_i6645" type="#_x0000_t75" style="width:346pt;height:346pt" o:bullet="t">
+      <v:shape id="_x0000_i3655" type="#_x0000_t75" style="width:344.5pt;height:344.5pt" o:bullet="t">
         <v:imagedata r:id="rId10" o:title="FAQ-2[1]"/>
       </v:shape>
     </w:pict>
   </w:numPicBullet>
   <w:abstractNum w:abstractNumId="0" w15:restartNumberingAfterBreak="0">
+    <w:nsid w:val="FFFFFF7C"/>
+    <w:multiLevelType w:val="singleLevel"/>
+    <w:tmpl w:val="88D8714E"/>
+    <w:lvl w:ilvl="0">
+      <w:start w:val="1"/>
+      <w:numFmt w:val="decimal"/>
+      <w:lvlText w:val="%1."/>
+      <w:lvlJc w:val="left"/>
+      <w:pPr>
+        <w:tabs>
+          <w:tab w:val="num" w:pos="1492"/>
+        </w:tabs>
+        <w:ind w:left="1492" w:hanging="360"/>
+      </w:pPr>
+    </w:lvl>
+  </w:abstractNum>
+  <w:abstractNum w:abstractNumId="1" w15:restartNumberingAfterBreak="0">
+    <w:nsid w:val="FFFFFF7D"/>
+    <w:multiLevelType w:val="singleLevel"/>
+    <w:tmpl w:val="1EA87E58"/>
+    <w:lvl w:ilvl="0">
+      <w:start w:val="1"/>
+      <w:numFmt w:val="decimal"/>
+      <w:lvlText w:val="%1."/>
+      <w:lvlJc w:val="left"/>
+      <w:pPr>
+        <w:tabs>
+          <w:tab w:val="num" w:pos="1209"/>
+        </w:tabs>
+        <w:ind w:left="1209" w:hanging="360"/>
+      </w:pPr>
+    </w:lvl>
+  </w:abstractNum>
+  <w:abstractNum w:abstractNumId="2" w15:restartNumberingAfterBreak="0">
+    <w:nsid w:val="FFFFFF7E"/>
+    <w:multiLevelType w:val="singleLevel"/>
+    <w:tmpl w:val="91EC9A46"/>
+    <w:lvl w:ilvl="0">
+      <w:start w:val="1"/>
+      <w:numFmt w:val="decimal"/>
+      <w:lvlText w:val="%1."/>
+      <w:lvlJc w:val="left"/>
+      <w:pPr>
+        <w:tabs>
+          <w:tab w:val="num" w:pos="926"/>
+        </w:tabs>
+        <w:ind w:left="926" w:hanging="360"/>
+      </w:pPr>
+    </w:lvl>
+  </w:abstractNum>
+  <w:abstractNum w:abstractNumId="3" w15:restartNumberingAfterBreak="0">
+    <w:nsid w:val="FFFFFF7F"/>
+    <w:multiLevelType w:val="singleLevel"/>
+    <w:tmpl w:val="814EF004"/>
+    <w:lvl w:ilvl="0">
+      <w:start w:val="1"/>
+      <w:numFmt w:val="decimal"/>
+      <w:lvlText w:val="%1."/>
+      <w:lvlJc w:val="left"/>
+      <w:pPr>
+        <w:tabs>
+          <w:tab w:val="num" w:pos="643"/>
+        </w:tabs>
+        <w:ind w:left="643" w:hanging="360"/>
+      </w:pPr>
+    </w:lvl>
+  </w:abstractNum>
+  <w:abstractNum w:abstractNumId="4" w15:restartNumberingAfterBreak="0">
+    <w:nsid w:val="FFFFFF80"/>
+    <w:multiLevelType w:val="singleLevel"/>
+    <w:tmpl w:val="E17E3868"/>
+    <w:lvl w:ilvl="0">
+      <w:start w:val="1"/>
+      <w:numFmt w:val="bullet"/>
+      <w:lvlText w:val=""/>
+      <w:lvlJc w:val="left"/>
+      <w:pPr>
+        <w:tabs>
+          <w:tab w:val="num" w:pos="1492"/>
+        </w:tabs>
+        <w:ind w:left="1492" w:hanging="360"/>
+      </w:pPr>
+      <w:rPr>
+        <w:rFonts w:ascii="Symbol" w:hAnsi="Symbol" w:hint="default"/>
+      </w:rPr>
+    </w:lvl>
+  </w:abstractNum>
+  <w:abstractNum w:abstractNumId="5" w15:restartNumberingAfterBreak="0">
+    <w:nsid w:val="FFFFFF81"/>
+    <w:multiLevelType w:val="singleLevel"/>
+    <w:tmpl w:val="37E8523A"/>
+    <w:lvl w:ilvl="0">
+      <w:start w:val="1"/>
+      <w:numFmt w:val="bullet"/>
+      <w:lvlText w:val=""/>
+      <w:lvlJc w:val="left"/>
+      <w:pPr>
+        <w:tabs>
+          <w:tab w:val="num" w:pos="1209"/>
+        </w:tabs>
+        <w:ind w:left="1209" w:hanging="360"/>
+      </w:pPr>
+      <w:rPr>
+        <w:rFonts w:ascii="Symbol" w:hAnsi="Symbol" w:hint="default"/>
+      </w:rPr>
+    </w:lvl>
+  </w:abstractNum>
+  <w:abstractNum w:abstractNumId="6" w15:restartNumberingAfterBreak="0">
+    <w:nsid w:val="FFFFFF82"/>
+    <w:multiLevelType w:val="singleLevel"/>
+    <w:tmpl w:val="27ECF81E"/>
+    <w:lvl w:ilvl="0">
+      <w:start w:val="1"/>
+      <w:numFmt w:val="bullet"/>
+      <w:lvlText w:val=""/>
+      <w:lvlJc w:val="left"/>
+      <w:pPr>
+        <w:tabs>
+          <w:tab w:val="num" w:pos="926"/>
+        </w:tabs>
+        <w:ind w:left="926" w:hanging="360"/>
+      </w:pPr>
+      <w:rPr>
+        <w:rFonts w:ascii="Symbol" w:hAnsi="Symbol" w:hint="default"/>
+      </w:rPr>
+    </w:lvl>
+  </w:abstractNum>
+  <w:abstractNum w:abstractNumId="7" w15:restartNumberingAfterBreak="0">
+    <w:nsid w:val="FFFFFF83"/>
+    <w:multiLevelType w:val="singleLevel"/>
+    <w:tmpl w:val="43F8EDEC"/>
+    <w:lvl w:ilvl="0">
+      <w:start w:val="1"/>
+      <w:numFmt w:val="bullet"/>
+      <w:lvlText w:val=""/>
+      <w:lvlJc w:val="left"/>
+      <w:pPr>
+        <w:tabs>
+          <w:tab w:val="num" w:pos="643"/>
+        </w:tabs>
+        <w:ind w:left="643" w:hanging="360"/>
+      </w:pPr>
+      <w:rPr>
+        <w:rFonts w:ascii="Symbol" w:hAnsi="Symbol" w:hint="default"/>
+      </w:rPr>
+    </w:lvl>
+  </w:abstractNum>
+  <w:abstractNum w:abstractNumId="8" w15:restartNumberingAfterBreak="0">
     <w:nsid w:val="FFFFFF88"/>
     <w:multiLevelType w:val="singleLevel"/>
     <w:tmpl w:val="55D2B5DE"/>
@@ -5831,7 +5931,7 @@
       </w:pPr>
     </w:lvl>
   </w:abstractNum>
-  <w:abstractNum w:abstractNumId="1" w15:restartNumberingAfterBreak="0">
+  <w:abstractNum w:abstractNumId="9" w15:restartNumberingAfterBreak="0">
     <w:nsid w:val="FFFFFF89"/>
     <w:multiLevelType w:val="singleLevel"/>
     <w:tmpl w:val="CD68ABDC"/>
@@ -5852,7 +5952,7 @@
       </w:rPr>
     </w:lvl>
   </w:abstractNum>
-  <w:abstractNum w:abstractNumId="2" w15:restartNumberingAfterBreak="0">
+  <w:abstractNum w:abstractNumId="10" w15:restartNumberingAfterBreak="0">
     <w:nsid w:val="07515E01"/>
     <w:multiLevelType w:val="multilevel"/>
     <w:tmpl w:val="1610DA8A"/>
@@ -5992,7 +6092,7 @@
       </w:rPr>
     </w:lvl>
   </w:abstractNum>
-  <w:abstractNum w:abstractNumId="3" w15:restartNumberingAfterBreak="0">
+  <w:abstractNum w:abstractNumId="11" w15:restartNumberingAfterBreak="0">
     <w:nsid w:val="09A94690"/>
     <w:multiLevelType w:val="hybridMultilevel"/>
     <w:tmpl w:val="9FB2F528"/>
@@ -6108,7 +6208,7 @@
       </w:rPr>
     </w:lvl>
   </w:abstractNum>
-  <w:abstractNum w:abstractNumId="4" w15:restartNumberingAfterBreak="0">
+  <w:abstractNum w:abstractNumId="12" w15:restartNumberingAfterBreak="0">
     <w:nsid w:val="0E562C4C"/>
     <w:multiLevelType w:val="hybridMultilevel"/>
     <w:tmpl w:val="2978356E"/>
@@ -6224,7 +6324,7 @@
       </w:rPr>
     </w:lvl>
   </w:abstractNum>
-  <w:abstractNum w:abstractNumId="5" w15:restartNumberingAfterBreak="0">
+  <w:abstractNum w:abstractNumId="13" w15:restartNumberingAfterBreak="0">
     <w:nsid w:val="115B7B30"/>
     <w:multiLevelType w:val="hybridMultilevel"/>
     <w:tmpl w:val="C2081D98"/>
@@ -6338,7 +6438,7 @@
       </w:rPr>
     </w:lvl>
   </w:abstractNum>
-  <w:abstractNum w:abstractNumId="6" w15:restartNumberingAfterBreak="0">
+  <w:abstractNum w:abstractNumId="14" w15:restartNumberingAfterBreak="0">
     <w:nsid w:val="16CD6AEF"/>
     <w:multiLevelType w:val="hybridMultilevel"/>
     <w:tmpl w:val="7476495A"/>
@@ -6454,7 +6554,7 @@
       </w:rPr>
     </w:lvl>
   </w:abstractNum>
-  <w:abstractNum w:abstractNumId="7" w15:restartNumberingAfterBreak="0">
+  <w:abstractNum w:abstractNumId="15" w15:restartNumberingAfterBreak="0">
     <w:nsid w:val="22640F1A"/>
     <w:multiLevelType w:val="hybridMultilevel"/>
     <w:tmpl w:val="40C644F8"/>
@@ -6567,7 +6667,7 @@
       </w:rPr>
     </w:lvl>
   </w:abstractNum>
-  <w:abstractNum w:abstractNumId="8" w15:restartNumberingAfterBreak="0">
+  <w:abstractNum w:abstractNumId="16" w15:restartNumberingAfterBreak="0">
     <w:nsid w:val="2658413D"/>
     <w:multiLevelType w:val="hybridMultilevel"/>
     <w:tmpl w:val="01EAD398"/>
@@ -6679,7 +6779,7 @@
       </w:rPr>
     </w:lvl>
   </w:abstractNum>
-  <w:abstractNum w:abstractNumId="9" w15:restartNumberingAfterBreak="0">
+  <w:abstractNum w:abstractNumId="17" w15:restartNumberingAfterBreak="0">
     <w:nsid w:val="2A8B4366"/>
     <w:multiLevelType w:val="multilevel"/>
     <w:tmpl w:val="AB8A58BC"/>
@@ -6792,7 +6892,7 @@
       </w:pPr>
     </w:lvl>
   </w:abstractNum>
-  <w:abstractNum w:abstractNumId="10" w15:restartNumberingAfterBreak="0">
+  <w:abstractNum w:abstractNumId="18" w15:restartNumberingAfterBreak="0">
     <w:nsid w:val="2B59217E"/>
     <w:multiLevelType w:val="hybridMultilevel"/>
     <w:tmpl w:val="6E147A9C"/>
@@ -6908,7 +7008,7 @@
       </w:rPr>
     </w:lvl>
   </w:abstractNum>
-  <w:abstractNum w:abstractNumId="11" w15:restartNumberingAfterBreak="0">
+  <w:abstractNum w:abstractNumId="19" w15:restartNumberingAfterBreak="0">
     <w:nsid w:val="2E954166"/>
     <w:multiLevelType w:val="multilevel"/>
     <w:tmpl w:val="51463CD8"/>
@@ -7048,7 +7148,7 @@
       </w:rPr>
     </w:lvl>
   </w:abstractNum>
-  <w:abstractNum w:abstractNumId="12" w15:restartNumberingAfterBreak="0">
+  <w:abstractNum w:abstractNumId="20" w15:restartNumberingAfterBreak="0">
     <w:nsid w:val="382178F1"/>
     <w:multiLevelType w:val="hybridMultilevel"/>
     <w:tmpl w:val="EB4C7942"/>
@@ -7164,7 +7264,7 @@
       </w:rPr>
     </w:lvl>
   </w:abstractNum>
-  <w:abstractNum w:abstractNumId="13" w15:restartNumberingAfterBreak="0">
+  <w:abstractNum w:abstractNumId="21" w15:restartNumberingAfterBreak="0">
     <w:nsid w:val="3EC26C57"/>
     <w:multiLevelType w:val="multilevel"/>
     <w:tmpl w:val="1974FA46"/>
@@ -7277,7 +7377,7 @@
       </w:pPr>
     </w:lvl>
   </w:abstractNum>
-  <w:abstractNum w:abstractNumId="14" w15:restartNumberingAfterBreak="0">
+  <w:abstractNum w:abstractNumId="22" w15:restartNumberingAfterBreak="0">
     <w:nsid w:val="41F62A57"/>
     <w:multiLevelType w:val="multilevel"/>
     <w:tmpl w:val="0342383E"/>
@@ -7399,7 +7499,7 @@
       </w:pPr>
     </w:lvl>
   </w:abstractNum>
-  <w:abstractNum w:abstractNumId="15" w15:restartNumberingAfterBreak="0">
+  <w:abstractNum w:abstractNumId="23" w15:restartNumberingAfterBreak="0">
     <w:nsid w:val="54DD5E7F"/>
     <w:multiLevelType w:val="multilevel"/>
     <w:tmpl w:val="D80E3620"/>
@@ -7539,7 +7639,7 @@
       </w:rPr>
     </w:lvl>
   </w:abstractNum>
-  <w:abstractNum w:abstractNumId="16" w15:restartNumberingAfterBreak="0">
+  <w:abstractNum w:abstractNumId="24" w15:restartNumberingAfterBreak="0">
     <w:nsid w:val="5A177ADF"/>
     <w:multiLevelType w:val="multilevel"/>
     <w:tmpl w:val="30907F36"/>
@@ -7679,7 +7779,7 @@
       </w:rPr>
     </w:lvl>
   </w:abstractNum>
-  <w:abstractNum w:abstractNumId="17" w15:restartNumberingAfterBreak="0">
+  <w:abstractNum w:abstractNumId="25" w15:restartNumberingAfterBreak="0">
     <w:nsid w:val="5AA82B07"/>
     <w:multiLevelType w:val="multilevel"/>
     <w:tmpl w:val="F386DBC2"/>
@@ -7792,7 +7892,7 @@
       </w:pPr>
     </w:lvl>
   </w:abstractNum>
-  <w:abstractNum w:abstractNumId="18" w15:restartNumberingAfterBreak="0">
+  <w:abstractNum w:abstractNumId="26" w15:restartNumberingAfterBreak="0">
     <w:nsid w:val="5C852E8B"/>
     <w:multiLevelType w:val="multilevel"/>
     <w:tmpl w:val="8DCA1B98"/>
@@ -7932,7 +8032,7 @@
       </w:rPr>
     </w:lvl>
   </w:abstractNum>
-  <w:abstractNum w:abstractNumId="19" w15:restartNumberingAfterBreak="0">
+  <w:abstractNum w:abstractNumId="27" w15:restartNumberingAfterBreak="0">
     <w:nsid w:val="61B349DB"/>
     <w:multiLevelType w:val="multilevel"/>
     <w:tmpl w:val="4984C1EC"/>
@@ -8072,7 +8172,7 @@
       </w:rPr>
     </w:lvl>
   </w:abstractNum>
-  <w:abstractNum w:abstractNumId="20" w15:restartNumberingAfterBreak="0">
+  <w:abstractNum w:abstractNumId="28" w15:restartNumberingAfterBreak="0">
     <w:nsid w:val="624367DE"/>
     <w:multiLevelType w:val="hybridMultilevel"/>
     <w:tmpl w:val="F2BC9E62"/>
@@ -8161,7 +8261,7 @@
       </w:pPr>
     </w:lvl>
   </w:abstractNum>
-  <w:abstractNum w:abstractNumId="21" w15:restartNumberingAfterBreak="0">
+  <w:abstractNum w:abstractNumId="29" w15:restartNumberingAfterBreak="0">
     <w:nsid w:val="64F85AE2"/>
     <w:multiLevelType w:val="hybridMultilevel"/>
     <w:tmpl w:val="C076DF98"/>
@@ -8277,7 +8377,7 @@
       </w:rPr>
     </w:lvl>
   </w:abstractNum>
-  <w:abstractNum w:abstractNumId="22" w15:restartNumberingAfterBreak="0">
+  <w:abstractNum w:abstractNumId="30" w15:restartNumberingAfterBreak="0">
     <w:nsid w:val="68207025"/>
     <w:multiLevelType w:val="hybridMultilevel"/>
     <w:tmpl w:val="FF66775E"/>
@@ -8393,7 +8493,7 @@
       </w:rPr>
     </w:lvl>
   </w:abstractNum>
-  <w:abstractNum w:abstractNumId="23" w15:restartNumberingAfterBreak="0">
+  <w:abstractNum w:abstractNumId="31" w15:restartNumberingAfterBreak="0">
     <w:nsid w:val="683A56A2"/>
     <w:multiLevelType w:val="hybridMultilevel"/>
     <w:tmpl w:val="85163F08"/>
@@ -8509,7 +8609,7 @@
       </w:rPr>
     </w:lvl>
   </w:abstractNum>
-  <w:abstractNum w:abstractNumId="24" w15:restartNumberingAfterBreak="0">
+  <w:abstractNum w:abstractNumId="32" w15:restartNumberingAfterBreak="0">
     <w:nsid w:val="6B492C0A"/>
     <w:multiLevelType w:val="multilevel"/>
     <w:tmpl w:val="796A7E72"/>
@@ -8622,7 +8722,7 @@
       </w:pPr>
     </w:lvl>
   </w:abstractNum>
-  <w:abstractNum w:abstractNumId="25" w15:restartNumberingAfterBreak="0">
+  <w:abstractNum w:abstractNumId="33" w15:restartNumberingAfterBreak="0">
     <w:nsid w:val="6C071AED"/>
     <w:multiLevelType w:val="multilevel"/>
     <w:tmpl w:val="73A60852"/>
@@ -8762,7 +8862,7 @@
       </w:rPr>
     </w:lvl>
   </w:abstractNum>
-  <w:abstractNum w:abstractNumId="26" w15:restartNumberingAfterBreak="0">
+  <w:abstractNum w:abstractNumId="34" w15:restartNumberingAfterBreak="0">
     <w:nsid w:val="752F675A"/>
     <w:multiLevelType w:val="hybridMultilevel"/>
     <w:tmpl w:val="9642E5FC"/>
@@ -8878,7 +8978,7 @@
       </w:rPr>
     </w:lvl>
   </w:abstractNum>
-  <w:abstractNum w:abstractNumId="27" w15:restartNumberingAfterBreak="0">
+  <w:abstractNum w:abstractNumId="35" w15:restartNumberingAfterBreak="0">
     <w:nsid w:val="75CB4479"/>
     <w:multiLevelType w:val="multilevel"/>
     <w:tmpl w:val="26EC7916"/>
@@ -8992,88 +9092,112 @@
     </w:lvl>
   </w:abstractNum>
   <w:num w:numId="1" w16cid:durableId="1446314957">
+    <w:abstractNumId w:val="22"/>
+  </w:num>
+  <w:num w:numId="2" w16cid:durableId="1268805644">
+    <w:abstractNumId w:val="10"/>
+  </w:num>
+  <w:num w:numId="3" w16cid:durableId="747312519">
+    <w:abstractNumId w:val="21"/>
+  </w:num>
+  <w:num w:numId="4" w16cid:durableId="2098551115">
+    <w:abstractNumId w:val="33"/>
+  </w:num>
+  <w:num w:numId="5" w16cid:durableId="643508123">
+    <w:abstractNumId w:val="23"/>
+  </w:num>
+  <w:num w:numId="6" w16cid:durableId="341012291">
+    <w:abstractNumId w:val="27"/>
+  </w:num>
+  <w:num w:numId="7" w16cid:durableId="1578591621">
+    <w:abstractNumId w:val="35"/>
+  </w:num>
+  <w:num w:numId="8" w16cid:durableId="2088182801">
+    <w:abstractNumId w:val="25"/>
+  </w:num>
+  <w:num w:numId="9" w16cid:durableId="463499482">
+    <w:abstractNumId w:val="17"/>
+  </w:num>
+  <w:num w:numId="10" w16cid:durableId="1647858612">
+    <w:abstractNumId w:val="24"/>
+  </w:num>
+  <w:num w:numId="11" w16cid:durableId="347104557">
+    <w:abstractNumId w:val="32"/>
+  </w:num>
+  <w:num w:numId="12" w16cid:durableId="780035017">
+    <w:abstractNumId w:val="19"/>
+  </w:num>
+  <w:num w:numId="13" w16cid:durableId="935285580">
+    <w:abstractNumId w:val="26"/>
+  </w:num>
+  <w:num w:numId="14" w16cid:durableId="401489323">
+    <w:abstractNumId w:val="20"/>
+  </w:num>
+  <w:num w:numId="15" w16cid:durableId="1331250845">
+    <w:abstractNumId w:val="34"/>
+  </w:num>
+  <w:num w:numId="16" w16cid:durableId="1834831176">
+    <w:abstractNumId w:val="12"/>
+  </w:num>
+  <w:num w:numId="17" w16cid:durableId="1355613870">
+    <w:abstractNumId w:val="18"/>
+  </w:num>
+  <w:num w:numId="18" w16cid:durableId="119230273">
+    <w:abstractNumId w:val="29"/>
+  </w:num>
+  <w:num w:numId="19" w16cid:durableId="932670089">
     <w:abstractNumId w:val="14"/>
   </w:num>
-  <w:num w:numId="2" w16cid:durableId="1268805644">
+  <w:num w:numId="20" w16cid:durableId="477843973">
+    <w:abstractNumId w:val="11"/>
+  </w:num>
+  <w:num w:numId="21" w16cid:durableId="966935558">
+    <w:abstractNumId w:val="30"/>
+  </w:num>
+  <w:num w:numId="22" w16cid:durableId="1479348465">
+    <w:abstractNumId w:val="9"/>
+  </w:num>
+  <w:num w:numId="23" w16cid:durableId="2094547011">
+    <w:abstractNumId w:val="8"/>
+  </w:num>
+  <w:num w:numId="24" w16cid:durableId="1221747796">
+    <w:abstractNumId w:val="16"/>
+  </w:num>
+  <w:num w:numId="25" w16cid:durableId="1523520037">
+    <w:abstractNumId w:val="13"/>
+  </w:num>
+  <w:num w:numId="26" w16cid:durableId="783580125">
+    <w:abstractNumId w:val="31"/>
+  </w:num>
+  <w:num w:numId="27" w16cid:durableId="1815563247">
+    <w:abstractNumId w:val="28"/>
+  </w:num>
+  <w:num w:numId="28" w16cid:durableId="1887568707">
+    <w:abstractNumId w:val="15"/>
+  </w:num>
+  <w:num w:numId="29" w16cid:durableId="1201935588">
+    <w:abstractNumId w:val="7"/>
+  </w:num>
+  <w:num w:numId="30" w16cid:durableId="178784681">
+    <w:abstractNumId w:val="6"/>
+  </w:num>
+  <w:num w:numId="31" w16cid:durableId="593168845">
+    <w:abstractNumId w:val="5"/>
+  </w:num>
+  <w:num w:numId="32" w16cid:durableId="706562772">
+    <w:abstractNumId w:val="4"/>
+  </w:num>
+  <w:num w:numId="33" w16cid:durableId="1114209472">
+    <w:abstractNumId w:val="3"/>
+  </w:num>
+  <w:num w:numId="34" w16cid:durableId="322927340">
     <w:abstractNumId w:val="2"/>
   </w:num>
-  <w:num w:numId="3" w16cid:durableId="747312519">
-    <w:abstractNumId w:val="13"/>
-  </w:num>
-  <w:num w:numId="4" w16cid:durableId="2098551115">
-    <w:abstractNumId w:val="25"/>
-  </w:num>
-  <w:num w:numId="5" w16cid:durableId="643508123">
-    <w:abstractNumId w:val="15"/>
-  </w:num>
-  <w:num w:numId="6" w16cid:durableId="341012291">
-    <w:abstractNumId w:val="19"/>
-  </w:num>
-  <w:num w:numId="7" w16cid:durableId="1578591621">
-    <w:abstractNumId w:val="27"/>
-  </w:num>
-  <w:num w:numId="8" w16cid:durableId="2088182801">
-    <w:abstractNumId w:val="17"/>
-  </w:num>
-  <w:num w:numId="9" w16cid:durableId="463499482">
-    <w:abstractNumId w:val="9"/>
-  </w:num>
-  <w:num w:numId="10" w16cid:durableId="1647858612">
-    <w:abstractNumId w:val="16"/>
-  </w:num>
-  <w:num w:numId="11" w16cid:durableId="347104557">
-    <w:abstractNumId w:val="24"/>
-  </w:num>
-  <w:num w:numId="12" w16cid:durableId="780035017">
-    <w:abstractNumId w:val="11"/>
-  </w:num>
-  <w:num w:numId="13" w16cid:durableId="935285580">
-    <w:abstractNumId w:val="18"/>
-  </w:num>
-  <w:num w:numId="14" w16cid:durableId="401489323">
-    <w:abstractNumId w:val="12"/>
-  </w:num>
-  <w:num w:numId="15" w16cid:durableId="1331250845">
-    <w:abstractNumId w:val="26"/>
-  </w:num>
-  <w:num w:numId="16" w16cid:durableId="1834831176">
-    <w:abstractNumId w:val="4"/>
-  </w:num>
-  <w:num w:numId="17" w16cid:durableId="1355613870">
-    <w:abstractNumId w:val="10"/>
-  </w:num>
-  <w:num w:numId="18" w16cid:durableId="119230273">
-    <w:abstractNumId w:val="21"/>
-  </w:num>
-  <w:num w:numId="19" w16cid:durableId="932670089">
-    <w:abstractNumId w:val="6"/>
-  </w:num>
-  <w:num w:numId="20" w16cid:durableId="477843973">
-    <w:abstractNumId w:val="3"/>
-  </w:num>
-  <w:num w:numId="21" w16cid:durableId="966935558">
-    <w:abstractNumId w:val="22"/>
-  </w:num>
-  <w:num w:numId="22" w16cid:durableId="1479348465">
+  <w:num w:numId="35" w16cid:durableId="987587375">
     <w:abstractNumId w:val="1"/>
   </w:num>
-  <w:num w:numId="23" w16cid:durableId="2094547011">
+  <w:num w:numId="36" w16cid:durableId="114327051">
     <w:abstractNumId w:val="0"/>
-  </w:num>
-  <w:num w:numId="24" w16cid:durableId="1221747796">
-    <w:abstractNumId w:val="8"/>
-  </w:num>
-  <w:num w:numId="25" w16cid:durableId="1523520037">
-    <w:abstractNumId w:val="5"/>
-  </w:num>
-  <w:num w:numId="26" w16cid:durableId="783580125">
-    <w:abstractNumId w:val="23"/>
-  </w:num>
-  <w:num w:numId="27" w16cid:durableId="1815563247">
-    <w:abstractNumId w:val="20"/>
-  </w:num>
-  <w:num w:numId="28" w16cid:durableId="1887568707">
-    <w:abstractNumId w:val="7"/>
   </w:num>
 </w:numbering>
 </file>
@@ -9092,7 +9216,6 @@
     <w:rPrDefault>
       <w:rPr>
         <w:rFonts w:asciiTheme="minorHAnsi" w:eastAsia="Noto Serif CJK SC" w:hAnsiTheme="minorHAnsi" w:cstheme="minorBidi"/>
-        <w:szCs w:val="22"/>
         <w:lang w:val="en-AU" w:eastAsia="en-US" w:bidi="ar-SA"/>
       </w:rPr>
     </w:rPrDefault>
@@ -9483,17 +9606,11 @@
   <w:style w:type="paragraph" w:default="1" w:styleId="Normal">
     <w:name w:val="Normal"/>
     <w:qFormat/>
-    <w:rsid w:val="00D71DD2"/>
+    <w:rsid w:val="007730F0"/>
     <w:pPr>
       <w:widowControl w:val="0"/>
       <w:spacing w:after="120"/>
     </w:pPr>
-    <w:rPr>
-      <w:rFonts w:ascii="Liberation Serif" w:hAnsi="Liberation Serif" w:cs="Lohit Devanagari"/>
-      <w:sz w:val="24"/>
-      <w:szCs w:val="24"/>
-      <w:lang w:eastAsia="zh-CN" w:bidi="hi-IN"/>
-    </w:rPr>
   </w:style>
   <w:style w:type="paragraph" w:styleId="Heading1">
     <w:name w:val="heading 1"/>
@@ -9559,6 +9676,50 @@
       <w:szCs w:val="21"/>
     </w:rPr>
   </w:style>
+  <w:style w:type="paragraph" w:styleId="Heading4">
+    <w:name w:val="heading 4"/>
+    <w:basedOn w:val="Normal"/>
+    <w:next w:val="Normal"/>
+    <w:link w:val="Heading4Char"/>
+    <w:uiPriority w:val="9"/>
+    <w:unhideWhenUsed/>
+    <w:qFormat/>
+    <w:rsid w:val="003F6F57"/>
+    <w:pPr>
+      <w:keepNext/>
+      <w:keepLines/>
+      <w:spacing w:before="40" w:after="0"/>
+      <w:outlineLvl w:val="3"/>
+    </w:pPr>
+    <w:rPr>
+      <w:rFonts w:asciiTheme="majorHAnsi" w:eastAsiaTheme="majorEastAsia" w:hAnsiTheme="majorHAnsi" w:cs="Mangal"/>
+      <w:i/>
+      <w:iCs/>
+      <w:color w:val="2F5496" w:themeColor="accent1" w:themeShade="BF"/>
+      <w:szCs w:val="21"/>
+    </w:rPr>
+  </w:style>
+  <w:style w:type="paragraph" w:styleId="Heading5">
+    <w:name w:val="heading 5"/>
+    <w:basedOn w:val="Normal"/>
+    <w:next w:val="Normal"/>
+    <w:link w:val="Heading5Char"/>
+    <w:uiPriority w:val="9"/>
+    <w:unhideWhenUsed/>
+    <w:qFormat/>
+    <w:rsid w:val="00CE565D"/>
+    <w:pPr>
+      <w:keepNext/>
+      <w:keepLines/>
+      <w:spacing w:before="40" w:after="0"/>
+      <w:outlineLvl w:val="4"/>
+    </w:pPr>
+    <w:rPr>
+      <w:rFonts w:asciiTheme="majorHAnsi" w:eastAsiaTheme="majorEastAsia" w:hAnsiTheme="majorHAnsi" w:cs="Mangal"/>
+      <w:color w:val="2F5496" w:themeColor="accent1" w:themeShade="BF"/>
+      <w:szCs w:val="21"/>
+    </w:rPr>
+  </w:style>
   <w:style w:type="paragraph" w:styleId="Heading6">
     <w:name w:val="heading 6"/>
     <w:basedOn w:val="Normal"/>
@@ -9584,6 +9745,7 @@
   <w:style w:type="character" w:default="1" w:styleId="DefaultParagraphFont">
     <w:name w:val="Default Paragraph Font"/>
     <w:uiPriority w:val="1"/>
+    <w:semiHidden/>
     <w:unhideWhenUsed/>
   </w:style>
   <w:style w:type="table" w:default="1" w:styleId="TableNormal">
@@ -9863,6 +10025,7 @@
   <w:style w:type="paragraph" w:styleId="BodyText">
     <w:name w:val="Body Text"/>
     <w:basedOn w:val="Normal"/>
+    <w:link w:val="BodyTextChar"/>
     <w:pPr>
       <w:spacing w:after="140" w:line="276" w:lineRule="auto"/>
     </w:pPr>
@@ -9958,7 +10121,6 @@
     <w:rsid w:val="001F6985"/>
     <w:rPr>
       <w:rFonts w:cs="Mangal"/>
-      <w:sz w:val="20"/>
       <w:szCs w:val="18"/>
     </w:rPr>
   </w:style>
@@ -10956,6 +11118,715 @@
     <w:pPr>
       <w:ind w:left="1775"/>
     </w:pPr>
+  </w:style>
+  <w:style w:type="table" w:styleId="ColorfulList-Accent6">
+    <w:name w:val="Colorful List Accent 6"/>
+    <w:basedOn w:val="TableNormal"/>
+    <w:uiPriority w:val="72"/>
+    <w:rsid w:val="00981E02"/>
+    <w:pPr>
+      <w:suppressAutoHyphens w:val="0"/>
+    </w:pPr>
+    <w:rPr>
+      <w:rFonts w:eastAsiaTheme="minorEastAsia"/>
+      <w:color w:val="000000" w:themeColor="text1"/>
+      <w:sz w:val="22"/>
+      <w:lang w:val="en-US"/>
+    </w:rPr>
+    <w:tblPr>
+      <w:tblStyleRowBandSize w:val="1"/>
+      <w:tblStyleColBandSize w:val="1"/>
+    </w:tblPr>
+    <w:tcPr>
+      <w:shd w:val="clear" w:color="auto" w:fill="F0F7EC" w:themeFill="accent6" w:themeFillTint="19"/>
+    </w:tcPr>
+    <w:tblStylePr w:type="firstRow">
+      <w:rPr>
+        <w:b/>
+        <w:bCs/>
+        <w:color w:val="FFFFFF" w:themeColor="background1"/>
+      </w:rPr>
+      <w:tblPr/>
+      <w:tcPr>
+        <w:tcBorders>
+          <w:bottom w:val="single" w:sz="12" w:space="0" w:color="FFFFFF" w:themeColor="background1"/>
+        </w:tcBorders>
+        <w:shd w:val="clear" w:color="auto" w:fill="317CC1" w:themeFill="accent5" w:themeFillShade="CC"/>
+      </w:tcPr>
+    </w:tblStylePr>
+    <w:tblStylePr w:type="lastRow">
+      <w:rPr>
+        <w:b/>
+        <w:bCs/>
+        <w:color w:val="317CC1" w:themeColor="accent5" w:themeShade="CC"/>
+      </w:rPr>
+      <w:tblPr/>
+      <w:tcPr>
+        <w:tcBorders>
+          <w:top w:val="single" w:sz="12" w:space="0" w:color="000000" w:themeColor="text1"/>
+        </w:tcBorders>
+        <w:shd w:val="clear" w:color="auto" w:fill="FFFFFF" w:themeFill="background1"/>
+      </w:tcPr>
+    </w:tblStylePr>
+    <w:tblStylePr w:type="firstCol">
+      <w:rPr>
+        <w:b/>
+        <w:bCs/>
+      </w:rPr>
+    </w:tblStylePr>
+    <w:tblStylePr w:type="lastCol">
+      <w:rPr>
+        <w:b/>
+        <w:bCs/>
+      </w:rPr>
+    </w:tblStylePr>
+    <w:tblStylePr w:type="band1Vert">
+      <w:tblPr/>
+      <w:tcPr>
+        <w:tcBorders>
+          <w:top w:val="nil"/>
+          <w:left w:val="nil"/>
+          <w:bottom w:val="nil"/>
+          <w:right w:val="nil"/>
+          <w:insideH w:val="nil"/>
+          <w:insideV w:val="nil"/>
+        </w:tcBorders>
+        <w:shd w:val="clear" w:color="auto" w:fill="DBEBD0" w:themeFill="accent6" w:themeFillTint="3F"/>
+      </w:tcPr>
+    </w:tblStylePr>
+    <w:tblStylePr w:type="band1Horz">
+      <w:tblPr/>
+      <w:tcPr>
+        <w:shd w:val="clear" w:color="auto" w:fill="E2EFD9" w:themeFill="accent6" w:themeFillTint="33"/>
+      </w:tcPr>
+    </w:tblStylePr>
+  </w:style>
+  <w:style w:type="character" w:customStyle="1" w:styleId="Heading4Char">
+    <w:name w:val="Heading 4 Char"/>
+    <w:basedOn w:val="DefaultParagraphFont"/>
+    <w:link w:val="Heading4"/>
+    <w:uiPriority w:val="9"/>
+    <w:rsid w:val="003F6F57"/>
+    <w:rPr>
+      <w:rFonts w:asciiTheme="majorHAnsi" w:eastAsiaTheme="majorEastAsia" w:hAnsiTheme="majorHAnsi" w:cs="Mangal"/>
+      <w:i/>
+      <w:iCs/>
+      <w:color w:val="2F5496" w:themeColor="accent1" w:themeShade="BF"/>
+      <w:sz w:val="24"/>
+      <w:szCs w:val="21"/>
+      <w:lang w:eastAsia="zh-CN" w:bidi="hi-IN"/>
+    </w:rPr>
+  </w:style>
+  <w:style w:type="character" w:customStyle="1" w:styleId="Heading5Char">
+    <w:name w:val="Heading 5 Char"/>
+    <w:basedOn w:val="DefaultParagraphFont"/>
+    <w:link w:val="Heading5"/>
+    <w:uiPriority w:val="9"/>
+    <w:rsid w:val="00CE565D"/>
+    <w:rPr>
+      <w:rFonts w:asciiTheme="majorHAnsi" w:eastAsiaTheme="majorEastAsia" w:hAnsiTheme="majorHAnsi" w:cs="Mangal"/>
+      <w:color w:val="2F5496" w:themeColor="accent1" w:themeShade="BF"/>
+      <w:sz w:val="24"/>
+      <w:szCs w:val="21"/>
+      <w:lang w:eastAsia="zh-CN" w:bidi="hi-IN"/>
+    </w:rPr>
+  </w:style>
+  <w:style w:type="character" w:customStyle="1" w:styleId="BodyTextChar">
+    <w:name w:val="Body Text Char"/>
+    <w:basedOn w:val="DefaultParagraphFont"/>
+    <w:link w:val="BodyText"/>
+    <w:rsid w:val="007730F0"/>
+  </w:style>
+  <w:style w:type="paragraph" w:customStyle="1" w:styleId="MapHeading1">
+    <w:name w:val="Map Heading 1"/>
+    <w:basedOn w:val="Heading1"/>
+    <w:qFormat/>
+    <w:rsid w:val="00BA0592"/>
+    <w:pPr>
+      <w:widowControl/>
+      <w:suppressAutoHyphens w:val="0"/>
+      <w:spacing w:before="480" w:line="276" w:lineRule="auto"/>
+    </w:pPr>
+    <w:rPr>
+      <w:rFonts w:cstheme="majorBidi"/>
+      <w:b/>
+      <w:bCs/>
+      <w:color w:val="000000" w:themeColor="text1"/>
+      <w:sz w:val="28"/>
+      <w:szCs w:val="28"/>
+      <w:lang w:val="en-US"/>
+    </w:rPr>
+  </w:style>
+  <w:style w:type="paragraph" w:customStyle="1" w:styleId="MapHeading1Hidden">
+    <w:name w:val="Map Heading 1 Hidden"/>
+    <w:basedOn w:val="MapHeading1"/>
+    <w:qFormat/>
+    <w:rsid w:val="00BA0592"/>
+    <w:rPr>
+      <w:color w:val="D9D9D9" w:themeColor="background1" w:themeShade="D9"/>
+      <w:lang w:val="en-AU"/>
+    </w:rPr>
+  </w:style>
+  <w:style w:type="paragraph" w:customStyle="1" w:styleId="MapHeading2">
+    <w:name w:val="Map Heading 2"/>
+    <w:basedOn w:val="Heading2"/>
+    <w:qFormat/>
+    <w:rsid w:val="00BA0592"/>
+    <w:pPr>
+      <w:widowControl/>
+      <w:suppressAutoHyphens w:val="0"/>
+      <w:spacing w:before="120" w:line="276" w:lineRule="auto"/>
+      <w:ind w:left="284"/>
+    </w:pPr>
+    <w:rPr>
+      <w:rFonts w:cstheme="majorBidi"/>
+      <w:b/>
+      <w:bCs/>
+      <w:color w:val="auto"/>
+      <w:szCs w:val="26"/>
+      <w:lang w:val="en-US"/>
+    </w:rPr>
+  </w:style>
+  <w:style w:type="paragraph" w:customStyle="1" w:styleId="MapHeading2Hidden">
+    <w:name w:val="Map Heading 2 Hidden"/>
+    <w:basedOn w:val="MapHeading2"/>
+    <w:qFormat/>
+    <w:rsid w:val="00BA0592"/>
+    <w:rPr>
+      <w:color w:val="D9D9D9" w:themeColor="background1" w:themeShade="D9"/>
+      <w:lang w:val="en-AU"/>
+    </w:rPr>
+  </w:style>
+  <w:style w:type="paragraph" w:customStyle="1" w:styleId="MapHeading3">
+    <w:name w:val="Map Heading 3"/>
+    <w:basedOn w:val="Heading3"/>
+    <w:qFormat/>
+    <w:rsid w:val="00BA0592"/>
+    <w:pPr>
+      <w:widowControl/>
+      <w:suppressAutoHyphens w:val="0"/>
+      <w:spacing w:before="200" w:line="276" w:lineRule="auto"/>
+      <w:ind w:left="567"/>
+    </w:pPr>
+    <w:rPr>
+      <w:rFonts w:cstheme="majorBidi"/>
+      <w:b/>
+      <w:bCs/>
+      <w:color w:val="auto"/>
+      <w:sz w:val="24"/>
+      <w:szCs w:val="22"/>
+      <w:lang w:val="en-US"/>
+    </w:rPr>
+  </w:style>
+  <w:style w:type="paragraph" w:customStyle="1" w:styleId="MapHeading3Hidden">
+    <w:name w:val="Map Heading 3 Hidden"/>
+    <w:basedOn w:val="MapHeading3"/>
+    <w:qFormat/>
+    <w:rsid w:val="00BA0592"/>
+    <w:rPr>
+      <w:color w:val="D9D9D9" w:themeColor="background1" w:themeShade="D9"/>
+      <w:lang w:val="en-AU"/>
+    </w:rPr>
+  </w:style>
+  <w:style w:type="paragraph" w:customStyle="1" w:styleId="MapHeading4">
+    <w:name w:val="Map Heading 4"/>
+    <w:basedOn w:val="Heading4"/>
+    <w:qFormat/>
+    <w:rsid w:val="00BA0592"/>
+    <w:pPr>
+      <w:widowControl/>
+      <w:suppressAutoHyphens w:val="0"/>
+      <w:spacing w:before="200" w:line="276" w:lineRule="auto"/>
+      <w:ind w:left="851"/>
+    </w:pPr>
+    <w:rPr>
+      <w:rFonts w:cstheme="majorBidi"/>
+      <w:b/>
+      <w:bCs/>
+      <w:color w:val="auto"/>
+      <w:sz w:val="22"/>
+      <w:szCs w:val="22"/>
+    </w:rPr>
+  </w:style>
+  <w:style w:type="paragraph" w:customStyle="1" w:styleId="MapHeading4Hidden">
+    <w:name w:val="Map Heading 4 Hidden"/>
+    <w:basedOn w:val="MapHeading4"/>
+    <w:qFormat/>
+    <w:rsid w:val="00BA0592"/>
+    <w:rPr>
+      <w:color w:val="D9D9D9" w:themeColor="background1" w:themeShade="D9"/>
+    </w:rPr>
+  </w:style>
+  <w:style w:type="paragraph" w:customStyle="1" w:styleId="MapHeading5">
+    <w:name w:val="Map Heading 5"/>
+    <w:basedOn w:val="MapHeading4"/>
+    <w:qFormat/>
+    <w:rsid w:val="00BA0592"/>
+    <w:pPr>
+      <w:ind w:left="1134"/>
+    </w:pPr>
+    <w:rPr>
+      <w:sz w:val="20"/>
+    </w:rPr>
+  </w:style>
+  <w:style w:type="paragraph" w:customStyle="1" w:styleId="MapHeading5Hidden">
+    <w:name w:val="Map Heading 5 Hidden"/>
+    <w:basedOn w:val="MapHeading5"/>
+    <w:qFormat/>
+    <w:rsid w:val="00BA0592"/>
+    <w:rPr>
+      <w:color w:val="D9D9D9" w:themeColor="background1" w:themeShade="D9"/>
+    </w:rPr>
+  </w:style>
+  <w:style w:type="paragraph" w:customStyle="1" w:styleId="MapHeading6">
+    <w:name w:val="Map Heading 6"/>
+    <w:basedOn w:val="MapHeading5"/>
+    <w:qFormat/>
+    <w:rsid w:val="00BA0592"/>
+    <w:pPr>
+      <w:ind w:left="1418"/>
+    </w:pPr>
+    <w:rPr>
+      <w:color w:val="44546A" w:themeColor="text2"/>
+    </w:rPr>
+  </w:style>
+  <w:style w:type="paragraph" w:customStyle="1" w:styleId="MapHeading6Hidden">
+    <w:name w:val="Map Heading 6 Hidden"/>
+    <w:basedOn w:val="MapHeading6"/>
+    <w:qFormat/>
+    <w:rsid w:val="00BA0592"/>
+    <w:rPr>
+      <w:color w:val="D9D9D9" w:themeColor="background1" w:themeShade="D9"/>
+    </w:rPr>
+  </w:style>
+  <w:style w:type="paragraph" w:customStyle="1" w:styleId="MapHeading7">
+    <w:name w:val="Map Heading 7"/>
+    <w:basedOn w:val="MapHeading6"/>
+    <w:qFormat/>
+    <w:rsid w:val="00BA0592"/>
+    <w:pPr>
+      <w:ind w:left="1701"/>
+    </w:pPr>
+    <w:rPr>
+      <w:color w:val="ACB9CA" w:themeColor="text2" w:themeTint="66"/>
+    </w:rPr>
+  </w:style>
+  <w:style w:type="paragraph" w:customStyle="1" w:styleId="MapHeading7Hidden">
+    <w:name w:val="Map Heading 7 Hidden"/>
+    <w:basedOn w:val="MapHeading7"/>
+    <w:qFormat/>
+    <w:rsid w:val="00BA0592"/>
+    <w:rPr>
+      <w:color w:val="D9D9D9" w:themeColor="background1" w:themeShade="D9"/>
+    </w:rPr>
+  </w:style>
+  <w:style w:type="paragraph" w:customStyle="1" w:styleId="MapHeading8">
+    <w:name w:val="Map Heading 8"/>
+    <w:basedOn w:val="MapHeading7"/>
+    <w:qFormat/>
+    <w:rsid w:val="00BA0592"/>
+    <w:pPr>
+      <w:ind w:left="1985"/>
+    </w:pPr>
+    <w:rPr>
+      <w:color w:val="D5DCE4" w:themeColor="text2" w:themeTint="33"/>
+    </w:rPr>
+  </w:style>
+  <w:style w:type="paragraph" w:customStyle="1" w:styleId="MapHeading8Hidden">
+    <w:name w:val="Map Heading 8 Hidden"/>
+    <w:basedOn w:val="MapHeading8"/>
+    <w:qFormat/>
+    <w:rsid w:val="00BA0592"/>
+    <w:rPr>
+      <w:color w:val="D9D9D9" w:themeColor="background1" w:themeShade="D9"/>
+    </w:rPr>
+  </w:style>
+  <w:style w:type="paragraph" w:customStyle="1" w:styleId="MapHeading9">
+    <w:name w:val="Map Heading 9"/>
+    <w:basedOn w:val="MapHeading8"/>
+    <w:qFormat/>
+    <w:rsid w:val="00BA0592"/>
+    <w:pPr>
+      <w:ind w:left="2268"/>
+    </w:pPr>
+  </w:style>
+  <w:style w:type="paragraph" w:customStyle="1" w:styleId="MapHeading9Hidden">
+    <w:name w:val="Map Heading 9 Hidden"/>
+    <w:basedOn w:val="MapHeading9"/>
+    <w:qFormat/>
+    <w:rsid w:val="00BA0592"/>
+    <w:rPr>
+      <w:color w:val="D9D9D9" w:themeColor="background1" w:themeShade="D9"/>
+    </w:rPr>
+  </w:style>
+  <w:style w:type="character" w:customStyle="1" w:styleId="MapHeadingDetail">
+    <w:name w:val="Map Heading Detail"/>
+    <w:basedOn w:val="DefaultParagraphFont"/>
+    <w:uiPriority w:val="1"/>
+    <w:qFormat/>
+    <w:rsid w:val="00BA0592"/>
+    <w:rPr>
+      <w:caps w:val="0"/>
+      <w:smallCaps w:val="0"/>
+      <w:strike w:val="0"/>
+      <w:dstrike w:val="0"/>
+      <w:vanish w:val="0"/>
+      <w:color w:val="BFBFBF" w:themeColor="background1" w:themeShade="BF"/>
+      <w:sz w:val="20"/>
+      <w:vertAlign w:val="baseline"/>
+    </w:rPr>
+  </w:style>
+  <w:style w:type="paragraph" w:customStyle="1" w:styleId="BlackboardView">
+    <w:name w:val="Blackboard View"/>
+    <w:basedOn w:val="Normal"/>
+    <w:qFormat/>
+    <w:rsid w:val="00F01E5F"/>
+    <w:rPr>
+      <w:sz w:val="18"/>
+    </w:rPr>
+  </w:style>
+  <w:style w:type="table" w:customStyle="1" w:styleId="MapTable1">
+    <w:name w:val="MapTable1"/>
+    <w:basedOn w:val="TableNormal"/>
+    <w:uiPriority w:val="99"/>
+    <w:rsid w:val="00046244"/>
+    <w:pPr>
+      <w:suppressAutoHyphens w:val="0"/>
+      <w:ind w:left="567"/>
+    </w:pPr>
+    <w:rPr>
+      <w:rFonts w:eastAsiaTheme="minorEastAsia"/>
+      <w:sz w:val="18"/>
+      <w:szCs w:val="22"/>
+      <w:lang w:val="en-US"/>
+    </w:rPr>
+    <w:tblPr>
+      <w:tblStyleRowBandSize w:val="1"/>
+    </w:tblPr>
+    <w:tblStylePr w:type="firstRow">
+      <w:rPr>
+        <w:rFonts w:asciiTheme="majorHAnsi" w:hAnsiTheme="majorHAnsi"/>
+        <w:b/>
+        <w:sz w:val="18"/>
+      </w:rPr>
+    </w:tblStylePr>
+    <w:tblStylePr w:type="band1Horz">
+      <w:rPr>
+        <w:rFonts w:asciiTheme="minorHAnsi" w:hAnsiTheme="minorHAnsi"/>
+        <w:color w:val="auto"/>
+        <w:sz w:val="18"/>
+      </w:rPr>
+      <w:tblPr/>
+      <w:tcPr>
+        <w:tcBorders>
+          <w:top w:val="nil"/>
+          <w:left w:val="nil"/>
+          <w:bottom w:val="nil"/>
+          <w:right w:val="nil"/>
+          <w:insideH w:val="nil"/>
+          <w:insideV w:val="nil"/>
+          <w:tl2br w:val="nil"/>
+          <w:tr2bl w:val="nil"/>
+        </w:tcBorders>
+        <w:shd w:val="clear" w:color="auto" w:fill="F2F2F2" w:themeFill="background1" w:themeFillShade="F2"/>
+      </w:tcPr>
+    </w:tblStylePr>
+  </w:style>
+  <w:style w:type="table" w:customStyle="1" w:styleId="MapTable2">
+    <w:name w:val="MapTable2"/>
+    <w:basedOn w:val="MapTable1"/>
+    <w:uiPriority w:val="99"/>
+    <w:rsid w:val="00046244"/>
+    <w:tblPr>
+      <w:tblInd w:w="284" w:type="dxa"/>
+    </w:tblPr>
+    <w:tblStylePr w:type="firstRow">
+      <w:rPr>
+        <w:rFonts w:asciiTheme="majorHAnsi" w:hAnsiTheme="majorHAnsi"/>
+        <w:b/>
+        <w:sz w:val="18"/>
+      </w:rPr>
+    </w:tblStylePr>
+    <w:tblStylePr w:type="band1Horz">
+      <w:rPr>
+        <w:rFonts w:asciiTheme="minorHAnsi" w:hAnsiTheme="minorHAnsi"/>
+        <w:color w:val="auto"/>
+        <w:sz w:val="18"/>
+      </w:rPr>
+      <w:tblPr/>
+      <w:tcPr>
+        <w:tcBorders>
+          <w:top w:val="nil"/>
+          <w:left w:val="nil"/>
+          <w:bottom w:val="nil"/>
+          <w:right w:val="nil"/>
+          <w:insideH w:val="nil"/>
+          <w:insideV w:val="nil"/>
+          <w:tl2br w:val="nil"/>
+          <w:tr2bl w:val="nil"/>
+        </w:tcBorders>
+        <w:shd w:val="clear" w:color="auto" w:fill="F2F2F2" w:themeFill="background1" w:themeFillShade="F2"/>
+      </w:tcPr>
+    </w:tblStylePr>
+  </w:style>
+  <w:style w:type="table" w:customStyle="1" w:styleId="MapTable3">
+    <w:name w:val="MapTable3"/>
+    <w:basedOn w:val="MapTable2"/>
+    <w:uiPriority w:val="99"/>
+    <w:rsid w:val="00046244"/>
+    <w:tblPr>
+      <w:tblInd w:w="567" w:type="dxa"/>
+    </w:tblPr>
+    <w:tblStylePr w:type="firstRow">
+      <w:rPr>
+        <w:rFonts w:asciiTheme="majorHAnsi" w:hAnsiTheme="majorHAnsi"/>
+        <w:b/>
+        <w:sz w:val="18"/>
+      </w:rPr>
+    </w:tblStylePr>
+    <w:tblStylePr w:type="band1Horz">
+      <w:rPr>
+        <w:rFonts w:asciiTheme="minorHAnsi" w:hAnsiTheme="minorHAnsi"/>
+        <w:color w:val="auto"/>
+        <w:sz w:val="18"/>
+      </w:rPr>
+      <w:tblPr/>
+      <w:tcPr>
+        <w:tcBorders>
+          <w:top w:val="nil"/>
+          <w:left w:val="nil"/>
+          <w:bottom w:val="nil"/>
+          <w:right w:val="nil"/>
+          <w:insideH w:val="nil"/>
+          <w:insideV w:val="nil"/>
+          <w:tl2br w:val="nil"/>
+          <w:tr2bl w:val="nil"/>
+        </w:tcBorders>
+        <w:shd w:val="clear" w:color="auto" w:fill="F2F2F2" w:themeFill="background1" w:themeFillShade="F2"/>
+      </w:tcPr>
+    </w:tblStylePr>
+  </w:style>
+  <w:style w:type="table" w:customStyle="1" w:styleId="MapTable4">
+    <w:name w:val="MapTable4"/>
+    <w:basedOn w:val="MapTable3"/>
+    <w:uiPriority w:val="99"/>
+    <w:rsid w:val="00046244"/>
+    <w:tblPr>
+      <w:tblInd w:w="851" w:type="dxa"/>
+    </w:tblPr>
+    <w:tblStylePr w:type="firstRow">
+      <w:rPr>
+        <w:rFonts w:asciiTheme="majorHAnsi" w:hAnsiTheme="majorHAnsi"/>
+        <w:b/>
+        <w:sz w:val="18"/>
+      </w:rPr>
+    </w:tblStylePr>
+    <w:tblStylePr w:type="band1Horz">
+      <w:rPr>
+        <w:rFonts w:asciiTheme="minorHAnsi" w:hAnsiTheme="minorHAnsi"/>
+        <w:color w:val="auto"/>
+        <w:sz w:val="18"/>
+      </w:rPr>
+      <w:tblPr/>
+      <w:tcPr>
+        <w:tcBorders>
+          <w:top w:val="nil"/>
+          <w:left w:val="nil"/>
+          <w:bottom w:val="nil"/>
+          <w:right w:val="nil"/>
+          <w:insideH w:val="nil"/>
+          <w:insideV w:val="nil"/>
+          <w:tl2br w:val="nil"/>
+          <w:tr2bl w:val="nil"/>
+        </w:tcBorders>
+        <w:shd w:val="clear" w:color="auto" w:fill="F2F2F2" w:themeFill="background1" w:themeFillShade="F2"/>
+      </w:tcPr>
+    </w:tblStylePr>
+  </w:style>
+  <w:style w:type="table" w:customStyle="1" w:styleId="MapTable5">
+    <w:name w:val="MapTable5"/>
+    <w:basedOn w:val="MapTable4"/>
+    <w:uiPriority w:val="99"/>
+    <w:rsid w:val="00046244"/>
+    <w:tblPr>
+      <w:tblInd w:w="1134" w:type="dxa"/>
+    </w:tblPr>
+    <w:tblStylePr w:type="firstRow">
+      <w:rPr>
+        <w:rFonts w:asciiTheme="majorHAnsi" w:hAnsiTheme="majorHAnsi"/>
+        <w:b/>
+        <w:sz w:val="18"/>
+      </w:rPr>
+    </w:tblStylePr>
+    <w:tblStylePr w:type="band1Horz">
+      <w:rPr>
+        <w:rFonts w:asciiTheme="minorHAnsi" w:hAnsiTheme="minorHAnsi"/>
+        <w:color w:val="auto"/>
+        <w:sz w:val="18"/>
+      </w:rPr>
+      <w:tblPr/>
+      <w:tcPr>
+        <w:tcBorders>
+          <w:top w:val="nil"/>
+          <w:left w:val="nil"/>
+          <w:bottom w:val="nil"/>
+          <w:right w:val="nil"/>
+          <w:insideH w:val="nil"/>
+          <w:insideV w:val="nil"/>
+          <w:tl2br w:val="nil"/>
+          <w:tr2bl w:val="nil"/>
+        </w:tcBorders>
+        <w:shd w:val="clear" w:color="auto" w:fill="F2F2F2" w:themeFill="background1" w:themeFillShade="F2"/>
+      </w:tcPr>
+    </w:tblStylePr>
+  </w:style>
+  <w:style w:type="table" w:customStyle="1" w:styleId="MapTable6">
+    <w:name w:val="MapTable6"/>
+    <w:basedOn w:val="MapTable5"/>
+    <w:uiPriority w:val="99"/>
+    <w:rsid w:val="00046244"/>
+    <w:tblPr>
+      <w:tblInd w:w="1418" w:type="dxa"/>
+    </w:tblPr>
+    <w:tblStylePr w:type="firstRow">
+      <w:rPr>
+        <w:rFonts w:asciiTheme="majorHAnsi" w:hAnsiTheme="majorHAnsi"/>
+        <w:b/>
+        <w:sz w:val="18"/>
+      </w:rPr>
+    </w:tblStylePr>
+    <w:tblStylePr w:type="band1Horz">
+      <w:rPr>
+        <w:rFonts w:asciiTheme="minorHAnsi" w:hAnsiTheme="minorHAnsi"/>
+        <w:color w:val="auto"/>
+        <w:sz w:val="18"/>
+      </w:rPr>
+      <w:tblPr/>
+      <w:tcPr>
+        <w:tcBorders>
+          <w:top w:val="nil"/>
+          <w:left w:val="nil"/>
+          <w:bottom w:val="nil"/>
+          <w:right w:val="nil"/>
+          <w:insideH w:val="nil"/>
+          <w:insideV w:val="nil"/>
+          <w:tl2br w:val="nil"/>
+          <w:tr2bl w:val="nil"/>
+        </w:tcBorders>
+        <w:shd w:val="clear" w:color="auto" w:fill="F2F2F2" w:themeFill="background1" w:themeFillShade="F2"/>
+      </w:tcPr>
+    </w:tblStylePr>
+  </w:style>
+  <w:style w:type="table" w:customStyle="1" w:styleId="MapTable7">
+    <w:name w:val="MapTable7"/>
+    <w:basedOn w:val="MapTable6"/>
+    <w:uiPriority w:val="99"/>
+    <w:rsid w:val="00046244"/>
+    <w:tblPr>
+      <w:tblInd w:w="1701" w:type="dxa"/>
+    </w:tblPr>
+    <w:tblStylePr w:type="firstRow">
+      <w:rPr>
+        <w:rFonts w:asciiTheme="majorHAnsi" w:hAnsiTheme="majorHAnsi"/>
+        <w:b/>
+        <w:sz w:val="18"/>
+      </w:rPr>
+    </w:tblStylePr>
+    <w:tblStylePr w:type="band1Horz">
+      <w:rPr>
+        <w:rFonts w:asciiTheme="minorHAnsi" w:hAnsiTheme="minorHAnsi"/>
+        <w:color w:val="auto"/>
+        <w:sz w:val="18"/>
+      </w:rPr>
+      <w:tblPr/>
+      <w:tcPr>
+        <w:tcBorders>
+          <w:top w:val="nil"/>
+          <w:left w:val="nil"/>
+          <w:bottom w:val="nil"/>
+          <w:right w:val="nil"/>
+          <w:insideH w:val="nil"/>
+          <w:insideV w:val="nil"/>
+          <w:tl2br w:val="nil"/>
+          <w:tr2bl w:val="nil"/>
+        </w:tcBorders>
+        <w:shd w:val="clear" w:color="auto" w:fill="F2F2F2" w:themeFill="background1" w:themeFillShade="F2"/>
+      </w:tcPr>
+    </w:tblStylePr>
+  </w:style>
+  <w:style w:type="table" w:customStyle="1" w:styleId="MapTable8">
+    <w:name w:val="MapTable8"/>
+    <w:basedOn w:val="MapTable7"/>
+    <w:uiPriority w:val="99"/>
+    <w:rsid w:val="00046244"/>
+    <w:tblPr>
+      <w:tblInd w:w="1985" w:type="dxa"/>
+    </w:tblPr>
+    <w:tblStylePr w:type="firstRow">
+      <w:rPr>
+        <w:rFonts w:asciiTheme="majorHAnsi" w:hAnsiTheme="majorHAnsi"/>
+        <w:b/>
+        <w:sz w:val="18"/>
+      </w:rPr>
+    </w:tblStylePr>
+    <w:tblStylePr w:type="band1Horz">
+      <w:rPr>
+        <w:rFonts w:asciiTheme="minorHAnsi" w:hAnsiTheme="minorHAnsi"/>
+        <w:color w:val="auto"/>
+        <w:sz w:val="18"/>
+      </w:rPr>
+      <w:tblPr/>
+      <w:tcPr>
+        <w:tcBorders>
+          <w:top w:val="nil"/>
+          <w:left w:val="nil"/>
+          <w:bottom w:val="nil"/>
+          <w:right w:val="nil"/>
+          <w:insideH w:val="nil"/>
+          <w:insideV w:val="nil"/>
+          <w:tl2br w:val="nil"/>
+          <w:tr2bl w:val="nil"/>
+        </w:tcBorders>
+        <w:shd w:val="clear" w:color="auto" w:fill="F2F2F2" w:themeFill="background1" w:themeFillShade="F2"/>
+      </w:tcPr>
+    </w:tblStylePr>
+  </w:style>
+  <w:style w:type="table" w:customStyle="1" w:styleId="MapTable9">
+    <w:name w:val="MapTable9"/>
+    <w:basedOn w:val="MapTable8"/>
+    <w:uiPriority w:val="99"/>
+    <w:rsid w:val="00046244"/>
+    <w:tblPr>
+      <w:tblInd w:w="2268" w:type="dxa"/>
+    </w:tblPr>
+    <w:tblStylePr w:type="firstRow">
+      <w:rPr>
+        <w:rFonts w:asciiTheme="majorHAnsi" w:hAnsiTheme="majorHAnsi"/>
+        <w:b/>
+        <w:sz w:val="18"/>
+      </w:rPr>
+    </w:tblStylePr>
+    <w:tblStylePr w:type="band1Horz">
+      <w:rPr>
+        <w:rFonts w:asciiTheme="minorHAnsi" w:hAnsiTheme="minorHAnsi"/>
+        <w:color w:val="auto"/>
+        <w:sz w:val="18"/>
+      </w:rPr>
+      <w:tblPr/>
+      <w:tcPr>
+        <w:tcBorders>
+          <w:top w:val="nil"/>
+          <w:left w:val="nil"/>
+          <w:bottom w:val="nil"/>
+          <w:right w:val="nil"/>
+          <w:insideH w:val="nil"/>
+          <w:insideV w:val="nil"/>
+          <w:tl2br w:val="nil"/>
+          <w:tr2bl w:val="nil"/>
+        </w:tcBorders>
+        <w:shd w:val="clear" w:color="auto" w:fill="F2F2F2" w:themeFill="background1" w:themeFillShade="F2"/>
+      </w:tcPr>
+    </w:tblStylePr>
   </w:style>
 </w:styles>
 </file>
@@ -11262,19 +12133,6 @@
 </file>
 
 <file path=customXml/item2.xml><?xml version="1.0" encoding="utf-8"?>
-<b:Sources xmlns:b="http://schemas.openxmlformats.org/officeDocument/2006/bibliography" xmlns="http://schemas.openxmlformats.org/officeDocument/2006/bibliography" SelectedStyle="\APASixthEditionOfficeOnline.xsl" StyleName="APA" Version="6"/>
-</file>
-
-<file path=customXml/item3.xml><?xml version="1.0" encoding="utf-8"?>
-<?mso-contentType ?>
-<FormTemplates xmlns="http://schemas.microsoft.com/sharepoint/v3/contenttype/forms">
-  <Display>DocumentLibraryForm</Display>
-  <Edit>DocumentLibraryForm</Edit>
-  <New>DocumentLibraryForm</New>
-</FormTemplates>
-</file>
-
-<file path=customXml/item4.xml><?xml version="1.0" encoding="utf-8"?>
 <ct:contentTypeSchema xmlns:ct="http://schemas.microsoft.com/office/2006/metadata/contentType" xmlns:ma="http://schemas.microsoft.com/office/2006/metadata/properties/metaAttributes" ct:_="" ma:_="" ma:contentTypeName="Document" ma:contentTypeID="0x01010021E63F40A0B56246802A2426A68FD0B6" ma:contentTypeVersion="12" ma:contentTypeDescription="Create a new document." ma:contentTypeScope="" ma:versionID="bcea00ebb7ae5df28d5e559f46a95718">
   <xsd:schema xmlns:xsd="http://www.w3.org/2001/XMLSchema" xmlns:xs="http://www.w3.org/2001/XMLSchema" xmlns:p="http://schemas.microsoft.com/office/2006/metadata/properties" xmlns:ns2="0f1150f7-1cc7-404c-836d-06b705d22105" xmlns:ns3="62e5ab32-9050-4869-8996-2bd029566d50" targetNamespace="http://schemas.microsoft.com/office/2006/metadata/properties" ma:root="true" ma:fieldsID="3aed73600d151f295cdd3ce8c61eabf2" ns2:_="" ns3:_="">
     <xsd:import namespace="0f1150f7-1cc7-404c-836d-06b705d22105"/>
@@ -11491,6 +12349,19 @@
 </ct:contentTypeSchema>
 </file>
 
+<file path=customXml/item3.xml><?xml version="1.0" encoding="utf-8"?>
+<?mso-contentType ?>
+<FormTemplates xmlns="http://schemas.microsoft.com/sharepoint/v3/contenttype/forms">
+  <Display>DocumentLibraryForm</Display>
+  <Edit>DocumentLibraryForm</Edit>
+  <New>DocumentLibraryForm</New>
+</FormTemplates>
+</file>
+
+<file path=customXml/item4.xml><?xml version="1.0" encoding="utf-8"?>
+<b:Sources xmlns:b="http://schemas.openxmlformats.org/officeDocument/2006/bibliography" xmlns="http://schemas.openxmlformats.org/officeDocument/2006/bibliography" SelectedStyle="\APASixthEditionOfficeOnline.xsl" StyleName="APA" Version="6"/>
+</file>
+
 <file path=customXml/itemProps1.xml><?xml version="1.0" encoding="utf-8"?>
 <ds:datastoreItem xmlns:ds="http://schemas.openxmlformats.org/officeDocument/2006/customXml" ds:itemID="{6AE47011-FF1B-4591-8C0F-1B5B29981C8F}">
   <ds:schemaRefs>
@@ -11501,22 +12372,6 @@
 </file>
 
 <file path=customXml/itemProps2.xml><?xml version="1.0" encoding="utf-8"?>
-<ds:datastoreItem xmlns:ds="http://schemas.openxmlformats.org/officeDocument/2006/customXml" ds:itemID="{9D10130D-903C-4C04-80CA-4D5CFCD561EF}">
-  <ds:schemaRefs>
-    <ds:schemaRef ds:uri="http://schemas.openxmlformats.org/officeDocument/2006/bibliography"/>
-  </ds:schemaRefs>
-</ds:datastoreItem>
-</file>
-
-<file path=customXml/itemProps3.xml><?xml version="1.0" encoding="utf-8"?>
-<ds:datastoreItem xmlns:ds="http://schemas.openxmlformats.org/officeDocument/2006/customXml" ds:itemID="{479E764B-4064-423F-B093-693C9D04465F}">
-  <ds:schemaRefs>
-    <ds:schemaRef ds:uri="http://schemas.microsoft.com/sharepoint/v3/contenttype/forms"/>
-  </ds:schemaRefs>
-</ds:datastoreItem>
-</file>
-
-<file path=customXml/itemProps4.xml><?xml version="1.0" encoding="utf-8"?>
 <ds:datastoreItem xmlns:ds="http://schemas.openxmlformats.org/officeDocument/2006/customXml" ds:itemID="{0D69FF46-A65A-4457-A0C9-8CF36077C51A}">
   <ds:schemaRefs>
     <ds:schemaRef ds:uri="http://schemas.microsoft.com/office/2006/metadata/contentType"/>
@@ -11533,4 +12388,20 @@
     <ds:schemaRef ds:uri="http://schemas.microsoft.com/internal/obd"/>
   </ds:schemaRefs>
 </ds:datastoreItem>
+</file>
+
+<file path=customXml/itemProps3.xml><?xml version="1.0" encoding="utf-8"?>
+<ds:datastoreItem xmlns:ds="http://schemas.openxmlformats.org/officeDocument/2006/customXml" ds:itemID="{479E764B-4064-423F-B093-693C9D04465F}">
+  <ds:schemaRefs>
+    <ds:schemaRef ds:uri="http://schemas.microsoft.com/sharepoint/v3/contenttype/forms"/>
+  </ds:schemaRefs>
+</ds:datastoreItem>
+</file>
+
+<file path=customXml/itemProps4.xml><?xml version="1.0" encoding="utf-8"?>
+<ds:datastoreItem xmlns:ds="http://schemas.openxmlformats.org/officeDocument/2006/customXml" ds:itemID="{9D10130D-903C-4C04-80CA-4D5CFCD561EF}">
+  <ds:schemaRefs>
+    <ds:schemaRef ds:uri="http://schemas.openxmlformats.org/officeDocument/2006/bibliography"/>
+  </ds:schemaRefs>
+</ds:datastoreItem>
 </file>
</xml_diff>